<commit_message>
TS 1.5 Ghanam Corr - Sethu - 16082022
</commit_message>
<xml_diff>
--- a/TS Jatai Ghanam Project/TS 1.5/TS 1.5 Ghanam Sanskrit Corrections.docx
+++ b/TS Jatai Ghanam Project/TS 1.5/TS 1.5 Ghanam Sanskrit Corrections.docx
@@ -180,7 +180,27 @@
           <w:sz w:val="28"/>
           <w:szCs w:val="32"/>
         </w:rPr>
-        <w:t>(ignore those which are already incorporated in your book’s version and date)</w:t>
+        <w:t>(</w:t>
+      </w:r>
+      <w:proofErr w:type="gramStart"/>
+      <w:r>
+        <w:rPr>
+          <w:b/>
+          <w:bCs/>
+          <w:sz w:val="28"/>
+          <w:szCs w:val="32"/>
+        </w:rPr>
+        <w:t>ignore</w:t>
+      </w:r>
+      <w:proofErr w:type="gramEnd"/>
+      <w:r>
+        <w:rPr>
+          <w:b/>
+          <w:bCs/>
+          <w:sz w:val="28"/>
+          <w:szCs w:val="32"/>
+        </w:rPr>
+        <w:t xml:space="preserve"> those which are already incorporated in your book’s version and date)</w:t>
       </w:r>
     </w:p>
     <w:tbl>
@@ -306,7 +326,7 @@
       </w:tr>
       <w:tr>
         <w:trPr>
-          <w:trHeight w:val="2240"/>
+          <w:trHeight w:val="1520"/>
         </w:trPr>
         <w:tc>
           <w:tcPr>
@@ -339,12 +359,10 @@
             <w:pPr>
               <w:spacing w:before="0" w:line="240" w:lineRule="auto"/>
               <w:rPr>
-                <w:rFonts w:ascii="BRH Tamil Tab Extra" w:hAnsi="BRH Tamil Tab Extra" w:cs="Latha"/>
-                <w:b/>
-                <w:bCs/>
-                <w:sz w:val="32"/>
-                <w:szCs w:val="28"/>
-                <w:lang w:bidi="ta-IN"/>
+                <w:b/>
+                <w:bCs/>
+                <w:sz w:val="28"/>
+                <w:szCs w:val="28"/>
               </w:rPr>
             </w:pPr>
             <w:r>
@@ -491,339 +509,148 @@
             </w:r>
             <w:r>
               <w:rPr>
-                <w:rFonts w:ascii="Latha" w:hAnsi="Latha" w:cs="Latha"/>
-                <w:szCs w:val="28"/>
-                <w:cs/>
-                <w:lang w:bidi="ta-IN"/>
-              </w:rPr>
-              <w:t>த்</w:t>
-            </w:r>
-            <w:r>
-              <w:rPr>
-                <w:rFonts w:ascii="Latha" w:hAnsi="Latha" w:cs="Latha"/>
-                <w:b/>
-                <w:bCs/>
-                <w:position w:val="-12"/>
-                <w:szCs w:val="28"/>
-                <w:cs/>
-                <w:lang w:bidi="ta-IN"/>
-              </w:rPr>
-              <w:t>2</w:t>
-            </w:r>
-            <w:r>
-              <w:rPr>
-                <w:rFonts w:ascii="Latha" w:hAnsi="Latha" w:cs="Latha"/>
-                <w:szCs w:val="28"/>
-                <w:cs/>
-                <w:lang w:bidi="ta-IN"/>
-              </w:rPr>
-              <w:t>ஸ</w:t>
-            </w:r>
-            <w:r>
-              <w:rPr>
-                <w:rFonts w:ascii="Latha" w:hAnsi="Latha" w:cs="Latha"/>
+                <w:rFonts w:ascii="BRH Devanagari Extra" w:hAnsi="BRH Devanagari Extra" w:cs="BRH Devanagari Extra"/>
+                <w:color w:val="000000"/>
+                <w:sz w:val="32"/>
+                <w:szCs w:val="40"/>
+              </w:rPr>
+              <w:t xml:space="preserve"> </w:t>
+            </w:r>
+            <w:proofErr w:type="spellStart"/>
+            <w:r>
+              <w:rPr>
+                <w:rFonts w:ascii="BRH Devanagari Extra" w:hAnsi="BRH Devanagari Extra" w:cs="BRH Devanagari Extra"/>
+                <w:color w:val="000000"/>
+                <w:sz w:val="32"/>
+                <w:szCs w:val="40"/>
+              </w:rPr>
+              <w:t>ÅÌSjxÉliÉÉÌSjxÉ</w:t>
+            </w:r>
+            <w:r>
+              <w:rPr>
+                <w:rFonts w:ascii="BRH Devanagari Extra" w:hAnsi="BRH Devanagari Extra" w:cs="BRH Devanagari Extra"/>
                 <w:color w:val="FF0000"/>
-                <w:szCs w:val="28"/>
+                <w:sz w:val="32"/>
+                <w:szCs w:val="40"/>
                 <w:highlight w:val="yellow"/>
-                <w:cs/>
-                <w:lang w:bidi="ta-IN"/>
-              </w:rPr>
-              <w:t>ந்த</w:t>
-            </w:r>
-            <w:r>
-              <w:rPr>
-                <w:rFonts w:ascii="Latha" w:hAnsi="Latha" w:cs="Latha"/>
-                <w:szCs w:val="28"/>
-                <w:cs/>
-                <w:lang w:bidi="ta-IN"/>
-              </w:rPr>
-              <w:t>ஸோ</w:t>
-            </w:r>
-            <w:r>
-              <w:rPr>
-                <w:rFonts w:ascii="BRH Tamil Tab Extra" w:hAnsi="BRH Tamil Tab Extra" w:cs="Latha"/>
-                <w:b/>
-                <w:bCs/>
-                <w:sz w:val="32"/>
-                <w:szCs w:val="28"/>
-                <w:lang w:bidi="ta-IN"/>
-              </w:rPr>
-              <w:t>†</w:t>
-            </w:r>
-            <w:r>
-              <w:rPr>
-                <w:rFonts w:ascii="BRH Tamil Tab Extra" w:hAnsi="BRH Tamil Tab Extra" w:cs="Latha"/>
-                <w:b/>
-                <w:bCs/>
-                <w:sz w:val="32"/>
-                <w:szCs w:val="28"/>
-                <w:lang w:bidi="ta-IN"/>
-              </w:rPr>
-              <w:t xml:space="preserve"> &amp;</w:t>
-            </w:r>
-          </w:p>
-          <w:p>
-            <w:pPr>
-              <w:spacing w:before="0" w:line="240" w:lineRule="auto"/>
-              <w:rPr>
-                <w:rFonts w:ascii="Latha" w:hAnsi="Latha" w:cs="Latha"/>
-                <w:szCs w:val="28"/>
-                <w:lang w:bidi="ta-IN"/>
-              </w:rPr>
-            </w:pPr>
-            <w:r>
-              <w:rPr>
-                <w:rFonts w:ascii="BRH Devanagari Extra" w:hAnsi="BRH Devanagari Extra" w:cs="Latha"/>
-                <w:b/>
-                <w:bCs/>
-                <w:sz w:val="32"/>
-                <w:szCs w:val="28"/>
-                <w:lang w:bidi="ta-IN"/>
-              </w:rPr>
-              <w:t>Å</w:t>
-            </w:r>
-            <w:r>
-              <w:rPr>
-                <w:rFonts w:ascii="Latha" w:hAnsi="Latha" w:cs="Latha"/>
-                <w:szCs w:val="28"/>
-                <w:cs/>
-                <w:lang w:bidi="ta-IN"/>
-              </w:rPr>
-              <w:t>ரோதீ</w:t>
-            </w:r>
-            <w:r>
-              <w:rPr>
-                <w:rFonts w:ascii="Latha" w:hAnsi="Latha" w:cs="Latha"/>
-                <w:b/>
-                <w:bCs/>
-                <w:position w:val="-12"/>
-                <w:szCs w:val="28"/>
-                <w:cs/>
-                <w:lang w:bidi="ta-IN"/>
-              </w:rPr>
-              <w:t>3</w:t>
-            </w:r>
-            <w:r>
-              <w:rPr>
-                <w:rFonts w:ascii="Latha" w:hAnsi="Latha" w:cs="Latha"/>
-                <w:szCs w:val="28"/>
-                <w:cs/>
-                <w:lang w:bidi="ta-IN"/>
-              </w:rPr>
-              <w:t>த</w:t>
-            </w:r>
-            <w:r>
-              <w:rPr>
-                <w:rFonts w:ascii="Latha" w:hAnsi="Latha" w:cs="Latha"/>
-                <w:b/>
-                <w:bCs/>
-                <w:position w:val="-12"/>
-                <w:szCs w:val="28"/>
-                <w:cs/>
-                <w:lang w:bidi="ta-IN"/>
-              </w:rPr>
-              <w:t>3</w:t>
-            </w:r>
-            <w:r>
-              <w:rPr>
-                <w:rFonts w:ascii="Latha" w:hAnsi="Latha" w:cs="Latha"/>
-                <w:szCs w:val="28"/>
-                <w:cs/>
-                <w:lang w:bidi="ta-IN"/>
-              </w:rPr>
-              <w:t>ரோ</w:t>
-            </w:r>
-            <w:r>
-              <w:rPr>
-                <w:rFonts w:ascii="Latha" w:hAnsi="Latha" w:cs="Latha"/>
+              </w:rPr>
+              <w:t>liÉ</w:t>
+            </w:r>
+            <w:r>
+              <w:rPr>
+                <w:rFonts w:ascii="BRH Devanagari Extra" w:hAnsi="BRH Devanagari Extra" w:cs="BRH Devanagari Extra"/>
+                <w:color w:val="000000"/>
+                <w:sz w:val="32"/>
+                <w:szCs w:val="40"/>
+              </w:rPr>
+              <w:t>xÉÉåþ</w:t>
+            </w:r>
+            <w:proofErr w:type="spellEnd"/>
+            <w:r>
+              <w:rPr>
+                <w:rFonts w:ascii="BRH Devanagari Extra" w:hAnsi="BRH Devanagari Extra" w:cs="BRH Devanagari Extra"/>
+                <w:color w:val="000000"/>
+                <w:sz w:val="32"/>
+                <w:szCs w:val="40"/>
+              </w:rPr>
+              <w:t xml:space="preserve"> </w:t>
+            </w:r>
+            <w:proofErr w:type="spellStart"/>
+            <w:r>
+              <w:rPr>
+                <w:rFonts w:ascii="BRH Devanagari Extra" w:hAnsi="BRH Devanagari Extra" w:cs="BRH Devanagari Extra"/>
+                <w:color w:val="000000"/>
+                <w:sz w:val="32"/>
+                <w:szCs w:val="40"/>
+              </w:rPr>
+              <w:t>ÅUÉåSÏSUÉå</w:t>
+            </w:r>
+            <w:r>
+              <w:rPr>
+                <w:rFonts w:ascii="BRH Devanagari Extra" w:hAnsi="BRH Devanagari Extra" w:cs="BRH Devanagari Extra"/>
                 <w:color w:val="FF0000"/>
-                <w:szCs w:val="28"/>
+                <w:sz w:val="32"/>
+                <w:szCs w:val="40"/>
                 <w:highlight w:val="yellow"/>
-                <w:cs/>
-                <w:lang w:bidi="ta-IN"/>
-              </w:rPr>
-              <w:t>தீ</w:t>
-            </w:r>
-            <w:r>
-              <w:rPr>
-                <w:rFonts w:ascii="Latha" w:hAnsi="Latha" w:cs="Latha"/>
-                <w:b/>
-                <w:bCs/>
+              </w:rPr>
+              <w:t>SÏ</w:t>
+            </w:r>
+            <w:r>
+              <w:rPr>
+                <w:rFonts w:ascii="BRH Devanagari Extra" w:hAnsi="BRH Devanagari Extra" w:cs="BRH Devanagari Extra"/>
+                <w:color w:val="000000"/>
+                <w:sz w:val="32"/>
+                <w:szCs w:val="40"/>
+              </w:rPr>
+              <w:t>jxÉÉåþ</w:t>
+            </w:r>
+            <w:proofErr w:type="spellEnd"/>
+            <w:r>
+              <w:rPr>
+                <w:rFonts w:ascii="Latha" w:hAnsi="Latha" w:cs="Latha"/>
+                <w:szCs w:val="28"/>
+                <w:lang w:bidi="ta-IN"/>
+              </w:rPr>
+              <w:t xml:space="preserve"> &amp; </w:t>
+            </w:r>
+            <w:proofErr w:type="spellStart"/>
+            <w:r>
+              <w:rPr>
+                <w:rFonts w:ascii="BRH Devanagari Extra" w:hAnsi="BRH Devanagari Extra" w:cs="BRH Devanagari Extra"/>
+                <w:color w:val="000000"/>
+                <w:sz w:val="32"/>
+                <w:szCs w:val="40"/>
+              </w:rPr>
+              <w:t>jxÉ</w:t>
+            </w:r>
+            <w:r>
+              <w:rPr>
+                <w:rFonts w:ascii="BRH Devanagari Extra" w:hAnsi="BRH Devanagari Extra" w:cs="BRH Devanagari Extra"/>
                 <w:color w:val="FF0000"/>
-                <w:position w:val="-12"/>
-                <w:szCs w:val="28"/>
+                <w:sz w:val="32"/>
+                <w:szCs w:val="40"/>
                 <w:highlight w:val="yellow"/>
-                <w:cs/>
-                <w:lang w:bidi="ta-IN"/>
-              </w:rPr>
-              <w:t>3</w:t>
-            </w:r>
-            <w:r>
-              <w:rPr>
-                <w:rFonts w:ascii="Latha" w:hAnsi="Latha" w:cs="Latha"/>
-                <w:szCs w:val="28"/>
-                <w:cs/>
-                <w:lang w:bidi="ta-IN"/>
-              </w:rPr>
-              <w:t>த்</w:t>
-            </w:r>
-            <w:r>
-              <w:rPr>
-                <w:rFonts w:ascii="Latha" w:hAnsi="Latha" w:cs="Latha"/>
-                <w:b/>
-                <w:bCs/>
-                <w:position w:val="-12"/>
-                <w:szCs w:val="28"/>
-                <w:cs/>
-                <w:lang w:bidi="ta-IN"/>
-              </w:rPr>
-              <w:t>2</w:t>
-            </w:r>
-            <w:r>
-              <w:rPr>
-                <w:rFonts w:ascii="Latha" w:hAnsi="Latha" w:cs="Latha"/>
-                <w:szCs w:val="28"/>
-                <w:cs/>
-                <w:lang w:bidi="ta-IN"/>
-              </w:rPr>
-              <w:t>ஸோ</w:t>
-            </w:r>
-            <w:r>
-              <w:rPr>
-                <w:rFonts w:ascii="Latha" w:hAnsi="Latha" w:cs="Latha"/>
-                <w:szCs w:val="28"/>
-                <w:lang w:bidi="ta-IN"/>
-              </w:rPr>
-              <w:t xml:space="preserve"> &amp;</w:t>
-            </w:r>
-          </w:p>
-          <w:p>
-            <w:pPr>
-              <w:spacing w:before="0" w:line="240" w:lineRule="auto"/>
-              <w:rPr>
-                <w:b/>
-                <w:bCs/>
-                <w:sz w:val="28"/>
-                <w:szCs w:val="28"/>
-              </w:rPr>
-            </w:pPr>
-            <w:r>
-              <w:rPr>
-                <w:rFonts w:ascii="Latha" w:hAnsi="Latha" w:cs="Latha"/>
-                <w:szCs w:val="28"/>
-                <w:cs/>
-                <w:lang w:bidi="ta-IN"/>
-              </w:rPr>
-              <w:t>த்</w:t>
-            </w:r>
-            <w:r>
-              <w:rPr>
-                <w:rFonts w:ascii="Latha" w:hAnsi="Latha" w:cs="Latha"/>
-                <w:b/>
-                <w:bCs/>
-                <w:position w:val="-12"/>
-                <w:szCs w:val="28"/>
-                <w:cs/>
-                <w:lang w:bidi="ta-IN"/>
-              </w:rPr>
-              <w:t>2</w:t>
-            </w:r>
-            <w:r>
-              <w:rPr>
-                <w:rFonts w:ascii="Latha" w:hAnsi="Latha" w:cs="Latha"/>
-                <w:szCs w:val="28"/>
-                <w:cs/>
-                <w:lang w:bidi="ta-IN"/>
-              </w:rPr>
-              <w:t>ஸ</w:t>
-            </w:r>
-            <w:r>
-              <w:rPr>
-                <w:rFonts w:ascii="Latha" w:hAnsi="Latha" w:cs="Latha"/>
-                <w:color w:val="FF0000"/>
-                <w:szCs w:val="28"/>
-                <w:highlight w:val="yellow"/>
-                <w:cs/>
-                <w:lang w:bidi="ta-IN"/>
-              </w:rPr>
-              <w:t>ந்த</w:t>
-            </w:r>
-            <w:r>
-              <w:rPr>
-                <w:rFonts w:ascii="Latha" w:hAnsi="Latha" w:cs="Latha"/>
-                <w:szCs w:val="28"/>
-                <w:cs/>
-                <w:lang w:bidi="ta-IN"/>
-              </w:rPr>
-              <w:t>ஸோ</w:t>
-            </w:r>
-            <w:r>
-              <w:rPr>
-                <w:rFonts w:ascii="BRH Tamil Tab Extra" w:hAnsi="BRH Tamil Tab Extra" w:cs="Latha"/>
-                <w:b/>
-                <w:bCs/>
-                <w:sz w:val="32"/>
-                <w:szCs w:val="28"/>
-                <w:lang w:bidi="ta-IN"/>
-              </w:rPr>
-              <w:t>†</w:t>
-            </w:r>
-            <w:r>
-              <w:rPr>
-                <w:rFonts w:ascii="Latha" w:hAnsi="Latha" w:cs="Latha"/>
-                <w:szCs w:val="28"/>
-                <w:lang w:bidi="ta-IN"/>
+              </w:rPr>
+              <w:t>liÉ</w:t>
+            </w:r>
+            <w:r>
+              <w:rPr>
+                <w:rFonts w:ascii="BRH Devanagari Extra" w:hAnsi="BRH Devanagari Extra" w:cs="BRH Devanagari Extra"/>
+                <w:color w:val="000000"/>
+                <w:sz w:val="32"/>
+                <w:szCs w:val="40"/>
+              </w:rPr>
+              <w:t>xÉÉåþ</w:t>
+            </w:r>
+            <w:proofErr w:type="spellEnd"/>
+            <w:r>
+              <w:rPr>
+                <w:rFonts w:ascii="BRH Devanagari Extra" w:hAnsi="BRH Devanagari Extra" w:cs="BRH Devanagari Extra"/>
+                <w:color w:val="000000"/>
+                <w:sz w:val="32"/>
+                <w:szCs w:val="40"/>
               </w:rPr>
               <w:t xml:space="preserve"> </w:t>
             </w:r>
-            <w:r>
-              <w:rPr>
-                <w:rFonts w:ascii="BRH Devanagari Extra" w:hAnsi="BRH Devanagari Extra" w:cs="Latha"/>
-                <w:b/>
-                <w:bCs/>
-                <w:sz w:val="32"/>
-                <w:szCs w:val="28"/>
-                <w:lang w:bidi="ta-IN"/>
-              </w:rPr>
-              <w:t>Å</w:t>
-            </w:r>
-            <w:r>
-              <w:rPr>
-                <w:rFonts w:ascii="Latha" w:hAnsi="Latha" w:cs="Latha"/>
-                <w:szCs w:val="28"/>
-                <w:cs/>
-                <w:lang w:bidi="ta-IN"/>
-              </w:rPr>
-              <w:t>ரோதீ</w:t>
-            </w:r>
-            <w:r>
-              <w:rPr>
-                <w:rFonts w:ascii="Latha" w:hAnsi="Latha" w:cs="Latha"/>
-                <w:b/>
-                <w:bCs/>
-                <w:position w:val="-12"/>
-                <w:szCs w:val="28"/>
-                <w:cs/>
-                <w:lang w:bidi="ta-IN"/>
-              </w:rPr>
-              <w:t>3</w:t>
-            </w:r>
-            <w:r>
-              <w:rPr>
-                <w:rFonts w:ascii="Latha" w:hAnsi="Latha" w:cs="Latha"/>
-                <w:szCs w:val="28"/>
-                <w:cs/>
-                <w:lang w:bidi="ta-IN"/>
-              </w:rPr>
-              <w:t xml:space="preserve">த் </w:t>
-            </w:r>
-            <w:r>
-              <w:rPr>
-                <w:rFonts w:ascii="Latha" w:hAnsi="Latha" w:cs="Latha"/>
-                <w:szCs w:val="28"/>
-                <w:lang w:bidi="ta-IN"/>
-              </w:rPr>
-              <w:t>|</w:t>
+            <w:proofErr w:type="spellStart"/>
+            <w:r>
+              <w:rPr>
+                <w:rFonts w:ascii="BRH Devanagari Extra" w:hAnsi="BRH Devanagari Extra" w:cs="BRH Devanagari Extra"/>
+                <w:color w:val="000000"/>
+                <w:sz w:val="32"/>
+                <w:szCs w:val="40"/>
+              </w:rPr>
+              <w:t>ÅUÉåSÏiÉç</w:t>
+            </w:r>
+            <w:proofErr w:type="spellEnd"/>
+            <w:r>
+              <w:rPr>
+                <w:rFonts w:ascii="BRH Devanagari Extra" w:hAnsi="BRH Devanagari Extra" w:cs="BRH Devanagari Extra"/>
+                <w:color w:val="000000"/>
+                <w:sz w:val="32"/>
+                <w:szCs w:val="40"/>
+              </w:rPr>
+              <w:t xml:space="preserve"> |</w:t>
             </w:r>
           </w:p>
         </w:tc>
@@ -835,12 +662,9 @@
             <w:pPr>
               <w:spacing w:before="0" w:line="240" w:lineRule="auto"/>
               <w:rPr>
-                <w:rFonts w:ascii="BRH Tamil Tab Extra" w:hAnsi="BRH Tamil Tab Extra" w:cs="Latha"/>
-                <w:b/>
-                <w:bCs/>
-                <w:sz w:val="32"/>
-                <w:szCs w:val="28"/>
-                <w:lang w:bidi="ta-IN"/>
+                <w:bCs/>
+                <w:sz w:val="28"/>
+                <w:szCs w:val="28"/>
               </w:rPr>
             </w:pPr>
             <w:r>
@@ -987,368 +811,175 @@
             </w:r>
             <w:r>
               <w:rPr>
-                <w:rFonts w:ascii="Latha" w:hAnsi="Latha" w:cs="Latha"/>
-                <w:szCs w:val="28"/>
-                <w:cs/>
-                <w:lang w:bidi="ta-IN"/>
-              </w:rPr>
-              <w:t>த்</w:t>
-            </w:r>
-            <w:r>
-              <w:rPr>
-                <w:rFonts w:ascii="Latha" w:hAnsi="Latha" w:cs="Latha"/>
-                <w:b/>
-                <w:bCs/>
-                <w:position w:val="-12"/>
-                <w:szCs w:val="28"/>
-                <w:cs/>
-                <w:lang w:bidi="ta-IN"/>
-              </w:rPr>
-              <w:t>2</w:t>
-            </w:r>
-            <w:r>
-              <w:rPr>
-                <w:rFonts w:ascii="Latha" w:hAnsi="Latha" w:cs="Latha"/>
-                <w:szCs w:val="28"/>
-                <w:cs/>
-                <w:lang w:bidi="ta-IN"/>
-              </w:rPr>
-              <w:t>ஸ</w:t>
-            </w:r>
-            <w:r>
-              <w:rPr>
-                <w:rFonts w:ascii="Latha" w:hAnsi="Latha" w:cs="Latha"/>
-                <w:szCs w:val="28"/>
+                <w:rFonts w:ascii="BRH Devanagari Extra" w:hAnsi="BRH Devanagari Extra" w:cs="BRH Devanagari Extra"/>
+                <w:color w:val="000000"/>
+                <w:sz w:val="32"/>
+                <w:szCs w:val="40"/>
+              </w:rPr>
+              <w:t xml:space="preserve"> </w:t>
+            </w:r>
+            <w:proofErr w:type="spellStart"/>
+            <w:r>
+              <w:rPr>
+                <w:rFonts w:ascii="BRH Devanagari Extra" w:hAnsi="BRH Devanagari Extra" w:cs="BRH Devanagari Extra"/>
+                <w:color w:val="000000"/>
+                <w:sz w:val="32"/>
+                <w:szCs w:val="40"/>
+              </w:rPr>
+              <w:t>ÅÌSjxÉliÉÉÌSjxÉ</w:t>
+            </w:r>
+            <w:r>
+              <w:rPr>
+                <w:rFonts w:ascii="BRH Devanagari Extra" w:hAnsi="BRH Devanagari Extra" w:cs="BRH Devanagari Extra"/>
+                <w:sz w:val="32"/>
+                <w:szCs w:val="40"/>
                 <w:highlight w:val="green"/>
-                <w:cs/>
-                <w:lang w:bidi="ta-IN"/>
-              </w:rPr>
-              <w:t>ந்த</w:t>
-            </w:r>
-            <w:r>
-              <w:rPr>
-                <w:rFonts w:ascii="BRH Tamil Tab Extra" w:hAnsi="BRH Tamil Tab Extra" w:cs="Latha"/>
-                <w:b/>
-                <w:bCs/>
-                <w:sz w:val="32"/>
-                <w:szCs w:val="28"/>
-                <w:lang w:bidi="ta-IN"/>
-              </w:rPr>
-              <w:t>…</w:t>
-            </w:r>
-            <w:r>
-              <w:rPr>
-                <w:rFonts w:ascii="Latha" w:hAnsi="Latha" w:cs="Latha"/>
-                <w:szCs w:val="28"/>
-                <w:cs/>
-                <w:lang w:bidi="ta-IN"/>
-              </w:rPr>
-              <w:t>ஸோ</w:t>
-            </w:r>
-            <w:r>
-              <w:rPr>
-                <w:rFonts w:ascii="BRH Tamil Tab Extra" w:hAnsi="BRH Tamil Tab Extra" w:cs="Latha"/>
-                <w:b/>
-                <w:bCs/>
-                <w:sz w:val="32"/>
-                <w:szCs w:val="28"/>
-                <w:lang w:bidi="ta-IN"/>
-              </w:rPr>
-              <w:t>†</w:t>
-            </w:r>
-            <w:r>
-              <w:rPr>
-                <w:rFonts w:ascii="BRH Tamil Tab Extra" w:hAnsi="BRH Tamil Tab Extra" w:cs="Latha"/>
-                <w:b/>
-                <w:bCs/>
-                <w:sz w:val="32"/>
-                <w:szCs w:val="28"/>
-                <w:lang w:bidi="ta-IN"/>
-              </w:rPr>
-              <w:t xml:space="preserve"> &amp;</w:t>
-            </w:r>
-          </w:p>
-          <w:p>
-            <w:pPr>
-              <w:spacing w:before="0" w:line="240" w:lineRule="auto"/>
-              <w:rPr>
-                <w:rFonts w:ascii="Latha" w:hAnsi="Latha" w:cs="Latha"/>
-                <w:szCs w:val="28"/>
-                <w:lang w:bidi="ta-IN"/>
-              </w:rPr>
-            </w:pPr>
-            <w:r>
-              <w:rPr>
-                <w:rFonts w:ascii="BRH Devanagari Extra" w:hAnsi="BRH Devanagari Extra" w:cs="Latha"/>
-                <w:b/>
-                <w:bCs/>
-                <w:sz w:val="32"/>
-                <w:szCs w:val="28"/>
-                <w:lang w:bidi="ta-IN"/>
-              </w:rPr>
-              <w:t>Å</w:t>
-            </w:r>
-            <w:r>
-              <w:rPr>
-                <w:rFonts w:ascii="Latha" w:hAnsi="Latha" w:cs="Latha"/>
-                <w:szCs w:val="28"/>
-                <w:cs/>
-                <w:lang w:bidi="ta-IN"/>
-              </w:rPr>
-              <w:t>ரோதீ</w:t>
-            </w:r>
-            <w:r>
-              <w:rPr>
-                <w:rFonts w:ascii="Latha" w:hAnsi="Latha" w:cs="Latha"/>
-                <w:b/>
-                <w:bCs/>
-                <w:position w:val="-12"/>
-                <w:szCs w:val="28"/>
-                <w:cs/>
-                <w:lang w:bidi="ta-IN"/>
-              </w:rPr>
-              <w:t>3</w:t>
-            </w:r>
-            <w:r>
-              <w:rPr>
-                <w:rFonts w:ascii="Latha" w:hAnsi="Latha" w:cs="Latha"/>
-                <w:szCs w:val="28"/>
-                <w:cs/>
-                <w:lang w:bidi="ta-IN"/>
-              </w:rPr>
-              <w:t>த</w:t>
-            </w:r>
-            <w:r>
-              <w:rPr>
-                <w:rFonts w:ascii="Latha" w:hAnsi="Latha" w:cs="Latha"/>
-                <w:b/>
-                <w:bCs/>
-                <w:position w:val="-12"/>
-                <w:szCs w:val="28"/>
-                <w:cs/>
-                <w:lang w:bidi="ta-IN"/>
-              </w:rPr>
-              <w:t>3</w:t>
-            </w:r>
-            <w:r>
-              <w:rPr>
-                <w:rFonts w:ascii="Latha" w:hAnsi="Latha" w:cs="Latha"/>
-                <w:szCs w:val="28"/>
-                <w:cs/>
-                <w:lang w:bidi="ta-IN"/>
-              </w:rPr>
-              <w:t>ரோ</w:t>
-            </w:r>
-            <w:r>
-              <w:rPr>
-                <w:rFonts w:ascii="Latha" w:hAnsi="Latha" w:cs="Latha"/>
-                <w:szCs w:val="28"/>
+              </w:rPr>
+              <w:t>liÉ</w:t>
+            </w:r>
+            <w:proofErr w:type="spellEnd"/>
+            <w:r>
+              <w:rPr>
+                <w:rFonts w:ascii="BRH Malayalam Extra" w:hAnsi="BRH Malayalam Extra" w:cs="BRH Devanagari Extra"/>
+                <w:szCs w:val="40"/>
                 <w:highlight w:val="green"/>
-                <w:cs/>
-                <w:lang w:bidi="ta-IN"/>
-              </w:rPr>
-              <w:t>தீ</w:t>
-            </w:r>
-            <w:r>
-              <w:rPr>
-                <w:rFonts w:ascii="BRH Tamil Tab Extra" w:hAnsi="BRH Tamil Tab Extra" w:cs="Latha"/>
-                <w:b/>
-                <w:bCs/>
-                <w:sz w:val="32"/>
-                <w:szCs w:val="28"/>
-                <w:lang w:bidi="ta-IN"/>
-              </w:rPr>
-              <w:t>…</w:t>
-            </w:r>
-            <w:r>
-              <w:rPr>
-                <w:rFonts w:ascii="Latha" w:hAnsi="Latha" w:cs="Latha"/>
-                <w:b/>
-                <w:bCs/>
-                <w:position w:val="-12"/>
-                <w:szCs w:val="28"/>
+              </w:rPr>
+              <w:t>–</w:t>
+            </w:r>
+            <w:proofErr w:type="spellStart"/>
+            <w:r>
+              <w:rPr>
+                <w:rFonts w:ascii="BRH Devanagari Extra" w:hAnsi="BRH Devanagari Extra" w:cs="BRH Devanagari Extra"/>
+                <w:color w:val="000000"/>
+                <w:sz w:val="32"/>
+                <w:szCs w:val="40"/>
+              </w:rPr>
+              <w:t>xÉÉåþ</w:t>
+            </w:r>
+            <w:proofErr w:type="spellEnd"/>
+            <w:r>
+              <w:rPr>
+                <w:rFonts w:ascii="BRH Devanagari Extra" w:hAnsi="BRH Devanagari Extra" w:cs="BRH Devanagari Extra"/>
+                <w:color w:val="000000"/>
+                <w:sz w:val="32"/>
+                <w:szCs w:val="40"/>
+              </w:rPr>
+              <w:t xml:space="preserve"> </w:t>
+            </w:r>
+            <w:proofErr w:type="spellStart"/>
+            <w:r>
+              <w:rPr>
+                <w:rFonts w:ascii="BRH Devanagari Extra" w:hAnsi="BRH Devanagari Extra" w:cs="BRH Devanagari Extra"/>
+                <w:color w:val="000000"/>
+                <w:sz w:val="32"/>
+                <w:szCs w:val="40"/>
+              </w:rPr>
+              <w:t>ÅUÉåSÏSUÉ</w:t>
+            </w:r>
+            <w:r>
+              <w:rPr>
+                <w:rFonts w:ascii="BRH Devanagari Extra" w:hAnsi="BRH Devanagari Extra" w:cs="BRH Devanagari Extra"/>
+                <w:sz w:val="32"/>
+                <w:szCs w:val="40"/>
                 <w:highlight w:val="green"/>
-                <w:cs/>
-                <w:lang w:bidi="ta-IN"/>
-              </w:rPr>
-              <w:t>3</w:t>
-            </w:r>
-            <w:r>
-              <w:rPr>
-                <w:rFonts w:ascii="Latha" w:hAnsi="Latha" w:cs="Latha"/>
-                <w:szCs w:val="28"/>
-                <w:cs/>
-                <w:lang w:bidi="ta-IN"/>
-              </w:rPr>
-              <w:t>த்</w:t>
-            </w:r>
-            <w:r>
-              <w:rPr>
-                <w:rFonts w:ascii="Latha" w:hAnsi="Latha" w:cs="Latha"/>
-                <w:b/>
-                <w:bCs/>
-                <w:position w:val="-12"/>
-                <w:szCs w:val="28"/>
-                <w:cs/>
-                <w:lang w:bidi="ta-IN"/>
-              </w:rPr>
-              <w:t>2</w:t>
-            </w:r>
-            <w:r>
-              <w:rPr>
-                <w:rFonts w:ascii="Latha" w:hAnsi="Latha" w:cs="Latha"/>
-                <w:szCs w:val="28"/>
-                <w:cs/>
-                <w:lang w:bidi="ta-IN"/>
-              </w:rPr>
-              <w:t>ஸோ</w:t>
-            </w:r>
-            <w:r>
-              <w:rPr>
-                <w:rFonts w:ascii="Latha" w:hAnsi="Latha" w:cs="Latha"/>
-                <w:szCs w:val="28"/>
-                <w:lang w:bidi="ta-IN"/>
-              </w:rPr>
-              <w:t xml:space="preserve"> &amp;</w:t>
-            </w:r>
-          </w:p>
-          <w:p>
-            <w:pPr>
-              <w:spacing w:before="0" w:line="240" w:lineRule="auto"/>
-              <w:ind w:right="-18"/>
-              <w:rPr>
-                <w:bCs/>
-                <w:sz w:val="28"/>
-                <w:szCs w:val="28"/>
-              </w:rPr>
-            </w:pPr>
-            <w:r>
-              <w:rPr>
-                <w:rFonts w:ascii="Latha" w:hAnsi="Latha" w:cs="Latha"/>
-                <w:szCs w:val="28"/>
-                <w:cs/>
-                <w:lang w:bidi="ta-IN"/>
-              </w:rPr>
-              <w:t>த்</w:t>
-            </w:r>
-            <w:r>
-              <w:rPr>
-                <w:rFonts w:ascii="Latha" w:hAnsi="Latha" w:cs="Latha"/>
-                <w:b/>
-                <w:bCs/>
-                <w:position w:val="-12"/>
-                <w:szCs w:val="28"/>
-                <w:cs/>
-                <w:lang w:bidi="ta-IN"/>
-              </w:rPr>
-              <w:t>2</w:t>
-            </w:r>
-            <w:r>
-              <w:rPr>
-                <w:rFonts w:ascii="Latha" w:hAnsi="Latha" w:cs="Latha"/>
-                <w:szCs w:val="28"/>
-                <w:cs/>
-                <w:lang w:bidi="ta-IN"/>
-              </w:rPr>
-              <w:t>ஸ</w:t>
-            </w:r>
-            <w:r>
-              <w:rPr>
-                <w:rFonts w:ascii="Latha" w:hAnsi="Latha" w:cs="Latha"/>
-                <w:szCs w:val="28"/>
+              </w:rPr>
+              <w:t>åSÏ</w:t>
+            </w:r>
+            <w:proofErr w:type="spellEnd"/>
+            <w:r>
+              <w:rPr>
+                <w:rFonts w:ascii="BRH Malayalam Extra" w:hAnsi="BRH Malayalam Extra" w:cs="BRH Devanagari Extra"/>
+                <w:color w:val="000000"/>
+                <w:szCs w:val="40"/>
+              </w:rPr>
+              <w:t>–</w:t>
+            </w:r>
+            <w:proofErr w:type="spellStart"/>
+            <w:r>
+              <w:rPr>
+                <w:rFonts w:ascii="BRH Devanagari Extra" w:hAnsi="BRH Devanagari Extra" w:cs="BRH Devanagari Extra"/>
+                <w:color w:val="000000"/>
+                <w:sz w:val="32"/>
+                <w:szCs w:val="40"/>
+              </w:rPr>
+              <w:t>jxÉÉåþ</w:t>
+            </w:r>
+            <w:proofErr w:type="spellEnd"/>
+            <w:r>
+              <w:rPr>
+                <w:rFonts w:ascii="Latha" w:hAnsi="Latha" w:cs="Latha"/>
+                <w:szCs w:val="28"/>
+                <w:lang w:bidi="ta-IN"/>
+              </w:rPr>
+              <w:t xml:space="preserve"> &amp; </w:t>
+            </w:r>
+            <w:proofErr w:type="spellStart"/>
+            <w:r>
+              <w:rPr>
+                <w:rFonts w:ascii="BRH Devanagari Extra" w:hAnsi="BRH Devanagari Extra" w:cs="BRH Devanagari Extra"/>
+                <w:color w:val="000000"/>
+                <w:sz w:val="32"/>
+                <w:szCs w:val="40"/>
+              </w:rPr>
+              <w:t>jxÉ</w:t>
+            </w:r>
+            <w:r>
+              <w:rPr>
+                <w:rFonts w:ascii="BRH Devanagari Extra" w:hAnsi="BRH Devanagari Extra" w:cs="BRH Devanagari Extra"/>
+                <w:sz w:val="32"/>
+                <w:szCs w:val="40"/>
                 <w:highlight w:val="green"/>
-                <w:cs/>
-                <w:lang w:bidi="ta-IN"/>
-              </w:rPr>
-              <w:t>ந்த</w:t>
-            </w:r>
-            <w:r>
-              <w:rPr>
-                <w:rFonts w:ascii="BRH Tamil Tab Extra" w:hAnsi="BRH Tamil Tab Extra" w:cs="Latha"/>
-                <w:b/>
-                <w:bCs/>
-                <w:sz w:val="32"/>
-                <w:szCs w:val="28"/>
-                <w:lang w:bidi="ta-IN"/>
-              </w:rPr>
-              <w:t>…</w:t>
-            </w:r>
-            <w:r>
-              <w:rPr>
-                <w:rFonts w:ascii="Latha" w:hAnsi="Latha" w:cs="Latha"/>
-                <w:szCs w:val="28"/>
-                <w:cs/>
-                <w:lang w:bidi="ta-IN"/>
-              </w:rPr>
-              <w:t>ஸோ</w:t>
-            </w:r>
-            <w:r>
-              <w:rPr>
-                <w:rFonts w:ascii="BRH Tamil Tab Extra" w:hAnsi="BRH Tamil Tab Extra" w:cs="Latha"/>
-                <w:b/>
-                <w:bCs/>
-                <w:sz w:val="32"/>
-                <w:szCs w:val="28"/>
-                <w:lang w:bidi="ta-IN"/>
-              </w:rPr>
-              <w:t>†</w:t>
-            </w:r>
-            <w:r>
-              <w:rPr>
-                <w:rFonts w:ascii="Latha" w:hAnsi="Latha" w:cs="Latha"/>
-                <w:szCs w:val="28"/>
-                <w:lang w:bidi="ta-IN"/>
+              </w:rPr>
+              <w:t>liÉ</w:t>
+            </w:r>
+            <w:proofErr w:type="spellEnd"/>
+            <w:r>
+              <w:rPr>
+                <w:rFonts w:ascii="BRH Malayalam Extra" w:hAnsi="BRH Malayalam Extra" w:cs="BRH Devanagari Extra"/>
+                <w:szCs w:val="40"/>
+                <w:highlight w:val="green"/>
+              </w:rPr>
+              <w:t>–</w:t>
+            </w:r>
+            <w:proofErr w:type="spellStart"/>
+            <w:r>
+              <w:rPr>
+                <w:rFonts w:ascii="BRH Devanagari Extra" w:hAnsi="BRH Devanagari Extra" w:cs="BRH Devanagari Extra"/>
+                <w:color w:val="000000"/>
+                <w:sz w:val="32"/>
+                <w:szCs w:val="40"/>
+              </w:rPr>
+              <w:t>xÉÉåþ</w:t>
+            </w:r>
+            <w:proofErr w:type="spellEnd"/>
+            <w:r>
+              <w:rPr>
+                <w:rFonts w:ascii="BRH Devanagari Extra" w:hAnsi="BRH Devanagari Extra" w:cs="BRH Devanagari Extra"/>
+                <w:color w:val="000000"/>
+                <w:sz w:val="32"/>
+                <w:szCs w:val="40"/>
               </w:rPr>
               <w:t xml:space="preserve"> </w:t>
             </w:r>
-            <w:r>
-              <w:rPr>
-                <w:rFonts w:ascii="BRH Devanagari Extra" w:hAnsi="BRH Devanagari Extra" w:cs="Latha"/>
-                <w:b/>
-                <w:bCs/>
-                <w:sz w:val="32"/>
-                <w:szCs w:val="28"/>
-                <w:lang w:bidi="ta-IN"/>
-              </w:rPr>
-              <w:t>Å</w:t>
-            </w:r>
-            <w:r>
-              <w:rPr>
-                <w:rFonts w:ascii="Latha" w:hAnsi="Latha" w:cs="Latha"/>
-                <w:szCs w:val="28"/>
-                <w:cs/>
-                <w:lang w:bidi="ta-IN"/>
-              </w:rPr>
-              <w:t>ரோதீ</w:t>
-            </w:r>
-            <w:r>
-              <w:rPr>
-                <w:rFonts w:ascii="Latha" w:hAnsi="Latha" w:cs="Latha"/>
-                <w:b/>
-                <w:bCs/>
-                <w:position w:val="-12"/>
-                <w:szCs w:val="28"/>
-                <w:cs/>
-                <w:lang w:bidi="ta-IN"/>
-              </w:rPr>
-              <w:t>3</w:t>
-            </w:r>
-            <w:r>
-              <w:rPr>
-                <w:rFonts w:ascii="Latha" w:hAnsi="Latha" w:cs="Latha"/>
-                <w:szCs w:val="28"/>
-                <w:cs/>
-                <w:lang w:bidi="ta-IN"/>
-              </w:rPr>
-              <w:t xml:space="preserve">த் </w:t>
-            </w:r>
-            <w:r>
-              <w:rPr>
-                <w:rFonts w:ascii="Latha" w:hAnsi="Latha" w:cs="Latha"/>
-                <w:szCs w:val="28"/>
-                <w:lang w:bidi="ta-IN"/>
-              </w:rPr>
-              <w:t>|</w:t>
+            <w:proofErr w:type="spellStart"/>
+            <w:r>
+              <w:rPr>
+                <w:rFonts w:ascii="BRH Devanagari Extra" w:hAnsi="BRH Devanagari Extra" w:cs="BRH Devanagari Extra"/>
+                <w:color w:val="000000"/>
+                <w:sz w:val="32"/>
+                <w:szCs w:val="40"/>
+              </w:rPr>
+              <w:t>ÅUÉåSÏiÉç</w:t>
+            </w:r>
+            <w:proofErr w:type="spellEnd"/>
+            <w:r>
+              <w:rPr>
+                <w:rFonts w:ascii="BRH Devanagari Extra" w:hAnsi="BRH Devanagari Extra" w:cs="BRH Devanagari Extra"/>
+                <w:color w:val="000000"/>
+                <w:sz w:val="32"/>
+                <w:szCs w:val="40"/>
+              </w:rPr>
+              <w:t xml:space="preserve"> |</w:t>
             </w:r>
           </w:p>
         </w:tc>
@@ -1503,55 +1134,76 @@
               </w:rPr>
               <w:t xml:space="preserve">- </w:t>
             </w:r>
-            <w:r>
-              <w:rPr>
-                <w:rFonts w:ascii="Latha" w:hAnsi="Latha" w:cs="Latha"/>
-                <w:szCs w:val="28"/>
-                <w:cs/>
-                <w:lang w:bidi="ta-IN"/>
-              </w:rPr>
-              <w:t>ஆ</w:t>
-            </w:r>
-            <w:r>
-              <w:rPr>
-                <w:rFonts w:ascii="BRH Tamil Tab Extra" w:hAnsi="BRH Tamil Tab Extra" w:cs="Latha"/>
-                <w:b/>
-                <w:bCs/>
-                <w:sz w:val="32"/>
-                <w:szCs w:val="28"/>
-                <w:lang w:bidi="ta-IN"/>
-              </w:rPr>
-              <w:t>†</w:t>
-            </w:r>
-            <w:r>
-              <w:rPr>
-                <w:rFonts w:ascii="Latha" w:hAnsi="Latha" w:cs="Latha"/>
-                <w:szCs w:val="28"/>
-                <w:cs/>
-                <w:lang w:bidi="ta-IN"/>
-              </w:rPr>
-              <w:t>யன் நா</w:t>
-            </w:r>
-            <w:r>
-              <w:rPr>
-                <w:rFonts w:ascii="Latha" w:hAnsi="Latha" w:cs="Latha"/>
+            <w:proofErr w:type="spellStart"/>
+            <w:r>
+              <w:rPr>
+                <w:rFonts w:ascii="BRH Devanagari Extra" w:hAnsi="BRH Devanagari Extra" w:cs="BRH Devanagari Extra"/>
+                <w:color w:val="000000"/>
+                <w:sz w:val="32"/>
+                <w:szCs w:val="40"/>
+              </w:rPr>
+              <w:t>AÉþrÉlÉç</w:t>
+            </w:r>
+            <w:proofErr w:type="spellEnd"/>
+            <w:r>
+              <w:rPr>
+                <w:rFonts w:ascii="BRH Devanagari Extra" w:hAnsi="BRH Devanagari Extra" w:cs="BRH Devanagari Extra"/>
+                <w:color w:val="000000"/>
+                <w:sz w:val="32"/>
+                <w:szCs w:val="40"/>
+              </w:rPr>
+              <w:t xml:space="preserve"> </w:t>
+            </w:r>
+            <w:proofErr w:type="spellStart"/>
+            <w:r>
+              <w:rPr>
+                <w:rFonts w:ascii="BRH Devanagari Extra" w:hAnsi="BRH Devanagari Extra" w:cs="BRH Devanagari Extra"/>
+                <w:color w:val="000000"/>
+                <w:sz w:val="32"/>
+                <w:szCs w:val="40"/>
+              </w:rPr>
+              <w:t>lÉÉ</w:t>
+            </w:r>
+            <w:r>
+              <w:rPr>
+                <w:rFonts w:ascii="BRH Devanagari Extra" w:hAnsi="BRH Devanagari Extra" w:cs="BRH Devanagari Extra"/>
                 <w:color w:val="FF0000"/>
-                <w:szCs w:val="28"/>
+                <w:sz w:val="32"/>
+                <w:szCs w:val="40"/>
                 <w:highlight w:val="yellow"/>
-                <w:cs/>
-                <w:lang w:bidi="ta-IN"/>
-              </w:rPr>
-              <w:t>ய</w:t>
-            </w:r>
-            <w:r>
-              <w:rPr>
-                <w:rFonts w:ascii="Latha" w:hAnsi="Latha" w:cs="Latha"/>
-                <w:szCs w:val="28"/>
-                <w:cs/>
-                <w:lang w:bidi="ta-IN"/>
-              </w:rPr>
-              <w:t>ன் தே</w:t>
-            </w:r>
+              </w:rPr>
+              <w:t>rÉ</w:t>
+            </w:r>
+            <w:r>
+              <w:rPr>
+                <w:rFonts w:ascii="BRH Devanagari Extra" w:hAnsi="BRH Devanagari Extra" w:cs="BRH Devanagari Extra"/>
+                <w:color w:val="000000"/>
+                <w:sz w:val="32"/>
+                <w:szCs w:val="40"/>
+              </w:rPr>
+              <w:t>lÉç</w:t>
+            </w:r>
+            <w:proofErr w:type="spellEnd"/>
+            <w:r>
+              <w:rPr>
+                <w:rFonts w:ascii="BRH Devanagari Extra" w:hAnsi="BRH Devanagari Extra" w:cs="BRH Devanagari Extra"/>
+                <w:color w:val="000000"/>
+                <w:sz w:val="32"/>
+                <w:szCs w:val="40"/>
+              </w:rPr>
+              <w:t xml:space="preserve"> </w:t>
+            </w:r>
+            <w:proofErr w:type="spellStart"/>
+            <w:r>
+              <w:rPr>
+                <w:rFonts w:ascii="BRH Devanagari Extra" w:hAnsi="BRH Devanagari Extra" w:cs="BRH Devanagari Extra"/>
+                <w:color w:val="000000"/>
+                <w:sz w:val="32"/>
+                <w:szCs w:val="40"/>
+              </w:rPr>
+              <w:t>iÉåþ</w:t>
+            </w:r>
+            <w:proofErr w:type="spellEnd"/>
             <w:r>
               <w:rPr>
                 <w:rFonts w:ascii="Latha" w:hAnsi="Latha" w:cs="Latha"/>
@@ -1560,46 +1212,96 @@
               </w:rPr>
               <w:t xml:space="preserve"> and </w:t>
             </w:r>
-            <w:r>
-              <w:rPr>
-                <w:rFonts w:ascii="Latha" w:hAnsi="Latha" w:cs="Latha"/>
-                <w:szCs w:val="28"/>
-                <w:cs/>
-                <w:lang w:bidi="ta-IN"/>
-              </w:rPr>
-              <w:t>த ஆ</w:t>
-            </w:r>
-            <w:r>
-              <w:rPr>
-                <w:rFonts w:ascii="BRH Tamil Tab Extra" w:hAnsi="BRH Tamil Tab Extra" w:cs="Latha"/>
-                <w:b/>
-                <w:bCs/>
-                <w:sz w:val="32"/>
-                <w:szCs w:val="28"/>
-                <w:lang w:bidi="ta-IN"/>
-              </w:rPr>
-              <w:t>†</w:t>
-            </w:r>
-            <w:r>
-              <w:rPr>
-                <w:rFonts w:ascii="Latha" w:hAnsi="Latha" w:cs="Latha"/>
+            <w:proofErr w:type="spellStart"/>
+            <w:r>
+              <w:rPr>
+                <w:rFonts w:ascii="BRH Devanagari Extra" w:hAnsi="BRH Devanagari Extra" w:cs="BRH Devanagari Extra"/>
+                <w:color w:val="000000"/>
+                <w:sz w:val="32"/>
+                <w:szCs w:val="40"/>
+              </w:rPr>
+              <w:t>iÉ</w:t>
+            </w:r>
+            <w:proofErr w:type="spellEnd"/>
+            <w:r>
+              <w:rPr>
+                <w:rFonts w:ascii="BRH Devanagari Extra" w:hAnsi="BRH Devanagari Extra" w:cs="BRH Devanagari Extra"/>
+                <w:color w:val="000000"/>
+                <w:sz w:val="32"/>
+                <w:szCs w:val="40"/>
+              </w:rPr>
+              <w:t xml:space="preserve"> </w:t>
+            </w:r>
+            <w:proofErr w:type="spellStart"/>
+            <w:r>
+              <w:rPr>
+                <w:rFonts w:ascii="BRH Devanagari Extra" w:hAnsi="BRH Devanagari Extra" w:cs="BRH Devanagari Extra"/>
+                <w:color w:val="000000"/>
+                <w:sz w:val="32"/>
+                <w:szCs w:val="40"/>
+              </w:rPr>
+              <w:t>AÉþrÉlÉç</w:t>
+            </w:r>
+            <w:proofErr w:type="spellEnd"/>
+            <w:r>
+              <w:rPr>
+                <w:rFonts w:ascii="BRH Devanagari Extra" w:hAnsi="BRH Devanagari Extra" w:cs="BRH Devanagari Extra"/>
+                <w:color w:val="000000"/>
+                <w:sz w:val="32"/>
+                <w:szCs w:val="40"/>
+              </w:rPr>
+              <w:t xml:space="preserve"> </w:t>
+            </w:r>
+            <w:proofErr w:type="spellStart"/>
+            <w:r>
+              <w:rPr>
+                <w:rFonts w:ascii="BRH Devanagari Extra" w:hAnsi="BRH Devanagari Extra" w:cs="BRH Devanagari Extra"/>
+                <w:color w:val="000000"/>
+                <w:sz w:val="32"/>
+                <w:szCs w:val="40"/>
+              </w:rPr>
+              <w:t>lÉÉ</w:t>
+            </w:r>
+            <w:r>
+              <w:rPr>
+                <w:rFonts w:ascii="BRH Devanagari Extra" w:hAnsi="BRH Devanagari Extra" w:cs="BRH Devanagari Extra"/>
                 <w:color w:val="FF0000"/>
-                <w:szCs w:val="28"/>
+                <w:sz w:val="32"/>
+                <w:szCs w:val="40"/>
                 <w:highlight w:val="yellow"/>
-                <w:cs/>
-                <w:lang w:bidi="ta-IN"/>
-              </w:rPr>
-              <w:t>ய</w:t>
-            </w:r>
-            <w:r>
-              <w:rPr>
-                <w:rFonts w:ascii="Latha" w:hAnsi="Latha" w:cs="Latha"/>
-                <w:szCs w:val="28"/>
-                <w:cs/>
-                <w:lang w:bidi="ta-IN"/>
-              </w:rPr>
-              <w:t>ன் நாயன்</w:t>
-            </w:r>
+              </w:rPr>
+              <w:t>rÉ</w:t>
+            </w:r>
+            <w:r>
+              <w:rPr>
+                <w:rFonts w:ascii="BRH Devanagari Extra" w:hAnsi="BRH Devanagari Extra" w:cs="BRH Devanagari Extra"/>
+                <w:color w:val="000000"/>
+                <w:sz w:val="32"/>
+                <w:szCs w:val="40"/>
+              </w:rPr>
+              <w:t>lÉç</w:t>
+            </w:r>
+            <w:proofErr w:type="spellEnd"/>
+            <w:r>
+              <w:rPr>
+                <w:rFonts w:ascii="BRH Devanagari Extra" w:hAnsi="BRH Devanagari Extra" w:cs="BRH Devanagari Extra"/>
+                <w:color w:val="000000"/>
+                <w:sz w:val="32"/>
+                <w:szCs w:val="40"/>
+              </w:rPr>
+              <w:t xml:space="preserve"> </w:t>
+            </w:r>
+            <w:proofErr w:type="spellStart"/>
+            <w:r>
+              <w:rPr>
+                <w:rFonts w:ascii="BRH Devanagari Extra" w:hAnsi="BRH Devanagari Extra" w:cs="BRH Devanagari Extra"/>
+                <w:color w:val="000000"/>
+                <w:sz w:val="32"/>
+                <w:szCs w:val="40"/>
+              </w:rPr>
+              <w:t>iÉåþ</w:t>
+            </w:r>
+            <w:proofErr w:type="spellEnd"/>
           </w:p>
         </w:tc>
         <w:tc>
@@ -1728,65 +1430,85 @@
               </w:rPr>
               <w:t xml:space="preserve">- </w:t>
             </w:r>
-            <w:r>
-              <w:rPr>
-                <w:rFonts w:ascii="Latha" w:hAnsi="Latha" w:cs="Latha"/>
-                <w:szCs w:val="28"/>
-                <w:cs/>
-                <w:lang w:bidi="ta-IN"/>
-              </w:rPr>
-              <w:t>ஆ</w:t>
-            </w:r>
-            <w:r>
-              <w:rPr>
-                <w:rFonts w:ascii="BRH Tamil Tab Extra" w:hAnsi="BRH Tamil Tab Extra" w:cs="Latha"/>
-                <w:b/>
-                <w:bCs/>
-                <w:sz w:val="32"/>
-                <w:szCs w:val="28"/>
-                <w:lang w:bidi="ta-IN"/>
-              </w:rPr>
-              <w:t>†</w:t>
-            </w:r>
-            <w:r>
-              <w:rPr>
-                <w:rFonts w:ascii="Latha" w:hAnsi="Latha" w:cs="Latha"/>
-                <w:szCs w:val="28"/>
-                <w:cs/>
-                <w:lang w:bidi="ta-IN"/>
-              </w:rPr>
-              <w:t>யன் நா</w:t>
-            </w:r>
-            <w:r>
-              <w:rPr>
-                <w:rFonts w:ascii="Latha" w:hAnsi="Latha" w:cs="Latha"/>
-                <w:szCs w:val="28"/>
+            <w:proofErr w:type="spellStart"/>
+            <w:r>
+              <w:rPr>
+                <w:rFonts w:ascii="BRH Devanagari Extra" w:hAnsi="BRH Devanagari Extra" w:cs="BRH Devanagari Extra"/>
+                <w:color w:val="000000"/>
+                <w:sz w:val="32"/>
+                <w:szCs w:val="40"/>
+              </w:rPr>
+              <w:t>AÉþrÉlÉç</w:t>
+            </w:r>
+            <w:proofErr w:type="spellEnd"/>
+            <w:r>
+              <w:rPr>
+                <w:rFonts w:ascii="BRH Devanagari Extra" w:hAnsi="BRH Devanagari Extra" w:cs="BRH Devanagari Extra"/>
+                <w:color w:val="000000"/>
+                <w:sz w:val="32"/>
+                <w:szCs w:val="40"/>
+              </w:rPr>
+              <w:t xml:space="preserve"> </w:t>
+            </w:r>
+            <w:proofErr w:type="spellStart"/>
+            <w:r>
+              <w:rPr>
+                <w:rFonts w:ascii="BRH Devanagari Extra" w:hAnsi="BRH Devanagari Extra" w:cs="BRH Devanagari Extra"/>
+                <w:color w:val="000000"/>
+                <w:sz w:val="32"/>
+                <w:szCs w:val="40"/>
+              </w:rPr>
+              <w:t>lÉÉ</w:t>
+            </w:r>
+            <w:r>
+              <w:rPr>
+                <w:rFonts w:ascii="BRH Devanagari Extra" w:hAnsi="BRH Devanagari Extra" w:cs="BRH Devanagari Extra"/>
+                <w:sz w:val="32"/>
+                <w:szCs w:val="40"/>
                 <w:highlight w:val="green"/>
-                <w:cs/>
-                <w:lang w:bidi="ta-IN"/>
-              </w:rPr>
-              <w:t>ய</w:t>
-            </w:r>
-            <w:r>
-              <w:rPr>
-                <w:rFonts w:ascii="BRH Tamil Tab Extra" w:hAnsi="BRH Tamil Tab Extra" w:cs="Latha"/>
-                <w:b/>
-                <w:bCs/>
-                <w:sz w:val="32"/>
-                <w:szCs w:val="28"/>
-                <w:lang w:bidi="ta-IN"/>
-              </w:rPr>
-              <w:t>…</w:t>
-            </w:r>
-            <w:r>
-              <w:rPr>
-                <w:rFonts w:ascii="Latha" w:hAnsi="Latha" w:cs="Latha"/>
-                <w:szCs w:val="28"/>
-                <w:cs/>
-                <w:lang w:bidi="ta-IN"/>
-              </w:rPr>
-              <w:t>ன் தே</w:t>
-            </w:r>
+              </w:rPr>
+              <w:t>rÉ</w:t>
+            </w:r>
+            <w:proofErr w:type="spellEnd"/>
+            <w:r>
+              <w:rPr>
+                <w:rFonts w:ascii="BRH Malayalam Extra" w:hAnsi="BRH Malayalam Extra" w:cs="BRH Devanagari Extra"/>
+                <w:szCs w:val="40"/>
+                <w:highlight w:val="green"/>
+              </w:rPr>
+              <w:t>–</w:t>
+            </w:r>
+            <w:proofErr w:type="spellStart"/>
+            <w:r>
+              <w:rPr>
+                <w:rFonts w:ascii="BRH Devanagari Extra" w:hAnsi="BRH Devanagari Extra" w:cs="BRH Devanagari Extra"/>
+                <w:color w:val="000000"/>
+                <w:sz w:val="32"/>
+                <w:szCs w:val="40"/>
+              </w:rPr>
+              <w:t>lÉç</w:t>
+            </w:r>
+            <w:proofErr w:type="spellEnd"/>
+            <w:r>
+              <w:rPr>
+                <w:rFonts w:ascii="BRH Devanagari Extra" w:hAnsi="BRH Devanagari Extra" w:cs="BRH Devanagari Extra"/>
+                <w:color w:val="000000"/>
+                <w:sz w:val="32"/>
+                <w:szCs w:val="40"/>
+              </w:rPr>
+              <w:t xml:space="preserve"> </w:t>
+            </w:r>
+            <w:proofErr w:type="spellStart"/>
+            <w:r>
+              <w:rPr>
+                <w:rFonts w:ascii="BRH Devanagari Extra" w:hAnsi="BRH Devanagari Extra" w:cs="BRH Devanagari Extra"/>
+                <w:color w:val="000000"/>
+                <w:sz w:val="32"/>
+                <w:szCs w:val="40"/>
+              </w:rPr>
+              <w:t>iÉåþ</w:t>
+            </w:r>
+            <w:proofErr w:type="spellEnd"/>
             <w:r>
               <w:rPr>
                 <w:rFonts w:ascii="Latha" w:hAnsi="Latha" w:cs="Latha"/>
@@ -1795,56 +1517,105 @@
               </w:rPr>
               <w:t xml:space="preserve"> and </w:t>
             </w:r>
-            <w:r>
-              <w:rPr>
-                <w:rFonts w:ascii="Latha" w:hAnsi="Latha" w:cs="Latha"/>
-                <w:szCs w:val="28"/>
-                <w:cs/>
-                <w:lang w:bidi="ta-IN"/>
-              </w:rPr>
-              <w:t>த ஆ</w:t>
-            </w:r>
-            <w:r>
-              <w:rPr>
-                <w:rFonts w:ascii="BRH Tamil Tab Extra" w:hAnsi="BRH Tamil Tab Extra" w:cs="Latha"/>
-                <w:b/>
-                <w:bCs/>
-                <w:sz w:val="32"/>
-                <w:szCs w:val="28"/>
-                <w:lang w:bidi="ta-IN"/>
-              </w:rPr>
-              <w:t>†</w:t>
-            </w:r>
-            <w:r>
-              <w:rPr>
-                <w:rFonts w:ascii="Latha" w:hAnsi="Latha" w:cs="Latha"/>
-                <w:szCs w:val="28"/>
+            <w:proofErr w:type="spellStart"/>
+            <w:r>
+              <w:rPr>
+                <w:rFonts w:ascii="BRH Devanagari Extra" w:hAnsi="BRH Devanagari Extra" w:cs="BRH Devanagari Extra"/>
+                <w:color w:val="000000"/>
+                <w:sz w:val="32"/>
+                <w:szCs w:val="40"/>
+              </w:rPr>
+              <w:t>iÉ</w:t>
+            </w:r>
+            <w:proofErr w:type="spellEnd"/>
+            <w:r>
+              <w:rPr>
+                <w:rFonts w:ascii="BRH Devanagari Extra" w:hAnsi="BRH Devanagari Extra" w:cs="BRH Devanagari Extra"/>
+                <w:color w:val="000000"/>
+                <w:sz w:val="32"/>
+                <w:szCs w:val="40"/>
+              </w:rPr>
+              <w:t xml:space="preserve"> </w:t>
+            </w:r>
+            <w:proofErr w:type="spellStart"/>
+            <w:r>
+              <w:rPr>
+                <w:rFonts w:ascii="BRH Devanagari Extra" w:hAnsi="BRH Devanagari Extra" w:cs="BRH Devanagari Extra"/>
+                <w:color w:val="000000"/>
+                <w:sz w:val="32"/>
+                <w:szCs w:val="40"/>
+              </w:rPr>
+              <w:t>AÉþrÉlÉç</w:t>
+            </w:r>
+            <w:proofErr w:type="spellEnd"/>
+            <w:r>
+              <w:rPr>
+                <w:rFonts w:ascii="BRH Devanagari Extra" w:hAnsi="BRH Devanagari Extra" w:cs="BRH Devanagari Extra"/>
+                <w:color w:val="000000"/>
+                <w:sz w:val="32"/>
+                <w:szCs w:val="40"/>
+              </w:rPr>
+              <w:t xml:space="preserve"> </w:t>
+            </w:r>
+            <w:proofErr w:type="spellStart"/>
+            <w:r>
+              <w:rPr>
+                <w:rFonts w:ascii="BRH Devanagari Extra" w:hAnsi="BRH Devanagari Extra" w:cs="BRH Devanagari Extra"/>
+                <w:color w:val="000000"/>
+                <w:sz w:val="32"/>
+                <w:szCs w:val="40"/>
+              </w:rPr>
+              <w:t>lÉÉ</w:t>
+            </w:r>
+            <w:r>
+              <w:rPr>
+                <w:rFonts w:ascii="BRH Devanagari Extra" w:hAnsi="BRH Devanagari Extra" w:cs="BRH Devanagari Extra"/>
+                <w:sz w:val="32"/>
+                <w:szCs w:val="40"/>
                 <w:highlight w:val="green"/>
-                <w:cs/>
-                <w:lang w:bidi="ta-IN"/>
-              </w:rPr>
-              <w:t>ய</w:t>
-            </w:r>
-            <w:r>
-              <w:rPr>
-                <w:rFonts w:ascii="BRH Tamil Tab Extra" w:hAnsi="BRH Tamil Tab Extra" w:cs="Latha"/>
-                <w:b/>
-                <w:bCs/>
-                <w:sz w:val="32"/>
-                <w:szCs w:val="28"/>
-                <w:lang w:bidi="ta-IN"/>
-              </w:rPr>
-              <w:t>…</w:t>
-            </w:r>
-            <w:r>
-              <w:rPr>
-                <w:rFonts w:ascii="Latha" w:hAnsi="Latha" w:cs="Latha"/>
-                <w:szCs w:val="28"/>
-                <w:cs/>
-                <w:lang w:bidi="ta-IN"/>
-              </w:rPr>
-              <w:t>ன் நாயன்</w:t>
-            </w:r>
+              </w:rPr>
+              <w:t>rÉ</w:t>
+            </w:r>
+            <w:proofErr w:type="spellEnd"/>
+            <w:r>
+              <w:rPr>
+                <w:rFonts w:ascii="BRH Malayalam Extra" w:hAnsi="BRH Malayalam Extra" w:cs="BRH Devanagari Extra"/>
+                <w:szCs w:val="40"/>
+                <w:highlight w:val="green"/>
+              </w:rPr>
+              <w:t>–</w:t>
+            </w:r>
+            <w:proofErr w:type="spellStart"/>
+            <w:r>
+              <w:rPr>
+                <w:rFonts w:ascii="BRH Devanagari Extra" w:hAnsi="BRH Devanagari Extra" w:cs="BRH Devanagari Extra"/>
+                <w:color w:val="000000"/>
+                <w:sz w:val="32"/>
+                <w:szCs w:val="40"/>
+              </w:rPr>
+              <w:t>lÉç</w:t>
+            </w:r>
+            <w:proofErr w:type="spellEnd"/>
+            <w:r>
+              <w:rPr>
+                <w:rFonts w:ascii="BRH Devanagari Extra" w:hAnsi="BRH Devanagari Extra" w:cs="BRH Devanagari Extra"/>
+                <w:color w:val="000000"/>
+                <w:sz w:val="32"/>
+                <w:szCs w:val="40"/>
+              </w:rPr>
+              <w:t xml:space="preserve"> </w:t>
+            </w:r>
+            <w:proofErr w:type="spellStart"/>
+            <w:r>
+              <w:rPr>
+                <w:rFonts w:ascii="BRH Devanagari Extra" w:hAnsi="BRH Devanagari Extra" w:cs="BRH Devanagari Extra"/>
+                <w:color w:val="000000"/>
+                <w:sz w:val="32"/>
+                <w:szCs w:val="40"/>
+              </w:rPr>
+              <w:t>iÉåþ</w:t>
+            </w:r>
+            <w:proofErr w:type="spellEnd"/>
           </w:p>
         </w:tc>
       </w:tr>
@@ -1996,195 +1767,96 @@
               </w:rPr>
               <w:t xml:space="preserve"> </w:t>
             </w:r>
-            <w:r>
-              <w:rPr>
-                <w:rFonts w:ascii="Latha" w:hAnsi="Latha" w:cs="Latha"/>
-                <w:szCs w:val="28"/>
-                <w:cs/>
-                <w:lang w:bidi="ta-IN"/>
-              </w:rPr>
-              <w:t>ஆ</w:t>
-            </w:r>
-            <w:r>
-              <w:rPr>
-                <w:rFonts w:ascii="BRH Tamil Tab Extra" w:hAnsi="BRH Tamil Tab Extra" w:cs="Latha"/>
-                <w:b/>
-                <w:bCs/>
-                <w:sz w:val="32"/>
-                <w:szCs w:val="28"/>
-                <w:lang w:bidi="ta-IN"/>
-              </w:rPr>
-              <w:t>‡</w:t>
-            </w:r>
-            <w:r>
-              <w:rPr>
-                <w:rFonts w:ascii="Latha" w:hAnsi="Latha" w:cs="Latha"/>
-                <w:szCs w:val="28"/>
-                <w:cs/>
-                <w:lang w:bidi="ta-IN"/>
-              </w:rPr>
-              <w:t>ர்த்</w:t>
-            </w:r>
-            <w:r>
-              <w:rPr>
-                <w:rFonts w:ascii="Latha" w:hAnsi="Latha" w:cs="Latha"/>
-                <w:b/>
-                <w:bCs/>
-                <w:position w:val="-12"/>
-                <w:szCs w:val="28"/>
-                <w:cs/>
-                <w:lang w:bidi="ta-IN"/>
-              </w:rPr>
-              <w:t>3</w:t>
-            </w:r>
-            <w:r>
-              <w:rPr>
-                <w:rFonts w:ascii="Latha" w:hAnsi="Latha" w:cs="Latha"/>
-                <w:szCs w:val="28"/>
-                <w:cs/>
-                <w:lang w:bidi="ta-IN"/>
-              </w:rPr>
-              <w:t>த்</w:t>
-            </w:r>
-            <w:r>
-              <w:rPr>
-                <w:rFonts w:ascii="Latha" w:hAnsi="Latha" w:cs="Latha"/>
-                <w:b/>
-                <w:bCs/>
-                <w:position w:val="-12"/>
-                <w:szCs w:val="28"/>
-                <w:cs/>
-                <w:lang w:bidi="ta-IN"/>
-              </w:rPr>
-              <w:t>4</w:t>
-            </w:r>
-            <w:r>
-              <w:rPr>
-                <w:rFonts w:ascii="Latha" w:hAnsi="Latha" w:cs="Latha"/>
-                <w:szCs w:val="28"/>
-                <w:cs/>
-                <w:lang w:bidi="ta-IN"/>
-              </w:rPr>
-              <w:t>னுவன் நார்த்</w:t>
-            </w:r>
-            <w:r>
-              <w:rPr>
-                <w:rFonts w:ascii="Latha" w:hAnsi="Latha" w:cs="Latha"/>
-                <w:b/>
-                <w:bCs/>
-                <w:position w:val="-12"/>
-                <w:szCs w:val="28"/>
-                <w:cs/>
-                <w:lang w:bidi="ta-IN"/>
-              </w:rPr>
-              <w:t>3</w:t>
-            </w:r>
-            <w:r>
-              <w:rPr>
-                <w:rFonts w:ascii="Latha" w:hAnsi="Latha" w:cs="Latha"/>
-                <w:szCs w:val="28"/>
-                <w:cs/>
-                <w:lang w:bidi="ta-IN"/>
-              </w:rPr>
-              <w:t>த்</w:t>
-            </w:r>
-            <w:r>
-              <w:rPr>
-                <w:rFonts w:ascii="Latha" w:hAnsi="Latha" w:cs="Latha"/>
-                <w:b/>
-                <w:bCs/>
-                <w:position w:val="-12"/>
-                <w:szCs w:val="28"/>
-                <w:cs/>
-                <w:lang w:bidi="ta-IN"/>
-              </w:rPr>
-              <w:t>4</w:t>
-            </w:r>
-            <w:r>
-              <w:rPr>
-                <w:rFonts w:ascii="Latha" w:hAnsi="Latha" w:cs="Latha"/>
-                <w:szCs w:val="28"/>
-                <w:cs/>
-                <w:lang w:bidi="ta-IN"/>
-              </w:rPr>
-              <w:t>னு</w:t>
-            </w:r>
-            <w:r>
-              <w:rPr>
-                <w:rFonts w:ascii="Latha" w:hAnsi="Latha" w:cs="Latha"/>
+            <w:proofErr w:type="spellStart"/>
+            <w:r>
+              <w:rPr>
+                <w:rFonts w:ascii="BRH Devanagari Extra" w:hAnsi="BRH Devanagari Extra" w:cs="BRH Devanagari Extra"/>
+                <w:color w:val="000000"/>
+                <w:sz w:val="32"/>
+                <w:szCs w:val="40"/>
+              </w:rPr>
+              <w:t>AÉÿSïèklÉÑuÉlÉç</w:t>
+            </w:r>
+            <w:proofErr w:type="spellEnd"/>
+            <w:r>
+              <w:rPr>
+                <w:rFonts w:ascii="BRH Devanagari Extra" w:hAnsi="BRH Devanagari Extra" w:cs="BRH Devanagari Extra"/>
+                <w:color w:val="000000"/>
+                <w:sz w:val="32"/>
+                <w:szCs w:val="40"/>
+              </w:rPr>
+              <w:t xml:space="preserve"> </w:t>
+            </w:r>
+            <w:proofErr w:type="spellStart"/>
+            <w:r>
+              <w:rPr>
+                <w:rFonts w:ascii="BRH Devanagari Extra" w:hAnsi="BRH Devanagari Extra" w:cs="BRH Devanagari Extra"/>
+                <w:color w:val="000000"/>
+                <w:sz w:val="32"/>
+                <w:szCs w:val="40"/>
+              </w:rPr>
+              <w:t>lÉÉSïèklÉÑ</w:t>
+            </w:r>
+            <w:r>
+              <w:rPr>
+                <w:rFonts w:ascii="BRH Devanagari Extra" w:hAnsi="BRH Devanagari Extra" w:cs="BRH Devanagari Extra"/>
                 <w:color w:val="FF0000"/>
-                <w:szCs w:val="28"/>
+                <w:sz w:val="32"/>
+                <w:szCs w:val="40"/>
                 <w:highlight w:val="yellow"/>
-                <w:cs/>
-                <w:lang w:bidi="ta-IN"/>
-              </w:rPr>
-              <w:t>வ</w:t>
-            </w:r>
-            <w:r>
-              <w:rPr>
-                <w:rFonts w:ascii="Latha" w:hAnsi="Latha" w:cs="Latha"/>
-                <w:szCs w:val="28"/>
-                <w:cs/>
-                <w:lang w:bidi="ta-IN"/>
-              </w:rPr>
-              <w:t>ன்</w:t>
-            </w:r>
-            <w:r>
-              <w:rPr>
-                <w:rFonts w:ascii="Latha" w:hAnsi="Latha" w:cs="Latha"/>
-                <w:szCs w:val="28"/>
-                <w:lang w:bidi="ta-IN"/>
+              </w:rPr>
+              <w:t>uÉ</w:t>
+            </w:r>
+            <w:r>
+              <w:rPr>
+                <w:rFonts w:ascii="BRH Devanagari Extra" w:hAnsi="BRH Devanagari Extra" w:cs="BRH Devanagari Extra"/>
+                <w:color w:val="000000"/>
+                <w:sz w:val="32"/>
+                <w:szCs w:val="40"/>
+              </w:rPr>
+              <w:t>lÉç</w:t>
+            </w:r>
+            <w:proofErr w:type="spellEnd"/>
+            <w:r>
+              <w:rPr>
+                <w:rFonts w:ascii="BRH Devanagari Extra" w:hAnsi="BRH Devanagari Extra" w:cs="BRH Devanagari Extra"/>
+                <w:color w:val="000000"/>
+                <w:sz w:val="32"/>
+                <w:szCs w:val="40"/>
               </w:rPr>
               <w:t xml:space="preserve"> </w:t>
             </w:r>
-            <w:r>
-              <w:rPr>
-                <w:rFonts w:ascii="Latha" w:hAnsi="Latha" w:cs="Latha"/>
-                <w:szCs w:val="28"/>
-                <w:cs/>
-                <w:lang w:bidi="ta-IN"/>
-              </w:rPr>
-              <w:t>தே</w:t>
-            </w:r>
-            <w:r>
-              <w:rPr>
-                <w:rFonts w:ascii="BRH Tamil Tab Extra" w:hAnsi="BRH Tamil Tab Extra" w:cs="Latha"/>
-                <w:b/>
-                <w:bCs/>
-                <w:sz w:val="32"/>
-                <w:szCs w:val="28"/>
-                <w:lang w:bidi="ta-IN"/>
-              </w:rPr>
-              <w:t>†</w:t>
-            </w:r>
-            <w:r>
-              <w:rPr>
-                <w:rFonts w:ascii="Latha" w:hAnsi="Latha" w:cs="Latha"/>
-                <w:szCs w:val="28"/>
-                <w:lang w:bidi="ta-IN"/>
+            <w:proofErr w:type="spellStart"/>
+            <w:r>
+              <w:rPr>
+                <w:rFonts w:ascii="BRH Devanagari Extra" w:hAnsi="BRH Devanagari Extra" w:cs="BRH Devanagari Extra"/>
+                <w:color w:val="000000"/>
+                <w:sz w:val="32"/>
+                <w:szCs w:val="40"/>
+              </w:rPr>
+              <w:t>iÉåþ</w:t>
+            </w:r>
+            <w:proofErr w:type="spellEnd"/>
+            <w:r>
+              <w:rPr>
+                <w:rFonts w:ascii="BRH Devanagari Extra" w:hAnsi="BRH Devanagari Extra" w:cs="BRH Devanagari Extra"/>
+                <w:color w:val="000000"/>
+                <w:sz w:val="32"/>
+                <w:szCs w:val="40"/>
               </w:rPr>
               <w:t xml:space="preserve"> </w:t>
             </w:r>
-            <w:r>
-              <w:rPr>
-                <w:rFonts w:ascii="BRH Devanagari Extra" w:hAnsi="BRH Devanagari Extra" w:cs="Latha"/>
-                <w:b/>
-                <w:bCs/>
-                <w:sz w:val="32"/>
-                <w:szCs w:val="28"/>
-                <w:lang w:bidi="ta-IN"/>
-              </w:rPr>
-              <w:t>Å</w:t>
-            </w:r>
-            <w:r>
-              <w:rPr>
-                <w:rFonts w:ascii="Latha" w:hAnsi="Latha" w:cs="Latha"/>
-                <w:szCs w:val="28"/>
-                <w:cs/>
-                <w:lang w:bidi="ta-IN"/>
-              </w:rPr>
-              <w:t>ஜுஹவு</w:t>
-            </w:r>
+            <w:proofErr w:type="spellStart"/>
+            <w:r>
+              <w:rPr>
+                <w:rFonts w:ascii="BRH Devanagari Extra" w:hAnsi="BRH Devanagari Extra" w:cs="BRH Devanagari Extra"/>
+                <w:color w:val="000000"/>
+                <w:sz w:val="32"/>
+                <w:szCs w:val="40"/>
+              </w:rPr>
+              <w:t>ÅeÉÑWûuÉÑ</w:t>
+            </w:r>
+            <w:proofErr w:type="spellEnd"/>
           </w:p>
         </w:tc>
         <w:tc>
@@ -2312,205 +1984,116 @@
               </w:rPr>
               <w:t xml:space="preserve"> </w:t>
             </w:r>
-            <w:r>
-              <w:rPr>
-                <w:rFonts w:ascii="Latha" w:hAnsi="Latha" w:cs="Latha"/>
-                <w:szCs w:val="28"/>
-                <w:cs/>
-                <w:lang w:bidi="ta-IN"/>
-              </w:rPr>
-              <w:t>ஆ</w:t>
-            </w:r>
-            <w:r>
-              <w:rPr>
-                <w:rFonts w:ascii="BRH Tamil Tab Extra" w:hAnsi="BRH Tamil Tab Extra" w:cs="Latha"/>
-                <w:b/>
-                <w:bCs/>
-                <w:sz w:val="32"/>
-                <w:szCs w:val="28"/>
-                <w:lang w:bidi="ta-IN"/>
-              </w:rPr>
-              <w:t>‡</w:t>
-            </w:r>
-            <w:r>
-              <w:rPr>
-                <w:rFonts w:ascii="Latha" w:hAnsi="Latha" w:cs="Latha"/>
-                <w:szCs w:val="28"/>
-                <w:cs/>
-                <w:lang w:bidi="ta-IN"/>
-              </w:rPr>
-              <w:t>ர்த்</w:t>
-            </w:r>
-            <w:r>
-              <w:rPr>
-                <w:rFonts w:ascii="Latha" w:hAnsi="Latha" w:cs="Latha"/>
-                <w:b/>
-                <w:bCs/>
-                <w:position w:val="-12"/>
-                <w:szCs w:val="28"/>
-                <w:cs/>
-                <w:lang w:bidi="ta-IN"/>
-              </w:rPr>
-              <w:t>3</w:t>
-            </w:r>
-            <w:r>
-              <w:rPr>
-                <w:rFonts w:ascii="Latha" w:hAnsi="Latha" w:cs="Latha"/>
-                <w:szCs w:val="28"/>
-                <w:cs/>
-                <w:lang w:bidi="ta-IN"/>
-              </w:rPr>
-              <w:t>த்</w:t>
-            </w:r>
-            <w:r>
-              <w:rPr>
-                <w:rFonts w:ascii="Latha" w:hAnsi="Latha" w:cs="Latha"/>
-                <w:b/>
-                <w:bCs/>
-                <w:position w:val="-12"/>
-                <w:szCs w:val="28"/>
-                <w:cs/>
-                <w:lang w:bidi="ta-IN"/>
-              </w:rPr>
-              <w:t>4</w:t>
-            </w:r>
-            <w:r>
-              <w:rPr>
-                <w:rFonts w:ascii="Latha" w:hAnsi="Latha" w:cs="Latha"/>
-                <w:szCs w:val="28"/>
-                <w:cs/>
-                <w:lang w:bidi="ta-IN"/>
-              </w:rPr>
-              <w:t>னுவன் நார்த்</w:t>
-            </w:r>
-            <w:r>
-              <w:rPr>
-                <w:rFonts w:ascii="Latha" w:hAnsi="Latha" w:cs="Latha"/>
-                <w:b/>
-                <w:bCs/>
-                <w:position w:val="-12"/>
-                <w:szCs w:val="28"/>
-                <w:cs/>
-                <w:lang w:bidi="ta-IN"/>
-              </w:rPr>
-              <w:t>3</w:t>
-            </w:r>
-            <w:r>
-              <w:rPr>
-                <w:rFonts w:ascii="Latha" w:hAnsi="Latha" w:cs="Latha"/>
-                <w:szCs w:val="28"/>
-                <w:cs/>
-                <w:lang w:bidi="ta-IN"/>
-              </w:rPr>
-              <w:t>த்</w:t>
-            </w:r>
-            <w:r>
-              <w:rPr>
-                <w:rFonts w:ascii="Latha" w:hAnsi="Latha" w:cs="Latha"/>
-                <w:b/>
-                <w:bCs/>
-                <w:position w:val="-12"/>
-                <w:szCs w:val="28"/>
-                <w:cs/>
-                <w:lang w:bidi="ta-IN"/>
-              </w:rPr>
-              <w:t>4</w:t>
-            </w:r>
-            <w:r>
-              <w:rPr>
-                <w:rFonts w:ascii="Latha" w:hAnsi="Latha" w:cs="Latha"/>
-                <w:szCs w:val="28"/>
-                <w:cs/>
-                <w:lang w:bidi="ta-IN"/>
-              </w:rPr>
-              <w:t>னு</w:t>
-            </w:r>
-            <w:r>
-              <w:rPr>
-                <w:rFonts w:ascii="Latha" w:hAnsi="Latha" w:cs="Latha"/>
-                <w:szCs w:val="28"/>
+            <w:proofErr w:type="spellStart"/>
+            <w:r>
+              <w:rPr>
+                <w:rFonts w:ascii="BRH Devanagari Extra" w:hAnsi="BRH Devanagari Extra" w:cs="BRH Devanagari Extra"/>
+                <w:color w:val="000000"/>
+                <w:sz w:val="32"/>
+                <w:szCs w:val="40"/>
+              </w:rPr>
+              <w:t>AÉÿSïèklÉÑuÉlÉç</w:t>
+            </w:r>
+            <w:proofErr w:type="spellEnd"/>
+            <w:r>
+              <w:rPr>
+                <w:rFonts w:ascii="BRH Devanagari Extra" w:hAnsi="BRH Devanagari Extra" w:cs="BRH Devanagari Extra"/>
+                <w:color w:val="000000"/>
+                <w:sz w:val="32"/>
+                <w:szCs w:val="40"/>
+              </w:rPr>
+              <w:t xml:space="preserve"> </w:t>
+            </w:r>
+            <w:proofErr w:type="spellStart"/>
+            <w:r>
+              <w:rPr>
+                <w:rFonts w:ascii="BRH Devanagari Extra" w:hAnsi="BRH Devanagari Extra" w:cs="BRH Devanagari Extra"/>
+                <w:color w:val="000000"/>
+                <w:sz w:val="32"/>
+                <w:szCs w:val="40"/>
+              </w:rPr>
+              <w:t>lÉÉSïèklÉÑ</w:t>
+            </w:r>
+            <w:r>
+              <w:rPr>
+                <w:rFonts w:ascii="BRH Devanagari Extra" w:hAnsi="BRH Devanagari Extra" w:cs="BRH Devanagari Extra"/>
+                <w:color w:val="000000"/>
+                <w:sz w:val="32"/>
+                <w:szCs w:val="40"/>
                 <w:highlight w:val="green"/>
-                <w:cs/>
-                <w:lang w:bidi="ta-IN"/>
-              </w:rPr>
-              <w:t>வ</w:t>
-            </w:r>
-            <w:r>
-              <w:rPr>
-                <w:rFonts w:ascii="BRH Tamil Tab Extra" w:hAnsi="BRH Tamil Tab Extra" w:cs="Latha"/>
-                <w:b/>
-                <w:bCs/>
-                <w:sz w:val="32"/>
-                <w:szCs w:val="28"/>
-                <w:lang w:bidi="ta-IN"/>
-              </w:rPr>
-              <w:t>…</w:t>
-            </w:r>
-            <w:r>
-              <w:rPr>
-                <w:rFonts w:ascii="Latha" w:hAnsi="Latha" w:cs="Latha"/>
-                <w:szCs w:val="28"/>
-                <w:cs/>
-                <w:lang w:bidi="ta-IN"/>
-              </w:rPr>
-              <w:t>ன்</w:t>
-            </w:r>
-            <w:r>
-              <w:rPr>
-                <w:rFonts w:ascii="Latha" w:hAnsi="Latha" w:cs="Latha"/>
-                <w:szCs w:val="28"/>
-                <w:lang w:bidi="ta-IN"/>
+              </w:rPr>
+              <w:t>uÉ</w:t>
+            </w:r>
+            <w:proofErr w:type="spellEnd"/>
+            <w:r>
+              <w:rPr>
+                <w:rFonts w:ascii="BRH Malayalam Extra" w:hAnsi="BRH Malayalam Extra" w:cs="BRH Devanagari Extra"/>
+                <w:szCs w:val="40"/>
+                <w:highlight w:val="green"/>
+              </w:rPr>
+              <w:t>–</w:t>
+            </w:r>
+            <w:proofErr w:type="spellStart"/>
+            <w:r>
+              <w:rPr>
+                <w:rFonts w:ascii="BRH Devanagari Extra" w:hAnsi="BRH Devanagari Extra" w:cs="BRH Devanagari Extra"/>
+                <w:color w:val="000000"/>
+                <w:sz w:val="32"/>
+                <w:szCs w:val="40"/>
+                <w:highlight w:val="green"/>
+              </w:rPr>
+              <w:t>l</w:t>
+            </w:r>
+            <w:r>
+              <w:rPr>
+                <w:rFonts w:ascii="BRH Devanagari Extra" w:hAnsi="BRH Devanagari Extra" w:cs="BRH Devanagari Extra"/>
+                <w:color w:val="000000"/>
+                <w:sz w:val="32"/>
+                <w:szCs w:val="40"/>
+              </w:rPr>
+              <w:t>Éç</w:t>
+            </w:r>
+            <w:proofErr w:type="spellEnd"/>
+            <w:r>
+              <w:rPr>
+                <w:rFonts w:ascii="BRH Devanagari Extra" w:hAnsi="BRH Devanagari Extra" w:cs="BRH Devanagari Extra"/>
+                <w:color w:val="000000"/>
+                <w:sz w:val="32"/>
+                <w:szCs w:val="40"/>
               </w:rPr>
               <w:t xml:space="preserve"> </w:t>
             </w:r>
-            <w:r>
-              <w:rPr>
-                <w:rFonts w:ascii="Latha" w:hAnsi="Latha" w:cs="Latha"/>
-                <w:szCs w:val="28"/>
-                <w:cs/>
-                <w:lang w:bidi="ta-IN"/>
-              </w:rPr>
-              <w:t>தே</w:t>
-            </w:r>
-            <w:r>
-              <w:rPr>
-                <w:rFonts w:ascii="BRH Tamil Tab Extra" w:hAnsi="BRH Tamil Tab Extra" w:cs="Latha"/>
-                <w:b/>
-                <w:bCs/>
-                <w:sz w:val="32"/>
-                <w:szCs w:val="28"/>
-                <w:lang w:bidi="ta-IN"/>
-              </w:rPr>
-              <w:t>†</w:t>
-            </w:r>
-            <w:r>
-              <w:rPr>
-                <w:rFonts w:ascii="Latha" w:hAnsi="Latha" w:cs="Latha"/>
-                <w:szCs w:val="28"/>
-                <w:lang w:bidi="ta-IN"/>
+            <w:proofErr w:type="spellStart"/>
+            <w:r>
+              <w:rPr>
+                <w:rFonts w:ascii="BRH Devanagari Extra" w:hAnsi="BRH Devanagari Extra" w:cs="BRH Devanagari Extra"/>
+                <w:color w:val="000000"/>
+                <w:sz w:val="32"/>
+                <w:szCs w:val="40"/>
+              </w:rPr>
+              <w:t>iÉåþ</w:t>
+            </w:r>
+            <w:proofErr w:type="spellEnd"/>
+            <w:r>
+              <w:rPr>
+                <w:rFonts w:ascii="BRH Devanagari Extra" w:hAnsi="BRH Devanagari Extra" w:cs="BRH Devanagari Extra"/>
+                <w:color w:val="000000"/>
+                <w:sz w:val="32"/>
+                <w:szCs w:val="40"/>
               </w:rPr>
               <w:t xml:space="preserve"> </w:t>
             </w:r>
-            <w:r>
-              <w:rPr>
-                <w:rFonts w:ascii="BRH Devanagari Extra" w:hAnsi="BRH Devanagari Extra" w:cs="Latha"/>
-                <w:b/>
-                <w:bCs/>
-                <w:sz w:val="32"/>
-                <w:szCs w:val="28"/>
-                <w:lang w:bidi="ta-IN"/>
-              </w:rPr>
-              <w:t>Å</w:t>
-            </w:r>
-            <w:r>
-              <w:rPr>
-                <w:rFonts w:ascii="Latha" w:hAnsi="Latha" w:cs="Latha"/>
-                <w:szCs w:val="28"/>
-                <w:cs/>
-                <w:lang w:bidi="ta-IN"/>
-              </w:rPr>
-              <w:t>ஜுஹவு</w:t>
-            </w:r>
+            <w:proofErr w:type="spellStart"/>
+            <w:r>
+              <w:rPr>
+                <w:rFonts w:ascii="BRH Devanagari Extra" w:hAnsi="BRH Devanagari Extra" w:cs="BRH Devanagari Extra"/>
+                <w:color w:val="000000"/>
+                <w:sz w:val="32"/>
+                <w:szCs w:val="40"/>
+              </w:rPr>
+              <w:t>ÅeÉÑWûuÉÑ</w:t>
+            </w:r>
+            <w:proofErr w:type="spellEnd"/>
           </w:p>
         </w:tc>
       </w:tr>
@@ -2546,8 +2129,11 @@
             <w:pPr>
               <w:spacing w:before="0" w:line="240" w:lineRule="auto"/>
               <w:rPr>
-                <w:rFonts w:ascii="Latha" w:hAnsi="Latha" w:cs="Latha"/>
-                <w:szCs w:val="28"/>
+                <w:rFonts w:cs="Latha"/>
+                <w:b/>
+                <w:bCs/>
+                <w:szCs w:val="28"/>
+                <w:cs/>
                 <w:lang w:bidi="ta-IN"/>
               </w:rPr>
             </w:pPr>
@@ -2690,102 +2276,67 @@
               </w:rPr>
               <w:t xml:space="preserve">  </w:t>
             </w:r>
-            <w:r>
-              <w:rPr>
-                <w:rFonts w:ascii="BRH Devanagari Extra" w:hAnsi="BRH Devanagari Extra" w:cs="Latha"/>
-                <w:b/>
-                <w:bCs/>
-                <w:sz w:val="32"/>
-                <w:szCs w:val="28"/>
-                <w:lang w:bidi="ta-IN"/>
-              </w:rPr>
-              <w:t>Å</w:t>
-            </w:r>
-            <w:r>
-              <w:rPr>
-                <w:rFonts w:ascii="Latha" w:hAnsi="Latha" w:cs="Latha"/>
-                <w:szCs w:val="28"/>
-                <w:cs/>
-                <w:lang w:bidi="ta-IN"/>
-              </w:rPr>
-              <w:t>மன்யந்தாமன்</w:t>
-            </w:r>
-            <w:r>
-              <w:rPr>
-                <w:rFonts w:ascii="Latha" w:hAnsi="Latha" w:cs="Latha"/>
-                <w:szCs w:val="28"/>
-                <w:lang w:bidi="ta-IN"/>
-              </w:rPr>
-              <w:t>-</w:t>
-            </w:r>
-            <w:r>
-              <w:rPr>
-                <w:rFonts w:ascii="Latha" w:hAnsi="Latha" w:cs="Latha"/>
-                <w:szCs w:val="28"/>
-                <w:cs/>
-                <w:lang w:bidi="ta-IN"/>
-              </w:rPr>
-              <w:t>ய</w:t>
-            </w:r>
-            <w:r>
-              <w:rPr>
-                <w:rFonts w:ascii="Latha" w:hAnsi="Latha" w:cs="Latha"/>
+            <w:proofErr w:type="spellStart"/>
+            <w:r>
+              <w:rPr>
+                <w:rFonts w:ascii="BRH Devanagari Extra" w:hAnsi="BRH Devanagari Extra" w:cs="BRH Devanagari Extra"/>
+                <w:color w:val="000000"/>
+                <w:sz w:val="32"/>
+                <w:szCs w:val="40"/>
+              </w:rPr>
+              <w:t>iÉåþ</w:t>
+            </w:r>
+            <w:proofErr w:type="spellEnd"/>
+            <w:r>
+              <w:rPr>
+                <w:rFonts w:ascii="BRH Devanagari Extra" w:hAnsi="BRH Devanagari Extra" w:cs="BRH Devanagari Extra"/>
+                <w:color w:val="000000"/>
+                <w:sz w:val="32"/>
+                <w:szCs w:val="40"/>
+              </w:rPr>
+              <w:t xml:space="preserve"> </w:t>
+            </w:r>
+            <w:proofErr w:type="spellStart"/>
+            <w:r>
+              <w:rPr>
+                <w:rFonts w:ascii="BRH Devanagari Extra" w:hAnsi="BRH Devanagari Extra" w:cs="BRH Devanagari Extra"/>
+                <w:color w:val="000000"/>
+                <w:sz w:val="32"/>
+                <w:szCs w:val="40"/>
+              </w:rPr>
+              <w:t>ÅqÉlrÉliÉÉqÉlrÉ</w:t>
+            </w:r>
+            <w:r>
+              <w:rPr>
+                <w:rFonts w:ascii="BRH Devanagari Extra" w:hAnsi="BRH Devanagari Extra" w:cs="BRH Devanagari Extra"/>
                 <w:color w:val="FF0000"/>
-                <w:szCs w:val="28"/>
+                <w:sz w:val="32"/>
+                <w:szCs w:val="40"/>
                 <w:highlight w:val="yellow"/>
-                <w:cs/>
-                <w:lang w:bidi="ta-IN"/>
-              </w:rPr>
-              <w:t>ந்த</w:t>
-            </w:r>
-            <w:r>
-              <w:rPr>
-                <w:rFonts w:ascii="Latha" w:hAnsi="Latha" w:cs="Latha"/>
-                <w:szCs w:val="28"/>
-                <w:cs/>
-                <w:lang w:bidi="ta-IN"/>
-              </w:rPr>
-              <w:t xml:space="preserve"> தே</w:t>
-            </w:r>
-            <w:r>
-              <w:rPr>
-                <w:rFonts w:ascii="BRH Tamil Tab Extra" w:hAnsi="BRH Tamil Tab Extra" w:cs="Latha"/>
-                <w:b/>
-                <w:bCs/>
-                <w:sz w:val="32"/>
-                <w:szCs w:val="28"/>
-                <w:lang w:bidi="ta-IN"/>
-              </w:rPr>
-              <w:t>†</w:t>
-            </w:r>
-            <w:r>
-              <w:rPr>
-                <w:rFonts w:ascii="Latha" w:hAnsi="Latha" w:cs="Latha"/>
-                <w:szCs w:val="28"/>
-                <w:lang w:bidi="ta-IN"/>
+              </w:rPr>
+              <w:t>liÉ</w:t>
+            </w:r>
+            <w:proofErr w:type="spellEnd"/>
+            <w:r>
+              <w:rPr>
+                <w:rFonts w:ascii="BRH Devanagari Extra" w:hAnsi="BRH Devanagari Extra" w:cs="BRH Devanagari Extra"/>
+                <w:color w:val="000000"/>
+                <w:sz w:val="32"/>
+                <w:szCs w:val="40"/>
               </w:rPr>
               <w:t xml:space="preserve"> </w:t>
             </w:r>
-            <w:r>
-              <w:rPr>
-                <w:rFonts w:ascii="BRH Devanagari Extra" w:hAnsi="BRH Devanagari Extra" w:cs="Latha"/>
-                <w:b/>
-                <w:bCs/>
-                <w:sz w:val="32"/>
-                <w:szCs w:val="28"/>
-                <w:lang w:bidi="ta-IN"/>
-              </w:rPr>
-              <w:t>Å</w:t>
-            </w:r>
-            <w:r>
-              <w:rPr>
-                <w:rFonts w:ascii="Latha" w:hAnsi="Latha" w:cs="Latha"/>
-                <w:szCs w:val="28"/>
-                <w:cs/>
-                <w:lang w:bidi="ta-IN"/>
-              </w:rPr>
-              <w:t>பஶ்யன்</w:t>
-            </w:r>
+            <w:proofErr w:type="spellStart"/>
+            <w:r>
+              <w:rPr>
+                <w:rFonts w:ascii="BRH Devanagari Extra" w:hAnsi="BRH Devanagari Extra" w:cs="BRH Devanagari Extra"/>
+                <w:color w:val="000000"/>
+                <w:sz w:val="32"/>
+                <w:szCs w:val="40"/>
+              </w:rPr>
+              <w:t>iÉåþ</w:t>
+            </w:r>
+            <w:proofErr w:type="spellEnd"/>
             <w:r>
               <w:rPr>
                 <w:rFonts w:ascii="Latha" w:hAnsi="Latha" w:cs="Latha"/>
@@ -2798,94 +2349,118 @@
               <w:rPr>
                 <w:rFonts w:ascii="Latha" w:hAnsi="Latha" w:cs="Latha"/>
                 <w:szCs w:val="28"/>
-                <w:cs/>
-                <w:lang w:bidi="ta-IN"/>
-              </w:rPr>
-              <w:t>நபஶ்</w:t>
-            </w:r>
-            <w:r>
-              <w:rPr>
-                <w:rFonts w:ascii="Latha" w:hAnsi="Latha" w:cs="Latha"/>
+                <w:lang w:bidi="ta-IN"/>
+              </w:rPr>
+              <w:t xml:space="preserve"> and </w:t>
+            </w:r>
+            <w:proofErr w:type="spellStart"/>
+            <w:r>
+              <w:rPr>
+                <w:rFonts w:ascii="BRH Devanagari Extra" w:hAnsi="BRH Devanagari Extra" w:cs="BRH Devanagari Extra"/>
+                <w:color w:val="000000"/>
+                <w:sz w:val="32"/>
+                <w:szCs w:val="40"/>
+              </w:rPr>
+              <w:t>lÉmÉz</w:t>
+            </w:r>
+            <w:r>
+              <w:rPr>
+                <w:rFonts w:ascii="BRH Devanagari Extra" w:hAnsi="BRH Devanagari Extra" w:cs="BRH Devanagari Extra"/>
                 <w:color w:val="FF0000"/>
-                <w:szCs w:val="28"/>
+                <w:sz w:val="32"/>
+                <w:szCs w:val="40"/>
                 <w:highlight w:val="yellow"/>
-                <w:cs/>
-                <w:lang w:bidi="ta-IN"/>
-              </w:rPr>
-              <w:t>ய</w:t>
-            </w:r>
-            <w:r>
-              <w:rPr>
-                <w:rFonts w:ascii="Latha" w:hAnsi="Latha" w:cs="Latha"/>
-                <w:szCs w:val="28"/>
-                <w:cs/>
-                <w:lang w:bidi="ta-IN"/>
-              </w:rPr>
-              <w:t>ன்</w:t>
-            </w:r>
-          </w:p>
-          <w:p>
-            <w:pPr>
-              <w:spacing w:before="0" w:line="240" w:lineRule="auto"/>
-              <w:rPr>
-                <w:rFonts w:cs="Latha"/>
-                <w:b/>
-                <w:bCs/>
-                <w:szCs w:val="28"/>
-                <w:cs/>
-                <w:lang w:bidi="ta-IN"/>
-              </w:rPr>
-            </w:pPr>
-            <w:r>
-              <w:rPr>
-                <w:rFonts w:ascii="BRH Devanagari Extra" w:hAnsi="BRH Devanagari Extra" w:cs="Latha"/>
-                <w:b/>
-                <w:bCs/>
-                <w:sz w:val="32"/>
-                <w:szCs w:val="28"/>
-                <w:lang w:bidi="ta-IN"/>
-              </w:rPr>
-              <w:t>Å</w:t>
-            </w:r>
-            <w:r>
-              <w:rPr>
-                <w:rFonts w:ascii="Latha" w:hAnsi="Latha" w:cs="Latha"/>
-                <w:szCs w:val="28"/>
-                <w:cs/>
-                <w:lang w:bidi="ta-IN"/>
-              </w:rPr>
-              <w:t>மன்யந்தாமன்ய</w:t>
-            </w:r>
-            <w:r>
-              <w:rPr>
-                <w:rFonts w:ascii="Latha" w:hAnsi="Latha" w:cs="Latha"/>
+              </w:rPr>
+              <w:t>rÉ</w:t>
+            </w:r>
+            <w:r>
+              <w:rPr>
+                <w:rFonts w:ascii="BRH Devanagari Extra" w:hAnsi="BRH Devanagari Extra" w:cs="BRH Devanagari Extra"/>
+                <w:color w:val="000000"/>
+                <w:sz w:val="32"/>
+                <w:szCs w:val="40"/>
+              </w:rPr>
+              <w:t>lÉç</w:t>
+            </w:r>
+            <w:proofErr w:type="spellEnd"/>
+            <w:r>
+              <w:rPr>
+                <w:rFonts w:ascii="BRH Devanagari Extra" w:hAnsi="BRH Devanagari Extra" w:cs="BRH Devanagari Extra"/>
+                <w:color w:val="000000"/>
+                <w:sz w:val="32"/>
+                <w:szCs w:val="40"/>
+              </w:rPr>
+              <w:t xml:space="preserve"> </w:t>
+            </w:r>
+            <w:proofErr w:type="spellStart"/>
+            <w:r>
+              <w:rPr>
+                <w:rFonts w:ascii="BRH Devanagari Extra" w:hAnsi="BRH Devanagari Extra" w:cs="BRH Devanagari Extra"/>
+                <w:color w:val="000000"/>
+                <w:sz w:val="32"/>
+                <w:szCs w:val="40"/>
+              </w:rPr>
+              <w:t>iÉåþ</w:t>
+            </w:r>
+            <w:proofErr w:type="spellEnd"/>
+            <w:r>
+              <w:rPr>
+                <w:rFonts w:ascii="BRH Devanagari Extra" w:hAnsi="BRH Devanagari Extra" w:cs="BRH Devanagari Extra"/>
+                <w:color w:val="000000"/>
+                <w:sz w:val="32"/>
+                <w:szCs w:val="40"/>
+              </w:rPr>
+              <w:t xml:space="preserve"> </w:t>
+            </w:r>
+            <w:proofErr w:type="spellStart"/>
+            <w:r>
+              <w:rPr>
+                <w:rFonts w:ascii="BRH Devanagari Extra" w:hAnsi="BRH Devanagari Extra" w:cs="BRH Devanagari Extra"/>
+                <w:color w:val="000000"/>
+                <w:sz w:val="32"/>
+                <w:szCs w:val="40"/>
+              </w:rPr>
+              <w:t>ÅqÉlrÉliÉÉqÉlrÉ</w:t>
+            </w:r>
+            <w:r>
+              <w:rPr>
+                <w:rFonts w:ascii="BRH Devanagari Extra" w:hAnsi="BRH Devanagari Extra" w:cs="BRH Devanagari Extra"/>
                 <w:color w:val="FF0000"/>
-                <w:szCs w:val="28"/>
+                <w:sz w:val="32"/>
+                <w:szCs w:val="40"/>
                 <w:highlight w:val="yellow"/>
-                <w:cs/>
-                <w:lang w:bidi="ta-IN"/>
-              </w:rPr>
-              <w:t>ந்த</w:t>
-            </w:r>
-            <w:r>
-              <w:rPr>
-                <w:rFonts w:ascii="Latha" w:hAnsi="Latha" w:cs="Latha"/>
-                <w:szCs w:val="28"/>
-                <w:cs/>
-                <w:lang w:bidi="ta-IN"/>
-              </w:rPr>
-              <w:t xml:space="preserve"> தே</w:t>
-            </w:r>
-            <w:r>
-              <w:rPr>
-                <w:rFonts w:ascii="BRH Tamil Tab Extra" w:hAnsi="BRH Tamil Tab Extra" w:cs="Latha"/>
-                <w:b/>
-                <w:bCs/>
-                <w:sz w:val="32"/>
-                <w:szCs w:val="28"/>
-                <w:lang w:bidi="ta-IN"/>
-              </w:rPr>
-              <w:t>†</w:t>
+              </w:rPr>
+              <w:t>liÉ</w:t>
+            </w:r>
+            <w:proofErr w:type="spellEnd"/>
+            <w:r>
+              <w:rPr>
+                <w:rFonts w:ascii="BRH Devanagari Extra" w:hAnsi="BRH Devanagari Extra" w:cs="BRH Devanagari Extra"/>
+                <w:color w:val="000000"/>
+                <w:sz w:val="32"/>
+                <w:szCs w:val="40"/>
+              </w:rPr>
+              <w:t xml:space="preserve"> </w:t>
+            </w:r>
+            <w:proofErr w:type="spellStart"/>
+            <w:r>
+              <w:rPr>
+                <w:rFonts w:ascii="BRH Devanagari Extra" w:hAnsi="BRH Devanagari Extra" w:cs="BRH Devanagari Extra"/>
+                <w:color w:val="000000"/>
+                <w:sz w:val="32"/>
+                <w:szCs w:val="40"/>
+              </w:rPr>
+              <w:t>iÉåþ</w:t>
+            </w:r>
+            <w:proofErr w:type="spellEnd"/>
+            <w:r>
+              <w:rPr>
+                <w:rFonts w:ascii="BRH Devanagari Extra" w:hAnsi="BRH Devanagari Extra" w:cs="BRH Devanagari Extra"/>
+                <w:color w:val="000000"/>
+                <w:sz w:val="32"/>
+                <w:szCs w:val="40"/>
+              </w:rPr>
+              <w:t xml:space="preserve"> ÅmÉzrÉ³Éç |</w:t>
             </w:r>
           </w:p>
         </w:tc>
@@ -2897,8 +2472,11 @@
             <w:pPr>
               <w:spacing w:before="0" w:line="240" w:lineRule="auto"/>
               <w:rPr>
-                <w:rFonts w:ascii="Latha" w:hAnsi="Latha" w:cs="Latha"/>
-                <w:szCs w:val="28"/>
+                <w:rFonts w:cs="Latha"/>
+                <w:b/>
+                <w:bCs/>
+                <w:szCs w:val="28"/>
+                <w:cs/>
                 <w:lang w:bidi="ta-IN"/>
               </w:rPr>
             </w:pPr>
@@ -3041,233 +2619,206 @@
               </w:rPr>
               <w:t xml:space="preserve">  </w:t>
             </w:r>
-            <w:r>
-              <w:rPr>
-                <w:rFonts w:ascii="BRH Devanagari Extra" w:hAnsi="BRH Devanagari Extra" w:cs="Latha"/>
-                <w:b/>
-                <w:bCs/>
-                <w:sz w:val="32"/>
-                <w:szCs w:val="28"/>
-                <w:lang w:bidi="ta-IN"/>
-              </w:rPr>
-              <w:t>Å</w:t>
-            </w:r>
-            <w:r>
-              <w:rPr>
-                <w:rFonts w:ascii="Latha" w:hAnsi="Latha" w:cs="Latha"/>
-                <w:szCs w:val="28"/>
-                <w:cs/>
-                <w:lang w:bidi="ta-IN"/>
-              </w:rPr>
-              <w:t>மன்யந்தாமன்</w:t>
-            </w:r>
-            <w:r>
-              <w:rPr>
-                <w:rFonts w:ascii="Latha" w:hAnsi="Latha" w:cs="Latha"/>
-                <w:szCs w:val="28"/>
-                <w:lang w:bidi="ta-IN"/>
-              </w:rPr>
-              <w:t>-</w:t>
-            </w:r>
-            <w:r>
-              <w:rPr>
-                <w:rFonts w:ascii="Latha" w:hAnsi="Latha" w:cs="Latha"/>
-                <w:szCs w:val="28"/>
-                <w:cs/>
-                <w:lang w:bidi="ta-IN"/>
-              </w:rPr>
-              <w:t>ய</w:t>
-            </w:r>
-            <w:r>
-              <w:rPr>
-                <w:rFonts w:ascii="Latha" w:hAnsi="Latha" w:cs="Latha"/>
-                <w:szCs w:val="28"/>
+            <w:proofErr w:type="spellStart"/>
+            <w:r>
+              <w:rPr>
+                <w:rFonts w:ascii="BRH Devanagari Extra" w:hAnsi="BRH Devanagari Extra" w:cs="BRH Devanagari Extra"/>
+                <w:color w:val="000000"/>
+                <w:sz w:val="32"/>
+                <w:szCs w:val="40"/>
+              </w:rPr>
+              <w:t>iÉåþ</w:t>
+            </w:r>
+            <w:proofErr w:type="spellEnd"/>
+            <w:r>
+              <w:rPr>
+                <w:rFonts w:ascii="BRH Devanagari Extra" w:hAnsi="BRH Devanagari Extra" w:cs="BRH Devanagari Extra"/>
+                <w:color w:val="000000"/>
+                <w:sz w:val="32"/>
+                <w:szCs w:val="40"/>
+              </w:rPr>
+              <w:t xml:space="preserve"> </w:t>
+            </w:r>
+            <w:proofErr w:type="spellStart"/>
+            <w:r>
+              <w:rPr>
+                <w:rFonts w:ascii="BRH Devanagari Extra" w:hAnsi="BRH Devanagari Extra" w:cs="BRH Devanagari Extra"/>
+                <w:color w:val="000000"/>
+                <w:sz w:val="32"/>
+                <w:szCs w:val="40"/>
+              </w:rPr>
+              <w:t>ÅqÉlrÉliÉÉqÉlrÉ</w:t>
+            </w:r>
+            <w:r>
+              <w:rPr>
+                <w:rFonts w:ascii="BRH Devanagari Extra" w:hAnsi="BRH Devanagari Extra" w:cs="BRH Devanagari Extra"/>
+                <w:sz w:val="32"/>
+                <w:szCs w:val="40"/>
                 <w:highlight w:val="green"/>
-                <w:cs/>
-                <w:lang w:bidi="ta-IN"/>
-              </w:rPr>
-              <w:t>ந்த</w:t>
-            </w:r>
-            <w:r>
-              <w:rPr>
-                <w:rFonts w:ascii="BRH Tamil Tab Extra" w:hAnsi="BRH Tamil Tab Extra" w:cs="Latha"/>
-                <w:b/>
-                <w:bCs/>
-                <w:sz w:val="32"/>
-                <w:szCs w:val="28"/>
-                <w:lang w:bidi="ta-IN"/>
-              </w:rPr>
-              <w:t>…</w:t>
-            </w:r>
-            <w:r>
-              <w:rPr>
-                <w:rFonts w:ascii="Latha" w:hAnsi="Latha" w:cs="Latha"/>
-                <w:szCs w:val="28"/>
-                <w:cs/>
-                <w:lang w:bidi="ta-IN"/>
-              </w:rPr>
-              <w:t xml:space="preserve"> தே</w:t>
-            </w:r>
-            <w:r>
-              <w:rPr>
-                <w:rFonts w:ascii="BRH Tamil Tab Extra" w:hAnsi="BRH Tamil Tab Extra" w:cs="Latha"/>
-                <w:b/>
-                <w:bCs/>
-                <w:sz w:val="32"/>
-                <w:szCs w:val="28"/>
-                <w:lang w:bidi="ta-IN"/>
-              </w:rPr>
-              <w:t>†</w:t>
-            </w:r>
-            <w:r>
-              <w:rPr>
-                <w:rFonts w:ascii="Latha" w:hAnsi="Latha" w:cs="Latha"/>
-                <w:szCs w:val="28"/>
-                <w:lang w:bidi="ta-IN"/>
+              </w:rPr>
+              <w:t>liÉ</w:t>
+            </w:r>
+            <w:proofErr w:type="spellEnd"/>
+            <w:r>
+              <w:rPr>
+                <w:rFonts w:ascii="BRH Malayalam Extra" w:hAnsi="BRH Malayalam Extra" w:cs="BRH Devanagari Extra"/>
+                <w:szCs w:val="40"/>
+                <w:highlight w:val="green"/>
+              </w:rPr>
+              <w:t>–</w:t>
+            </w:r>
+            <w:r>
+              <w:rPr>
+                <w:rFonts w:ascii="BRH Devanagari Extra" w:hAnsi="BRH Devanagari Extra" w:cs="BRH Devanagari Extra"/>
+                <w:color w:val="000000"/>
+                <w:sz w:val="32"/>
+                <w:szCs w:val="40"/>
               </w:rPr>
               <w:t xml:space="preserve"> </w:t>
             </w:r>
-            <w:r>
-              <w:rPr>
-                <w:rFonts w:ascii="BRH Devanagari Extra" w:hAnsi="BRH Devanagari Extra" w:cs="Latha"/>
-                <w:b/>
-                <w:bCs/>
-                <w:sz w:val="32"/>
-                <w:szCs w:val="28"/>
-                <w:lang w:bidi="ta-IN"/>
-              </w:rPr>
-              <w:t>Å</w:t>
-            </w:r>
-            <w:r>
-              <w:rPr>
-                <w:rFonts w:ascii="Latha" w:hAnsi="Latha" w:cs="Latha"/>
-                <w:szCs w:val="28"/>
-                <w:cs/>
-                <w:lang w:bidi="ta-IN"/>
-              </w:rPr>
-              <w:t>பஶ்யன்</w:t>
-            </w:r>
-            <w:r>
-              <w:rPr>
-                <w:rFonts w:ascii="Latha" w:hAnsi="Latha" w:cs="Latha"/>
-                <w:szCs w:val="28"/>
-                <w:lang w:bidi="ta-IN"/>
+            <w:proofErr w:type="spellStart"/>
+            <w:r>
+              <w:rPr>
+                <w:rFonts w:ascii="BRH Devanagari Extra" w:hAnsi="BRH Devanagari Extra" w:cs="BRH Devanagari Extra"/>
+                <w:color w:val="000000"/>
+                <w:sz w:val="32"/>
+                <w:szCs w:val="40"/>
+              </w:rPr>
+              <w:t>iÉåþ</w:t>
+            </w:r>
+            <w:proofErr w:type="spellEnd"/>
+            <w:r>
+              <w:rPr>
+                <w:rFonts w:ascii="Latha" w:hAnsi="Latha" w:cs="Latha"/>
+                <w:szCs w:val="28"/>
+                <w:lang w:bidi="ta-IN"/>
+              </w:rPr>
+              <w:t xml:space="preserve">  and </w:t>
+            </w:r>
+            <w:proofErr w:type="spellStart"/>
+            <w:r>
+              <w:rPr>
+                <w:rFonts w:ascii="BRH Devanagari Extra" w:hAnsi="BRH Devanagari Extra" w:cs="BRH Devanagari Extra"/>
+                <w:color w:val="000000"/>
+                <w:sz w:val="32"/>
+                <w:szCs w:val="40"/>
+              </w:rPr>
+              <w:t>lÉmÉz</w:t>
+            </w:r>
+            <w:r>
+              <w:rPr>
+                <w:rFonts w:ascii="BRH Devanagari Extra" w:hAnsi="BRH Devanagari Extra" w:cs="BRH Devanagari Extra"/>
+                <w:sz w:val="32"/>
+                <w:szCs w:val="40"/>
+                <w:highlight w:val="green"/>
+              </w:rPr>
+              <w:t>rÉ</w:t>
+            </w:r>
+            <w:proofErr w:type="spellEnd"/>
+            <w:r>
+              <w:rPr>
+                <w:rFonts w:ascii="BRH Malayalam Extra" w:hAnsi="BRH Malayalam Extra" w:cs="BRH Devanagari Extra"/>
+                <w:szCs w:val="40"/>
+                <w:highlight w:val="green"/>
+              </w:rPr>
+              <w:t>–</w:t>
+            </w:r>
+            <w:proofErr w:type="spellStart"/>
+            <w:r>
+              <w:rPr>
+                <w:rFonts w:ascii="BRH Devanagari Extra" w:hAnsi="BRH Devanagari Extra" w:cs="BRH Devanagari Extra"/>
+                <w:color w:val="000000"/>
+                <w:sz w:val="32"/>
+                <w:szCs w:val="40"/>
+              </w:rPr>
+              <w:t>lÉç</w:t>
+            </w:r>
+            <w:proofErr w:type="spellEnd"/>
+            <w:r>
+              <w:rPr>
+                <w:rFonts w:ascii="BRH Devanagari Extra" w:hAnsi="BRH Devanagari Extra" w:cs="BRH Devanagari Extra"/>
+                <w:color w:val="000000"/>
+                <w:sz w:val="32"/>
+                <w:szCs w:val="40"/>
               </w:rPr>
               <w:t xml:space="preserve"> </w:t>
             </w:r>
-            <w:r>
-              <w:rPr>
-                <w:rFonts w:ascii="Latha" w:hAnsi="Latha" w:cs="Latha"/>
-                <w:szCs w:val="28"/>
-                <w:cs/>
-                <w:lang w:bidi="ta-IN"/>
-              </w:rPr>
-              <w:t>நபஶ்</w:t>
-            </w:r>
-            <w:r>
-              <w:rPr>
-                <w:rFonts w:ascii="Latha" w:hAnsi="Latha" w:cs="Latha"/>
-                <w:szCs w:val="28"/>
+            <w:proofErr w:type="spellStart"/>
+            <w:r>
+              <w:rPr>
+                <w:rFonts w:ascii="BRH Devanagari Extra" w:hAnsi="BRH Devanagari Extra" w:cs="BRH Devanagari Extra"/>
+                <w:color w:val="000000"/>
+                <w:sz w:val="32"/>
+                <w:szCs w:val="40"/>
+              </w:rPr>
+              <w:t>iÉåþ</w:t>
+            </w:r>
+            <w:proofErr w:type="spellEnd"/>
+            <w:r>
+              <w:rPr>
+                <w:rFonts w:ascii="BRH Devanagari Extra" w:hAnsi="BRH Devanagari Extra" w:cs="BRH Devanagari Extra"/>
+                <w:color w:val="000000"/>
+                <w:sz w:val="32"/>
+                <w:szCs w:val="40"/>
+              </w:rPr>
+              <w:t xml:space="preserve"> </w:t>
+            </w:r>
+            <w:proofErr w:type="spellStart"/>
+            <w:r>
+              <w:rPr>
+                <w:rFonts w:ascii="BRH Devanagari Extra" w:hAnsi="BRH Devanagari Extra" w:cs="BRH Devanagari Extra"/>
+                <w:color w:val="000000"/>
+                <w:sz w:val="32"/>
+                <w:szCs w:val="40"/>
+              </w:rPr>
+              <w:t>ÅqÉlrÉliÉÉqÉlrÉ</w:t>
+            </w:r>
+            <w:r>
+              <w:rPr>
+                <w:rFonts w:ascii="BRH Devanagari Extra" w:hAnsi="BRH Devanagari Extra" w:cs="BRH Devanagari Extra"/>
+                <w:sz w:val="32"/>
+                <w:szCs w:val="40"/>
                 <w:highlight w:val="green"/>
-                <w:cs/>
-                <w:lang w:bidi="ta-IN"/>
-              </w:rPr>
-              <w:t>ய</w:t>
-            </w:r>
-            <w:r>
-              <w:rPr>
-                <w:rFonts w:ascii="BRH Tamil Tab Extra" w:hAnsi="BRH Tamil Tab Extra" w:cs="Latha"/>
-                <w:b/>
-                <w:bCs/>
-                <w:sz w:val="32"/>
-                <w:szCs w:val="28"/>
+              </w:rPr>
+              <w:t>liÉ</w:t>
+            </w:r>
+            <w:proofErr w:type="spellEnd"/>
+            <w:r>
+              <w:rPr>
+                <w:rFonts w:ascii="BRH Malayalam Extra" w:hAnsi="BRH Malayalam Extra" w:cs="BRH Devanagari Extra"/>
+                <w:szCs w:val="40"/>
                 <w:highlight w:val="green"/>
-                <w:lang w:bidi="ta-IN"/>
-              </w:rPr>
-              <w:t>…</w:t>
-            </w:r>
-            <w:r>
-              <w:rPr>
-                <w:rFonts w:ascii="Latha" w:hAnsi="Latha" w:cs="Latha"/>
-                <w:szCs w:val="28"/>
-                <w:cs/>
-                <w:lang w:bidi="ta-IN"/>
-              </w:rPr>
-              <w:t>ன்</w:t>
-            </w:r>
-          </w:p>
-          <w:p>
-            <w:pPr>
-              <w:spacing w:before="0" w:line="240" w:lineRule="auto"/>
-              <w:rPr>
-                <w:rFonts w:cs="Latha"/>
-                <w:b/>
-                <w:bCs/>
-                <w:szCs w:val="28"/>
-                <w:cs/>
-                <w:lang w:bidi="ta-IN"/>
-              </w:rPr>
-            </w:pPr>
-            <w:r>
-              <w:rPr>
-                <w:rFonts w:ascii="BRH Devanagari Extra" w:hAnsi="BRH Devanagari Extra" w:cs="Latha"/>
-                <w:b/>
-                <w:bCs/>
-                <w:sz w:val="32"/>
-                <w:szCs w:val="28"/>
-                <w:lang w:bidi="ta-IN"/>
-              </w:rPr>
-              <w:t>Å</w:t>
-            </w:r>
-            <w:r>
-              <w:rPr>
-                <w:rFonts w:ascii="Latha" w:hAnsi="Latha" w:cs="Latha"/>
-                <w:szCs w:val="28"/>
-                <w:cs/>
-                <w:lang w:bidi="ta-IN"/>
-              </w:rPr>
-              <w:t>மன்யந்தாமன்ய</w:t>
-            </w:r>
-            <w:r>
-              <w:rPr>
-                <w:rFonts w:ascii="Latha" w:hAnsi="Latha" w:cs="Latha"/>
-                <w:szCs w:val="28"/>
-                <w:highlight w:val="green"/>
-                <w:cs/>
-                <w:lang w:bidi="ta-IN"/>
-              </w:rPr>
-              <w:t>ந்த</w:t>
-            </w:r>
-            <w:r>
-              <w:rPr>
-                <w:rFonts w:ascii="BRH Tamil Tab Extra" w:hAnsi="BRH Tamil Tab Extra" w:cs="Latha"/>
-                <w:b/>
-                <w:bCs/>
-                <w:sz w:val="32"/>
-                <w:szCs w:val="28"/>
-                <w:lang w:bidi="ta-IN"/>
-              </w:rPr>
-              <w:t>…</w:t>
-            </w:r>
-            <w:r>
-              <w:rPr>
-                <w:rFonts w:ascii="Latha" w:hAnsi="Latha" w:cs="Latha"/>
-                <w:szCs w:val="28"/>
-                <w:cs/>
-                <w:lang w:bidi="ta-IN"/>
-              </w:rPr>
-              <w:t xml:space="preserve"> தே</w:t>
-            </w:r>
-            <w:r>
-              <w:rPr>
-                <w:rFonts w:ascii="BRH Tamil Tab Extra" w:hAnsi="BRH Tamil Tab Extra" w:cs="Latha"/>
-                <w:b/>
-                <w:bCs/>
-                <w:sz w:val="32"/>
-                <w:szCs w:val="28"/>
-                <w:lang w:bidi="ta-IN"/>
-              </w:rPr>
-              <w:t>†</w:t>
+              </w:rPr>
+              <w:t>–</w:t>
+            </w:r>
+            <w:r>
+              <w:rPr>
+                <w:rFonts w:ascii="BRH Devanagari Extra" w:hAnsi="BRH Devanagari Extra" w:cs="BRH Devanagari Extra"/>
+                <w:color w:val="000000"/>
+                <w:sz w:val="32"/>
+                <w:szCs w:val="40"/>
+              </w:rPr>
+              <w:t xml:space="preserve"> </w:t>
+            </w:r>
+            <w:proofErr w:type="spellStart"/>
+            <w:r>
+              <w:rPr>
+                <w:rFonts w:ascii="BRH Devanagari Extra" w:hAnsi="BRH Devanagari Extra" w:cs="BRH Devanagari Extra"/>
+                <w:color w:val="000000"/>
+                <w:sz w:val="32"/>
+                <w:szCs w:val="40"/>
+              </w:rPr>
+              <w:t>iÉåþ</w:t>
+            </w:r>
+            <w:proofErr w:type="spellEnd"/>
+            <w:r>
+              <w:rPr>
+                <w:rFonts w:ascii="BRH Devanagari Extra" w:hAnsi="BRH Devanagari Extra" w:cs="BRH Devanagari Extra"/>
+                <w:color w:val="000000"/>
+                <w:sz w:val="32"/>
+                <w:szCs w:val="40"/>
+              </w:rPr>
+              <w:t xml:space="preserve"> ÅmÉzrÉ³Éç |</w:t>
             </w:r>
           </w:p>
         </w:tc>
@@ -3292,7 +2843,6 @@
                 <w:sz w:val="28"/>
                 <w:szCs w:val="28"/>
               </w:rPr>
-              <w:lastRenderedPageBreak/>
               <w:t xml:space="preserve">1.5.9.4 </w:t>
             </w:r>
           </w:p>
@@ -3452,221 +3002,202 @@
               </w:rPr>
               <w:t xml:space="preserve"> </w:t>
             </w:r>
-            <w:r>
-              <w:rPr>
-                <w:rFonts w:ascii="Latha" w:hAnsi="Latha" w:cs="Latha"/>
-                <w:szCs w:val="28"/>
-                <w:cs/>
-                <w:lang w:bidi="ta-IN"/>
-              </w:rPr>
-              <w:t>ஸ ஐ</w:t>
-            </w:r>
-            <w:r>
-              <w:rPr>
-                <w:rFonts w:ascii="BRH Tamil Tab Extra" w:hAnsi="BRH Tamil Tab Extra" w:cs="Latha"/>
-                <w:b/>
-                <w:bCs/>
-                <w:sz w:val="32"/>
-                <w:szCs w:val="28"/>
-                <w:lang w:bidi="ta-IN"/>
-              </w:rPr>
-              <w:t>†</w:t>
-            </w:r>
-            <w:r>
-              <w:rPr>
-                <w:rFonts w:ascii="Latha" w:hAnsi="Latha" w:cs="Latha"/>
+            <w:proofErr w:type="spellStart"/>
+            <w:r>
+              <w:rPr>
+                <w:rFonts w:ascii="BRH Devanagari Extra" w:hAnsi="BRH Devanagari Extra" w:cs="BRH Devanagari Extra"/>
+                <w:color w:val="000000"/>
+                <w:sz w:val="32"/>
+                <w:szCs w:val="40"/>
+              </w:rPr>
+              <w:t>xÉ</w:t>
+            </w:r>
+            <w:proofErr w:type="spellEnd"/>
+            <w:r>
+              <w:rPr>
+                <w:rFonts w:ascii="BRH Devanagari Extra" w:hAnsi="BRH Devanagari Extra" w:cs="BRH Devanagari Extra"/>
+                <w:color w:val="000000"/>
+                <w:sz w:val="32"/>
+                <w:szCs w:val="40"/>
+              </w:rPr>
+              <w:t xml:space="preserve"> </w:t>
+            </w:r>
+            <w:proofErr w:type="spellStart"/>
+            <w:r>
+              <w:rPr>
+                <w:rFonts w:ascii="BRH Devanagari Extra" w:hAnsi="BRH Devanagari Extra" w:cs="BRH Devanagari Extra"/>
+                <w:color w:val="000000"/>
+                <w:sz w:val="32"/>
+                <w:szCs w:val="40"/>
+              </w:rPr>
+              <w:t>Låþ</w:t>
+            </w:r>
+            <w:r>
+              <w:rPr>
+                <w:rFonts w:ascii="BRH Devanagari Extra" w:hAnsi="BRH Devanagari Extra" w:cs="BRH Devanagari Extra"/>
                 <w:color w:val="FF0000"/>
-                <w:szCs w:val="28"/>
+                <w:sz w:val="32"/>
+                <w:szCs w:val="40"/>
                 <w:highlight w:val="yellow"/>
-                <w:cs/>
-                <w:lang w:bidi="ta-IN"/>
-              </w:rPr>
-              <w:t>தை</w:t>
-            </w:r>
-            <w:r>
-              <w:rPr>
-                <w:rFonts w:ascii="Latha" w:hAnsi="Latha" w:cs="Latha"/>
-                <w:b/>
-                <w:bCs/>
+              </w:rPr>
+              <w:t>Sæi</w:t>
+            </w:r>
+            <w:r>
+              <w:rPr>
+                <w:rFonts w:ascii="BRH Devanagari Extra" w:hAnsi="BRH Devanagari Extra" w:cs="BRH Devanagari Extra"/>
+                <w:color w:val="000000"/>
+                <w:sz w:val="32"/>
+                <w:szCs w:val="40"/>
+              </w:rPr>
+              <w:t>xÉÉåþ</w:t>
+            </w:r>
+            <w:proofErr w:type="spellEnd"/>
+            <w:r>
+              <w:rPr>
+                <w:rFonts w:ascii="BRH Devanagari Extra" w:hAnsi="BRH Devanagari Extra" w:cs="BRH Devanagari Extra"/>
+                <w:color w:val="000000"/>
+                <w:sz w:val="32"/>
+                <w:szCs w:val="40"/>
+              </w:rPr>
+              <w:t xml:space="preserve"> </w:t>
+            </w:r>
+            <w:proofErr w:type="spellStart"/>
+            <w:r>
+              <w:rPr>
+                <w:rFonts w:ascii="BRH Devanagari Extra" w:hAnsi="BRH Devanagari Extra" w:cs="BRH Devanagari Extra"/>
+                <w:color w:val="000000"/>
+                <w:sz w:val="32"/>
+                <w:szCs w:val="40"/>
+              </w:rPr>
+              <w:t>ÅqÉÑ</w:t>
+            </w:r>
+            <w:proofErr w:type="spellEnd"/>
+            <w:r>
+              <w:rPr>
+                <w:rFonts w:ascii="BRH Devanagari Extra" w:hAnsi="BRH Devanagari Extra" w:cs="BRH Devanagari Extra"/>
+                <w:color w:val="000000"/>
+                <w:sz w:val="32"/>
+                <w:szCs w:val="40"/>
+              </w:rPr>
+              <w:t xml:space="preserve"> </w:t>
+            </w:r>
+            <w:proofErr w:type="spellStart"/>
+            <w:r>
+              <w:rPr>
+                <w:rFonts w:ascii="BRH Devanagari Extra" w:hAnsi="BRH Devanagari Extra" w:cs="BRH Devanagari Extra"/>
+                <w:color w:val="000000"/>
+                <w:sz w:val="32"/>
+                <w:szCs w:val="40"/>
+              </w:rPr>
+              <w:t>qÉ</w:t>
+            </w:r>
+            <w:proofErr w:type="spellEnd"/>
+            <w:r>
+              <w:rPr>
+                <w:rFonts w:ascii="BRH Malayalam Extra" w:hAnsi="BRH Malayalam Extra" w:cs="BRH Devanagari Extra"/>
+                <w:color w:val="000000"/>
+                <w:szCs w:val="40"/>
+              </w:rPr>
+              <w:t>–</w:t>
+            </w:r>
+            <w:proofErr w:type="spellStart"/>
+            <w:r>
+              <w:rPr>
+                <w:rFonts w:ascii="BRH Devanagari Extra" w:hAnsi="BRH Devanagari Extra" w:cs="BRH Devanagari Extra"/>
+                <w:color w:val="000000"/>
+                <w:sz w:val="32"/>
+                <w:szCs w:val="40"/>
+              </w:rPr>
+              <w:t>qÉÑ</w:t>
+            </w:r>
+            <w:proofErr w:type="spellEnd"/>
+            <w:r>
+              <w:rPr>
+                <w:rFonts w:ascii="BRH Devanagari Extra" w:hAnsi="BRH Devanagari Extra" w:cs="BRH Devanagari Extra"/>
+                <w:color w:val="000000"/>
+                <w:sz w:val="32"/>
+                <w:szCs w:val="40"/>
+              </w:rPr>
+              <w:t xml:space="preserve">(aqÉç) </w:t>
+            </w:r>
+            <w:proofErr w:type="spellStart"/>
+            <w:r>
+              <w:rPr>
+                <w:rFonts w:ascii="BRH Devanagari Extra" w:hAnsi="BRH Devanagari Extra" w:cs="BRH Devanagari Extra"/>
+                <w:color w:val="000000"/>
+                <w:sz w:val="32"/>
+                <w:szCs w:val="40"/>
+              </w:rPr>
+              <w:t>xÉ</w:t>
+            </w:r>
+            <w:proofErr w:type="spellEnd"/>
+            <w:r>
+              <w:rPr>
+                <w:rFonts w:ascii="BRH Devanagari Extra" w:hAnsi="BRH Devanagari Extra" w:cs="BRH Devanagari Extra"/>
+                <w:color w:val="000000"/>
+                <w:sz w:val="32"/>
+                <w:szCs w:val="40"/>
+              </w:rPr>
+              <w:t xml:space="preserve"> </w:t>
+            </w:r>
+            <w:proofErr w:type="spellStart"/>
+            <w:r>
+              <w:rPr>
+                <w:rFonts w:ascii="BRH Devanagari Extra" w:hAnsi="BRH Devanagari Extra" w:cs="BRH Devanagari Extra"/>
+                <w:color w:val="000000"/>
+                <w:sz w:val="32"/>
+                <w:szCs w:val="40"/>
+              </w:rPr>
+              <w:t>Lå</w:t>
+            </w:r>
+            <w:r>
+              <w:rPr>
+                <w:rFonts w:ascii="BRH Devanagari Extra" w:hAnsi="BRH Devanagari Extra" w:cs="BRH Devanagari Extra"/>
                 <w:color w:val="FF0000"/>
-                <w:position w:val="-12"/>
-                <w:szCs w:val="28"/>
+                <w:sz w:val="32"/>
+                <w:szCs w:val="40"/>
                 <w:highlight w:val="yellow"/>
-                <w:cs/>
-                <w:lang w:bidi="ta-IN"/>
-              </w:rPr>
-              <w:t>3</w:t>
-            </w:r>
-            <w:r>
-              <w:rPr>
-                <w:rFonts w:ascii="Latha" w:hAnsi="Latha" w:cs="Latha"/>
-                <w:color w:val="FF0000"/>
-                <w:szCs w:val="28"/>
-                <w:highlight w:val="yellow"/>
-                <w:cs/>
-                <w:lang w:bidi="ta-IN"/>
-              </w:rPr>
-              <w:t>த்</w:t>
-            </w:r>
-            <w:r>
-              <w:rPr>
-                <w:rFonts w:ascii="Latha" w:hAnsi="Latha" w:cs="Latha"/>
-                <w:szCs w:val="28"/>
-                <w:cs/>
-                <w:lang w:bidi="ta-IN"/>
-              </w:rPr>
-              <w:t>ஸோ</w:t>
-            </w:r>
-            <w:r>
-              <w:rPr>
-                <w:rFonts w:ascii="BRH Tamil Tab Extra" w:hAnsi="BRH Tamil Tab Extra" w:cs="Latha"/>
-                <w:b/>
-                <w:bCs/>
-                <w:sz w:val="32"/>
-                <w:szCs w:val="28"/>
-                <w:lang w:bidi="ta-IN"/>
-              </w:rPr>
-              <w:t>†</w:t>
-            </w:r>
-            <w:r>
-              <w:rPr>
-                <w:rFonts w:ascii="Latha" w:hAnsi="Latha" w:cs="Latha"/>
-                <w:szCs w:val="28"/>
-                <w:lang w:bidi="ta-IN"/>
+              </w:rPr>
+              <w:t>þSæi</w:t>
+            </w:r>
+            <w:r>
+              <w:rPr>
+                <w:rFonts w:ascii="BRH Devanagari Extra" w:hAnsi="BRH Devanagari Extra" w:cs="BRH Devanagari Extra"/>
+                <w:color w:val="000000"/>
+                <w:sz w:val="32"/>
+                <w:szCs w:val="40"/>
+              </w:rPr>
+              <w:t>xÉÉåþ</w:t>
+            </w:r>
+            <w:proofErr w:type="spellEnd"/>
+            <w:r>
+              <w:rPr>
+                <w:rFonts w:ascii="BRH Devanagari Extra" w:hAnsi="BRH Devanagari Extra" w:cs="BRH Devanagari Extra"/>
+                <w:color w:val="000000"/>
+                <w:sz w:val="32"/>
+                <w:szCs w:val="40"/>
               </w:rPr>
               <w:t xml:space="preserve"> </w:t>
             </w:r>
-            <w:r>
-              <w:rPr>
-                <w:rFonts w:ascii="BRH Devanagari Extra" w:hAnsi="BRH Devanagari Extra" w:cs="Latha"/>
-                <w:b/>
-                <w:bCs/>
-                <w:sz w:val="32"/>
-                <w:szCs w:val="28"/>
-                <w:lang w:bidi="ta-IN"/>
-              </w:rPr>
-              <w:t>Å</w:t>
-            </w:r>
-            <w:r>
-              <w:rPr>
-                <w:rFonts w:ascii="Latha" w:hAnsi="Latha" w:cs="Latha"/>
-                <w:szCs w:val="28"/>
-                <w:cs/>
-                <w:lang w:bidi="ta-IN"/>
-              </w:rPr>
-              <w:t>மு</w:t>
-            </w:r>
-            <w:r>
-              <w:rPr>
-                <w:rFonts w:ascii="Latha" w:hAnsi="Latha" w:cs="Latha"/>
-                <w:szCs w:val="28"/>
-                <w:lang w:bidi="ta-IN"/>
-              </w:rPr>
-              <w:t xml:space="preserve"> and </w:t>
-            </w:r>
-            <w:r>
-              <w:rPr>
-                <w:rFonts w:ascii="Latha" w:hAnsi="Latha" w:cs="Latha"/>
-                <w:szCs w:val="28"/>
-                <w:cs/>
-                <w:lang w:bidi="ta-IN"/>
-              </w:rPr>
-              <w:t>ஸ ஐ</w:t>
-            </w:r>
-            <w:r>
-              <w:rPr>
-                <w:rFonts w:ascii="BRH Tamil Tab Extra" w:hAnsi="BRH Tamil Tab Extra" w:cs="Latha"/>
-                <w:b/>
-                <w:bCs/>
-                <w:sz w:val="32"/>
-                <w:szCs w:val="28"/>
-                <w:lang w:bidi="ta-IN"/>
-              </w:rPr>
-              <w:t>†</w:t>
-            </w:r>
-            <w:r>
-              <w:rPr>
-                <w:rFonts w:ascii="Latha" w:hAnsi="Latha" w:cs="Latha"/>
-                <w:color w:val="FF0000"/>
-                <w:szCs w:val="28"/>
-                <w:highlight w:val="yellow"/>
-                <w:cs/>
-                <w:lang w:bidi="ta-IN"/>
-              </w:rPr>
-              <w:t>தை</w:t>
-            </w:r>
-            <w:r>
-              <w:rPr>
-                <w:rFonts w:ascii="Latha" w:hAnsi="Latha" w:cs="Latha"/>
-                <w:b/>
-                <w:bCs/>
-                <w:color w:val="FF0000"/>
-                <w:position w:val="-12"/>
-                <w:szCs w:val="28"/>
-                <w:highlight w:val="yellow"/>
-                <w:cs/>
-                <w:lang w:bidi="ta-IN"/>
-              </w:rPr>
-              <w:t>3</w:t>
-            </w:r>
-            <w:r>
-              <w:rPr>
-                <w:rFonts w:ascii="Latha" w:hAnsi="Latha" w:cs="Latha"/>
-                <w:color w:val="FF0000"/>
-                <w:szCs w:val="28"/>
-                <w:highlight w:val="yellow"/>
-                <w:cs/>
-                <w:lang w:bidi="ta-IN"/>
-              </w:rPr>
-              <w:t>த்</w:t>
-            </w:r>
-            <w:r>
-              <w:rPr>
-                <w:rFonts w:ascii="Latha" w:hAnsi="Latha" w:cs="Latha"/>
-                <w:szCs w:val="28"/>
-                <w:cs/>
-                <w:lang w:bidi="ta-IN"/>
-              </w:rPr>
-              <w:t>ஸோ</w:t>
-            </w:r>
-            <w:r>
-              <w:rPr>
-                <w:rFonts w:ascii="BRH Tamil Tab Extra" w:hAnsi="BRH Tamil Tab Extra" w:cs="Latha"/>
-                <w:b/>
-                <w:bCs/>
-                <w:sz w:val="32"/>
-                <w:szCs w:val="28"/>
-                <w:lang w:bidi="ta-IN"/>
-              </w:rPr>
-              <w:t>†</w:t>
-            </w:r>
-            <w:r>
-              <w:rPr>
-                <w:rFonts w:ascii="Latha" w:hAnsi="Latha" w:cs="Latha"/>
-                <w:szCs w:val="28"/>
-                <w:lang w:bidi="ta-IN"/>
-              </w:rPr>
-              <w:t xml:space="preserve"> </w:t>
-            </w:r>
-            <w:r>
-              <w:rPr>
-                <w:rFonts w:ascii="BRH Devanagari Extra" w:hAnsi="BRH Devanagari Extra" w:cs="Latha"/>
-                <w:b/>
-                <w:bCs/>
-                <w:sz w:val="32"/>
-                <w:szCs w:val="28"/>
-                <w:lang w:bidi="ta-IN"/>
-              </w:rPr>
-              <w:t>Å</w:t>
-            </w:r>
-            <w:r>
-              <w:rPr>
-                <w:rFonts w:ascii="Latha" w:hAnsi="Latha" w:cs="Latha"/>
-                <w:szCs w:val="28"/>
-                <w:cs/>
-                <w:lang w:bidi="ta-IN"/>
-              </w:rPr>
-              <w:t>மும்</w:t>
+            <w:proofErr w:type="spellStart"/>
+            <w:r>
+              <w:rPr>
+                <w:rFonts w:ascii="BRH Devanagari Extra" w:hAnsi="BRH Devanagari Extra" w:cs="BRH Devanagari Extra"/>
+                <w:color w:val="000000"/>
+                <w:sz w:val="32"/>
+                <w:szCs w:val="40"/>
+              </w:rPr>
+              <w:t>ÅqÉÑqÉç</w:t>
+            </w:r>
+            <w:proofErr w:type="spellEnd"/>
+            <w:r>
+              <w:rPr>
+                <w:rFonts w:ascii="BRH Devanagari Extra" w:hAnsi="BRH Devanagari Extra" w:cs="BRH Devanagari Extra"/>
+                <w:color w:val="000000"/>
+                <w:sz w:val="32"/>
+                <w:szCs w:val="40"/>
+              </w:rPr>
+              <w:t xml:space="preserve"> |</w:t>
             </w:r>
           </w:p>
         </w:tc>
@@ -3823,277 +3354,238 @@
               </w:rPr>
               <w:t xml:space="preserve"> </w:t>
             </w:r>
-            <w:r>
-              <w:rPr>
-                <w:rFonts w:ascii="Latha" w:hAnsi="Latha" w:cs="Latha"/>
-                <w:szCs w:val="28"/>
-                <w:cs/>
-                <w:lang w:bidi="ta-IN"/>
-              </w:rPr>
-              <w:t>ஸ ஐ</w:t>
-            </w:r>
-            <w:r>
-              <w:rPr>
-                <w:rFonts w:ascii="BRH Tamil Tab Extra" w:hAnsi="BRH Tamil Tab Extra" w:cs="Latha"/>
-                <w:b/>
-                <w:bCs/>
-                <w:sz w:val="32"/>
-                <w:szCs w:val="28"/>
-                <w:lang w:bidi="ta-IN"/>
-              </w:rPr>
-              <w:t>†</w:t>
-            </w:r>
-            <w:r>
-              <w:rPr>
-                <w:rFonts w:ascii="Latha" w:hAnsi="Latha" w:cs="Latha"/>
-                <w:szCs w:val="28"/>
+            <w:proofErr w:type="spellStart"/>
+            <w:r>
+              <w:rPr>
+                <w:rFonts w:ascii="BRH Devanagari Extra" w:hAnsi="BRH Devanagari Extra" w:cs="BRH Devanagari Extra"/>
+                <w:color w:val="000000"/>
+                <w:sz w:val="32"/>
+                <w:szCs w:val="40"/>
+              </w:rPr>
+              <w:t>xÉ</w:t>
+            </w:r>
+            <w:proofErr w:type="spellEnd"/>
+            <w:r>
+              <w:rPr>
+                <w:rFonts w:ascii="BRH Devanagari Extra" w:hAnsi="BRH Devanagari Extra" w:cs="BRH Devanagari Extra"/>
+                <w:color w:val="000000"/>
+                <w:sz w:val="32"/>
+                <w:szCs w:val="40"/>
+              </w:rPr>
+              <w:t xml:space="preserve"> </w:t>
+            </w:r>
+            <w:proofErr w:type="spellStart"/>
+            <w:r>
+              <w:rPr>
+                <w:rFonts w:ascii="BRH Devanagari Extra" w:hAnsi="BRH Devanagari Extra" w:cs="BRH Devanagari Extra"/>
+                <w:color w:val="000000"/>
+                <w:sz w:val="32"/>
+                <w:szCs w:val="40"/>
+              </w:rPr>
+              <w:t>L</w:t>
+            </w:r>
+            <w:r>
+              <w:rPr>
+                <w:rFonts w:ascii="BRH Devanagari Extra" w:hAnsi="BRH Devanagari Extra" w:cs="BRH Devanagari Extra"/>
+                <w:sz w:val="32"/>
+                <w:szCs w:val="40"/>
                 <w:highlight w:val="green"/>
-                <w:cs/>
-                <w:lang w:bidi="ta-IN"/>
-              </w:rPr>
-              <w:t>தை</w:t>
-            </w:r>
-            <w:r>
-              <w:rPr>
-                <w:rFonts w:ascii="BRH Tamil Tab Extra" w:hAnsi="BRH Tamil Tab Extra" w:cs="Latha"/>
-                <w:b/>
-                <w:bCs/>
-                <w:sz w:val="32"/>
-                <w:szCs w:val="28"/>
+              </w:rPr>
+              <w:t>åþSæ</w:t>
+            </w:r>
+            <w:proofErr w:type="spellEnd"/>
+            <w:r>
+              <w:rPr>
+                <w:rFonts w:ascii="BRH Malayalam Extra" w:hAnsi="BRH Malayalam Extra" w:cs="BRH Devanagari Extra"/>
+                <w:szCs w:val="40"/>
                 <w:highlight w:val="green"/>
-                <w:lang w:bidi="ta-IN"/>
-              </w:rPr>
-              <w:t>…</w:t>
-            </w:r>
-            <w:r>
-              <w:rPr>
-                <w:rFonts w:ascii="Latha" w:hAnsi="Latha" w:cs="Latha"/>
-                <w:b/>
-                <w:bCs/>
-                <w:position w:val="-12"/>
-                <w:szCs w:val="28"/>
+              </w:rPr>
+              <w:t>–</w:t>
+            </w:r>
+            <w:proofErr w:type="spellStart"/>
+            <w:r>
+              <w:rPr>
+                <w:rFonts w:ascii="BRH Devanagari Extra" w:hAnsi="BRH Devanagari Extra" w:cs="BRH Devanagari Extra"/>
+                <w:color w:val="000000"/>
+                <w:sz w:val="32"/>
+                <w:szCs w:val="40"/>
+              </w:rPr>
+              <w:t>jxÉÉåþ</w:t>
+            </w:r>
+            <w:proofErr w:type="spellEnd"/>
+            <w:r>
+              <w:rPr>
+                <w:rFonts w:ascii="BRH Devanagari Extra" w:hAnsi="BRH Devanagari Extra" w:cs="BRH Devanagari Extra"/>
+                <w:color w:val="000000"/>
+                <w:sz w:val="32"/>
+                <w:szCs w:val="40"/>
+              </w:rPr>
+              <w:t xml:space="preserve"> </w:t>
+            </w:r>
+            <w:proofErr w:type="spellStart"/>
+            <w:r>
+              <w:rPr>
+                <w:rFonts w:ascii="BRH Devanagari Extra" w:hAnsi="BRH Devanagari Extra" w:cs="BRH Devanagari Extra"/>
+                <w:color w:val="000000"/>
+                <w:sz w:val="32"/>
+                <w:szCs w:val="40"/>
+              </w:rPr>
+              <w:t>ÅqÉÑ</w:t>
+            </w:r>
+            <w:proofErr w:type="spellEnd"/>
+            <w:r>
+              <w:rPr>
+                <w:rFonts w:ascii="BRH Devanagari Extra" w:hAnsi="BRH Devanagari Extra" w:cs="BRH Devanagari Extra"/>
+                <w:color w:val="000000"/>
+                <w:sz w:val="32"/>
+                <w:szCs w:val="40"/>
+              </w:rPr>
+              <w:t xml:space="preserve"> </w:t>
+            </w:r>
+            <w:proofErr w:type="spellStart"/>
+            <w:r>
+              <w:rPr>
+                <w:rFonts w:ascii="BRH Devanagari Extra" w:hAnsi="BRH Devanagari Extra" w:cs="BRH Devanagari Extra"/>
+                <w:color w:val="000000"/>
+                <w:sz w:val="32"/>
+                <w:szCs w:val="40"/>
+              </w:rPr>
+              <w:t>qÉ</w:t>
+            </w:r>
+            <w:proofErr w:type="spellEnd"/>
+            <w:r>
+              <w:rPr>
+                <w:rFonts w:ascii="BRH Malayalam Extra" w:hAnsi="BRH Malayalam Extra" w:cs="BRH Devanagari Extra"/>
+                <w:color w:val="000000"/>
+                <w:szCs w:val="40"/>
+              </w:rPr>
+              <w:t>–</w:t>
+            </w:r>
+            <w:proofErr w:type="spellStart"/>
+            <w:r>
+              <w:rPr>
+                <w:rFonts w:ascii="BRH Devanagari Extra" w:hAnsi="BRH Devanagari Extra" w:cs="BRH Devanagari Extra"/>
+                <w:color w:val="000000"/>
+                <w:sz w:val="32"/>
+                <w:szCs w:val="40"/>
+              </w:rPr>
+              <w:t>qÉÑ</w:t>
+            </w:r>
+            <w:proofErr w:type="spellEnd"/>
+            <w:r>
+              <w:rPr>
+                <w:rFonts w:ascii="BRH Devanagari Extra" w:hAnsi="BRH Devanagari Extra" w:cs="BRH Devanagari Extra"/>
+                <w:color w:val="000000"/>
+                <w:sz w:val="32"/>
+                <w:szCs w:val="40"/>
+              </w:rPr>
+              <w:t xml:space="preserve">(aqÉç) </w:t>
+            </w:r>
+            <w:proofErr w:type="spellStart"/>
+            <w:r>
+              <w:rPr>
+                <w:rFonts w:ascii="BRH Devanagari Extra" w:hAnsi="BRH Devanagari Extra" w:cs="BRH Devanagari Extra"/>
+                <w:color w:val="000000"/>
+                <w:sz w:val="32"/>
+                <w:szCs w:val="40"/>
+              </w:rPr>
+              <w:t>xÉ</w:t>
+            </w:r>
+            <w:proofErr w:type="spellEnd"/>
+            <w:r>
+              <w:rPr>
+                <w:rFonts w:ascii="BRH Devanagari Extra" w:hAnsi="BRH Devanagari Extra" w:cs="BRH Devanagari Extra"/>
+                <w:color w:val="000000"/>
+                <w:sz w:val="32"/>
+                <w:szCs w:val="40"/>
+              </w:rPr>
+              <w:t xml:space="preserve"> </w:t>
+            </w:r>
+            <w:r>
+              <w:rPr>
+                <w:rFonts w:ascii="BRH Devanagari Extra" w:hAnsi="BRH Devanagari Extra" w:cs="BRH Devanagari Extra"/>
+                <w:color w:val="000000"/>
+                <w:sz w:val="32"/>
+                <w:szCs w:val="40"/>
+              </w:rPr>
+              <w:br/>
+            </w:r>
+            <w:proofErr w:type="spellStart"/>
+            <w:r>
+              <w:rPr>
+                <w:rFonts w:ascii="BRH Devanagari Extra" w:hAnsi="BRH Devanagari Extra" w:cs="BRH Devanagari Extra"/>
+                <w:color w:val="000000"/>
+                <w:sz w:val="32"/>
+                <w:szCs w:val="40"/>
+              </w:rPr>
+              <w:t>L</w:t>
+            </w:r>
+            <w:r>
+              <w:rPr>
+                <w:rFonts w:ascii="BRH Devanagari Extra" w:hAnsi="BRH Devanagari Extra" w:cs="BRH Devanagari Extra"/>
+                <w:sz w:val="32"/>
+                <w:szCs w:val="40"/>
                 <w:highlight w:val="green"/>
-                <w:cs/>
-                <w:lang w:bidi="ta-IN"/>
-              </w:rPr>
-              <w:t>3</w:t>
-            </w:r>
-            <w:r>
-              <w:rPr>
-                <w:rFonts w:ascii="Latha" w:hAnsi="Latha" w:cs="Latha"/>
-                <w:b/>
-                <w:bCs/>
-                <w:position w:val="-12"/>
-                <w:szCs w:val="28"/>
+              </w:rPr>
+              <w:t>åþS</w:t>
+            </w:r>
+            <w:proofErr w:type="spellEnd"/>
+            <w:r>
+              <w:rPr>
+                <w:rFonts w:ascii="BRH Malayalam Extra" w:hAnsi="BRH Malayalam Extra" w:cs="BRH Devanagari Extra"/>
+                <w:szCs w:val="40"/>
                 <w:highlight w:val="green"/>
-                <w:lang w:bidi="ta-IN"/>
+              </w:rPr>
+              <w:t>–</w:t>
+            </w:r>
+            <w:proofErr w:type="spellStart"/>
+            <w:r>
+              <w:rPr>
+                <w:rFonts w:ascii="BRH Devanagari Extra" w:hAnsi="BRH Devanagari Extra" w:cs="BRH Devanagari Extra"/>
+                <w:sz w:val="32"/>
+                <w:szCs w:val="40"/>
+                <w:highlight w:val="green"/>
+              </w:rPr>
+              <w:t>æ</w:t>
+            </w:r>
+            <w:r>
+              <w:rPr>
+                <w:rFonts w:ascii="BRH Devanagari Extra" w:hAnsi="BRH Devanagari Extra" w:cs="BRH Devanagari Extra"/>
+                <w:color w:val="000000"/>
+                <w:sz w:val="32"/>
+                <w:szCs w:val="40"/>
+              </w:rPr>
+              <w:t>jxÉÉåþ</w:t>
+            </w:r>
+            <w:proofErr w:type="spellEnd"/>
+            <w:r>
+              <w:rPr>
+                <w:rFonts w:ascii="BRH Devanagari Extra" w:hAnsi="BRH Devanagari Extra" w:cs="BRH Devanagari Extra"/>
+                <w:color w:val="000000"/>
+                <w:sz w:val="32"/>
+                <w:szCs w:val="40"/>
               </w:rPr>
               <w:t xml:space="preserve"> </w:t>
             </w:r>
-            <w:r>
-              <w:rPr>
-                <w:rFonts w:ascii="Latha" w:hAnsi="Latha" w:cs="Latha"/>
-                <w:szCs w:val="28"/>
-                <w:highlight w:val="green"/>
-                <w:cs/>
-                <w:lang w:bidi="ta-IN"/>
-              </w:rPr>
-              <w:t>த்</w:t>
-            </w:r>
-            <w:r>
-              <w:rPr>
-                <w:rFonts w:ascii="Latha" w:hAnsi="Latha" w:cs="Latha"/>
-                <w:b/>
-                <w:bCs/>
-                <w:position w:val="-12"/>
-                <w:szCs w:val="28"/>
-                <w:highlight w:val="green"/>
-                <w:cs/>
-                <w:lang w:bidi="ta-IN"/>
-              </w:rPr>
-              <w:t>2</w:t>
-            </w:r>
-            <w:r>
-              <w:rPr>
-                <w:rFonts w:ascii="Latha" w:hAnsi="Latha" w:cs="Latha"/>
-                <w:szCs w:val="28"/>
-                <w:cs/>
-                <w:lang w:bidi="ta-IN"/>
-              </w:rPr>
-              <w:t>ஸோ</w:t>
-            </w:r>
-            <w:r>
-              <w:rPr>
-                <w:rFonts w:ascii="BRH Tamil Tab Extra" w:hAnsi="BRH Tamil Tab Extra" w:cs="Latha"/>
-                <w:b/>
-                <w:bCs/>
-                <w:sz w:val="32"/>
-                <w:szCs w:val="28"/>
-                <w:lang w:bidi="ta-IN"/>
-              </w:rPr>
-              <w:t>†</w:t>
-            </w:r>
-            <w:r>
-              <w:rPr>
-                <w:rFonts w:ascii="Latha" w:hAnsi="Latha" w:cs="Latha"/>
-                <w:szCs w:val="28"/>
-                <w:lang w:bidi="ta-IN"/>
-              </w:rPr>
-              <w:t xml:space="preserve"> </w:t>
-            </w:r>
-            <w:r>
-              <w:rPr>
-                <w:rFonts w:ascii="BRH Devanagari Extra" w:hAnsi="BRH Devanagari Extra" w:cs="Latha"/>
-                <w:b/>
-                <w:bCs/>
-                <w:sz w:val="32"/>
-                <w:szCs w:val="28"/>
-                <w:lang w:bidi="ta-IN"/>
-              </w:rPr>
-              <w:t>Å</w:t>
-            </w:r>
-            <w:r>
-              <w:rPr>
-                <w:rFonts w:ascii="Latha" w:hAnsi="Latha" w:cs="Latha"/>
-                <w:szCs w:val="28"/>
-                <w:cs/>
-                <w:lang w:bidi="ta-IN"/>
-              </w:rPr>
-              <w:t>மு</w:t>
-            </w:r>
-            <w:r>
-              <w:rPr>
-                <w:rFonts w:ascii="Latha" w:hAnsi="Latha" w:cs="Latha"/>
-                <w:szCs w:val="28"/>
-                <w:lang w:bidi="ta-IN"/>
-              </w:rPr>
-              <w:t xml:space="preserve"> and </w:t>
-            </w:r>
-            <w:r>
-              <w:rPr>
-                <w:rFonts w:ascii="Latha" w:hAnsi="Latha" w:cs="Latha"/>
-                <w:szCs w:val="28"/>
-                <w:cs/>
-                <w:lang w:bidi="ta-IN"/>
-              </w:rPr>
-              <w:t>ஸ ஐ</w:t>
-            </w:r>
-            <w:r>
-              <w:rPr>
-                <w:rFonts w:ascii="BRH Tamil Tab Extra" w:hAnsi="BRH Tamil Tab Extra" w:cs="Latha"/>
-                <w:b/>
-                <w:bCs/>
-                <w:sz w:val="32"/>
-                <w:szCs w:val="28"/>
-                <w:lang w:bidi="ta-IN"/>
-              </w:rPr>
-              <w:t>†</w:t>
-            </w:r>
-            <w:r>
-              <w:rPr>
-                <w:rFonts w:ascii="Latha" w:hAnsi="Latha" w:cs="Latha"/>
-                <w:szCs w:val="28"/>
-                <w:highlight w:val="green"/>
-                <w:cs/>
-                <w:lang w:bidi="ta-IN"/>
-              </w:rPr>
-              <w:t>தை</w:t>
-            </w:r>
-            <w:r>
-              <w:rPr>
-                <w:rFonts w:ascii="BRH Tamil Tab Extra" w:hAnsi="BRH Tamil Tab Extra" w:cs="Latha"/>
-                <w:b/>
-                <w:bCs/>
-                <w:sz w:val="32"/>
-                <w:szCs w:val="28"/>
-                <w:highlight w:val="green"/>
-                <w:lang w:bidi="ta-IN"/>
-              </w:rPr>
-              <w:t>…</w:t>
-            </w:r>
-            <w:r>
-              <w:rPr>
-                <w:rFonts w:ascii="Latha" w:hAnsi="Latha" w:cs="Latha"/>
-                <w:b/>
-                <w:bCs/>
-                <w:position w:val="-12"/>
-                <w:szCs w:val="28"/>
-                <w:highlight w:val="green"/>
-                <w:cs/>
-                <w:lang w:bidi="ta-IN"/>
-              </w:rPr>
-              <w:t>3</w:t>
-            </w:r>
-            <w:r>
-              <w:rPr>
-                <w:rFonts w:ascii="Latha" w:hAnsi="Latha" w:cs="Latha"/>
-                <w:szCs w:val="28"/>
-                <w:highlight w:val="green"/>
-                <w:cs/>
-                <w:lang w:bidi="ta-IN"/>
-              </w:rPr>
-              <w:t>த்</w:t>
-            </w:r>
-            <w:r>
-              <w:rPr>
-                <w:rFonts w:ascii="Latha" w:hAnsi="Latha" w:cs="Latha"/>
-                <w:b/>
-                <w:bCs/>
-                <w:position w:val="-12"/>
-                <w:szCs w:val="28"/>
-                <w:highlight w:val="green"/>
-                <w:cs/>
-                <w:lang w:bidi="ta-IN"/>
-              </w:rPr>
-              <w:t>2</w:t>
-            </w:r>
-            <w:r>
-              <w:rPr>
-                <w:rFonts w:ascii="Latha" w:hAnsi="Latha" w:cs="Latha"/>
-                <w:szCs w:val="28"/>
-                <w:cs/>
-                <w:lang w:bidi="ta-IN"/>
-              </w:rPr>
-              <w:t>ஸோ</w:t>
-            </w:r>
-            <w:r>
-              <w:rPr>
-                <w:rFonts w:ascii="BRH Tamil Tab Extra" w:hAnsi="BRH Tamil Tab Extra" w:cs="Latha"/>
-                <w:b/>
-                <w:bCs/>
-                <w:sz w:val="32"/>
-                <w:szCs w:val="28"/>
-                <w:lang w:bidi="ta-IN"/>
-              </w:rPr>
-              <w:t>†</w:t>
-            </w:r>
-            <w:r>
-              <w:rPr>
-                <w:rFonts w:ascii="Latha" w:hAnsi="Latha" w:cs="Latha"/>
-                <w:szCs w:val="28"/>
-                <w:lang w:bidi="ta-IN"/>
-              </w:rPr>
-              <w:t xml:space="preserve"> </w:t>
-            </w:r>
-            <w:r>
-              <w:rPr>
-                <w:rFonts w:ascii="BRH Devanagari Extra" w:hAnsi="BRH Devanagari Extra" w:cs="Latha"/>
-                <w:b/>
-                <w:bCs/>
-                <w:sz w:val="32"/>
-                <w:szCs w:val="28"/>
-                <w:lang w:bidi="ta-IN"/>
-              </w:rPr>
-              <w:t>Å</w:t>
-            </w:r>
-            <w:r>
-              <w:rPr>
-                <w:rFonts w:ascii="Latha" w:hAnsi="Latha" w:cs="Latha"/>
-                <w:szCs w:val="28"/>
-                <w:cs/>
-                <w:lang w:bidi="ta-IN"/>
-              </w:rPr>
-              <w:t>மும்</w:t>
+            <w:proofErr w:type="spellStart"/>
+            <w:r>
+              <w:rPr>
+                <w:rFonts w:ascii="BRH Devanagari Extra" w:hAnsi="BRH Devanagari Extra" w:cs="BRH Devanagari Extra"/>
+                <w:color w:val="000000"/>
+                <w:sz w:val="32"/>
+                <w:szCs w:val="40"/>
+              </w:rPr>
+              <w:t>ÅqÉÑqÉç</w:t>
+            </w:r>
+            <w:proofErr w:type="spellEnd"/>
+            <w:r>
+              <w:rPr>
+                <w:rFonts w:ascii="BRH Devanagari Extra" w:hAnsi="BRH Devanagari Extra" w:cs="BRH Devanagari Extra"/>
+                <w:color w:val="000000"/>
+                <w:sz w:val="32"/>
+                <w:szCs w:val="40"/>
+              </w:rPr>
+              <w:t xml:space="preserve"> |</w:t>
             </w:r>
           </w:p>
         </w:tc>
@@ -4110,41 +3602,6 @@
           <w:u w:val="single"/>
         </w:rPr>
       </w:pPr>
-    </w:p>
-    <w:p>
-      <w:pPr>
-        <w:spacing w:before="0" w:line="240" w:lineRule="auto"/>
-        <w:jc w:val="center"/>
-        <w:rPr>
-          <w:b/>
-          <w:bCs/>
-          <w:sz w:val="32"/>
-          <w:szCs w:val="32"/>
-          <w:u w:val="single"/>
-        </w:rPr>
-      </w:pPr>
-    </w:p>
-    <w:p>
-      <w:pPr>
-        <w:spacing w:before="0" w:line="240" w:lineRule="auto"/>
-        <w:rPr>
-          <w:b/>
-          <w:bCs/>
-          <w:sz w:val="32"/>
-          <w:szCs w:val="32"/>
-          <w:u w:val="single"/>
-        </w:rPr>
-      </w:pPr>
-      <w:r>
-        <w:rPr>
-          <w:b/>
-          <w:bCs/>
-          <w:sz w:val="32"/>
-          <w:szCs w:val="32"/>
-          <w:u w:val="single"/>
-        </w:rPr>
-        <w:br w:type="page"/>
-      </w:r>
     </w:p>
     <w:p>
       <w:pPr>
@@ -4179,6 +3636,7 @@
           <w:szCs w:val="32"/>
           <w:u w:val="single"/>
         </w:rPr>
+        <w:lastRenderedPageBreak/>
         <w:t xml:space="preserve">TS </w:t>
       </w:r>
       <w:r>
@@ -4310,7 +3768,27 @@
           <w:sz w:val="28"/>
           <w:szCs w:val="32"/>
         </w:rPr>
-        <w:t>(ignore those which are already incorporated in your book’s version and date)</w:t>
+        <w:t>(</w:t>
+      </w:r>
+      <w:proofErr w:type="gramStart"/>
+      <w:r>
+        <w:rPr>
+          <w:b/>
+          <w:bCs/>
+          <w:sz w:val="28"/>
+          <w:szCs w:val="32"/>
+        </w:rPr>
+        <w:t>ignore</w:t>
+      </w:r>
+      <w:proofErr w:type="gramEnd"/>
+      <w:r>
+        <w:rPr>
+          <w:b/>
+          <w:bCs/>
+          <w:sz w:val="28"/>
+          <w:szCs w:val="32"/>
+        </w:rPr>
+        <w:t xml:space="preserve"> those which are already incorporated in your book’s version and date)</w:t>
       </w:r>
     </w:p>
     <w:tbl>
@@ -5620,7 +5098,27 @@
                 <w:sz w:val="28"/>
                 <w:szCs w:val="32"/>
               </w:rPr>
-              <w:t>(no elision for “a”</w:t>
+              <w:t>(</w:t>
+            </w:r>
+            <w:proofErr w:type="gramStart"/>
+            <w:r>
+              <w:rPr>
+                <w:b/>
+                <w:bCs/>
+                <w:sz w:val="28"/>
+                <w:szCs w:val="32"/>
+              </w:rPr>
+              <w:t>no</w:t>
+            </w:r>
+            <w:proofErr w:type="gramEnd"/>
+            <w:r>
+              <w:rPr>
+                <w:b/>
+                <w:bCs/>
+                <w:sz w:val="28"/>
+                <w:szCs w:val="32"/>
+              </w:rPr>
+              <w:t xml:space="preserve"> elision for “a”</w:t>
             </w:r>
             <w:r>
               <w:rPr>
@@ -5817,7 +5315,27 @@
           <w:sz w:val="28"/>
           <w:szCs w:val="32"/>
         </w:rPr>
-        <w:t>(ignore those which are already incorporated in your book’s version and date)</w:t>
+        <w:t>(</w:t>
+      </w:r>
+      <w:proofErr w:type="gramStart"/>
+      <w:r>
+        <w:rPr>
+          <w:b/>
+          <w:bCs/>
+          <w:sz w:val="28"/>
+          <w:szCs w:val="32"/>
+        </w:rPr>
+        <w:t>ignore</w:t>
+      </w:r>
+      <w:proofErr w:type="gramEnd"/>
+      <w:r>
+        <w:rPr>
+          <w:b/>
+          <w:bCs/>
+          <w:sz w:val="28"/>
+          <w:szCs w:val="32"/>
+        </w:rPr>
+        <w:t xml:space="preserve"> those which are already incorporated in your book’s version and date)</w:t>
       </w:r>
     </w:p>
     <w:tbl>
@@ -6124,6 +5642,7 @@
       <w:pBdr>
         <w:top w:val="single" w:sz="4" w:space="1" w:color="auto"/>
       </w:pBdr>
+      <w:jc w:val="right"/>
       <w:rPr>
         <w:b/>
         <w:bCs/>
@@ -6293,6 +5812,7 @@
   <w:p>
     <w:pPr>
       <w:pStyle w:val="Footer"/>
+      <w:jc w:val="right"/>
     </w:pPr>
   </w:p>
 </w:ftr>

</xml_diff>

<commit_message>
TS 1.5 Tamil Ghanam Corrections - 08/12/2022
</commit_message>
<xml_diff>
--- a/TS Jatai Ghanam Project/TS 1.5/TS 1.5 Ghanam Sanskrit Corrections.docx
+++ b/TS Jatai Ghanam Project/TS 1.5/TS 1.5 Ghanam Sanskrit Corrections.docx
@@ -178,27 +178,7 @@
           <w:sz w:val="28"/>
           <w:szCs w:val="32"/>
         </w:rPr>
-        <w:t>(</w:t>
-      </w:r>
-      <w:proofErr w:type="gramStart"/>
-      <w:r>
-        <w:rPr>
-          <w:b/>
-          <w:bCs/>
-          <w:sz w:val="28"/>
-          <w:szCs w:val="32"/>
-        </w:rPr>
-        <w:t>ignore</w:t>
-      </w:r>
-      <w:proofErr w:type="gramEnd"/>
-      <w:r>
-        <w:rPr>
-          <w:b/>
-          <w:bCs/>
-          <w:sz w:val="28"/>
-          <w:szCs w:val="32"/>
-        </w:rPr>
-        <w:t xml:space="preserve"> those which are already incorporated in your book’s version and date)</w:t>
+        <w:t>(ignore those which are already incorporated in your book’s version and date)</w:t>
       </w:r>
     </w:p>
     <w:tbl>
@@ -907,19 +887,8 @@
                 <w:sz w:val="32"/>
                 <w:szCs w:val="40"/>
               </w:rPr>
-              <w:t>)</w:t>
-            </w:r>
-            <w:proofErr w:type="gramStart"/>
-            <w:r>
-              <w:rPr>
-                <w:rFonts w:ascii="BRH Devanagari Extra" w:hAnsi="BRH Devanagari Extra" w:cs="BRH Devanagari Extra"/>
-                <w:color w:val="000000"/>
-                <w:sz w:val="32"/>
-                <w:szCs w:val="40"/>
-              </w:rPr>
-              <w:t>-  pÉ</w:t>
-            </w:r>
-            <w:proofErr w:type="gramEnd"/>
+              <w:t>)-  pÉ</w:t>
+            </w:r>
             <w:r>
               <w:rPr>
                 <w:rFonts w:ascii="BRH Malayalam Extra" w:hAnsi="BRH Malayalam Extra" w:cs="BRH Devanagari Extra"/>
@@ -1356,19 +1325,8 @@
                 <w:sz w:val="32"/>
                 <w:szCs w:val="40"/>
               </w:rPr>
-              <w:t>)</w:t>
-            </w:r>
-            <w:proofErr w:type="gramStart"/>
-            <w:r>
-              <w:rPr>
-                <w:rFonts w:ascii="BRH Devanagari Extra" w:hAnsi="BRH Devanagari Extra" w:cs="BRH Devanagari Extra"/>
-                <w:color w:val="000000"/>
-                <w:sz w:val="32"/>
-                <w:szCs w:val="40"/>
-              </w:rPr>
-              <w:t>-  uÉÉ</w:t>
-            </w:r>
-            <w:proofErr w:type="gramEnd"/>
+              <w:t>)-  uÉÉ</w:t>
+            </w:r>
             <w:r>
               <w:rPr>
                 <w:rFonts w:ascii="BRH Malayalam Extra" w:hAnsi="BRH Malayalam Extra" w:cs="BRH Devanagari Extra"/>
@@ -1809,19 +1767,8 @@
                 <w:sz w:val="32"/>
                 <w:szCs w:val="40"/>
               </w:rPr>
-              <w:t>)</w:t>
-            </w:r>
-            <w:proofErr w:type="gramStart"/>
-            <w:r>
-              <w:rPr>
-                <w:rFonts w:ascii="BRH Devanagari Extra" w:hAnsi="BRH Devanagari Extra" w:cs="BRH Devanagari Extra"/>
-                <w:color w:val="000000"/>
-                <w:sz w:val="32"/>
-                <w:szCs w:val="40"/>
-              </w:rPr>
-              <w:t>-  ÌuÉ</w:t>
-            </w:r>
-            <w:proofErr w:type="gramEnd"/>
+              <w:t>)-  ÌuÉ</w:t>
+            </w:r>
             <w:r>
               <w:rPr>
                 <w:rFonts w:ascii="BRH Devanagari Extra" w:hAnsi="BRH Devanagari Extra" w:cs="BRH Devanagari Extra"/>
@@ -2280,19 +2227,8 @@
                 <w:sz w:val="32"/>
                 <w:szCs w:val="40"/>
               </w:rPr>
-              <w:t>)</w:t>
-            </w:r>
-            <w:proofErr w:type="gramStart"/>
-            <w:r>
-              <w:rPr>
-                <w:rFonts w:ascii="BRH Devanagari Extra" w:hAnsi="BRH Devanagari Extra" w:cs="BRH Devanagari Extra"/>
-                <w:color w:val="000000"/>
-                <w:sz w:val="32"/>
-                <w:szCs w:val="40"/>
-              </w:rPr>
-              <w:t>-  ÌuÉ</w:t>
-            </w:r>
-            <w:proofErr w:type="gramEnd"/>
+              <w:t>)-  ÌuÉ</w:t>
+            </w:r>
             <w:r>
               <w:rPr>
                 <w:rFonts w:ascii="BRH Devanagari Extra" w:hAnsi="BRH Devanagari Extra" w:cs="BRH Devanagari Extra"/>
@@ -2527,19 +2463,8 @@
                 <w:sz w:val="32"/>
                 <w:szCs w:val="40"/>
               </w:rPr>
-              <w:t>)</w:t>
-            </w:r>
-            <w:proofErr w:type="gramStart"/>
-            <w:r>
-              <w:rPr>
-                <w:rFonts w:ascii="BRH Devanagari Extra" w:hAnsi="BRH Devanagari Extra" w:cs="BRH Devanagari Extra"/>
-                <w:color w:val="000000"/>
-                <w:sz w:val="32"/>
-                <w:szCs w:val="40"/>
-              </w:rPr>
-              <w:t>-  pÉ</w:t>
-            </w:r>
-            <w:proofErr w:type="gramEnd"/>
+              <w:t>)-  pÉ</w:t>
+            </w:r>
             <w:r>
               <w:rPr>
                 <w:rFonts w:ascii="BRH Malayalam Extra" w:hAnsi="BRH Malayalam Extra" w:cs="BRH Devanagari Extra"/>
@@ -2976,19 +2901,8 @@
                 <w:sz w:val="32"/>
                 <w:szCs w:val="40"/>
               </w:rPr>
-              <w:t>)</w:t>
-            </w:r>
-            <w:proofErr w:type="gramStart"/>
-            <w:r>
-              <w:rPr>
-                <w:rFonts w:ascii="BRH Devanagari Extra" w:hAnsi="BRH Devanagari Extra" w:cs="BRH Devanagari Extra"/>
-                <w:color w:val="000000"/>
-                <w:sz w:val="32"/>
-                <w:szCs w:val="40"/>
-              </w:rPr>
-              <w:t>-  uÉÉ</w:t>
-            </w:r>
-            <w:proofErr w:type="gramEnd"/>
+              <w:t>)-  uÉÉ</w:t>
+            </w:r>
             <w:r>
               <w:rPr>
                 <w:rFonts w:ascii="BRH Malayalam Extra" w:hAnsi="BRH Malayalam Extra" w:cs="BRH Devanagari Extra"/>
@@ -3453,17 +3367,7 @@
                 <w:sz w:val="32"/>
                 <w:szCs w:val="40"/>
               </w:rPr>
-              <w:t>)</w:t>
-            </w:r>
-            <w:proofErr w:type="gramStart"/>
-            <w:r>
-              <w:rPr>
-                <w:rFonts w:ascii="BRH Devanagari Extra" w:hAnsi="BRH Devanagari Extra" w:cs="BRH Devanagari Extra"/>
-                <w:color w:val="000000"/>
-                <w:sz w:val="32"/>
-                <w:szCs w:val="40"/>
-              </w:rPr>
-              <w:t>-  ÌuÉ</w:t>
+              <w:t>)-  ÌuÉ</w:t>
             </w:r>
             <w:r>
               <w:rPr>
@@ -3475,7 +3379,6 @@
               </w:rPr>
               <w:t>kÉ</w:t>
             </w:r>
-            <w:proofErr w:type="gramEnd"/>
             <w:r>
               <w:rPr>
                 <w:rFonts w:ascii="BRH Devanagari Extra" w:hAnsi="BRH Devanagari Extra" w:cs="BRH Devanagari Extra"/>
@@ -3924,17 +3827,7 @@
                 <w:sz w:val="32"/>
                 <w:szCs w:val="40"/>
               </w:rPr>
-              <w:t>)</w:t>
-            </w:r>
-            <w:proofErr w:type="gramStart"/>
-            <w:r>
-              <w:rPr>
-                <w:rFonts w:ascii="BRH Devanagari Extra" w:hAnsi="BRH Devanagari Extra" w:cs="BRH Devanagari Extra"/>
-                <w:color w:val="000000"/>
-                <w:sz w:val="32"/>
-                <w:szCs w:val="40"/>
-              </w:rPr>
-              <w:t>-  ÌuÉ</w:t>
+              <w:t>)-  ÌuÉ</w:t>
             </w:r>
             <w:r>
               <w:rPr>
@@ -3946,7 +3839,6 @@
               </w:rPr>
               <w:t>kÉ</w:t>
             </w:r>
-            <w:proofErr w:type="gramEnd"/>
             <w:r>
               <w:rPr>
                 <w:rFonts w:ascii="BRH Devanagari Extra" w:hAnsi="BRH Devanagari Extra" w:cs="BRH Devanagari Extra"/>
@@ -4176,27 +4068,7 @@
                 <w:sz w:val="32"/>
                 <w:szCs w:val="40"/>
               </w:rPr>
-              <w:t>)</w:t>
-            </w:r>
-            <w:proofErr w:type="gramStart"/>
-            <w:r>
-              <w:rPr>
-                <w:rFonts w:ascii="BRH Devanagari Extra" w:hAnsi="BRH Devanagari Extra" w:cs="BRH Devanagari Extra"/>
-                <w:color w:val="000000"/>
-                <w:sz w:val="32"/>
-                <w:szCs w:val="40"/>
-              </w:rPr>
-              <w:t>-  AÉÌiÉïÿqÉç</w:t>
-            </w:r>
-            <w:proofErr w:type="gramEnd"/>
-            <w:r>
-              <w:rPr>
-                <w:rFonts w:ascii="BRH Devanagari Extra" w:hAnsi="BRH Devanagari Extra" w:cs="BRH Devanagari Extra"/>
-                <w:color w:val="000000"/>
-                <w:sz w:val="32"/>
-                <w:szCs w:val="40"/>
-              </w:rPr>
-              <w:t xml:space="preserve"> | AÉ | G</w:t>
+              <w:t>)-  AÉÌiÉïÿqÉç | AÉ | G</w:t>
             </w:r>
             <w:r>
               <w:rPr>
@@ -4516,27 +4388,7 @@
                 <w:sz w:val="32"/>
                 <w:szCs w:val="40"/>
               </w:rPr>
-              <w:t>)</w:t>
-            </w:r>
-            <w:proofErr w:type="gramStart"/>
-            <w:r>
-              <w:rPr>
-                <w:rFonts w:ascii="BRH Devanagari Extra" w:hAnsi="BRH Devanagari Extra" w:cs="BRH Devanagari Extra"/>
-                <w:color w:val="000000"/>
-                <w:sz w:val="32"/>
-                <w:szCs w:val="40"/>
-              </w:rPr>
-              <w:t>-  AÉÌiÉïÿqÉç</w:t>
-            </w:r>
-            <w:proofErr w:type="gramEnd"/>
-            <w:r>
-              <w:rPr>
-                <w:rFonts w:ascii="BRH Devanagari Extra" w:hAnsi="BRH Devanagari Extra" w:cs="BRH Devanagari Extra"/>
-                <w:color w:val="000000"/>
-                <w:sz w:val="32"/>
-                <w:szCs w:val="40"/>
-              </w:rPr>
-              <w:t xml:space="preserve"> | AÉ | G</w:t>
+              <w:t>)-  AÉÌiÉïÿqÉç | AÉ | G</w:t>
             </w:r>
             <w:r>
               <w:rPr>
@@ -4858,19 +4710,8 @@
                 <w:sz w:val="32"/>
                 <w:szCs w:val="40"/>
               </w:rPr>
-              <w:t>)</w:t>
-            </w:r>
-            <w:proofErr w:type="gramStart"/>
-            <w:r>
-              <w:rPr>
-                <w:rFonts w:ascii="BRH Devanagari Extra" w:hAnsi="BRH Devanagari Extra" w:cs="BRH Devanagari Extra"/>
-                <w:color w:val="000000"/>
-                <w:sz w:val="32"/>
-                <w:szCs w:val="40"/>
-              </w:rPr>
-              <w:t>-  A</w:t>
-            </w:r>
-            <w:proofErr w:type="gramEnd"/>
+              <w:t>)-  A</w:t>
+            </w:r>
             <w:r>
               <w:rPr>
                 <w:rFonts w:ascii="BRH Malayalam Extra" w:hAnsi="BRH Malayalam Extra" w:cs="BRH Devanagari Extra"/>
@@ -5442,19 +5283,8 @@
                 <w:sz w:val="32"/>
                 <w:szCs w:val="40"/>
               </w:rPr>
-              <w:t>)</w:t>
-            </w:r>
-            <w:proofErr w:type="gramStart"/>
-            <w:r>
-              <w:rPr>
-                <w:rFonts w:ascii="BRH Devanagari Extra" w:hAnsi="BRH Devanagari Extra" w:cs="BRH Devanagari Extra"/>
-                <w:color w:val="000000"/>
-                <w:sz w:val="32"/>
-                <w:szCs w:val="40"/>
-              </w:rPr>
-              <w:t>-  A</w:t>
-            </w:r>
-            <w:proofErr w:type="gramEnd"/>
+              <w:t>)-  A</w:t>
+            </w:r>
             <w:r>
               <w:rPr>
                 <w:rFonts w:ascii="BRH Malayalam Extra" w:hAnsi="BRH Malayalam Extra" w:cs="BRH Devanagari Extra"/>
@@ -6067,19 +5897,8 @@
                 <w:sz w:val="32"/>
                 <w:szCs w:val="40"/>
               </w:rPr>
-              <w:t>)</w:t>
-            </w:r>
-            <w:proofErr w:type="gramStart"/>
-            <w:r>
-              <w:rPr>
-                <w:rFonts w:ascii="BRH Devanagari Extra" w:hAnsi="BRH Devanagari Extra" w:cs="BRH Devanagari Extra"/>
-                <w:color w:val="000000"/>
-                <w:sz w:val="32"/>
-                <w:szCs w:val="40"/>
-              </w:rPr>
-              <w:t>-  A</w:t>
-            </w:r>
-            <w:proofErr w:type="gramEnd"/>
+              <w:t>)-  A</w:t>
+            </w:r>
             <w:r>
               <w:rPr>
                 <w:rFonts w:ascii="BRH Malayalam Extra" w:hAnsi="BRH Malayalam Extra" w:cs="BRH Devanagari Extra"/>
@@ -6549,19 +6368,8 @@
                 <w:sz w:val="32"/>
                 <w:szCs w:val="40"/>
               </w:rPr>
-              <w:t>)</w:t>
-            </w:r>
-            <w:proofErr w:type="gramStart"/>
-            <w:r>
-              <w:rPr>
-                <w:rFonts w:ascii="BRH Devanagari Extra" w:hAnsi="BRH Devanagari Extra" w:cs="BRH Devanagari Extra"/>
-                <w:color w:val="000000"/>
-                <w:sz w:val="32"/>
-                <w:szCs w:val="40"/>
-              </w:rPr>
-              <w:t>-  A</w:t>
-            </w:r>
-            <w:proofErr w:type="gramEnd"/>
+              <w:t>)-  A</w:t>
+            </w:r>
             <w:r>
               <w:rPr>
                 <w:rFonts w:ascii="BRH Malayalam Extra" w:hAnsi="BRH Malayalam Extra" w:cs="BRH Devanagari Extra"/>
@@ -6798,19 +6606,8 @@
                 <w:sz w:val="32"/>
                 <w:szCs w:val="40"/>
               </w:rPr>
-              <w:t>)</w:t>
-            </w:r>
-            <w:proofErr w:type="gramStart"/>
-            <w:r>
-              <w:rPr>
-                <w:rFonts w:ascii="BRH Devanagari Extra" w:hAnsi="BRH Devanagari Extra" w:cs="BRH Devanagari Extra"/>
-                <w:color w:val="000000"/>
-                <w:sz w:val="32"/>
-                <w:szCs w:val="40"/>
-              </w:rPr>
-              <w:t>-  A</w:t>
-            </w:r>
-            <w:proofErr w:type="gramEnd"/>
+              <w:t>)-  A</w:t>
+            </w:r>
             <w:r>
               <w:rPr>
                 <w:rFonts w:ascii="BRH Malayalam Extra" w:hAnsi="BRH Malayalam Extra" w:cs="BRH Devanagari Extra"/>
@@ -7322,19 +7119,8 @@
                 <w:sz w:val="32"/>
                 <w:szCs w:val="40"/>
               </w:rPr>
-              <w:t>)</w:t>
-            </w:r>
-            <w:proofErr w:type="gramStart"/>
-            <w:r>
-              <w:rPr>
-                <w:rFonts w:ascii="BRH Devanagari Extra" w:hAnsi="BRH Devanagari Extra" w:cs="BRH Devanagari Extra"/>
-                <w:color w:val="000000"/>
-                <w:sz w:val="32"/>
-                <w:szCs w:val="40"/>
-              </w:rPr>
-              <w:t>-  A</w:t>
-            </w:r>
-            <w:proofErr w:type="gramEnd"/>
+              <w:t>)-  A</w:t>
+            </w:r>
             <w:r>
               <w:rPr>
                 <w:rFonts w:ascii="BRH Malayalam Extra" w:hAnsi="BRH Malayalam Extra" w:cs="BRH Devanagari Extra"/>
@@ -7852,19 +7638,8 @@
                 <w:sz w:val="32"/>
                 <w:szCs w:val="40"/>
               </w:rPr>
-              <w:t>)</w:t>
-            </w:r>
-            <w:proofErr w:type="gramStart"/>
-            <w:r>
-              <w:rPr>
-                <w:rFonts w:ascii="BRH Devanagari Extra" w:hAnsi="BRH Devanagari Extra" w:cs="BRH Devanagari Extra"/>
-                <w:color w:val="000000"/>
-                <w:sz w:val="32"/>
-                <w:szCs w:val="40"/>
-              </w:rPr>
-              <w:t>-  A</w:t>
-            </w:r>
-            <w:proofErr w:type="gramEnd"/>
+              <w:t>)-  A</w:t>
+            </w:r>
             <w:r>
               <w:rPr>
                 <w:rFonts w:ascii="BRH Malayalam Extra" w:hAnsi="BRH Malayalam Extra" w:cs="BRH Devanagari Extra"/>
@@ -8322,19 +8097,8 @@
                 <w:sz w:val="32"/>
                 <w:szCs w:val="40"/>
               </w:rPr>
-              <w:t>)</w:t>
-            </w:r>
-            <w:proofErr w:type="gramStart"/>
-            <w:r>
-              <w:rPr>
-                <w:rFonts w:ascii="BRH Devanagari Extra" w:hAnsi="BRH Devanagari Extra" w:cs="BRH Devanagari Extra"/>
-                <w:color w:val="000000"/>
-                <w:sz w:val="32"/>
-                <w:szCs w:val="40"/>
-              </w:rPr>
-              <w:t>-  A</w:t>
-            </w:r>
-            <w:proofErr w:type="gramEnd"/>
+              <w:t>)-  A</w:t>
+            </w:r>
             <w:r>
               <w:rPr>
                 <w:rFonts w:ascii="BRH Malayalam Extra" w:hAnsi="BRH Malayalam Extra" w:cs="BRH Devanagari Extra"/>
@@ -8459,6 +8223,7 @@
                 <w:color w:val="000000"/>
                 <w:szCs w:val="40"/>
               </w:rPr>
+              <w:lastRenderedPageBreak/>
               <w:t>56</w:t>
             </w:r>
             <w:r>
@@ -8553,19 +8318,8 @@
                 <w:sz w:val="32"/>
                 <w:szCs w:val="40"/>
               </w:rPr>
-              <w:t>)</w:t>
-            </w:r>
-            <w:proofErr w:type="gramStart"/>
-            <w:r>
-              <w:rPr>
-                <w:rFonts w:ascii="BRH Devanagari Extra" w:hAnsi="BRH Devanagari Extra" w:cs="BRH Devanagari Extra"/>
-                <w:color w:val="000000"/>
-                <w:sz w:val="32"/>
-                <w:szCs w:val="40"/>
-              </w:rPr>
-              <w:t>-  iuÉÉ</w:t>
-            </w:r>
-            <w:proofErr w:type="gramEnd"/>
+              <w:t>)-  iuÉÉ</w:t>
+            </w:r>
             <w:r>
               <w:rPr>
                 <w:rFonts w:ascii="BRH Malayalam Extra" w:hAnsi="BRH Malayalam Extra" w:cs="BRH Devanagari Extra"/>
@@ -8966,27 +8720,7 @@
                 <w:sz w:val="32"/>
                 <w:szCs w:val="40"/>
               </w:rPr>
-              <w:t>)</w:t>
-            </w:r>
-            <w:proofErr w:type="gramStart"/>
-            <w:r>
-              <w:rPr>
-                <w:rFonts w:ascii="BRH Devanagari Extra" w:hAnsi="BRH Devanagari Extra" w:cs="BRH Devanagari Extra"/>
-                <w:color w:val="000000"/>
-                <w:sz w:val="32"/>
-                <w:szCs w:val="40"/>
-              </w:rPr>
-              <w:t>-  ¢</w:t>
-            </w:r>
-            <w:proofErr w:type="gramEnd"/>
-            <w:r>
-              <w:rPr>
-                <w:rFonts w:ascii="BRH Devanagari Extra" w:hAnsi="BRH Devanagari Extra" w:cs="BRH Devanagari Extra"/>
-                <w:color w:val="000000"/>
-                <w:sz w:val="32"/>
-                <w:szCs w:val="40"/>
-              </w:rPr>
-              <w:t>Ñü</w:t>
+              <w:t>)-  ¢Ñü</w:t>
             </w:r>
             <w:r>
               <w:rPr>
@@ -9486,19 +9220,8 @@
                 <w:sz w:val="32"/>
                 <w:szCs w:val="40"/>
               </w:rPr>
-              <w:t>)</w:t>
-            </w:r>
-            <w:proofErr w:type="gramStart"/>
-            <w:r>
-              <w:rPr>
-                <w:rFonts w:ascii="BRH Devanagari Extra" w:hAnsi="BRH Devanagari Extra" w:cs="BRH Devanagari Extra"/>
-                <w:color w:val="000000"/>
-                <w:sz w:val="32"/>
-                <w:szCs w:val="40"/>
-              </w:rPr>
-              <w:t>-  mÉ</w:t>
-            </w:r>
-            <w:proofErr w:type="gramEnd"/>
+              <w:t>)-  mÉ</w:t>
+            </w:r>
             <w:r>
               <w:rPr>
                 <w:rFonts w:ascii="BRH Malayalam Extra" w:hAnsi="BRH Malayalam Extra" w:cs="BRH Devanagari Extra"/>
@@ -9996,19 +9719,8 @@
                 <w:sz w:val="32"/>
                 <w:szCs w:val="40"/>
               </w:rPr>
-              <w:t>)</w:t>
-            </w:r>
-            <w:proofErr w:type="gramStart"/>
-            <w:r>
-              <w:rPr>
-                <w:rFonts w:ascii="BRH Devanagari Extra" w:hAnsi="BRH Devanagari Extra" w:cs="BRH Devanagari Extra"/>
-                <w:color w:val="000000"/>
-                <w:sz w:val="32"/>
-                <w:szCs w:val="40"/>
-              </w:rPr>
-              <w:t>-  mÉ</w:t>
-            </w:r>
-            <w:proofErr w:type="gramEnd"/>
+              <w:t>)-  mÉ</w:t>
+            </w:r>
             <w:r>
               <w:rPr>
                 <w:rFonts w:ascii="BRH Malayalam Extra" w:hAnsi="BRH Malayalam Extra" w:cs="BRH Devanagari Extra"/>
@@ -10261,19 +9973,8 @@
                 <w:sz w:val="32"/>
                 <w:szCs w:val="40"/>
               </w:rPr>
-              <w:t>)</w:t>
-            </w:r>
-            <w:proofErr w:type="gramStart"/>
-            <w:r>
-              <w:rPr>
-                <w:rFonts w:ascii="BRH Devanagari Extra" w:hAnsi="BRH Devanagari Extra" w:cs="BRH Devanagari Extra"/>
-                <w:color w:val="000000"/>
-                <w:sz w:val="32"/>
-                <w:szCs w:val="40"/>
-              </w:rPr>
-              <w:t>-  iuÉÉ</w:t>
-            </w:r>
-            <w:proofErr w:type="gramEnd"/>
+              <w:t>)-  iuÉÉ</w:t>
+            </w:r>
             <w:r>
               <w:rPr>
                 <w:rFonts w:ascii="BRH Malayalam Extra" w:hAnsi="BRH Malayalam Extra" w:cs="BRH Devanagari Extra"/>
@@ -10698,27 +10399,7 @@
                 <w:sz w:val="32"/>
                 <w:szCs w:val="40"/>
               </w:rPr>
-              <w:t>)</w:t>
-            </w:r>
-            <w:proofErr w:type="gramStart"/>
-            <w:r>
-              <w:rPr>
-                <w:rFonts w:ascii="BRH Devanagari Extra" w:hAnsi="BRH Devanagari Extra" w:cs="BRH Devanagari Extra"/>
-                <w:color w:val="000000"/>
-                <w:sz w:val="32"/>
-                <w:szCs w:val="40"/>
-              </w:rPr>
-              <w:t>-  ¢</w:t>
-            </w:r>
-            <w:proofErr w:type="gramEnd"/>
-            <w:r>
-              <w:rPr>
-                <w:rFonts w:ascii="BRH Devanagari Extra" w:hAnsi="BRH Devanagari Extra" w:cs="BRH Devanagari Extra"/>
-                <w:color w:val="000000"/>
-                <w:sz w:val="32"/>
-                <w:szCs w:val="40"/>
-              </w:rPr>
-              <w:t>Ñü</w:t>
+              <w:t>)-  ¢Ñü</w:t>
             </w:r>
             <w:r>
               <w:rPr>
@@ -11232,19 +10913,8 @@
                 <w:sz w:val="32"/>
                 <w:szCs w:val="40"/>
               </w:rPr>
-              <w:t>)</w:t>
-            </w:r>
-            <w:proofErr w:type="gramStart"/>
-            <w:r>
-              <w:rPr>
-                <w:rFonts w:ascii="BRH Devanagari Extra" w:hAnsi="BRH Devanagari Extra" w:cs="BRH Devanagari Extra"/>
-                <w:color w:val="000000"/>
-                <w:sz w:val="32"/>
-                <w:szCs w:val="40"/>
-              </w:rPr>
-              <w:t>-  mÉ</w:t>
-            </w:r>
-            <w:proofErr w:type="gramEnd"/>
+              <w:t>)-  mÉ</w:t>
+            </w:r>
             <w:r>
               <w:rPr>
                 <w:rFonts w:ascii="BRH Malayalam Extra" w:hAnsi="BRH Malayalam Extra" w:cs="BRH Devanagari Extra"/>
@@ -11740,19 +11410,8 @@
                 <w:sz w:val="32"/>
                 <w:szCs w:val="40"/>
               </w:rPr>
-              <w:t>)</w:t>
-            </w:r>
-            <w:proofErr w:type="gramStart"/>
-            <w:r>
-              <w:rPr>
-                <w:rFonts w:ascii="BRH Devanagari Extra" w:hAnsi="BRH Devanagari Extra" w:cs="BRH Devanagari Extra"/>
-                <w:color w:val="000000"/>
-                <w:sz w:val="32"/>
-                <w:szCs w:val="40"/>
-              </w:rPr>
-              <w:t>-  mÉ</w:t>
-            </w:r>
-            <w:proofErr w:type="gramEnd"/>
+              <w:t>)-  mÉ</w:t>
+            </w:r>
             <w:r>
               <w:rPr>
                 <w:rFonts w:ascii="BRH Malayalam Extra" w:hAnsi="BRH Malayalam Extra" w:cs="BRH Devanagari Extra"/>
@@ -12011,27 +11670,7 @@
                 <w:sz w:val="32"/>
                 <w:szCs w:val="40"/>
               </w:rPr>
-              <w:t>)</w:t>
-            </w:r>
-            <w:proofErr w:type="gramStart"/>
-            <w:r>
-              <w:rPr>
-                <w:rFonts w:ascii="BRH Devanagari Extra" w:hAnsi="BRH Devanagari Extra" w:cs="BRH Devanagari Extra"/>
-                <w:color w:val="000000"/>
-                <w:sz w:val="32"/>
-                <w:szCs w:val="40"/>
-              </w:rPr>
-              <w:t>-  AuÉþirÉÉï</w:t>
-            </w:r>
-            <w:proofErr w:type="gramEnd"/>
-            <w:r>
-              <w:rPr>
-                <w:rFonts w:ascii="BRH Devanagari Extra" w:hAnsi="BRH Devanagari Extra" w:cs="BRH Devanagari Extra"/>
-                <w:color w:val="000000"/>
-                <w:sz w:val="32"/>
-                <w:szCs w:val="40"/>
-              </w:rPr>
-              <w:t xml:space="preserve"> ||</w:t>
+              <w:t>)-  AuÉþirÉÉï ||</w:t>
             </w:r>
           </w:p>
           <w:p>
@@ -12244,27 +11883,7 @@
                 <w:sz w:val="32"/>
                 <w:szCs w:val="40"/>
               </w:rPr>
-              <w:t>)</w:t>
-            </w:r>
-            <w:proofErr w:type="gramStart"/>
-            <w:r>
-              <w:rPr>
-                <w:rFonts w:ascii="BRH Devanagari Extra" w:hAnsi="BRH Devanagari Extra" w:cs="BRH Devanagari Extra"/>
-                <w:color w:val="000000"/>
-                <w:sz w:val="32"/>
-                <w:szCs w:val="40"/>
-              </w:rPr>
-              <w:t>-  AuÉþirÉÉï</w:t>
-            </w:r>
-            <w:proofErr w:type="gramEnd"/>
-            <w:r>
-              <w:rPr>
-                <w:rFonts w:ascii="BRH Devanagari Extra" w:hAnsi="BRH Devanagari Extra" w:cs="BRH Devanagari Extra"/>
-                <w:color w:val="000000"/>
-                <w:sz w:val="32"/>
-                <w:szCs w:val="40"/>
-              </w:rPr>
-              <w:t xml:space="preserve"> ||</w:t>
+              <w:t>)-  AuÉþirÉÉï ||</w:t>
             </w:r>
           </w:p>
           <w:p>
@@ -12472,27 +12091,7 @@
                 <w:sz w:val="32"/>
                 <w:szCs w:val="40"/>
               </w:rPr>
-              <w:t>)</w:t>
-            </w:r>
-            <w:proofErr w:type="gramStart"/>
-            <w:r>
-              <w:rPr>
-                <w:rFonts w:ascii="BRH Devanagari Extra" w:hAnsi="BRH Devanagari Extra" w:cs="BRH Devanagari Extra"/>
-                <w:color w:val="000000"/>
-                <w:sz w:val="32"/>
-                <w:szCs w:val="40"/>
-              </w:rPr>
-              <w:t>-  rÉiÉç</w:t>
-            </w:r>
-            <w:proofErr w:type="gramEnd"/>
-            <w:r>
-              <w:rPr>
-                <w:rFonts w:ascii="BRH Devanagari Extra" w:hAnsi="BRH Devanagari Extra" w:cs="BRH Devanagari Extra"/>
-                <w:color w:val="000000"/>
-                <w:sz w:val="32"/>
-                <w:szCs w:val="40"/>
-              </w:rPr>
-              <w:t xml:space="preserve"> | iÉå</w:t>
+              <w:t>)-  rÉiÉç | iÉå</w:t>
             </w:r>
             <w:r>
               <w:rPr>
@@ -12870,19 +12469,8 @@
                 <w:sz w:val="32"/>
                 <w:szCs w:val="40"/>
               </w:rPr>
-              <w:t>)</w:t>
-            </w:r>
-            <w:proofErr w:type="gramStart"/>
-            <w:r>
-              <w:rPr>
-                <w:rFonts w:ascii="BRH Devanagari Extra" w:hAnsi="BRH Devanagari Extra" w:cs="BRH Devanagari Extra"/>
-                <w:color w:val="000000"/>
-                <w:sz w:val="32"/>
-                <w:szCs w:val="40"/>
-              </w:rPr>
-              <w:t>-  iÉå</w:t>
-            </w:r>
-            <w:proofErr w:type="gramEnd"/>
+              <w:t>)-  iÉå</w:t>
+            </w:r>
             <w:r>
               <w:rPr>
                 <w:rFonts w:ascii="BRH Malayalam Extra" w:hAnsi="BRH Malayalam Extra" w:cs="BRH Devanagari Extra"/>
@@ -13491,19 +13079,8 @@
                 <w:sz w:val="32"/>
                 <w:szCs w:val="40"/>
               </w:rPr>
-              <w:t>)</w:t>
-            </w:r>
-            <w:proofErr w:type="gramStart"/>
-            <w:r>
-              <w:rPr>
-                <w:rFonts w:ascii="BRH Devanagari Extra" w:hAnsi="BRH Devanagari Extra" w:cs="BRH Devanagari Extra"/>
-                <w:color w:val="000000"/>
-                <w:sz w:val="32"/>
-                <w:szCs w:val="40"/>
-              </w:rPr>
-              <w:t>-  qÉ</w:t>
-            </w:r>
-            <w:proofErr w:type="gramEnd"/>
+              <w:t>)-  qÉ</w:t>
+            </w:r>
             <w:r>
               <w:rPr>
                 <w:rFonts w:ascii="BRH Malayalam Extra" w:hAnsi="BRH Malayalam Extra" w:cs="BRH Devanagari Extra"/>
@@ -14110,19 +13687,8 @@
                 <w:sz w:val="32"/>
                 <w:szCs w:val="40"/>
               </w:rPr>
-              <w:t>)</w:t>
-            </w:r>
-            <w:proofErr w:type="gramStart"/>
-            <w:r>
-              <w:rPr>
-                <w:rFonts w:ascii="BRH Devanagari Extra" w:hAnsi="BRH Devanagari Extra" w:cs="BRH Devanagari Extra"/>
-                <w:color w:val="000000"/>
-                <w:sz w:val="32"/>
-                <w:szCs w:val="40"/>
-              </w:rPr>
-              <w:t>-  qÉ</w:t>
-            </w:r>
-            <w:proofErr w:type="gramEnd"/>
+              <w:t>)-  qÉ</w:t>
+            </w:r>
             <w:r>
               <w:rPr>
                 <w:rFonts w:ascii="BRH Malayalam Extra" w:hAnsi="BRH Malayalam Extra" w:cs="BRH Devanagari Extra"/>
@@ -14444,27 +14010,7 @@
                 <w:sz w:val="32"/>
                 <w:szCs w:val="40"/>
               </w:rPr>
-              <w:t>)</w:t>
-            </w:r>
-            <w:proofErr w:type="gramStart"/>
-            <w:r>
-              <w:rPr>
-                <w:rFonts w:ascii="BRH Devanagari Extra" w:hAnsi="BRH Devanagari Extra" w:cs="BRH Devanagari Extra"/>
-                <w:color w:val="000000"/>
-                <w:sz w:val="32"/>
-                <w:szCs w:val="40"/>
-              </w:rPr>
-              <w:t>-  rÉiÉç</w:t>
-            </w:r>
-            <w:proofErr w:type="gramEnd"/>
-            <w:r>
-              <w:rPr>
-                <w:rFonts w:ascii="BRH Devanagari Extra" w:hAnsi="BRH Devanagari Extra" w:cs="BRH Devanagari Extra"/>
-                <w:color w:val="000000"/>
-                <w:sz w:val="32"/>
-                <w:szCs w:val="40"/>
-              </w:rPr>
-              <w:t xml:space="preserve"> | iÉå</w:t>
+              <w:t>)-  rÉiÉç | iÉå</w:t>
             </w:r>
             <w:r>
               <w:rPr>
@@ -14834,19 +14380,8 @@
                 <w:sz w:val="32"/>
                 <w:szCs w:val="40"/>
               </w:rPr>
-              <w:t>)</w:t>
-            </w:r>
-            <w:proofErr w:type="gramStart"/>
-            <w:r>
-              <w:rPr>
-                <w:rFonts w:ascii="BRH Devanagari Extra" w:hAnsi="BRH Devanagari Extra" w:cs="BRH Devanagari Extra"/>
-                <w:color w:val="000000"/>
-                <w:sz w:val="32"/>
-                <w:szCs w:val="40"/>
-              </w:rPr>
-              <w:t>-  iÉå</w:t>
-            </w:r>
-            <w:proofErr w:type="gramEnd"/>
+              <w:t>)-  iÉå</w:t>
+            </w:r>
             <w:r>
               <w:rPr>
                 <w:rFonts w:ascii="BRH Malayalam Extra" w:hAnsi="BRH Malayalam Extra" w:cs="BRH Devanagari Extra"/>
@@ -15431,19 +14966,8 @@
                 <w:sz w:val="32"/>
                 <w:szCs w:val="40"/>
               </w:rPr>
-              <w:t>)</w:t>
-            </w:r>
-            <w:proofErr w:type="gramStart"/>
-            <w:r>
-              <w:rPr>
-                <w:rFonts w:ascii="BRH Devanagari Extra" w:hAnsi="BRH Devanagari Extra" w:cs="BRH Devanagari Extra"/>
-                <w:color w:val="000000"/>
-                <w:sz w:val="32"/>
-                <w:szCs w:val="40"/>
-              </w:rPr>
-              <w:t>-  qÉ</w:t>
-            </w:r>
-            <w:proofErr w:type="gramEnd"/>
+              <w:t>)-  qÉ</w:t>
+            </w:r>
             <w:r>
               <w:rPr>
                 <w:rFonts w:ascii="BRH Malayalam Extra" w:hAnsi="BRH Malayalam Extra" w:cs="BRH Devanagari Extra"/>
@@ -16015,19 +15539,8 @@
                 <w:sz w:val="32"/>
                 <w:szCs w:val="40"/>
               </w:rPr>
-              <w:t>)</w:t>
-            </w:r>
-            <w:proofErr w:type="gramStart"/>
-            <w:r>
-              <w:rPr>
-                <w:rFonts w:ascii="BRH Devanagari Extra" w:hAnsi="BRH Devanagari Extra" w:cs="BRH Devanagari Extra"/>
-                <w:color w:val="000000"/>
-                <w:sz w:val="32"/>
-                <w:szCs w:val="40"/>
-              </w:rPr>
-              <w:t>-  qÉ</w:t>
-            </w:r>
-            <w:proofErr w:type="gramEnd"/>
+              <w:t>)-  qÉ</w:t>
+            </w:r>
             <w:r>
               <w:rPr>
                 <w:rFonts w:ascii="BRH Malayalam Extra" w:hAnsi="BRH Malayalam Extra" w:cs="BRH Devanagari Extra"/>
@@ -16262,6 +15775,7 @@
                 <w:cs/>
                 <w:lang w:bidi="ta-IN"/>
               </w:rPr>
+              <w:lastRenderedPageBreak/>
               <w:t>40</w:t>
             </w:r>
             <w:r>
@@ -17084,27 +16598,7 @@
                 <w:sz w:val="32"/>
                 <w:szCs w:val="40"/>
               </w:rPr>
-              <w:t>)</w:t>
-            </w:r>
-            <w:proofErr w:type="gramStart"/>
-            <w:r>
-              <w:rPr>
-                <w:rFonts w:ascii="BRH Devanagari Extra" w:hAnsi="BRH Devanagari Extra" w:cs="BRH Devanagari Extra"/>
-                <w:color w:val="000000"/>
-                <w:sz w:val="32"/>
-                <w:szCs w:val="40"/>
-              </w:rPr>
-              <w:t>-  zÉ</w:t>
-            </w:r>
-            <w:proofErr w:type="gramEnd"/>
-            <w:r>
-              <w:rPr>
-                <w:rFonts w:ascii="BRH Devanagari Extra" w:hAnsi="BRH Devanagari Extra" w:cs="BRH Devanagari Extra"/>
-                <w:color w:val="000000"/>
-                <w:sz w:val="32"/>
-                <w:szCs w:val="40"/>
-              </w:rPr>
-              <w:t>×</w:t>
+              <w:t>)-  zÉ×</w:t>
             </w:r>
             <w:r>
               <w:rPr>
@@ -17348,27 +16842,7 @@
                 <w:sz w:val="32"/>
                 <w:szCs w:val="40"/>
               </w:rPr>
-              <w:t>)</w:t>
-            </w:r>
-            <w:proofErr w:type="gramStart"/>
-            <w:r>
-              <w:rPr>
-                <w:rFonts w:ascii="BRH Devanagari Extra" w:hAnsi="BRH Devanagari Extra" w:cs="BRH Devanagari Extra"/>
-                <w:color w:val="000000"/>
-                <w:sz w:val="32"/>
-                <w:szCs w:val="40"/>
-              </w:rPr>
-              <w:t>-  zÉ</w:t>
-            </w:r>
-            <w:proofErr w:type="gramEnd"/>
-            <w:r>
-              <w:rPr>
-                <w:rFonts w:ascii="BRH Devanagari Extra" w:hAnsi="BRH Devanagari Extra" w:cs="BRH Devanagari Extra"/>
-                <w:color w:val="000000"/>
-                <w:sz w:val="32"/>
-                <w:szCs w:val="40"/>
-              </w:rPr>
-              <w:t>×</w:t>
+              <w:t>)-  zÉ×</w:t>
             </w:r>
             <w:r>
               <w:rPr>
@@ -17613,27 +17087,7 @@
                 <w:sz w:val="32"/>
                 <w:szCs w:val="40"/>
               </w:rPr>
-              <w:t>)</w:t>
-            </w:r>
-            <w:proofErr w:type="gramStart"/>
-            <w:r>
-              <w:rPr>
-                <w:rFonts w:ascii="BRH Devanagari Extra" w:hAnsi="BRH Devanagari Extra" w:cs="BRH Devanagari Extra"/>
-                <w:color w:val="000000"/>
-                <w:sz w:val="32"/>
-                <w:szCs w:val="40"/>
-              </w:rPr>
-              <w:t>-  EmÉþ</w:t>
-            </w:r>
-            <w:proofErr w:type="gramEnd"/>
-            <w:r>
-              <w:rPr>
-                <w:rFonts w:ascii="BRH Devanagari Extra" w:hAnsi="BRH Devanagari Extra" w:cs="BRH Devanagari Extra"/>
-                <w:color w:val="000000"/>
-                <w:sz w:val="32"/>
-                <w:szCs w:val="40"/>
-              </w:rPr>
-              <w:t xml:space="preserve"> | ÌiÉ</w:t>
+              <w:t>)-  EmÉþ | ÌiÉ</w:t>
             </w:r>
             <w:r>
               <w:rPr>
@@ -17981,19 +17435,8 @@
                 <w:sz w:val="32"/>
                 <w:szCs w:val="40"/>
               </w:rPr>
-              <w:t>)</w:t>
-            </w:r>
-            <w:proofErr w:type="gramStart"/>
-            <w:r>
-              <w:rPr>
-                <w:rFonts w:ascii="BRH Devanagari Extra" w:hAnsi="BRH Devanagari Extra" w:cs="BRH Devanagari Extra"/>
-                <w:color w:val="000000"/>
-                <w:sz w:val="32"/>
-                <w:szCs w:val="40"/>
-              </w:rPr>
-              <w:t>-  ÌiÉ</w:t>
-            </w:r>
-            <w:proofErr w:type="gramEnd"/>
+              <w:t>)-  ÌiÉ</w:t>
+            </w:r>
             <w:r>
               <w:rPr>
                 <w:rFonts w:ascii="BRH Malayalam Extra" w:hAnsi="BRH Malayalam Extra" w:cs="BRH Devanagari Extra"/>
@@ -18438,17 +17881,7 @@
                 <w:sz w:val="32"/>
                 <w:szCs w:val="40"/>
               </w:rPr>
-              <w:t>)</w:t>
-            </w:r>
-            <w:proofErr w:type="gramStart"/>
-            <w:r>
-              <w:rPr>
-                <w:rFonts w:ascii="BRH Devanagari Extra" w:hAnsi="BRH Devanagari Extra" w:cs="BRH Devanagari Extra"/>
-                <w:color w:val="000000"/>
-                <w:sz w:val="32"/>
-                <w:szCs w:val="40"/>
-              </w:rPr>
-              <w:t xml:space="preserve">-  </w:t>
+              <w:t xml:space="preserve">)-  </w:t>
             </w:r>
             <w:r>
               <w:rPr>
@@ -18467,17 +17900,7 @@
                 <w:sz w:val="32"/>
                 <w:szCs w:val="40"/>
               </w:rPr>
-              <w:t>cgÉÉ</w:t>
-            </w:r>
-            <w:proofErr w:type="gramEnd"/>
-            <w:r>
-              <w:rPr>
-                <w:rFonts w:ascii="BRH Devanagari Extra" w:hAnsi="BRH Devanagari Extra" w:cs="BRH Devanagari Extra"/>
-                <w:color w:val="000000"/>
-                <w:sz w:val="32"/>
-                <w:szCs w:val="40"/>
-              </w:rPr>
-              <w:t xml:space="preserve"> | L</w:t>
+              <w:t>cgÉÉ | L</w:t>
             </w:r>
             <w:r>
               <w:rPr>
@@ -18790,27 +18213,7 @@
                 <w:sz w:val="32"/>
                 <w:szCs w:val="40"/>
               </w:rPr>
-              <w:t>)</w:t>
-            </w:r>
-            <w:proofErr w:type="gramStart"/>
-            <w:r>
-              <w:rPr>
-                <w:rFonts w:ascii="BRH Devanagari Extra" w:hAnsi="BRH Devanagari Extra" w:cs="BRH Devanagari Extra"/>
-                <w:color w:val="000000"/>
-                <w:sz w:val="32"/>
-                <w:szCs w:val="40"/>
-              </w:rPr>
-              <w:t>-  EmÉþ</w:t>
-            </w:r>
-            <w:proofErr w:type="gramEnd"/>
-            <w:r>
-              <w:rPr>
-                <w:rFonts w:ascii="BRH Devanagari Extra" w:hAnsi="BRH Devanagari Extra" w:cs="BRH Devanagari Extra"/>
-                <w:color w:val="000000"/>
-                <w:sz w:val="32"/>
-                <w:szCs w:val="40"/>
-              </w:rPr>
-              <w:t xml:space="preserve"> | ÌiÉ</w:t>
+              <w:t>)-  EmÉþ | ÌiÉ</w:t>
             </w:r>
             <w:r>
               <w:rPr>
@@ -19199,19 +18602,8 @@
                 <w:sz w:val="32"/>
                 <w:szCs w:val="40"/>
               </w:rPr>
-              <w:t>)</w:t>
-            </w:r>
-            <w:proofErr w:type="gramStart"/>
-            <w:r>
-              <w:rPr>
-                <w:rFonts w:ascii="BRH Devanagari Extra" w:hAnsi="BRH Devanagari Extra" w:cs="BRH Devanagari Extra"/>
-                <w:color w:val="000000"/>
-                <w:sz w:val="32"/>
-                <w:szCs w:val="40"/>
-              </w:rPr>
-              <w:t>-  ÌiÉ</w:t>
-            </w:r>
-            <w:proofErr w:type="gramEnd"/>
+              <w:t>)-  ÌiÉ</w:t>
+            </w:r>
             <w:r>
               <w:rPr>
                 <w:rFonts w:ascii="BRH Malayalam Extra" w:hAnsi="BRH Malayalam Extra" w:cs="BRH Devanagari Extra"/>
@@ -19646,27 +19038,36 @@
                 <w:sz w:val="32"/>
                 <w:szCs w:val="40"/>
               </w:rPr>
-              <w:t>)</w:t>
-            </w:r>
-            <w:proofErr w:type="gramStart"/>
-            <w:r>
-              <w:rPr>
-                <w:rFonts w:ascii="BRH Devanagari Extra" w:hAnsi="BRH Devanagari Extra" w:cs="BRH Devanagari Extra"/>
-                <w:color w:val="000000"/>
-                <w:sz w:val="32"/>
-                <w:szCs w:val="40"/>
-              </w:rPr>
-              <w:t>-  rÉÉcgÉÉ</w:t>
-            </w:r>
-            <w:proofErr w:type="gramEnd"/>
-            <w:r>
-              <w:rPr>
-                <w:rFonts w:ascii="BRH Devanagari Extra" w:hAnsi="BRH Devanagari Extra" w:cs="BRH Devanagari Extra"/>
-                <w:color w:val="000000"/>
-                <w:sz w:val="32"/>
-                <w:szCs w:val="40"/>
-              </w:rPr>
-              <w:t xml:space="preserve"> | L</w:t>
+              <w:t xml:space="preserve">)-  </w:t>
+            </w:r>
+            <w:r>
+              <w:rPr>
+                <w:rFonts w:ascii="BRH Devanagari Extra" w:hAnsi="BRH Devanagari Extra" w:cs="BRH Devanagari Extra"/>
+                <w:color w:val="FF0000"/>
+                <w:sz w:val="32"/>
+                <w:szCs w:val="40"/>
+                <w:highlight w:val="yellow"/>
+              </w:rPr>
+              <w:t>rÉÉ</w:t>
+            </w:r>
+            <w:r>
+              <w:rPr>
+                <w:rFonts w:ascii="BRH Devanagari Extra" w:hAnsi="BRH Devanagari Extra" w:cs="BRH Devanagari Extra"/>
+                <w:color w:val="000000"/>
+                <w:sz w:val="32"/>
+                <w:szCs w:val="40"/>
+                <w:highlight w:val="yellow"/>
+              </w:rPr>
+              <w:t>c</w:t>
+            </w:r>
+            <w:r>
+              <w:rPr>
+                <w:rFonts w:ascii="BRH Devanagari Extra" w:hAnsi="BRH Devanagari Extra" w:cs="BRH Devanagari Extra"/>
+                <w:color w:val="000000"/>
+                <w:sz w:val="32"/>
+                <w:szCs w:val="40"/>
+              </w:rPr>
+              <w:t>gÉÉ | L</w:t>
             </w:r>
             <w:r>
               <w:rPr>
@@ -20016,19 +19417,8 @@
                 <w:sz w:val="32"/>
                 <w:szCs w:val="40"/>
               </w:rPr>
-              <w:t>)</w:t>
-            </w:r>
-            <w:proofErr w:type="gramStart"/>
-            <w:r>
-              <w:rPr>
-                <w:rFonts w:ascii="BRH Devanagari Extra" w:hAnsi="BRH Devanagari Extra" w:cs="BRH Devanagari Extra"/>
-                <w:color w:val="000000"/>
-                <w:sz w:val="32"/>
-                <w:szCs w:val="40"/>
-              </w:rPr>
-              <w:t>-  A</w:t>
-            </w:r>
-            <w:proofErr w:type="gramEnd"/>
+              <w:t>)-  A</w:t>
+            </w:r>
             <w:r>
               <w:rPr>
                 <w:rFonts w:ascii="BRH Malayalam Extra" w:hAnsi="BRH Malayalam Extra" w:cs="BRH Devanagari Extra"/>
@@ -20399,27 +19789,7 @@
                 <w:sz w:val="32"/>
                 <w:szCs w:val="40"/>
               </w:rPr>
-              <w:t>)</w:t>
-            </w:r>
-            <w:proofErr w:type="gramStart"/>
-            <w:r>
-              <w:rPr>
-                <w:rFonts w:ascii="BRH Devanagari Extra" w:hAnsi="BRH Devanagari Extra" w:cs="BRH Devanagari Extra"/>
-                <w:color w:val="000000"/>
-                <w:sz w:val="32"/>
-                <w:szCs w:val="40"/>
-              </w:rPr>
-              <w:t>-  urÉÑþÌ</w:t>
-            </w:r>
-            <w:proofErr w:type="gramEnd"/>
-            <w:r>
-              <w:rPr>
-                <w:rFonts w:ascii="BRH Devanagari Extra" w:hAnsi="BRH Devanagari Extra" w:cs="BRH Devanagari Extra"/>
-                <w:color w:val="000000"/>
-                <w:sz w:val="32"/>
-                <w:szCs w:val="40"/>
-              </w:rPr>
-              <w:t>¹qÉç | L</w:t>
+              <w:t>)-  urÉÑþÌ¹qÉç | L</w:t>
             </w:r>
             <w:r>
               <w:rPr>
@@ -20733,19 +20103,8 @@
                 <w:sz w:val="32"/>
                 <w:szCs w:val="40"/>
               </w:rPr>
-              <w:t>)</w:t>
-            </w:r>
-            <w:proofErr w:type="gramStart"/>
-            <w:r>
-              <w:rPr>
-                <w:rFonts w:ascii="BRH Devanagari Extra" w:hAnsi="BRH Devanagari Extra" w:cs="BRH Devanagari Extra"/>
-                <w:color w:val="000000"/>
-                <w:sz w:val="32"/>
-                <w:szCs w:val="40"/>
-              </w:rPr>
-              <w:t>-  A</w:t>
-            </w:r>
-            <w:proofErr w:type="gramEnd"/>
+              <w:t>)-  A</w:t>
+            </w:r>
             <w:r>
               <w:rPr>
                 <w:rFonts w:ascii="BRH Malayalam Extra" w:hAnsi="BRH Malayalam Extra" w:cs="BRH Devanagari Extra"/>
@@ -21108,27 +20467,7 @@
                 <w:sz w:val="32"/>
                 <w:szCs w:val="40"/>
               </w:rPr>
-              <w:t>)</w:t>
-            </w:r>
-            <w:proofErr w:type="gramStart"/>
-            <w:r>
-              <w:rPr>
-                <w:rFonts w:ascii="BRH Devanagari Extra" w:hAnsi="BRH Devanagari Extra" w:cs="BRH Devanagari Extra"/>
-                <w:color w:val="000000"/>
-                <w:sz w:val="32"/>
-                <w:szCs w:val="40"/>
-              </w:rPr>
-              <w:t>-  urÉÑþÌ</w:t>
-            </w:r>
-            <w:proofErr w:type="gramEnd"/>
-            <w:r>
-              <w:rPr>
-                <w:rFonts w:ascii="BRH Devanagari Extra" w:hAnsi="BRH Devanagari Extra" w:cs="BRH Devanagari Extra"/>
-                <w:color w:val="000000"/>
-                <w:sz w:val="32"/>
-                <w:szCs w:val="40"/>
-              </w:rPr>
-              <w:t>¹qÉç | L</w:t>
+              <w:t>)-  urÉÑþÌ¹qÉç | L</w:t>
             </w:r>
             <w:r>
               <w:rPr>
@@ -21429,19 +20768,8 @@
                 <w:sz w:val="32"/>
                 <w:szCs w:val="40"/>
               </w:rPr>
-              <w:t>)</w:t>
-            </w:r>
-            <w:proofErr w:type="gramStart"/>
-            <w:r>
-              <w:rPr>
-                <w:rFonts w:ascii="BRH Devanagari Extra" w:hAnsi="BRH Devanagari Extra" w:cs="BRH Devanagari Extra"/>
-                <w:color w:val="000000"/>
-                <w:sz w:val="32"/>
-                <w:szCs w:val="40"/>
-              </w:rPr>
-              <w:t>-  zÉÉ</w:t>
-            </w:r>
-            <w:proofErr w:type="gramEnd"/>
+              <w:t>)-  zÉÉ</w:t>
+            </w:r>
             <w:r>
               <w:rPr>
                 <w:rFonts w:ascii="BRH Malayalam Extra" w:hAnsi="BRH Malayalam Extra" w:cs="BRH Devanagari Extra"/>
@@ -21649,19 +20977,8 @@
                 <w:sz w:val="32"/>
                 <w:szCs w:val="40"/>
               </w:rPr>
-              <w:t>)</w:t>
-            </w:r>
-            <w:proofErr w:type="gramStart"/>
-            <w:r>
-              <w:rPr>
-                <w:rFonts w:ascii="BRH Devanagari Extra" w:hAnsi="BRH Devanagari Extra" w:cs="BRH Devanagari Extra"/>
-                <w:color w:val="000000"/>
-                <w:sz w:val="32"/>
-                <w:szCs w:val="40"/>
-              </w:rPr>
-              <w:t>-  zÉÉ</w:t>
-            </w:r>
-            <w:proofErr w:type="gramEnd"/>
+              <w:t>)-  zÉÉ</w:t>
+            </w:r>
             <w:r>
               <w:rPr>
                 <w:rFonts w:ascii="BRH Malayalam Extra" w:hAnsi="BRH Malayalam Extra" w:cs="BRH Devanagari Extra"/>
@@ -22871,19 +22188,8 @@
                 <w:sz w:val="32"/>
                 <w:szCs w:val="40"/>
               </w:rPr>
-              <w:t>)</w:t>
-            </w:r>
-            <w:proofErr w:type="gramStart"/>
-            <w:r>
-              <w:rPr>
-                <w:rFonts w:ascii="BRH Devanagari Extra" w:hAnsi="BRH Devanagari Extra" w:cs="BRH Devanagari Extra"/>
-                <w:color w:val="000000"/>
-                <w:sz w:val="32"/>
-                <w:szCs w:val="40"/>
-              </w:rPr>
-              <w:t>-  mÉ</w:t>
-            </w:r>
-            <w:proofErr w:type="gramEnd"/>
+              <w:t>)-  mÉ</w:t>
+            </w:r>
             <w:r>
               <w:rPr>
                 <w:rFonts w:ascii="BRH Malayalam Extra" w:hAnsi="BRH Malayalam Extra" w:cs="BRH Devanagari Extra"/>
@@ -23254,19 +22560,8 @@
                 <w:sz w:val="32"/>
                 <w:szCs w:val="40"/>
               </w:rPr>
-              <w:t>)</w:t>
-            </w:r>
-            <w:proofErr w:type="gramStart"/>
-            <w:r>
-              <w:rPr>
-                <w:rFonts w:ascii="BRH Devanagari Extra" w:hAnsi="BRH Devanagari Extra" w:cs="BRH Devanagari Extra"/>
-                <w:color w:val="000000"/>
-                <w:sz w:val="32"/>
-                <w:szCs w:val="40"/>
-              </w:rPr>
-              <w:t>-  L</w:t>
-            </w:r>
-            <w:proofErr w:type="gramEnd"/>
+              <w:t>)-  L</w:t>
+            </w:r>
             <w:r>
               <w:rPr>
                 <w:rFonts w:ascii="BRH Malayalam Extra" w:hAnsi="BRH Malayalam Extra" w:cs="BRH Devanagari Extra"/>
@@ -23603,19 +22898,8 @@
                 <w:sz w:val="32"/>
                 <w:szCs w:val="40"/>
               </w:rPr>
-              <w:t>)</w:t>
-            </w:r>
-            <w:proofErr w:type="gramStart"/>
-            <w:r>
-              <w:rPr>
-                <w:rFonts w:ascii="BRH Devanagari Extra" w:hAnsi="BRH Devanagari Extra" w:cs="BRH Devanagari Extra"/>
-                <w:color w:val="000000"/>
-                <w:sz w:val="32"/>
-                <w:szCs w:val="40"/>
-              </w:rPr>
-              <w:t>-  mÉ</w:t>
-            </w:r>
-            <w:proofErr w:type="gramEnd"/>
+              <w:t>)-  mÉ</w:t>
+            </w:r>
             <w:r>
               <w:rPr>
                 <w:rFonts w:ascii="BRH Malayalam Extra" w:hAnsi="BRH Malayalam Extra" w:cs="BRH Devanagari Extra"/>
@@ -24039,19 +23323,8 @@
                 <w:sz w:val="32"/>
                 <w:szCs w:val="40"/>
               </w:rPr>
-              <w:t>)</w:t>
-            </w:r>
-            <w:proofErr w:type="gramStart"/>
-            <w:r>
-              <w:rPr>
-                <w:rFonts w:ascii="BRH Devanagari Extra" w:hAnsi="BRH Devanagari Extra" w:cs="BRH Devanagari Extra"/>
-                <w:color w:val="000000"/>
-                <w:sz w:val="32"/>
-                <w:szCs w:val="40"/>
-              </w:rPr>
-              <w:t>-  L</w:t>
-            </w:r>
-            <w:proofErr w:type="gramEnd"/>
+              <w:t>)-  L</w:t>
+            </w:r>
             <w:r>
               <w:rPr>
                 <w:rFonts w:ascii="BRH Malayalam Extra" w:hAnsi="BRH Malayalam Extra" w:cs="BRH Devanagari Extra"/>
@@ -24445,19 +23718,8 @@
                 <w:sz w:val="32"/>
                 <w:szCs w:val="40"/>
               </w:rPr>
-              <w:t>)</w:t>
-            </w:r>
-            <w:proofErr w:type="gramStart"/>
-            <w:r>
-              <w:rPr>
-                <w:rFonts w:ascii="BRH Devanagari Extra" w:hAnsi="BRH Devanagari Extra" w:cs="BRH Devanagari Extra"/>
-                <w:color w:val="000000"/>
-                <w:sz w:val="32"/>
-                <w:szCs w:val="40"/>
-              </w:rPr>
-              <w:t>-  C</w:t>
-            </w:r>
-            <w:proofErr w:type="gramEnd"/>
+              <w:t>)-  C</w:t>
+            </w:r>
             <w:r>
               <w:rPr>
                 <w:rFonts w:ascii="BRH Malayalam Extra" w:hAnsi="BRH Malayalam Extra" w:cs="BRH Devanagari Extra"/>
@@ -24892,27 +24154,7 @@
                 <w:sz w:val="32"/>
                 <w:szCs w:val="40"/>
               </w:rPr>
-              <w:t>)</w:t>
-            </w:r>
-            <w:proofErr w:type="gramStart"/>
-            <w:r>
-              <w:rPr>
-                <w:rFonts w:ascii="BRH Devanagari Extra" w:hAnsi="BRH Devanagari Extra" w:cs="BRH Devanagari Extra"/>
-                <w:color w:val="000000"/>
-                <w:sz w:val="32"/>
-                <w:szCs w:val="40"/>
-              </w:rPr>
-              <w:t>-  uÉåÌSþÈ</w:t>
-            </w:r>
-            <w:proofErr w:type="gramEnd"/>
-            <w:r>
-              <w:rPr>
-                <w:rFonts w:ascii="BRH Devanagari Extra" w:hAnsi="BRH Devanagari Extra" w:cs="BRH Devanagari Extra"/>
-                <w:color w:val="000000"/>
-                <w:sz w:val="32"/>
-                <w:szCs w:val="40"/>
-              </w:rPr>
-              <w:t xml:space="preserve"> | mÉ</w:t>
+              <w:t>)-  uÉåÌSþÈ | mÉ</w:t>
             </w:r>
             <w:r>
               <w:rPr>
@@ -25329,19 +24571,8 @@
                 <w:sz w:val="32"/>
                 <w:szCs w:val="40"/>
               </w:rPr>
-              <w:t>)</w:t>
-            </w:r>
-            <w:proofErr w:type="gramStart"/>
-            <w:r>
-              <w:rPr>
-                <w:rFonts w:ascii="BRH Devanagari Extra" w:hAnsi="BRH Devanagari Extra" w:cs="BRH Devanagari Extra"/>
-                <w:color w:val="000000"/>
-                <w:sz w:val="32"/>
-                <w:szCs w:val="40"/>
-              </w:rPr>
-              <w:t>-  mÉ</w:t>
-            </w:r>
-            <w:proofErr w:type="gramEnd"/>
+              <w:t>)-  mÉ</w:t>
+            </w:r>
             <w:r>
               <w:rPr>
                 <w:rFonts w:ascii="BRH Malayalam Extra" w:hAnsi="BRH Malayalam Extra" w:cs="BRH Devanagari Extra"/>
@@ -25762,19 +24993,8 @@
                 <w:sz w:val="32"/>
                 <w:szCs w:val="40"/>
               </w:rPr>
-              <w:t>)</w:t>
-            </w:r>
-            <w:proofErr w:type="gramStart"/>
-            <w:r>
-              <w:rPr>
-                <w:rFonts w:ascii="BRH Devanagari Extra" w:hAnsi="BRH Devanagari Extra" w:cs="BRH Devanagari Extra"/>
-                <w:color w:val="000000"/>
-                <w:sz w:val="32"/>
-                <w:szCs w:val="40"/>
-              </w:rPr>
-              <w:t>-  mÉ</w:t>
-            </w:r>
-            <w:proofErr w:type="gramEnd"/>
+              <w:t>)-  mÉ</w:t>
+            </w:r>
             <w:r>
               <w:rPr>
                 <w:rFonts w:ascii="BRH Malayalam Extra" w:hAnsi="BRH Malayalam Extra" w:cs="BRH Devanagari Extra"/>
@@ -26065,19 +25285,8 @@
                 <w:sz w:val="32"/>
                 <w:szCs w:val="40"/>
               </w:rPr>
-              <w:t>)</w:t>
-            </w:r>
-            <w:proofErr w:type="gramStart"/>
-            <w:r>
-              <w:rPr>
-                <w:rFonts w:ascii="BRH Devanagari Extra" w:hAnsi="BRH Devanagari Extra" w:cs="BRH Devanagari Extra"/>
-                <w:color w:val="000000"/>
-                <w:sz w:val="32"/>
-                <w:szCs w:val="40"/>
-              </w:rPr>
-              <w:t>-  C</w:t>
-            </w:r>
-            <w:proofErr w:type="gramEnd"/>
+              <w:t>)-  C</w:t>
+            </w:r>
             <w:r>
               <w:rPr>
                 <w:rFonts w:ascii="BRH Malayalam Extra" w:hAnsi="BRH Malayalam Extra" w:cs="BRH Devanagari Extra"/>
@@ -26518,27 +25727,7 @@
                 <w:sz w:val="32"/>
                 <w:szCs w:val="40"/>
               </w:rPr>
-              <w:t>)</w:t>
-            </w:r>
-            <w:proofErr w:type="gramStart"/>
-            <w:r>
-              <w:rPr>
-                <w:rFonts w:ascii="BRH Devanagari Extra" w:hAnsi="BRH Devanagari Extra" w:cs="BRH Devanagari Extra"/>
-                <w:color w:val="000000"/>
-                <w:sz w:val="32"/>
-                <w:szCs w:val="40"/>
-              </w:rPr>
-              <w:t>-  uÉåÌSþÈ</w:t>
-            </w:r>
-            <w:proofErr w:type="gramEnd"/>
-            <w:r>
-              <w:rPr>
-                <w:rFonts w:ascii="BRH Devanagari Extra" w:hAnsi="BRH Devanagari Extra" w:cs="BRH Devanagari Extra"/>
-                <w:color w:val="000000"/>
-                <w:sz w:val="32"/>
-                <w:szCs w:val="40"/>
-              </w:rPr>
-              <w:t xml:space="preserve"> | mÉ</w:t>
+              <w:t>)-  uÉåÌSþÈ | mÉ</w:t>
             </w:r>
             <w:r>
               <w:rPr>
@@ -26964,19 +26153,8 @@
                 <w:sz w:val="32"/>
                 <w:szCs w:val="40"/>
               </w:rPr>
-              <w:t>)</w:t>
-            </w:r>
-            <w:proofErr w:type="gramStart"/>
-            <w:r>
-              <w:rPr>
-                <w:rFonts w:ascii="BRH Devanagari Extra" w:hAnsi="BRH Devanagari Extra" w:cs="BRH Devanagari Extra"/>
-                <w:color w:val="000000"/>
-                <w:sz w:val="32"/>
-                <w:szCs w:val="40"/>
-              </w:rPr>
-              <w:t>-  mÉ</w:t>
-            </w:r>
-            <w:proofErr w:type="gramEnd"/>
+              <w:t>)-  mÉ</w:t>
+            </w:r>
             <w:r>
               <w:rPr>
                 <w:rFonts w:ascii="BRH Malayalam Extra" w:hAnsi="BRH Malayalam Extra" w:cs="BRH Devanagari Extra"/>
@@ -27424,19 +26602,8 @@
                 <w:sz w:val="32"/>
                 <w:szCs w:val="40"/>
               </w:rPr>
-              <w:t>)</w:t>
-            </w:r>
-            <w:proofErr w:type="gramStart"/>
-            <w:r>
-              <w:rPr>
-                <w:rFonts w:ascii="BRH Devanagari Extra" w:hAnsi="BRH Devanagari Extra" w:cs="BRH Devanagari Extra"/>
-                <w:color w:val="000000"/>
-                <w:sz w:val="32"/>
-                <w:szCs w:val="40"/>
-              </w:rPr>
-              <w:t>-  mÉ</w:t>
-            </w:r>
-            <w:proofErr w:type="gramEnd"/>
+              <w:t>)-  mÉ</w:t>
+            </w:r>
             <w:r>
               <w:rPr>
                 <w:rFonts w:ascii="BRH Malayalam Extra" w:hAnsi="BRH Malayalam Extra" w:cs="BRH Devanagari Extra"/>
@@ -27706,19 +26873,8 @@
                 <w:sz w:val="32"/>
                 <w:szCs w:val="40"/>
               </w:rPr>
-              <w:t>)</w:t>
-            </w:r>
-            <w:proofErr w:type="gramStart"/>
-            <w:r>
-              <w:rPr>
-                <w:rFonts w:ascii="BRH Devanagari Extra" w:hAnsi="BRH Devanagari Extra" w:cs="BRH Devanagari Extra"/>
-                <w:color w:val="000000"/>
-                <w:sz w:val="32"/>
-                <w:szCs w:val="40"/>
-              </w:rPr>
-              <w:t>-  A</w:t>
-            </w:r>
-            <w:proofErr w:type="gramEnd"/>
+              <w:t>)-  A</w:t>
+            </w:r>
             <w:r>
               <w:rPr>
                 <w:rFonts w:ascii="BRH Malayalam Extra" w:hAnsi="BRH Malayalam Extra" w:cs="BRH Devanagari Extra"/>
@@ -28195,19 +27351,8 @@
                 <w:sz w:val="32"/>
                 <w:szCs w:val="40"/>
               </w:rPr>
-              <w:t>)</w:t>
-            </w:r>
-            <w:proofErr w:type="gramStart"/>
-            <w:r>
-              <w:rPr>
-                <w:rFonts w:ascii="BRH Devanagari Extra" w:hAnsi="BRH Devanagari Extra" w:cs="BRH Devanagari Extra"/>
-                <w:color w:val="000000"/>
-                <w:sz w:val="32"/>
-                <w:szCs w:val="40"/>
-              </w:rPr>
-              <w:t>-  A</w:t>
-            </w:r>
-            <w:proofErr w:type="gramEnd"/>
+              <w:t>)-  A</w:t>
+            </w:r>
             <w:r>
               <w:rPr>
                 <w:rFonts w:ascii="BRH Malayalam Extra" w:hAnsi="BRH Malayalam Extra" w:cs="BRH Devanagari Extra"/>
@@ -28715,19 +27860,8 @@
                 <w:sz w:val="32"/>
                 <w:szCs w:val="40"/>
               </w:rPr>
-              <w:t>)</w:t>
-            </w:r>
-            <w:proofErr w:type="gramStart"/>
-            <w:r>
-              <w:rPr>
-                <w:rFonts w:ascii="BRH Devanagari Extra" w:hAnsi="BRH Devanagari Extra" w:cs="BRH Devanagari Extra"/>
-                <w:color w:val="000000"/>
-                <w:sz w:val="32"/>
-                <w:szCs w:val="40"/>
-              </w:rPr>
-              <w:t>-  mÉë</w:t>
-            </w:r>
-            <w:proofErr w:type="gramEnd"/>
+              <w:t>)-  mÉë</w:t>
+            </w:r>
             <w:r>
               <w:rPr>
                 <w:rFonts w:ascii="BRH Malayalam Extra" w:hAnsi="BRH Malayalam Extra" w:cs="BRH Devanagari Extra"/>
@@ -29217,19 +28351,8 @@
                 <w:sz w:val="32"/>
                 <w:szCs w:val="40"/>
               </w:rPr>
-              <w:t>)</w:t>
-            </w:r>
-            <w:proofErr w:type="gramStart"/>
-            <w:r>
-              <w:rPr>
-                <w:rFonts w:ascii="BRH Devanagari Extra" w:hAnsi="BRH Devanagari Extra" w:cs="BRH Devanagari Extra"/>
-                <w:color w:val="000000"/>
-                <w:sz w:val="32"/>
-                <w:szCs w:val="40"/>
-              </w:rPr>
-              <w:t>-  mÉë</w:t>
-            </w:r>
-            <w:proofErr w:type="gramEnd"/>
+              <w:t>)-  mÉë</w:t>
+            </w:r>
             <w:r>
               <w:rPr>
                 <w:rFonts w:ascii="BRH Malayalam Extra" w:hAnsi="BRH Malayalam Extra" w:cs="BRH Devanagari Extra"/>
@@ -29528,19 +28651,8 @@
                 <w:sz w:val="32"/>
                 <w:szCs w:val="40"/>
               </w:rPr>
-              <w:t>)</w:t>
-            </w:r>
-            <w:proofErr w:type="gramStart"/>
-            <w:r>
-              <w:rPr>
-                <w:rFonts w:ascii="BRH Devanagari Extra" w:hAnsi="BRH Devanagari Extra" w:cs="BRH Devanagari Extra"/>
-                <w:color w:val="000000"/>
-                <w:sz w:val="32"/>
-                <w:szCs w:val="40"/>
-              </w:rPr>
-              <w:t>-  A</w:t>
-            </w:r>
-            <w:proofErr w:type="gramEnd"/>
+              <w:t>)-  A</w:t>
+            </w:r>
             <w:r>
               <w:rPr>
                 <w:rFonts w:ascii="BRH Malayalam Extra" w:hAnsi="BRH Malayalam Extra" w:cs="BRH Devanagari Extra"/>
@@ -29980,19 +29092,8 @@
                 <w:sz w:val="32"/>
                 <w:szCs w:val="40"/>
               </w:rPr>
-              <w:t>)</w:t>
-            </w:r>
-            <w:proofErr w:type="gramStart"/>
-            <w:r>
-              <w:rPr>
-                <w:rFonts w:ascii="BRH Devanagari Extra" w:hAnsi="BRH Devanagari Extra" w:cs="BRH Devanagari Extra"/>
-                <w:color w:val="000000"/>
-                <w:sz w:val="32"/>
-                <w:szCs w:val="40"/>
-              </w:rPr>
-              <w:t>-  A</w:t>
-            </w:r>
-            <w:proofErr w:type="gramEnd"/>
+              <w:t>)-  A</w:t>
+            </w:r>
             <w:r>
               <w:rPr>
                 <w:rFonts w:ascii="BRH Malayalam Extra" w:hAnsi="BRH Malayalam Extra" w:cs="BRH Devanagari Extra"/>
@@ -30522,102 +29623,102 @@
             <w:r>
               <w:rPr>
                 <w:rFonts w:ascii="BRH Devanagari Extra" w:hAnsi="BRH Devanagari Extra" w:cs="BRH Devanagari Extra"/>
-                <w:color w:val="000000"/>
-                <w:sz w:val="32"/>
-                <w:szCs w:val="40"/>
-                <w:highlight w:val="green"/>
+                <w:color w:val="FF0000"/>
+                <w:sz w:val="32"/>
+                <w:szCs w:val="40"/>
+                <w:highlight w:val="yellow"/>
               </w:rPr>
               <w:t>A</w:t>
             </w:r>
             <w:r>
               <w:rPr>
                 <w:rFonts w:ascii="BRH Malayalam Extra" w:hAnsi="BRH Malayalam Extra" w:cs="BRH Devanagari Extra"/>
-                <w:color w:val="000000"/>
-                <w:szCs w:val="40"/>
-                <w:highlight w:val="green"/>
-              </w:rPr>
-              <w:t>–</w:t>
-            </w:r>
-            <w:r>
-              <w:rPr>
-                <w:rFonts w:ascii="BRH Devanagari Extra" w:hAnsi="BRH Devanagari Extra" w:cs="BRH Devanagari Extra"/>
-                <w:color w:val="000000"/>
-                <w:sz w:val="32"/>
-                <w:szCs w:val="40"/>
-                <w:highlight w:val="green"/>
+                <w:color w:val="FF0000"/>
+                <w:szCs w:val="40"/>
+                <w:highlight w:val="yellow"/>
+              </w:rPr>
+              <w:t>–</w:t>
+            </w:r>
+            <w:r>
+              <w:rPr>
+                <w:rFonts w:ascii="BRH Devanagari Extra" w:hAnsi="BRH Devanagari Extra" w:cs="BRH Devanagari Extra"/>
+                <w:color w:val="FF0000"/>
+                <w:sz w:val="32"/>
+                <w:szCs w:val="40"/>
+                <w:highlight w:val="yellow"/>
               </w:rPr>
               <w:t>xÉ</w:t>
             </w:r>
             <w:r>
               <w:rPr>
                 <w:rFonts w:ascii="BRH Malayalam Extra" w:hAnsi="BRH Malayalam Extra" w:cs="BRH Devanagari Extra"/>
-                <w:color w:val="000000"/>
-                <w:szCs w:val="40"/>
-                <w:highlight w:val="green"/>
-              </w:rPr>
-              <w:t>–</w:t>
-            </w:r>
-            <w:r>
-              <w:rPr>
-                <w:rFonts w:ascii="BRH Devanagari Extra" w:hAnsi="BRH Devanagari Extra" w:cs="BRH Devanagari Extra"/>
-                <w:color w:val="000000"/>
-                <w:sz w:val="32"/>
-                <w:szCs w:val="40"/>
-                <w:highlight w:val="green"/>
+                <w:color w:val="FF0000"/>
+                <w:szCs w:val="40"/>
+                <w:highlight w:val="yellow"/>
+              </w:rPr>
+              <w:t>–</w:t>
+            </w:r>
+            <w:r>
+              <w:rPr>
+                <w:rFonts w:ascii="BRH Devanagari Extra" w:hAnsi="BRH Devanagari Extra" w:cs="BRH Devanagari Extra"/>
+                <w:color w:val="FF0000"/>
+                <w:sz w:val="32"/>
+                <w:szCs w:val="40"/>
+                <w:highlight w:val="yellow"/>
               </w:rPr>
               <w:t>ÑUÉ</w:t>
             </w:r>
             <w:r>
               <w:rPr>
                 <w:rFonts w:ascii="BRH Malayalam Extra" w:hAnsi="BRH Malayalam Extra" w:cs="BRH Devanagari Extra"/>
-                <w:color w:val="000000"/>
-                <w:szCs w:val="40"/>
-                <w:highlight w:val="green"/>
-              </w:rPr>
-              <w:t>–</w:t>
-            </w:r>
-            <w:r>
-              <w:rPr>
-                <w:rFonts w:ascii="BRH Devanagari Extra" w:hAnsi="BRH Devanagari Extra" w:cs="BRH Devanagari Extra"/>
-                <w:color w:val="000000"/>
-                <w:sz w:val="32"/>
-                <w:szCs w:val="40"/>
-                <w:highlight w:val="green"/>
+                <w:color w:val="FF0000"/>
+                <w:szCs w:val="40"/>
+                <w:highlight w:val="yellow"/>
+              </w:rPr>
+              <w:t>–</w:t>
+            </w:r>
+            <w:r>
+              <w:rPr>
+                <w:rFonts w:ascii="BRH Devanagari Extra" w:hAnsi="BRH Devanagari Extra" w:cs="BRH Devanagari Extra"/>
+                <w:color w:val="FF0000"/>
+                <w:sz w:val="32"/>
+                <w:szCs w:val="40"/>
+                <w:highlight w:val="yellow"/>
               </w:rPr>
               <w:t>xÉ</w:t>
             </w:r>
             <w:r>
               <w:rPr>
                 <w:rFonts w:ascii="BRH Malayalam Extra" w:hAnsi="BRH Malayalam Extra" w:cs="BRH Devanagari Extra"/>
-                <w:color w:val="000000"/>
-                <w:szCs w:val="40"/>
-                <w:highlight w:val="green"/>
-              </w:rPr>
-              <w:t>–</w:t>
-            </w:r>
-            <w:r>
-              <w:rPr>
-                <w:rFonts w:ascii="BRH Devanagari Extra" w:hAnsi="BRH Devanagari Extra" w:cs="BRH Devanagari Extra"/>
-                <w:color w:val="000000"/>
-                <w:sz w:val="32"/>
-                <w:szCs w:val="40"/>
-                <w:highlight w:val="green"/>
+                <w:color w:val="FF0000"/>
+                <w:szCs w:val="40"/>
+                <w:highlight w:val="yellow"/>
+              </w:rPr>
+              <w:t>–</w:t>
+            </w:r>
+            <w:r>
+              <w:rPr>
+                <w:rFonts w:ascii="BRH Devanagari Extra" w:hAnsi="BRH Devanagari Extra" w:cs="BRH Devanagari Extra"/>
+                <w:color w:val="FF0000"/>
+                <w:sz w:val="32"/>
+                <w:szCs w:val="40"/>
+                <w:highlight w:val="yellow"/>
               </w:rPr>
               <w:t>ÑU</w:t>
             </w:r>
             <w:r>
               <w:rPr>
                 <w:rFonts w:ascii="BRH Malayalam Extra" w:hAnsi="BRH Malayalam Extra" w:cs="BRH Devanagari Extra"/>
-                <w:color w:val="000000"/>
-                <w:szCs w:val="40"/>
-                <w:highlight w:val="green"/>
-              </w:rPr>
-              <w:t>–</w:t>
-            </w:r>
-            <w:r>
-              <w:rPr>
-                <w:rFonts w:ascii="BRH Devanagari Extra" w:hAnsi="BRH Devanagari Extra" w:cs="BRH Devanagari Extra"/>
-                <w:color w:val="000000"/>
+                <w:color w:val="FF0000"/>
+                <w:szCs w:val="40"/>
+                <w:highlight w:val="yellow"/>
+              </w:rPr>
+              <w:t>–</w:t>
+            </w:r>
+            <w:r>
+              <w:rPr>
+                <w:rFonts w:ascii="BRH Devanagari Extra" w:hAnsi="BRH Devanagari Extra" w:cs="BRH Devanagari Extra"/>
+                <w:color w:val="FF0000"/>
                 <w:sz w:val="32"/>
                 <w:szCs w:val="40"/>
               </w:rPr>
@@ -30811,19 +29912,8 @@
                 <w:sz w:val="32"/>
                 <w:szCs w:val="40"/>
               </w:rPr>
-              <w:t>)</w:t>
-            </w:r>
-            <w:proofErr w:type="gramStart"/>
-            <w:r>
-              <w:rPr>
-                <w:rFonts w:ascii="BRH Devanagari Extra" w:hAnsi="BRH Devanagari Extra" w:cs="BRH Devanagari Extra"/>
-                <w:color w:val="000000"/>
-                <w:sz w:val="32"/>
-                <w:szCs w:val="40"/>
-              </w:rPr>
-              <w:t>-  mÉë</w:t>
-            </w:r>
-            <w:proofErr w:type="gramEnd"/>
+              <w:t>)-  mÉë</w:t>
+            </w:r>
             <w:r>
               <w:rPr>
                 <w:rFonts w:ascii="BRH Malayalam Extra" w:hAnsi="BRH Malayalam Extra" w:cs="BRH Devanagari Extra"/>
@@ -31279,19 +30369,8 @@
                 <w:sz w:val="32"/>
                 <w:szCs w:val="40"/>
               </w:rPr>
-              <w:t>)</w:t>
-            </w:r>
-            <w:proofErr w:type="gramStart"/>
-            <w:r>
-              <w:rPr>
-                <w:rFonts w:ascii="BRH Devanagari Extra" w:hAnsi="BRH Devanagari Extra" w:cs="BRH Devanagari Extra"/>
-                <w:color w:val="000000"/>
-                <w:sz w:val="32"/>
-                <w:szCs w:val="40"/>
-              </w:rPr>
-              <w:t>-  mÉë</w:t>
-            </w:r>
-            <w:proofErr w:type="gramEnd"/>
+              <w:t>)-  mÉë</w:t>
+            </w:r>
             <w:r>
               <w:rPr>
                 <w:rFonts w:ascii="BRH Malayalam Extra" w:hAnsi="BRH Malayalam Extra" w:cs="BRH Devanagari Extra"/>
@@ -31593,27 +30672,7 @@
                 <w:sz w:val="32"/>
                 <w:szCs w:val="40"/>
               </w:rPr>
-              <w:t>)</w:t>
-            </w:r>
-            <w:proofErr w:type="gramStart"/>
-            <w:r>
-              <w:rPr>
-                <w:rFonts w:ascii="BRH Devanagari Extra" w:hAnsi="BRH Devanagari Extra" w:cs="BRH Devanagari Extra"/>
-                <w:color w:val="000000"/>
-                <w:sz w:val="32"/>
-                <w:szCs w:val="40"/>
-              </w:rPr>
-              <w:t>-  uÉcÉÉ</w:t>
-            </w:r>
-            <w:proofErr w:type="gramEnd"/>
-            <w:r>
-              <w:rPr>
-                <w:rFonts w:ascii="BRH Devanagari Extra" w:hAnsi="BRH Devanagari Extra" w:cs="BRH Devanagari Extra"/>
-                <w:color w:val="000000"/>
-                <w:sz w:val="32"/>
-                <w:szCs w:val="40"/>
-              </w:rPr>
-              <w:t>(aqÉçþ)ÍxÉ ||</w:t>
+              <w:t>)-  uÉcÉÉ(aqÉçþ)ÍxÉ ||</w:t>
             </w:r>
           </w:p>
           <w:p>
@@ -31674,7 +30733,6 @@
               </w:rPr>
               <w:t>(aqÉç</w:t>
             </w:r>
-            <w:proofErr w:type="gramStart"/>
             <w:r>
               <w:rPr>
                 <w:rFonts w:ascii="BRH Malayalam Extra" w:hAnsi="BRH Malayalam Extra" w:cs="BRH Devanagari Extra"/>
@@ -31692,7 +30750,6 @@
               </w:rPr>
               <w:t>)xÉÏÌiÉ</w:t>
             </w:r>
-            <w:proofErr w:type="gramEnd"/>
             <w:r>
               <w:rPr>
                 <w:rFonts w:ascii="BRH Malayalam Extra" w:hAnsi="BRH Malayalam Extra" w:cs="BRH Devanagari Extra"/>
@@ -31830,27 +30887,7 @@
                 <w:sz w:val="32"/>
                 <w:szCs w:val="40"/>
               </w:rPr>
-              <w:t>)</w:t>
-            </w:r>
-            <w:proofErr w:type="gramStart"/>
-            <w:r>
-              <w:rPr>
-                <w:rFonts w:ascii="BRH Devanagari Extra" w:hAnsi="BRH Devanagari Extra" w:cs="BRH Devanagari Extra"/>
-                <w:color w:val="000000"/>
-                <w:sz w:val="32"/>
-                <w:szCs w:val="40"/>
-              </w:rPr>
-              <w:t>-  uÉcÉÉ</w:t>
-            </w:r>
-            <w:proofErr w:type="gramEnd"/>
-            <w:r>
-              <w:rPr>
-                <w:rFonts w:ascii="BRH Devanagari Extra" w:hAnsi="BRH Devanagari Extra" w:cs="BRH Devanagari Extra"/>
-                <w:color w:val="000000"/>
-                <w:sz w:val="32"/>
-                <w:szCs w:val="40"/>
-              </w:rPr>
-              <w:t>(aqÉçþ)ÍxÉ ||</w:t>
+              <w:t>)-  uÉcÉÉ(aqÉçþ)ÍxÉ ||</w:t>
             </w:r>
           </w:p>
           <w:p>
@@ -31902,7 +30939,6 @@
               </w:rPr>
               <w:t>(aqÉç</w:t>
             </w:r>
-            <w:proofErr w:type="gramStart"/>
             <w:r>
               <w:rPr>
                 <w:rFonts w:ascii="BRH Malayalam Extra" w:hAnsi="BRH Malayalam Extra" w:cs="BRH Devanagari Extra"/>
@@ -31920,7 +30956,6 @@
               </w:rPr>
               <w:t>)xÉÏÌiÉ</w:t>
             </w:r>
-            <w:proofErr w:type="gramEnd"/>
             <w:r>
               <w:rPr>
                 <w:rFonts w:ascii="BRH Malayalam Extra" w:hAnsi="BRH Malayalam Extra" w:cs="BRH Devanagari Extra"/>
@@ -32064,27 +31099,7 @@
                 <w:sz w:val="32"/>
                 <w:szCs w:val="40"/>
               </w:rPr>
-              <w:t>)</w:t>
-            </w:r>
-            <w:proofErr w:type="gramStart"/>
-            <w:r>
-              <w:rPr>
-                <w:rFonts w:ascii="BRH Devanagari Extra" w:hAnsi="BRH Devanagari Extra" w:cs="BRH Devanagari Extra"/>
-                <w:color w:val="000000"/>
-                <w:sz w:val="32"/>
-                <w:szCs w:val="40"/>
-              </w:rPr>
-              <w:t>-  AÌSþÌiÉÈ</w:t>
-            </w:r>
-            <w:proofErr w:type="gramEnd"/>
-            <w:r>
-              <w:rPr>
-                <w:rFonts w:ascii="BRH Devanagari Extra" w:hAnsi="BRH Devanagari Extra" w:cs="BRH Devanagari Extra"/>
-                <w:color w:val="000000"/>
-                <w:sz w:val="32"/>
-                <w:szCs w:val="40"/>
-              </w:rPr>
-              <w:t xml:space="preserve"> | lÉ</w:t>
+              <w:t>)-  AÌSþÌiÉÈ | lÉ</w:t>
             </w:r>
             <w:r>
               <w:rPr>
@@ -32397,19 +31412,8 @@
                 <w:sz w:val="32"/>
                 <w:szCs w:val="40"/>
               </w:rPr>
-              <w:t>)</w:t>
-            </w:r>
-            <w:proofErr w:type="gramStart"/>
-            <w:r>
-              <w:rPr>
-                <w:rFonts w:ascii="BRH Devanagari Extra" w:hAnsi="BRH Devanagari Extra" w:cs="BRH Devanagari Extra"/>
-                <w:color w:val="000000"/>
-                <w:sz w:val="32"/>
-                <w:szCs w:val="40"/>
-              </w:rPr>
-              <w:t>-  lÉ</w:t>
-            </w:r>
-            <w:proofErr w:type="gramEnd"/>
+              <w:t>)-  lÉ</w:t>
+            </w:r>
             <w:r>
               <w:rPr>
                 <w:rFonts w:ascii="BRH Malayalam Extra" w:hAnsi="BRH Malayalam Extra" w:cs="BRH Devanagari Extra"/>
@@ -32844,19 +31848,8 @@
                 <w:sz w:val="32"/>
                 <w:szCs w:val="40"/>
               </w:rPr>
-              <w:t>)</w:t>
-            </w:r>
-            <w:proofErr w:type="gramStart"/>
-            <w:r>
-              <w:rPr>
-                <w:rFonts w:ascii="BRH Devanagari Extra" w:hAnsi="BRH Devanagari Extra" w:cs="BRH Devanagari Extra"/>
-                <w:color w:val="000000"/>
-                <w:sz w:val="32"/>
-                <w:szCs w:val="40"/>
-              </w:rPr>
-              <w:t>-  E</w:t>
-            </w:r>
-            <w:proofErr w:type="gramEnd"/>
+              <w:t>)-  E</w:t>
+            </w:r>
             <w:r>
               <w:rPr>
                 <w:rFonts w:ascii="BRH Malayalam Extra" w:hAnsi="BRH Malayalam Extra" w:cs="BRH Devanagari Extra"/>
@@ -33274,27 +32267,7 @@
                 <w:sz w:val="32"/>
                 <w:szCs w:val="40"/>
               </w:rPr>
-              <w:t>)</w:t>
-            </w:r>
-            <w:proofErr w:type="gramStart"/>
-            <w:r>
-              <w:rPr>
-                <w:rFonts w:ascii="BRH Devanagari Extra" w:hAnsi="BRH Devanagari Extra" w:cs="BRH Devanagari Extra"/>
-                <w:color w:val="000000"/>
-                <w:sz w:val="32"/>
-                <w:szCs w:val="40"/>
-              </w:rPr>
-              <w:t>-  AÌSþÌiÉÈ</w:t>
-            </w:r>
-            <w:proofErr w:type="gramEnd"/>
-            <w:r>
-              <w:rPr>
-                <w:rFonts w:ascii="BRH Devanagari Extra" w:hAnsi="BRH Devanagari Extra" w:cs="BRH Devanagari Extra"/>
-                <w:color w:val="000000"/>
-                <w:sz w:val="32"/>
-                <w:szCs w:val="40"/>
-              </w:rPr>
-              <w:t xml:space="preserve"> | lÉ</w:t>
+              <w:t>)-  AÌSþÌiÉÈ | lÉ</w:t>
             </w:r>
             <w:r>
               <w:rPr>
@@ -33631,19 +32604,8 @@
                 <w:sz w:val="32"/>
                 <w:szCs w:val="40"/>
               </w:rPr>
-              <w:t>)</w:t>
-            </w:r>
-            <w:proofErr w:type="gramStart"/>
-            <w:r>
-              <w:rPr>
-                <w:rFonts w:ascii="BRH Devanagari Extra" w:hAnsi="BRH Devanagari Extra" w:cs="BRH Devanagari Extra"/>
-                <w:color w:val="000000"/>
-                <w:sz w:val="32"/>
-                <w:szCs w:val="40"/>
-              </w:rPr>
-              <w:t>-  lÉ</w:t>
-            </w:r>
-            <w:proofErr w:type="gramEnd"/>
+              <w:t>)-  lÉ</w:t>
+            </w:r>
             <w:r>
               <w:rPr>
                 <w:rFonts w:ascii="BRH Malayalam Extra" w:hAnsi="BRH Malayalam Extra" w:cs="BRH Devanagari Extra"/>
@@ -34187,19 +33149,8 @@
                 <w:sz w:val="32"/>
                 <w:szCs w:val="40"/>
               </w:rPr>
-              <w:t>)</w:t>
-            </w:r>
-            <w:proofErr w:type="gramStart"/>
-            <w:r>
-              <w:rPr>
-                <w:rFonts w:ascii="BRH Devanagari Extra" w:hAnsi="BRH Devanagari Extra" w:cs="BRH Devanagari Extra"/>
-                <w:color w:val="000000"/>
-                <w:sz w:val="32"/>
-                <w:szCs w:val="40"/>
-              </w:rPr>
-              <w:t>-  E</w:t>
-            </w:r>
-            <w:proofErr w:type="gramEnd"/>
+              <w:t>)-  E</w:t>
+            </w:r>
             <w:r>
               <w:rPr>
                 <w:rFonts w:ascii="BRH Malayalam Extra" w:hAnsi="BRH Malayalam Extra" w:cs="BRH Devanagari Extra"/>
@@ -34717,27 +33668,7 @@
           <w:sz w:val="28"/>
           <w:szCs w:val="32"/>
         </w:rPr>
-        <w:t>(</w:t>
-      </w:r>
-      <w:proofErr w:type="gramStart"/>
-      <w:r>
-        <w:rPr>
-          <w:b/>
-          <w:bCs/>
-          <w:sz w:val="28"/>
-          <w:szCs w:val="32"/>
-        </w:rPr>
-        <w:t>ignore</w:t>
-      </w:r>
-      <w:proofErr w:type="gramEnd"/>
-      <w:r>
-        <w:rPr>
-          <w:b/>
-          <w:bCs/>
-          <w:sz w:val="28"/>
-          <w:szCs w:val="32"/>
-        </w:rPr>
-        <w:t xml:space="preserve"> those which are already incorporated in your book’s version and date)</w:t>
+        <w:t>(ignore those which are already incorporated in your book’s version and date)</w:t>
       </w:r>
     </w:p>
     <w:tbl>

</xml_diff>

<commit_message>
NMV 10 12 2022
</commit_message>
<xml_diff>
--- a/TS Jatai Ghanam Project/TS 1.5/TS 1.5 Ghanam Sanskrit Corrections.docx
+++ b/TS Jatai Ghanam Project/TS 1.5/TS 1.5 Ghanam Sanskrit Corrections.docx
@@ -178,7 +178,27 @@
           <w:sz w:val="28"/>
           <w:szCs w:val="32"/>
         </w:rPr>
-        <w:t>(ignore those which are already incorporated in your book’s version and date)</w:t>
+        <w:t>(</w:t>
+      </w:r>
+      <w:proofErr w:type="gramStart"/>
+      <w:r>
+        <w:rPr>
+          <w:b/>
+          <w:bCs/>
+          <w:sz w:val="28"/>
+          <w:szCs w:val="32"/>
+        </w:rPr>
+        <w:t>ignore</w:t>
+      </w:r>
+      <w:proofErr w:type="gramEnd"/>
+      <w:r>
+        <w:rPr>
+          <w:b/>
+          <w:bCs/>
+          <w:sz w:val="28"/>
+          <w:szCs w:val="32"/>
+        </w:rPr>
+        <w:t xml:space="preserve"> those which are already incorporated in your book’s version and date)</w:t>
       </w:r>
     </w:p>
     <w:tbl>
@@ -887,8 +907,19 @@
                 <w:sz w:val="32"/>
                 <w:szCs w:val="40"/>
               </w:rPr>
-              <w:t>)-  pÉ</w:t>
-            </w:r>
+              <w:t>)</w:t>
+            </w:r>
+            <w:proofErr w:type="gramStart"/>
+            <w:r>
+              <w:rPr>
+                <w:rFonts w:ascii="BRH Devanagari Extra" w:hAnsi="BRH Devanagari Extra" w:cs="BRH Devanagari Extra"/>
+                <w:color w:val="000000"/>
+                <w:sz w:val="32"/>
+                <w:szCs w:val="40"/>
+              </w:rPr>
+              <w:t>-  pÉ</w:t>
+            </w:r>
+            <w:proofErr w:type="gramEnd"/>
             <w:r>
               <w:rPr>
                 <w:rFonts w:ascii="BRH Malayalam Extra" w:hAnsi="BRH Malayalam Extra" w:cs="BRH Devanagari Extra"/>
@@ -1325,8 +1356,19 @@
                 <w:sz w:val="32"/>
                 <w:szCs w:val="40"/>
               </w:rPr>
-              <w:t>)-  uÉÉ</w:t>
-            </w:r>
+              <w:t>)</w:t>
+            </w:r>
+            <w:proofErr w:type="gramStart"/>
+            <w:r>
+              <w:rPr>
+                <w:rFonts w:ascii="BRH Devanagari Extra" w:hAnsi="BRH Devanagari Extra" w:cs="BRH Devanagari Extra"/>
+                <w:color w:val="000000"/>
+                <w:sz w:val="32"/>
+                <w:szCs w:val="40"/>
+              </w:rPr>
+              <w:t>-  uÉÉ</w:t>
+            </w:r>
+            <w:proofErr w:type="gramEnd"/>
             <w:r>
               <w:rPr>
                 <w:rFonts w:ascii="BRH Malayalam Extra" w:hAnsi="BRH Malayalam Extra" w:cs="BRH Devanagari Extra"/>
@@ -1767,8 +1809,19 @@
                 <w:sz w:val="32"/>
                 <w:szCs w:val="40"/>
               </w:rPr>
-              <w:t>)-  ÌuÉ</w:t>
-            </w:r>
+              <w:t>)</w:t>
+            </w:r>
+            <w:proofErr w:type="gramStart"/>
+            <w:r>
+              <w:rPr>
+                <w:rFonts w:ascii="BRH Devanagari Extra" w:hAnsi="BRH Devanagari Extra" w:cs="BRH Devanagari Extra"/>
+                <w:color w:val="000000"/>
+                <w:sz w:val="32"/>
+                <w:szCs w:val="40"/>
+              </w:rPr>
+              <w:t>-  ÌuÉ</w:t>
+            </w:r>
+            <w:proofErr w:type="gramEnd"/>
             <w:r>
               <w:rPr>
                 <w:rFonts w:ascii="BRH Devanagari Extra" w:hAnsi="BRH Devanagari Extra" w:cs="BRH Devanagari Extra"/>
@@ -2227,8 +2280,19 @@
                 <w:sz w:val="32"/>
                 <w:szCs w:val="40"/>
               </w:rPr>
-              <w:t>)-  ÌuÉ</w:t>
-            </w:r>
+              <w:t>)</w:t>
+            </w:r>
+            <w:proofErr w:type="gramStart"/>
+            <w:r>
+              <w:rPr>
+                <w:rFonts w:ascii="BRH Devanagari Extra" w:hAnsi="BRH Devanagari Extra" w:cs="BRH Devanagari Extra"/>
+                <w:color w:val="000000"/>
+                <w:sz w:val="32"/>
+                <w:szCs w:val="40"/>
+              </w:rPr>
+              <w:t>-  ÌuÉ</w:t>
+            </w:r>
+            <w:proofErr w:type="gramEnd"/>
             <w:r>
               <w:rPr>
                 <w:rFonts w:ascii="BRH Devanagari Extra" w:hAnsi="BRH Devanagari Extra" w:cs="BRH Devanagari Extra"/>
@@ -2463,8 +2527,19 @@
                 <w:sz w:val="32"/>
                 <w:szCs w:val="40"/>
               </w:rPr>
-              <w:t>)-  pÉ</w:t>
-            </w:r>
+              <w:t>)</w:t>
+            </w:r>
+            <w:proofErr w:type="gramStart"/>
+            <w:r>
+              <w:rPr>
+                <w:rFonts w:ascii="BRH Devanagari Extra" w:hAnsi="BRH Devanagari Extra" w:cs="BRH Devanagari Extra"/>
+                <w:color w:val="000000"/>
+                <w:sz w:val="32"/>
+                <w:szCs w:val="40"/>
+              </w:rPr>
+              <w:t>-  pÉ</w:t>
+            </w:r>
+            <w:proofErr w:type="gramEnd"/>
             <w:r>
               <w:rPr>
                 <w:rFonts w:ascii="BRH Malayalam Extra" w:hAnsi="BRH Malayalam Extra" w:cs="BRH Devanagari Extra"/>
@@ -2901,8 +2976,19 @@
                 <w:sz w:val="32"/>
                 <w:szCs w:val="40"/>
               </w:rPr>
-              <w:t>)-  uÉÉ</w:t>
-            </w:r>
+              <w:t>)</w:t>
+            </w:r>
+            <w:proofErr w:type="gramStart"/>
+            <w:r>
+              <w:rPr>
+                <w:rFonts w:ascii="BRH Devanagari Extra" w:hAnsi="BRH Devanagari Extra" w:cs="BRH Devanagari Extra"/>
+                <w:color w:val="000000"/>
+                <w:sz w:val="32"/>
+                <w:szCs w:val="40"/>
+              </w:rPr>
+              <w:t>-  uÉÉ</w:t>
+            </w:r>
+            <w:proofErr w:type="gramEnd"/>
             <w:r>
               <w:rPr>
                 <w:rFonts w:ascii="BRH Malayalam Extra" w:hAnsi="BRH Malayalam Extra" w:cs="BRH Devanagari Extra"/>
@@ -3367,7 +3453,17 @@
                 <w:sz w:val="32"/>
                 <w:szCs w:val="40"/>
               </w:rPr>
-              <w:t>)-  ÌuÉ</w:t>
+              <w:t>)</w:t>
+            </w:r>
+            <w:proofErr w:type="gramStart"/>
+            <w:r>
+              <w:rPr>
+                <w:rFonts w:ascii="BRH Devanagari Extra" w:hAnsi="BRH Devanagari Extra" w:cs="BRH Devanagari Extra"/>
+                <w:color w:val="000000"/>
+                <w:sz w:val="32"/>
+                <w:szCs w:val="40"/>
+              </w:rPr>
+              <w:t>-  ÌuÉ</w:t>
             </w:r>
             <w:r>
               <w:rPr>
@@ -3379,6 +3475,7 @@
               </w:rPr>
               <w:t>kÉ</w:t>
             </w:r>
+            <w:proofErr w:type="gramEnd"/>
             <w:r>
               <w:rPr>
                 <w:rFonts w:ascii="BRH Devanagari Extra" w:hAnsi="BRH Devanagari Extra" w:cs="BRH Devanagari Extra"/>
@@ -3827,7 +3924,17 @@
                 <w:sz w:val="32"/>
                 <w:szCs w:val="40"/>
               </w:rPr>
-              <w:t>)-  ÌuÉ</w:t>
+              <w:t>)</w:t>
+            </w:r>
+            <w:proofErr w:type="gramStart"/>
+            <w:r>
+              <w:rPr>
+                <w:rFonts w:ascii="BRH Devanagari Extra" w:hAnsi="BRH Devanagari Extra" w:cs="BRH Devanagari Extra"/>
+                <w:color w:val="000000"/>
+                <w:sz w:val="32"/>
+                <w:szCs w:val="40"/>
+              </w:rPr>
+              <w:t>-  ÌuÉ</w:t>
             </w:r>
             <w:r>
               <w:rPr>
@@ -3839,6 +3946,7 @@
               </w:rPr>
               <w:t>kÉ</w:t>
             </w:r>
+            <w:proofErr w:type="gramEnd"/>
             <w:r>
               <w:rPr>
                 <w:rFonts w:ascii="BRH Devanagari Extra" w:hAnsi="BRH Devanagari Extra" w:cs="BRH Devanagari Extra"/>
@@ -4068,7 +4176,27 @@
                 <w:sz w:val="32"/>
                 <w:szCs w:val="40"/>
               </w:rPr>
-              <w:t>)-  AÉÌiÉïÿqÉç | AÉ | G</w:t>
+              <w:t>)</w:t>
+            </w:r>
+            <w:proofErr w:type="gramStart"/>
+            <w:r>
+              <w:rPr>
+                <w:rFonts w:ascii="BRH Devanagari Extra" w:hAnsi="BRH Devanagari Extra" w:cs="BRH Devanagari Extra"/>
+                <w:color w:val="000000"/>
+                <w:sz w:val="32"/>
+                <w:szCs w:val="40"/>
+              </w:rPr>
+              <w:t>-  AÉÌiÉïÿqÉç</w:t>
+            </w:r>
+            <w:proofErr w:type="gramEnd"/>
+            <w:r>
+              <w:rPr>
+                <w:rFonts w:ascii="BRH Devanagari Extra" w:hAnsi="BRH Devanagari Extra" w:cs="BRH Devanagari Extra"/>
+                <w:color w:val="000000"/>
+                <w:sz w:val="32"/>
+                <w:szCs w:val="40"/>
+              </w:rPr>
+              <w:t xml:space="preserve"> | AÉ | G</w:t>
             </w:r>
             <w:r>
               <w:rPr>
@@ -4388,7 +4516,27 @@
                 <w:sz w:val="32"/>
                 <w:szCs w:val="40"/>
               </w:rPr>
-              <w:t>)-  AÉÌiÉïÿqÉç | AÉ | G</w:t>
+              <w:t>)</w:t>
+            </w:r>
+            <w:proofErr w:type="gramStart"/>
+            <w:r>
+              <w:rPr>
+                <w:rFonts w:ascii="BRH Devanagari Extra" w:hAnsi="BRH Devanagari Extra" w:cs="BRH Devanagari Extra"/>
+                <w:color w:val="000000"/>
+                <w:sz w:val="32"/>
+                <w:szCs w:val="40"/>
+              </w:rPr>
+              <w:t>-  AÉÌiÉïÿqÉç</w:t>
+            </w:r>
+            <w:proofErr w:type="gramEnd"/>
+            <w:r>
+              <w:rPr>
+                <w:rFonts w:ascii="BRH Devanagari Extra" w:hAnsi="BRH Devanagari Extra" w:cs="BRH Devanagari Extra"/>
+                <w:color w:val="000000"/>
+                <w:sz w:val="32"/>
+                <w:szCs w:val="40"/>
+              </w:rPr>
+              <w:t xml:space="preserve"> | AÉ | G</w:t>
             </w:r>
             <w:r>
               <w:rPr>
@@ -4710,8 +4858,19 @@
                 <w:sz w:val="32"/>
                 <w:szCs w:val="40"/>
               </w:rPr>
-              <w:t>)-  A</w:t>
-            </w:r>
+              <w:t>)</w:t>
+            </w:r>
+            <w:proofErr w:type="gramStart"/>
+            <w:r>
+              <w:rPr>
+                <w:rFonts w:ascii="BRH Devanagari Extra" w:hAnsi="BRH Devanagari Extra" w:cs="BRH Devanagari Extra"/>
+                <w:color w:val="000000"/>
+                <w:sz w:val="32"/>
+                <w:szCs w:val="40"/>
+              </w:rPr>
+              <w:t>-  A</w:t>
+            </w:r>
+            <w:proofErr w:type="gramEnd"/>
             <w:r>
               <w:rPr>
                 <w:rFonts w:ascii="BRH Malayalam Extra" w:hAnsi="BRH Malayalam Extra" w:cs="BRH Devanagari Extra"/>
@@ -5283,8 +5442,19 @@
                 <w:sz w:val="32"/>
                 <w:szCs w:val="40"/>
               </w:rPr>
-              <w:t>)-  A</w:t>
-            </w:r>
+              <w:t>)</w:t>
+            </w:r>
+            <w:proofErr w:type="gramStart"/>
+            <w:r>
+              <w:rPr>
+                <w:rFonts w:ascii="BRH Devanagari Extra" w:hAnsi="BRH Devanagari Extra" w:cs="BRH Devanagari Extra"/>
+                <w:color w:val="000000"/>
+                <w:sz w:val="32"/>
+                <w:szCs w:val="40"/>
+              </w:rPr>
+              <w:t>-  A</w:t>
+            </w:r>
+            <w:proofErr w:type="gramEnd"/>
             <w:r>
               <w:rPr>
                 <w:rFonts w:ascii="BRH Malayalam Extra" w:hAnsi="BRH Malayalam Extra" w:cs="BRH Devanagari Extra"/>
@@ -5897,8 +6067,19 @@
                 <w:sz w:val="32"/>
                 <w:szCs w:val="40"/>
               </w:rPr>
-              <w:t>)-  A</w:t>
-            </w:r>
+              <w:t>)</w:t>
+            </w:r>
+            <w:proofErr w:type="gramStart"/>
+            <w:r>
+              <w:rPr>
+                <w:rFonts w:ascii="BRH Devanagari Extra" w:hAnsi="BRH Devanagari Extra" w:cs="BRH Devanagari Extra"/>
+                <w:color w:val="000000"/>
+                <w:sz w:val="32"/>
+                <w:szCs w:val="40"/>
+              </w:rPr>
+              <w:t>-  A</w:t>
+            </w:r>
+            <w:proofErr w:type="gramEnd"/>
             <w:r>
               <w:rPr>
                 <w:rFonts w:ascii="BRH Malayalam Extra" w:hAnsi="BRH Malayalam Extra" w:cs="BRH Devanagari Extra"/>
@@ -6368,8 +6549,19 @@
                 <w:sz w:val="32"/>
                 <w:szCs w:val="40"/>
               </w:rPr>
-              <w:t>)-  A</w:t>
-            </w:r>
+              <w:t>)</w:t>
+            </w:r>
+            <w:proofErr w:type="gramStart"/>
+            <w:r>
+              <w:rPr>
+                <w:rFonts w:ascii="BRH Devanagari Extra" w:hAnsi="BRH Devanagari Extra" w:cs="BRH Devanagari Extra"/>
+                <w:color w:val="000000"/>
+                <w:sz w:val="32"/>
+                <w:szCs w:val="40"/>
+              </w:rPr>
+              <w:t>-  A</w:t>
+            </w:r>
+            <w:proofErr w:type="gramEnd"/>
             <w:r>
               <w:rPr>
                 <w:rFonts w:ascii="BRH Malayalam Extra" w:hAnsi="BRH Malayalam Extra" w:cs="BRH Devanagari Extra"/>
@@ -6606,8 +6798,19 @@
                 <w:sz w:val="32"/>
                 <w:szCs w:val="40"/>
               </w:rPr>
-              <w:t>)-  A</w:t>
-            </w:r>
+              <w:t>)</w:t>
+            </w:r>
+            <w:proofErr w:type="gramStart"/>
+            <w:r>
+              <w:rPr>
+                <w:rFonts w:ascii="BRH Devanagari Extra" w:hAnsi="BRH Devanagari Extra" w:cs="BRH Devanagari Extra"/>
+                <w:color w:val="000000"/>
+                <w:sz w:val="32"/>
+                <w:szCs w:val="40"/>
+              </w:rPr>
+              <w:t>-  A</w:t>
+            </w:r>
+            <w:proofErr w:type="gramEnd"/>
             <w:r>
               <w:rPr>
                 <w:rFonts w:ascii="BRH Malayalam Extra" w:hAnsi="BRH Malayalam Extra" w:cs="BRH Devanagari Extra"/>
@@ -7119,8 +7322,19 @@
                 <w:sz w:val="32"/>
                 <w:szCs w:val="40"/>
               </w:rPr>
-              <w:t>)-  A</w:t>
-            </w:r>
+              <w:t>)</w:t>
+            </w:r>
+            <w:proofErr w:type="gramStart"/>
+            <w:r>
+              <w:rPr>
+                <w:rFonts w:ascii="BRH Devanagari Extra" w:hAnsi="BRH Devanagari Extra" w:cs="BRH Devanagari Extra"/>
+                <w:color w:val="000000"/>
+                <w:sz w:val="32"/>
+                <w:szCs w:val="40"/>
+              </w:rPr>
+              <w:t>-  A</w:t>
+            </w:r>
+            <w:proofErr w:type="gramEnd"/>
             <w:r>
               <w:rPr>
                 <w:rFonts w:ascii="BRH Malayalam Extra" w:hAnsi="BRH Malayalam Extra" w:cs="BRH Devanagari Extra"/>
@@ -7638,8 +7852,19 @@
                 <w:sz w:val="32"/>
                 <w:szCs w:val="40"/>
               </w:rPr>
-              <w:t>)-  A</w:t>
-            </w:r>
+              <w:t>)</w:t>
+            </w:r>
+            <w:proofErr w:type="gramStart"/>
+            <w:r>
+              <w:rPr>
+                <w:rFonts w:ascii="BRH Devanagari Extra" w:hAnsi="BRH Devanagari Extra" w:cs="BRH Devanagari Extra"/>
+                <w:color w:val="000000"/>
+                <w:sz w:val="32"/>
+                <w:szCs w:val="40"/>
+              </w:rPr>
+              <w:t>-  A</w:t>
+            </w:r>
+            <w:proofErr w:type="gramEnd"/>
             <w:r>
               <w:rPr>
                 <w:rFonts w:ascii="BRH Malayalam Extra" w:hAnsi="BRH Malayalam Extra" w:cs="BRH Devanagari Extra"/>
@@ -8097,8 +8322,19 @@
                 <w:sz w:val="32"/>
                 <w:szCs w:val="40"/>
               </w:rPr>
-              <w:t>)-  A</w:t>
-            </w:r>
+              <w:t>)</w:t>
+            </w:r>
+            <w:proofErr w:type="gramStart"/>
+            <w:r>
+              <w:rPr>
+                <w:rFonts w:ascii="BRH Devanagari Extra" w:hAnsi="BRH Devanagari Extra" w:cs="BRH Devanagari Extra"/>
+                <w:color w:val="000000"/>
+                <w:sz w:val="32"/>
+                <w:szCs w:val="40"/>
+              </w:rPr>
+              <w:t>-  A</w:t>
+            </w:r>
+            <w:proofErr w:type="gramEnd"/>
             <w:r>
               <w:rPr>
                 <w:rFonts w:ascii="BRH Malayalam Extra" w:hAnsi="BRH Malayalam Extra" w:cs="BRH Devanagari Extra"/>
@@ -8318,8 +8554,19 @@
                 <w:sz w:val="32"/>
                 <w:szCs w:val="40"/>
               </w:rPr>
-              <w:t>)-  iuÉÉ</w:t>
-            </w:r>
+              <w:t>)</w:t>
+            </w:r>
+            <w:proofErr w:type="gramStart"/>
+            <w:r>
+              <w:rPr>
+                <w:rFonts w:ascii="BRH Devanagari Extra" w:hAnsi="BRH Devanagari Extra" w:cs="BRH Devanagari Extra"/>
+                <w:color w:val="000000"/>
+                <w:sz w:val="32"/>
+                <w:szCs w:val="40"/>
+              </w:rPr>
+              <w:t>-  iuÉÉ</w:t>
+            </w:r>
+            <w:proofErr w:type="gramEnd"/>
             <w:r>
               <w:rPr>
                 <w:rFonts w:ascii="BRH Malayalam Extra" w:hAnsi="BRH Malayalam Extra" w:cs="BRH Devanagari Extra"/>
@@ -8720,7 +8967,27 @@
                 <w:sz w:val="32"/>
                 <w:szCs w:val="40"/>
               </w:rPr>
-              <w:t>)-  ¢Ñü</w:t>
+              <w:t>)</w:t>
+            </w:r>
+            <w:proofErr w:type="gramStart"/>
+            <w:r>
+              <w:rPr>
+                <w:rFonts w:ascii="BRH Devanagari Extra" w:hAnsi="BRH Devanagari Extra" w:cs="BRH Devanagari Extra"/>
+                <w:color w:val="000000"/>
+                <w:sz w:val="32"/>
+                <w:szCs w:val="40"/>
+              </w:rPr>
+              <w:t>-  ¢</w:t>
+            </w:r>
+            <w:proofErr w:type="gramEnd"/>
+            <w:r>
+              <w:rPr>
+                <w:rFonts w:ascii="BRH Devanagari Extra" w:hAnsi="BRH Devanagari Extra" w:cs="BRH Devanagari Extra"/>
+                <w:color w:val="000000"/>
+                <w:sz w:val="32"/>
+                <w:szCs w:val="40"/>
+              </w:rPr>
+              <w:t>Ñü</w:t>
             </w:r>
             <w:r>
               <w:rPr>
@@ -9220,8 +9487,19 @@
                 <w:sz w:val="32"/>
                 <w:szCs w:val="40"/>
               </w:rPr>
-              <w:t>)-  mÉ</w:t>
-            </w:r>
+              <w:t>)</w:t>
+            </w:r>
+            <w:proofErr w:type="gramStart"/>
+            <w:r>
+              <w:rPr>
+                <w:rFonts w:ascii="BRH Devanagari Extra" w:hAnsi="BRH Devanagari Extra" w:cs="BRH Devanagari Extra"/>
+                <w:color w:val="000000"/>
+                <w:sz w:val="32"/>
+                <w:szCs w:val="40"/>
+              </w:rPr>
+              <w:t>-  mÉ</w:t>
+            </w:r>
+            <w:proofErr w:type="gramEnd"/>
             <w:r>
               <w:rPr>
                 <w:rFonts w:ascii="BRH Malayalam Extra" w:hAnsi="BRH Malayalam Extra" w:cs="BRH Devanagari Extra"/>
@@ -9719,8 +9997,19 @@
                 <w:sz w:val="32"/>
                 <w:szCs w:val="40"/>
               </w:rPr>
-              <w:t>)-  mÉ</w:t>
-            </w:r>
+              <w:t>)</w:t>
+            </w:r>
+            <w:proofErr w:type="gramStart"/>
+            <w:r>
+              <w:rPr>
+                <w:rFonts w:ascii="BRH Devanagari Extra" w:hAnsi="BRH Devanagari Extra" w:cs="BRH Devanagari Extra"/>
+                <w:color w:val="000000"/>
+                <w:sz w:val="32"/>
+                <w:szCs w:val="40"/>
+              </w:rPr>
+              <w:t>-  mÉ</w:t>
+            </w:r>
+            <w:proofErr w:type="gramEnd"/>
             <w:r>
               <w:rPr>
                 <w:rFonts w:ascii="BRH Malayalam Extra" w:hAnsi="BRH Malayalam Extra" w:cs="BRH Devanagari Extra"/>
@@ -9973,8 +10262,19 @@
                 <w:sz w:val="32"/>
                 <w:szCs w:val="40"/>
               </w:rPr>
-              <w:t>)-  iuÉÉ</w:t>
-            </w:r>
+              <w:t>)</w:t>
+            </w:r>
+            <w:proofErr w:type="gramStart"/>
+            <w:r>
+              <w:rPr>
+                <w:rFonts w:ascii="BRH Devanagari Extra" w:hAnsi="BRH Devanagari Extra" w:cs="BRH Devanagari Extra"/>
+                <w:color w:val="000000"/>
+                <w:sz w:val="32"/>
+                <w:szCs w:val="40"/>
+              </w:rPr>
+              <w:t>-  iuÉÉ</w:t>
+            </w:r>
+            <w:proofErr w:type="gramEnd"/>
             <w:r>
               <w:rPr>
                 <w:rFonts w:ascii="BRH Malayalam Extra" w:hAnsi="BRH Malayalam Extra" w:cs="BRH Devanagari Extra"/>
@@ -10399,7 +10699,27 @@
                 <w:sz w:val="32"/>
                 <w:szCs w:val="40"/>
               </w:rPr>
-              <w:t>)-  ¢Ñü</w:t>
+              <w:t>)</w:t>
+            </w:r>
+            <w:proofErr w:type="gramStart"/>
+            <w:r>
+              <w:rPr>
+                <w:rFonts w:ascii="BRH Devanagari Extra" w:hAnsi="BRH Devanagari Extra" w:cs="BRH Devanagari Extra"/>
+                <w:color w:val="000000"/>
+                <w:sz w:val="32"/>
+                <w:szCs w:val="40"/>
+              </w:rPr>
+              <w:t>-  ¢</w:t>
+            </w:r>
+            <w:proofErr w:type="gramEnd"/>
+            <w:r>
+              <w:rPr>
+                <w:rFonts w:ascii="BRH Devanagari Extra" w:hAnsi="BRH Devanagari Extra" w:cs="BRH Devanagari Extra"/>
+                <w:color w:val="000000"/>
+                <w:sz w:val="32"/>
+                <w:szCs w:val="40"/>
+              </w:rPr>
+              <w:t>Ñü</w:t>
             </w:r>
             <w:r>
               <w:rPr>
@@ -10913,8 +11233,19 @@
                 <w:sz w:val="32"/>
                 <w:szCs w:val="40"/>
               </w:rPr>
-              <w:t>)-  mÉ</w:t>
-            </w:r>
+              <w:t>)</w:t>
+            </w:r>
+            <w:proofErr w:type="gramStart"/>
+            <w:r>
+              <w:rPr>
+                <w:rFonts w:ascii="BRH Devanagari Extra" w:hAnsi="BRH Devanagari Extra" w:cs="BRH Devanagari Extra"/>
+                <w:color w:val="000000"/>
+                <w:sz w:val="32"/>
+                <w:szCs w:val="40"/>
+              </w:rPr>
+              <w:t>-  mÉ</w:t>
+            </w:r>
+            <w:proofErr w:type="gramEnd"/>
             <w:r>
               <w:rPr>
                 <w:rFonts w:ascii="BRH Malayalam Extra" w:hAnsi="BRH Malayalam Extra" w:cs="BRH Devanagari Extra"/>
@@ -11410,8 +11741,19 @@
                 <w:sz w:val="32"/>
                 <w:szCs w:val="40"/>
               </w:rPr>
-              <w:t>)-  mÉ</w:t>
-            </w:r>
+              <w:t>)</w:t>
+            </w:r>
+            <w:proofErr w:type="gramStart"/>
+            <w:r>
+              <w:rPr>
+                <w:rFonts w:ascii="BRH Devanagari Extra" w:hAnsi="BRH Devanagari Extra" w:cs="BRH Devanagari Extra"/>
+                <w:color w:val="000000"/>
+                <w:sz w:val="32"/>
+                <w:szCs w:val="40"/>
+              </w:rPr>
+              <w:t>-  mÉ</w:t>
+            </w:r>
+            <w:proofErr w:type="gramEnd"/>
             <w:r>
               <w:rPr>
                 <w:rFonts w:ascii="BRH Malayalam Extra" w:hAnsi="BRH Malayalam Extra" w:cs="BRH Devanagari Extra"/>
@@ -11670,7 +12012,27 @@
                 <w:sz w:val="32"/>
                 <w:szCs w:val="40"/>
               </w:rPr>
-              <w:t>)-  AuÉþirÉÉï ||</w:t>
+              <w:t>)</w:t>
+            </w:r>
+            <w:proofErr w:type="gramStart"/>
+            <w:r>
+              <w:rPr>
+                <w:rFonts w:ascii="BRH Devanagari Extra" w:hAnsi="BRH Devanagari Extra" w:cs="BRH Devanagari Extra"/>
+                <w:color w:val="000000"/>
+                <w:sz w:val="32"/>
+                <w:szCs w:val="40"/>
+              </w:rPr>
+              <w:t>-  AuÉþirÉÉï</w:t>
+            </w:r>
+            <w:proofErr w:type="gramEnd"/>
+            <w:r>
+              <w:rPr>
+                <w:rFonts w:ascii="BRH Devanagari Extra" w:hAnsi="BRH Devanagari Extra" w:cs="BRH Devanagari Extra"/>
+                <w:color w:val="000000"/>
+                <w:sz w:val="32"/>
+                <w:szCs w:val="40"/>
+              </w:rPr>
+              <w:t xml:space="preserve"> ||</w:t>
             </w:r>
           </w:p>
           <w:p>
@@ -11883,7 +12245,27 @@
                 <w:sz w:val="32"/>
                 <w:szCs w:val="40"/>
               </w:rPr>
-              <w:t>)-  AuÉþirÉÉï ||</w:t>
+              <w:t>)</w:t>
+            </w:r>
+            <w:proofErr w:type="gramStart"/>
+            <w:r>
+              <w:rPr>
+                <w:rFonts w:ascii="BRH Devanagari Extra" w:hAnsi="BRH Devanagari Extra" w:cs="BRH Devanagari Extra"/>
+                <w:color w:val="000000"/>
+                <w:sz w:val="32"/>
+                <w:szCs w:val="40"/>
+              </w:rPr>
+              <w:t>-  AuÉþirÉÉï</w:t>
+            </w:r>
+            <w:proofErr w:type="gramEnd"/>
+            <w:r>
+              <w:rPr>
+                <w:rFonts w:ascii="BRH Devanagari Extra" w:hAnsi="BRH Devanagari Extra" w:cs="BRH Devanagari Extra"/>
+                <w:color w:val="000000"/>
+                <w:sz w:val="32"/>
+                <w:szCs w:val="40"/>
+              </w:rPr>
+              <w:t xml:space="preserve"> ||</w:t>
             </w:r>
           </w:p>
           <w:p>
@@ -12091,7 +12473,27 @@
                 <w:sz w:val="32"/>
                 <w:szCs w:val="40"/>
               </w:rPr>
-              <w:t>)-  rÉiÉç | iÉå</w:t>
+              <w:t>)</w:t>
+            </w:r>
+            <w:proofErr w:type="gramStart"/>
+            <w:r>
+              <w:rPr>
+                <w:rFonts w:ascii="BRH Devanagari Extra" w:hAnsi="BRH Devanagari Extra" w:cs="BRH Devanagari Extra"/>
+                <w:color w:val="000000"/>
+                <w:sz w:val="32"/>
+                <w:szCs w:val="40"/>
+              </w:rPr>
+              <w:t>-  rÉiÉç</w:t>
+            </w:r>
+            <w:proofErr w:type="gramEnd"/>
+            <w:r>
+              <w:rPr>
+                <w:rFonts w:ascii="BRH Devanagari Extra" w:hAnsi="BRH Devanagari Extra" w:cs="BRH Devanagari Extra"/>
+                <w:color w:val="000000"/>
+                <w:sz w:val="32"/>
+                <w:szCs w:val="40"/>
+              </w:rPr>
+              <w:t xml:space="preserve"> | iÉå</w:t>
             </w:r>
             <w:r>
               <w:rPr>
@@ -12469,8 +12871,19 @@
                 <w:sz w:val="32"/>
                 <w:szCs w:val="40"/>
               </w:rPr>
-              <w:t>)-  iÉå</w:t>
-            </w:r>
+              <w:t>)</w:t>
+            </w:r>
+            <w:proofErr w:type="gramStart"/>
+            <w:r>
+              <w:rPr>
+                <w:rFonts w:ascii="BRH Devanagari Extra" w:hAnsi="BRH Devanagari Extra" w:cs="BRH Devanagari Extra"/>
+                <w:color w:val="000000"/>
+                <w:sz w:val="32"/>
+                <w:szCs w:val="40"/>
+              </w:rPr>
+              <w:t>-  iÉå</w:t>
+            </w:r>
+            <w:proofErr w:type="gramEnd"/>
             <w:r>
               <w:rPr>
                 <w:rFonts w:ascii="BRH Malayalam Extra" w:hAnsi="BRH Malayalam Extra" w:cs="BRH Devanagari Extra"/>
@@ -13079,8 +13492,19 @@
                 <w:sz w:val="32"/>
                 <w:szCs w:val="40"/>
               </w:rPr>
-              <w:t>)-  qÉ</w:t>
-            </w:r>
+              <w:t>)</w:t>
+            </w:r>
+            <w:proofErr w:type="gramStart"/>
+            <w:r>
+              <w:rPr>
+                <w:rFonts w:ascii="BRH Devanagari Extra" w:hAnsi="BRH Devanagari Extra" w:cs="BRH Devanagari Extra"/>
+                <w:color w:val="000000"/>
+                <w:sz w:val="32"/>
+                <w:szCs w:val="40"/>
+              </w:rPr>
+              <w:t>-  qÉ</w:t>
+            </w:r>
+            <w:proofErr w:type="gramEnd"/>
             <w:r>
               <w:rPr>
                 <w:rFonts w:ascii="BRH Malayalam Extra" w:hAnsi="BRH Malayalam Extra" w:cs="BRH Devanagari Extra"/>
@@ -13687,8 +14111,19 @@
                 <w:sz w:val="32"/>
                 <w:szCs w:val="40"/>
               </w:rPr>
-              <w:t>)-  qÉ</w:t>
-            </w:r>
+              <w:t>)</w:t>
+            </w:r>
+            <w:proofErr w:type="gramStart"/>
+            <w:r>
+              <w:rPr>
+                <w:rFonts w:ascii="BRH Devanagari Extra" w:hAnsi="BRH Devanagari Extra" w:cs="BRH Devanagari Extra"/>
+                <w:color w:val="000000"/>
+                <w:sz w:val="32"/>
+                <w:szCs w:val="40"/>
+              </w:rPr>
+              <w:t>-  qÉ</w:t>
+            </w:r>
+            <w:proofErr w:type="gramEnd"/>
             <w:r>
               <w:rPr>
                 <w:rFonts w:ascii="BRH Malayalam Extra" w:hAnsi="BRH Malayalam Extra" w:cs="BRH Devanagari Extra"/>
@@ -14010,7 +14445,27 @@
                 <w:sz w:val="32"/>
                 <w:szCs w:val="40"/>
               </w:rPr>
-              <w:t>)-  rÉiÉç | iÉå</w:t>
+              <w:t>)</w:t>
+            </w:r>
+            <w:proofErr w:type="gramStart"/>
+            <w:r>
+              <w:rPr>
+                <w:rFonts w:ascii="BRH Devanagari Extra" w:hAnsi="BRH Devanagari Extra" w:cs="BRH Devanagari Extra"/>
+                <w:color w:val="000000"/>
+                <w:sz w:val="32"/>
+                <w:szCs w:val="40"/>
+              </w:rPr>
+              <w:t>-  rÉiÉç</w:t>
+            </w:r>
+            <w:proofErr w:type="gramEnd"/>
+            <w:r>
+              <w:rPr>
+                <w:rFonts w:ascii="BRH Devanagari Extra" w:hAnsi="BRH Devanagari Extra" w:cs="BRH Devanagari Extra"/>
+                <w:color w:val="000000"/>
+                <w:sz w:val="32"/>
+                <w:szCs w:val="40"/>
+              </w:rPr>
+              <w:t xml:space="preserve"> | iÉå</w:t>
             </w:r>
             <w:r>
               <w:rPr>
@@ -14380,8 +14835,19 @@
                 <w:sz w:val="32"/>
                 <w:szCs w:val="40"/>
               </w:rPr>
-              <w:t>)-  iÉå</w:t>
-            </w:r>
+              <w:t>)</w:t>
+            </w:r>
+            <w:proofErr w:type="gramStart"/>
+            <w:r>
+              <w:rPr>
+                <w:rFonts w:ascii="BRH Devanagari Extra" w:hAnsi="BRH Devanagari Extra" w:cs="BRH Devanagari Extra"/>
+                <w:color w:val="000000"/>
+                <w:sz w:val="32"/>
+                <w:szCs w:val="40"/>
+              </w:rPr>
+              <w:t>-  iÉå</w:t>
+            </w:r>
+            <w:proofErr w:type="gramEnd"/>
             <w:r>
               <w:rPr>
                 <w:rFonts w:ascii="BRH Malayalam Extra" w:hAnsi="BRH Malayalam Extra" w:cs="BRH Devanagari Extra"/>
@@ -14966,8 +15432,19 @@
                 <w:sz w:val="32"/>
                 <w:szCs w:val="40"/>
               </w:rPr>
-              <w:t>)-  qÉ</w:t>
-            </w:r>
+              <w:t>)</w:t>
+            </w:r>
+            <w:proofErr w:type="gramStart"/>
+            <w:r>
+              <w:rPr>
+                <w:rFonts w:ascii="BRH Devanagari Extra" w:hAnsi="BRH Devanagari Extra" w:cs="BRH Devanagari Extra"/>
+                <w:color w:val="000000"/>
+                <w:sz w:val="32"/>
+                <w:szCs w:val="40"/>
+              </w:rPr>
+              <w:t>-  qÉ</w:t>
+            </w:r>
+            <w:proofErr w:type="gramEnd"/>
             <w:r>
               <w:rPr>
                 <w:rFonts w:ascii="BRH Malayalam Extra" w:hAnsi="BRH Malayalam Extra" w:cs="BRH Devanagari Extra"/>
@@ -15539,8 +16016,19 @@
                 <w:sz w:val="32"/>
                 <w:szCs w:val="40"/>
               </w:rPr>
-              <w:t>)-  qÉ</w:t>
-            </w:r>
+              <w:t>)</w:t>
+            </w:r>
+            <w:proofErr w:type="gramStart"/>
+            <w:r>
+              <w:rPr>
+                <w:rFonts w:ascii="BRH Devanagari Extra" w:hAnsi="BRH Devanagari Extra" w:cs="BRH Devanagari Extra"/>
+                <w:color w:val="000000"/>
+                <w:sz w:val="32"/>
+                <w:szCs w:val="40"/>
+              </w:rPr>
+              <w:t>-  qÉ</w:t>
+            </w:r>
+            <w:proofErr w:type="gramEnd"/>
             <w:r>
               <w:rPr>
                 <w:rFonts w:ascii="BRH Malayalam Extra" w:hAnsi="BRH Malayalam Extra" w:cs="BRH Devanagari Extra"/>
@@ -16598,7 +17086,27 @@
                 <w:sz w:val="32"/>
                 <w:szCs w:val="40"/>
               </w:rPr>
-              <w:t>)-  zÉ×</w:t>
+              <w:t>)</w:t>
+            </w:r>
+            <w:proofErr w:type="gramStart"/>
+            <w:r>
+              <w:rPr>
+                <w:rFonts w:ascii="BRH Devanagari Extra" w:hAnsi="BRH Devanagari Extra" w:cs="BRH Devanagari Extra"/>
+                <w:color w:val="000000"/>
+                <w:sz w:val="32"/>
+                <w:szCs w:val="40"/>
+              </w:rPr>
+              <w:t>-  zÉ</w:t>
+            </w:r>
+            <w:proofErr w:type="gramEnd"/>
+            <w:r>
+              <w:rPr>
+                <w:rFonts w:ascii="BRH Devanagari Extra" w:hAnsi="BRH Devanagari Extra" w:cs="BRH Devanagari Extra"/>
+                <w:color w:val="000000"/>
+                <w:sz w:val="32"/>
+                <w:szCs w:val="40"/>
+              </w:rPr>
+              <w:t>×</w:t>
             </w:r>
             <w:r>
               <w:rPr>
@@ -16842,7 +17350,27 @@
                 <w:sz w:val="32"/>
                 <w:szCs w:val="40"/>
               </w:rPr>
-              <w:t>)-  zÉ×</w:t>
+              <w:t>)</w:t>
+            </w:r>
+            <w:proofErr w:type="gramStart"/>
+            <w:r>
+              <w:rPr>
+                <w:rFonts w:ascii="BRH Devanagari Extra" w:hAnsi="BRH Devanagari Extra" w:cs="BRH Devanagari Extra"/>
+                <w:color w:val="000000"/>
+                <w:sz w:val="32"/>
+                <w:szCs w:val="40"/>
+              </w:rPr>
+              <w:t>-  zÉ</w:t>
+            </w:r>
+            <w:proofErr w:type="gramEnd"/>
+            <w:r>
+              <w:rPr>
+                <w:rFonts w:ascii="BRH Devanagari Extra" w:hAnsi="BRH Devanagari Extra" w:cs="BRH Devanagari Extra"/>
+                <w:color w:val="000000"/>
+                <w:sz w:val="32"/>
+                <w:szCs w:val="40"/>
+              </w:rPr>
+              <w:t>×</w:t>
             </w:r>
             <w:r>
               <w:rPr>
@@ -17087,7 +17615,27 @@
                 <w:sz w:val="32"/>
                 <w:szCs w:val="40"/>
               </w:rPr>
-              <w:t>)-  EmÉþ | ÌiÉ</w:t>
+              <w:t>)</w:t>
+            </w:r>
+            <w:proofErr w:type="gramStart"/>
+            <w:r>
+              <w:rPr>
+                <w:rFonts w:ascii="BRH Devanagari Extra" w:hAnsi="BRH Devanagari Extra" w:cs="BRH Devanagari Extra"/>
+                <w:color w:val="000000"/>
+                <w:sz w:val="32"/>
+                <w:szCs w:val="40"/>
+              </w:rPr>
+              <w:t>-  EmÉþ</w:t>
+            </w:r>
+            <w:proofErr w:type="gramEnd"/>
+            <w:r>
+              <w:rPr>
+                <w:rFonts w:ascii="BRH Devanagari Extra" w:hAnsi="BRH Devanagari Extra" w:cs="BRH Devanagari Extra"/>
+                <w:color w:val="000000"/>
+                <w:sz w:val="32"/>
+                <w:szCs w:val="40"/>
+              </w:rPr>
+              <w:t xml:space="preserve"> | ÌiÉ</w:t>
             </w:r>
             <w:r>
               <w:rPr>
@@ -17435,8 +17983,19 @@
                 <w:sz w:val="32"/>
                 <w:szCs w:val="40"/>
               </w:rPr>
-              <w:t>)-  ÌiÉ</w:t>
-            </w:r>
+              <w:t>)</w:t>
+            </w:r>
+            <w:proofErr w:type="gramStart"/>
+            <w:r>
+              <w:rPr>
+                <w:rFonts w:ascii="BRH Devanagari Extra" w:hAnsi="BRH Devanagari Extra" w:cs="BRH Devanagari Extra"/>
+                <w:color w:val="000000"/>
+                <w:sz w:val="32"/>
+                <w:szCs w:val="40"/>
+              </w:rPr>
+              <w:t>-  ÌiÉ</w:t>
+            </w:r>
+            <w:proofErr w:type="gramEnd"/>
             <w:r>
               <w:rPr>
                 <w:rFonts w:ascii="BRH Malayalam Extra" w:hAnsi="BRH Malayalam Extra" w:cs="BRH Devanagari Extra"/>
@@ -17881,7 +18440,17 @@
                 <w:sz w:val="32"/>
                 <w:szCs w:val="40"/>
               </w:rPr>
-              <w:t xml:space="preserve">)-  </w:t>
+              <w:t>)</w:t>
+            </w:r>
+            <w:proofErr w:type="gramStart"/>
+            <w:r>
+              <w:rPr>
+                <w:rFonts w:ascii="BRH Devanagari Extra" w:hAnsi="BRH Devanagari Extra" w:cs="BRH Devanagari Extra"/>
+                <w:color w:val="000000"/>
+                <w:sz w:val="32"/>
+                <w:szCs w:val="40"/>
+              </w:rPr>
+              <w:t xml:space="preserve">-  </w:t>
             </w:r>
             <w:r>
               <w:rPr>
@@ -17900,7 +18469,17 @@
                 <w:sz w:val="32"/>
                 <w:szCs w:val="40"/>
               </w:rPr>
-              <w:t>cgÉÉ | L</w:t>
+              <w:t>cgÉÉ</w:t>
+            </w:r>
+            <w:proofErr w:type="gramEnd"/>
+            <w:r>
+              <w:rPr>
+                <w:rFonts w:ascii="BRH Devanagari Extra" w:hAnsi="BRH Devanagari Extra" w:cs="BRH Devanagari Extra"/>
+                <w:color w:val="000000"/>
+                <w:sz w:val="32"/>
+                <w:szCs w:val="40"/>
+              </w:rPr>
+              <w:t xml:space="preserve"> | L</w:t>
             </w:r>
             <w:r>
               <w:rPr>
@@ -18213,7 +18792,27 @@
                 <w:sz w:val="32"/>
                 <w:szCs w:val="40"/>
               </w:rPr>
-              <w:t>)-  EmÉþ | ÌiÉ</w:t>
+              <w:t>)</w:t>
+            </w:r>
+            <w:proofErr w:type="gramStart"/>
+            <w:r>
+              <w:rPr>
+                <w:rFonts w:ascii="BRH Devanagari Extra" w:hAnsi="BRH Devanagari Extra" w:cs="BRH Devanagari Extra"/>
+                <w:color w:val="000000"/>
+                <w:sz w:val="32"/>
+                <w:szCs w:val="40"/>
+              </w:rPr>
+              <w:t>-  EmÉþ</w:t>
+            </w:r>
+            <w:proofErr w:type="gramEnd"/>
+            <w:r>
+              <w:rPr>
+                <w:rFonts w:ascii="BRH Devanagari Extra" w:hAnsi="BRH Devanagari Extra" w:cs="BRH Devanagari Extra"/>
+                <w:color w:val="000000"/>
+                <w:sz w:val="32"/>
+                <w:szCs w:val="40"/>
+              </w:rPr>
+              <w:t xml:space="preserve"> | ÌiÉ</w:t>
             </w:r>
             <w:r>
               <w:rPr>
@@ -18602,8 +19201,19 @@
                 <w:sz w:val="32"/>
                 <w:szCs w:val="40"/>
               </w:rPr>
-              <w:t>)-  ÌiÉ</w:t>
-            </w:r>
+              <w:t>)</w:t>
+            </w:r>
+            <w:proofErr w:type="gramStart"/>
+            <w:r>
+              <w:rPr>
+                <w:rFonts w:ascii="BRH Devanagari Extra" w:hAnsi="BRH Devanagari Extra" w:cs="BRH Devanagari Extra"/>
+                <w:color w:val="000000"/>
+                <w:sz w:val="32"/>
+                <w:szCs w:val="40"/>
+              </w:rPr>
+              <w:t>-  ÌiÉ</w:t>
+            </w:r>
+            <w:proofErr w:type="gramEnd"/>
             <w:r>
               <w:rPr>
                 <w:rFonts w:ascii="BRH Malayalam Extra" w:hAnsi="BRH Malayalam Extra" w:cs="BRH Devanagari Extra"/>
@@ -18653,7 +19263,35 @@
                 <w:sz w:val="32"/>
                 <w:szCs w:val="40"/>
               </w:rPr>
-              <w:t xml:space="preserve"> | rÉÉcgÉÉ | L</w:t>
+              <w:t xml:space="preserve"> | </w:t>
+            </w:r>
+            <w:r>
+              <w:rPr>
+                <w:rFonts w:ascii="BRH Devanagari Extra" w:hAnsi="BRH Devanagari Extra" w:cs="BRH Devanagari Extra"/>
+                <w:color w:val="000000"/>
+                <w:sz w:val="32"/>
+                <w:szCs w:val="40"/>
+                <w:highlight w:val="green"/>
+              </w:rPr>
+              <w:t>rÉÉ</w:t>
+            </w:r>
+            <w:r>
+              <w:rPr>
+                <w:rFonts w:ascii="BRH Malayalam Extra" w:hAnsi="BRH Malayalam Extra" w:cs="BRH Devanagari Extra"/>
+                <w:color w:val="000000"/>
+                <w:szCs w:val="40"/>
+                <w:highlight w:val="green"/>
+              </w:rPr>
+              <w:t>–</w:t>
+            </w:r>
+            <w:r>
+              <w:rPr>
+                <w:rFonts w:ascii="BRH Devanagari Extra" w:hAnsi="BRH Devanagari Extra" w:cs="BRH Devanagari Extra"/>
+                <w:color w:val="000000"/>
+                <w:sz w:val="32"/>
+                <w:szCs w:val="40"/>
+              </w:rPr>
+              <w:t>cgÉÉ | L</w:t>
             </w:r>
             <w:r>
               <w:rPr>
@@ -19038,53 +19676,72 @@
                 <w:sz w:val="32"/>
                 <w:szCs w:val="40"/>
               </w:rPr>
-              <w:t xml:space="preserve">)-  </w:t>
-            </w:r>
-            <w:r>
-              <w:rPr>
-                <w:rFonts w:ascii="BRH Devanagari Extra" w:hAnsi="BRH Devanagari Extra" w:cs="BRH Devanagari Extra"/>
-                <w:color w:val="FF0000"/>
-                <w:sz w:val="32"/>
-                <w:szCs w:val="40"/>
-                <w:highlight w:val="yellow"/>
+              <w:t>)</w:t>
+            </w:r>
+            <w:proofErr w:type="gramStart"/>
+            <w:r>
+              <w:rPr>
+                <w:rFonts w:ascii="BRH Devanagari Extra" w:hAnsi="BRH Devanagari Extra" w:cs="BRH Devanagari Extra"/>
+                <w:color w:val="000000"/>
+                <w:sz w:val="32"/>
+                <w:szCs w:val="40"/>
+              </w:rPr>
+              <w:t xml:space="preserve">-  </w:t>
+            </w:r>
+            <w:r>
+              <w:rPr>
+                <w:rFonts w:ascii="BRH Devanagari Extra" w:hAnsi="BRH Devanagari Extra" w:cs="BRH Devanagari Extra"/>
+                <w:color w:val="000000"/>
+                <w:sz w:val="32"/>
+                <w:szCs w:val="40"/>
+                <w:highlight w:val="green"/>
               </w:rPr>
               <w:t>rÉÉ</w:t>
             </w:r>
-            <w:r>
-              <w:rPr>
-                <w:rFonts w:ascii="BRH Devanagari Extra" w:hAnsi="BRH Devanagari Extra" w:cs="BRH Devanagari Extra"/>
-                <w:color w:val="000000"/>
-                <w:sz w:val="32"/>
-                <w:szCs w:val="40"/>
-                <w:highlight w:val="yellow"/>
-              </w:rPr>
-              <w:t>c</w:t>
-            </w:r>
-            <w:r>
-              <w:rPr>
-                <w:rFonts w:ascii="BRH Devanagari Extra" w:hAnsi="BRH Devanagari Extra" w:cs="BRH Devanagari Extra"/>
-                <w:color w:val="000000"/>
-                <w:sz w:val="32"/>
-                <w:szCs w:val="40"/>
-              </w:rPr>
-              <w:t>gÉÉ | L</w:t>
-            </w:r>
-            <w:r>
-              <w:rPr>
-                <w:rFonts w:ascii="BRH Malayalam Extra" w:hAnsi="BRH Malayalam Extra" w:cs="BRH Devanagari Extra"/>
-                <w:color w:val="000000"/>
-                <w:szCs w:val="40"/>
-              </w:rPr>
-              <w:t>–</w:t>
-            </w:r>
-            <w:r>
-              <w:rPr>
-                <w:rFonts w:ascii="BRH Devanagari Extra" w:hAnsi="BRH Devanagari Extra" w:cs="BRH Devanagari Extra"/>
-                <w:color w:val="000000"/>
-                <w:sz w:val="32"/>
-                <w:szCs w:val="40"/>
-              </w:rPr>
-              <w:t>uÉ | A</w:t>
+            <w:proofErr w:type="gramEnd"/>
+            <w:r>
+              <w:rPr>
+                <w:rFonts w:ascii="BRH Malayalam Extra" w:hAnsi="BRH Malayalam Extra" w:cs="BRH Devanagari Extra"/>
+                <w:color w:val="000000"/>
+                <w:szCs w:val="40"/>
+                <w:highlight w:val="green"/>
+              </w:rPr>
+              <w:t>–</w:t>
+            </w:r>
+            <w:r>
+              <w:rPr>
+                <w:rFonts w:ascii="BRH Devanagari Extra" w:hAnsi="BRH Devanagari Extra" w:cs="BRH Devanagari Extra"/>
+                <w:color w:val="000000"/>
+                <w:sz w:val="32"/>
+                <w:szCs w:val="40"/>
+              </w:rPr>
+              <w:t>cgÉÉ | L</w:t>
+            </w:r>
+            <w:r>
+              <w:rPr>
+                <w:rFonts w:ascii="BRH Malayalam Extra" w:hAnsi="BRH Malayalam Extra" w:cs="BRH Devanagari Extra"/>
+                <w:color w:val="000000"/>
+                <w:szCs w:val="40"/>
+              </w:rPr>
+              <w:t>–</w:t>
+            </w:r>
+            <w:r>
+              <w:rPr>
+                <w:rFonts w:ascii="BRH Devanagari Extra" w:hAnsi="BRH Devanagari Extra" w:cs="BRH Devanagari Extra"/>
+                <w:color w:val="000000"/>
+                <w:sz w:val="32"/>
+                <w:szCs w:val="40"/>
+              </w:rPr>
+              <w:t>uÉ |</w:t>
+            </w:r>
+            <w:r>
+              <w:rPr>
+                <w:rFonts w:ascii="BRH Devanagari Extra" w:hAnsi="BRH Devanagari Extra" w:cs="BRH Devanagari Extra"/>
+                <w:color w:val="000000"/>
+                <w:sz w:val="32"/>
+                <w:szCs w:val="40"/>
+              </w:rPr>
+              <w:t xml:space="preserve"> A</w:t>
             </w:r>
             <w:r>
               <w:rPr>
@@ -19417,8 +20074,19 @@
                 <w:sz w:val="32"/>
                 <w:szCs w:val="40"/>
               </w:rPr>
-              <w:t>)-  A</w:t>
-            </w:r>
+              <w:t>)</w:t>
+            </w:r>
+            <w:proofErr w:type="gramStart"/>
+            <w:r>
+              <w:rPr>
+                <w:rFonts w:ascii="BRH Devanagari Extra" w:hAnsi="BRH Devanagari Extra" w:cs="BRH Devanagari Extra"/>
+                <w:color w:val="000000"/>
+                <w:sz w:val="32"/>
+                <w:szCs w:val="40"/>
+              </w:rPr>
+              <w:t>-  A</w:t>
+            </w:r>
+            <w:proofErr w:type="gramEnd"/>
             <w:r>
               <w:rPr>
                 <w:rFonts w:ascii="BRH Malayalam Extra" w:hAnsi="BRH Malayalam Extra" w:cs="BRH Devanagari Extra"/>
@@ -19789,7 +20457,27 @@
                 <w:sz w:val="32"/>
                 <w:szCs w:val="40"/>
               </w:rPr>
-              <w:t>)-  urÉÑþÌ¹qÉç | L</w:t>
+              <w:t>)</w:t>
+            </w:r>
+            <w:proofErr w:type="gramStart"/>
+            <w:r>
+              <w:rPr>
+                <w:rFonts w:ascii="BRH Devanagari Extra" w:hAnsi="BRH Devanagari Extra" w:cs="BRH Devanagari Extra"/>
+                <w:color w:val="000000"/>
+                <w:sz w:val="32"/>
+                <w:szCs w:val="40"/>
+              </w:rPr>
+              <w:t>-  urÉÑþÌ</w:t>
+            </w:r>
+            <w:proofErr w:type="gramEnd"/>
+            <w:r>
+              <w:rPr>
+                <w:rFonts w:ascii="BRH Devanagari Extra" w:hAnsi="BRH Devanagari Extra" w:cs="BRH Devanagari Extra"/>
+                <w:color w:val="000000"/>
+                <w:sz w:val="32"/>
+                <w:szCs w:val="40"/>
+              </w:rPr>
+              <w:t>¹qÉç | L</w:t>
             </w:r>
             <w:r>
               <w:rPr>
@@ -20103,8 +20791,19 @@
                 <w:sz w:val="32"/>
                 <w:szCs w:val="40"/>
               </w:rPr>
-              <w:t>)-  A</w:t>
-            </w:r>
+              <w:t>)</w:t>
+            </w:r>
+            <w:proofErr w:type="gramStart"/>
+            <w:r>
+              <w:rPr>
+                <w:rFonts w:ascii="BRH Devanagari Extra" w:hAnsi="BRH Devanagari Extra" w:cs="BRH Devanagari Extra"/>
+                <w:color w:val="000000"/>
+                <w:sz w:val="32"/>
+                <w:szCs w:val="40"/>
+              </w:rPr>
+              <w:t>-  A</w:t>
+            </w:r>
+            <w:proofErr w:type="gramEnd"/>
             <w:r>
               <w:rPr>
                 <w:rFonts w:ascii="BRH Malayalam Extra" w:hAnsi="BRH Malayalam Extra" w:cs="BRH Devanagari Extra"/>
@@ -20467,7 +21166,27 @@
                 <w:sz w:val="32"/>
                 <w:szCs w:val="40"/>
               </w:rPr>
-              <w:t>)-  urÉÑþÌ¹qÉç | L</w:t>
+              <w:t>)</w:t>
+            </w:r>
+            <w:proofErr w:type="gramStart"/>
+            <w:r>
+              <w:rPr>
+                <w:rFonts w:ascii="BRH Devanagari Extra" w:hAnsi="BRH Devanagari Extra" w:cs="BRH Devanagari Extra"/>
+                <w:color w:val="000000"/>
+                <w:sz w:val="32"/>
+                <w:szCs w:val="40"/>
+              </w:rPr>
+              <w:t>-  urÉÑþÌ</w:t>
+            </w:r>
+            <w:proofErr w:type="gramEnd"/>
+            <w:r>
+              <w:rPr>
+                <w:rFonts w:ascii="BRH Devanagari Extra" w:hAnsi="BRH Devanagari Extra" w:cs="BRH Devanagari Extra"/>
+                <w:color w:val="000000"/>
+                <w:sz w:val="32"/>
+                <w:szCs w:val="40"/>
+              </w:rPr>
+              <w:t>¹qÉç | L</w:t>
             </w:r>
             <w:r>
               <w:rPr>
@@ -20768,8 +21487,19 @@
                 <w:sz w:val="32"/>
                 <w:szCs w:val="40"/>
               </w:rPr>
-              <w:t>)-  zÉÉ</w:t>
-            </w:r>
+              <w:t>)</w:t>
+            </w:r>
+            <w:proofErr w:type="gramStart"/>
+            <w:r>
+              <w:rPr>
+                <w:rFonts w:ascii="BRH Devanagari Extra" w:hAnsi="BRH Devanagari Extra" w:cs="BRH Devanagari Extra"/>
+                <w:color w:val="000000"/>
+                <w:sz w:val="32"/>
+                <w:szCs w:val="40"/>
+              </w:rPr>
+              <w:t>-  zÉÉ</w:t>
+            </w:r>
+            <w:proofErr w:type="gramEnd"/>
             <w:r>
               <w:rPr>
                 <w:rFonts w:ascii="BRH Malayalam Extra" w:hAnsi="BRH Malayalam Extra" w:cs="BRH Devanagari Extra"/>
@@ -20977,8 +21707,19 @@
                 <w:sz w:val="32"/>
                 <w:szCs w:val="40"/>
               </w:rPr>
-              <w:t>)-  zÉÉ</w:t>
-            </w:r>
+              <w:t>)</w:t>
+            </w:r>
+            <w:proofErr w:type="gramStart"/>
+            <w:r>
+              <w:rPr>
+                <w:rFonts w:ascii="BRH Devanagari Extra" w:hAnsi="BRH Devanagari Extra" w:cs="BRH Devanagari Extra"/>
+                <w:color w:val="000000"/>
+                <w:sz w:val="32"/>
+                <w:szCs w:val="40"/>
+              </w:rPr>
+              <w:t>-  zÉÉ</w:t>
+            </w:r>
+            <w:proofErr w:type="gramEnd"/>
             <w:r>
               <w:rPr>
                 <w:rFonts w:ascii="BRH Malayalam Extra" w:hAnsi="BRH Malayalam Extra" w:cs="BRH Devanagari Extra"/>
@@ -22188,8 +22929,19 @@
                 <w:sz w:val="32"/>
                 <w:szCs w:val="40"/>
               </w:rPr>
-              <w:t>)-  mÉ</w:t>
-            </w:r>
+              <w:t>)</w:t>
+            </w:r>
+            <w:proofErr w:type="gramStart"/>
+            <w:r>
+              <w:rPr>
+                <w:rFonts w:ascii="BRH Devanagari Extra" w:hAnsi="BRH Devanagari Extra" w:cs="BRH Devanagari Extra"/>
+                <w:color w:val="000000"/>
+                <w:sz w:val="32"/>
+                <w:szCs w:val="40"/>
+              </w:rPr>
+              <w:t>-  mÉ</w:t>
+            </w:r>
+            <w:proofErr w:type="gramEnd"/>
             <w:r>
               <w:rPr>
                 <w:rFonts w:ascii="BRH Malayalam Extra" w:hAnsi="BRH Malayalam Extra" w:cs="BRH Devanagari Extra"/>
@@ -22560,8 +23312,19 @@
                 <w:sz w:val="32"/>
                 <w:szCs w:val="40"/>
               </w:rPr>
-              <w:t>)-  L</w:t>
-            </w:r>
+              <w:t>)</w:t>
+            </w:r>
+            <w:proofErr w:type="gramStart"/>
+            <w:r>
+              <w:rPr>
+                <w:rFonts w:ascii="BRH Devanagari Extra" w:hAnsi="BRH Devanagari Extra" w:cs="BRH Devanagari Extra"/>
+                <w:color w:val="000000"/>
+                <w:sz w:val="32"/>
+                <w:szCs w:val="40"/>
+              </w:rPr>
+              <w:t>-  L</w:t>
+            </w:r>
+            <w:proofErr w:type="gramEnd"/>
             <w:r>
               <w:rPr>
                 <w:rFonts w:ascii="BRH Malayalam Extra" w:hAnsi="BRH Malayalam Extra" w:cs="BRH Devanagari Extra"/>
@@ -22898,8 +23661,19 @@
                 <w:sz w:val="32"/>
                 <w:szCs w:val="40"/>
               </w:rPr>
-              <w:t>)-  mÉ</w:t>
-            </w:r>
+              <w:t>)</w:t>
+            </w:r>
+            <w:proofErr w:type="gramStart"/>
+            <w:r>
+              <w:rPr>
+                <w:rFonts w:ascii="BRH Devanagari Extra" w:hAnsi="BRH Devanagari Extra" w:cs="BRH Devanagari Extra"/>
+                <w:color w:val="000000"/>
+                <w:sz w:val="32"/>
+                <w:szCs w:val="40"/>
+              </w:rPr>
+              <w:t>-  mÉ</w:t>
+            </w:r>
+            <w:proofErr w:type="gramEnd"/>
             <w:r>
               <w:rPr>
                 <w:rFonts w:ascii="BRH Malayalam Extra" w:hAnsi="BRH Malayalam Extra" w:cs="BRH Devanagari Extra"/>
@@ -23323,8 +24097,19 @@
                 <w:sz w:val="32"/>
                 <w:szCs w:val="40"/>
               </w:rPr>
-              <w:t>)-  L</w:t>
-            </w:r>
+              <w:t>)</w:t>
+            </w:r>
+            <w:proofErr w:type="gramStart"/>
+            <w:r>
+              <w:rPr>
+                <w:rFonts w:ascii="BRH Devanagari Extra" w:hAnsi="BRH Devanagari Extra" w:cs="BRH Devanagari Extra"/>
+                <w:color w:val="000000"/>
+                <w:sz w:val="32"/>
+                <w:szCs w:val="40"/>
+              </w:rPr>
+              <w:t>-  L</w:t>
+            </w:r>
+            <w:proofErr w:type="gramEnd"/>
             <w:r>
               <w:rPr>
                 <w:rFonts w:ascii="BRH Malayalam Extra" w:hAnsi="BRH Malayalam Extra" w:cs="BRH Devanagari Extra"/>
@@ -23718,8 +24503,19 @@
                 <w:sz w:val="32"/>
                 <w:szCs w:val="40"/>
               </w:rPr>
-              <w:t>)-  C</w:t>
-            </w:r>
+              <w:t>)</w:t>
+            </w:r>
+            <w:proofErr w:type="gramStart"/>
+            <w:r>
+              <w:rPr>
+                <w:rFonts w:ascii="BRH Devanagari Extra" w:hAnsi="BRH Devanagari Extra" w:cs="BRH Devanagari Extra"/>
+                <w:color w:val="000000"/>
+                <w:sz w:val="32"/>
+                <w:szCs w:val="40"/>
+              </w:rPr>
+              <w:t>-  C</w:t>
+            </w:r>
+            <w:proofErr w:type="gramEnd"/>
             <w:r>
               <w:rPr>
                 <w:rFonts w:ascii="BRH Malayalam Extra" w:hAnsi="BRH Malayalam Extra" w:cs="BRH Devanagari Extra"/>
@@ -24154,7 +24950,27 @@
                 <w:sz w:val="32"/>
                 <w:szCs w:val="40"/>
               </w:rPr>
-              <w:t>)-  uÉåÌSþÈ | mÉ</w:t>
+              <w:t>)</w:t>
+            </w:r>
+            <w:proofErr w:type="gramStart"/>
+            <w:r>
+              <w:rPr>
+                <w:rFonts w:ascii="BRH Devanagari Extra" w:hAnsi="BRH Devanagari Extra" w:cs="BRH Devanagari Extra"/>
+                <w:color w:val="000000"/>
+                <w:sz w:val="32"/>
+                <w:szCs w:val="40"/>
+              </w:rPr>
+              <w:t>-  uÉåÌSþÈ</w:t>
+            </w:r>
+            <w:proofErr w:type="gramEnd"/>
+            <w:r>
+              <w:rPr>
+                <w:rFonts w:ascii="BRH Devanagari Extra" w:hAnsi="BRH Devanagari Extra" w:cs="BRH Devanagari Extra"/>
+                <w:color w:val="000000"/>
+                <w:sz w:val="32"/>
+                <w:szCs w:val="40"/>
+              </w:rPr>
+              <w:t xml:space="preserve"> | mÉ</w:t>
             </w:r>
             <w:r>
               <w:rPr>
@@ -24571,8 +25387,19 @@
                 <w:sz w:val="32"/>
                 <w:szCs w:val="40"/>
               </w:rPr>
-              <w:t>)-  mÉ</w:t>
-            </w:r>
+              <w:t>)</w:t>
+            </w:r>
+            <w:proofErr w:type="gramStart"/>
+            <w:r>
+              <w:rPr>
+                <w:rFonts w:ascii="BRH Devanagari Extra" w:hAnsi="BRH Devanagari Extra" w:cs="BRH Devanagari Extra"/>
+                <w:color w:val="000000"/>
+                <w:sz w:val="32"/>
+                <w:szCs w:val="40"/>
+              </w:rPr>
+              <w:t>-  mÉ</w:t>
+            </w:r>
+            <w:proofErr w:type="gramEnd"/>
             <w:r>
               <w:rPr>
                 <w:rFonts w:ascii="BRH Malayalam Extra" w:hAnsi="BRH Malayalam Extra" w:cs="BRH Devanagari Extra"/>
@@ -24993,8 +25820,19 @@
                 <w:sz w:val="32"/>
                 <w:szCs w:val="40"/>
               </w:rPr>
-              <w:t>)-  mÉ</w:t>
-            </w:r>
+              <w:t>)</w:t>
+            </w:r>
+            <w:proofErr w:type="gramStart"/>
+            <w:r>
+              <w:rPr>
+                <w:rFonts w:ascii="BRH Devanagari Extra" w:hAnsi="BRH Devanagari Extra" w:cs="BRH Devanagari Extra"/>
+                <w:color w:val="000000"/>
+                <w:sz w:val="32"/>
+                <w:szCs w:val="40"/>
+              </w:rPr>
+              <w:t>-  mÉ</w:t>
+            </w:r>
+            <w:proofErr w:type="gramEnd"/>
             <w:r>
               <w:rPr>
                 <w:rFonts w:ascii="BRH Malayalam Extra" w:hAnsi="BRH Malayalam Extra" w:cs="BRH Devanagari Extra"/>
@@ -25285,8 +26123,19 @@
                 <w:sz w:val="32"/>
                 <w:szCs w:val="40"/>
               </w:rPr>
-              <w:t>)-  C</w:t>
-            </w:r>
+              <w:t>)</w:t>
+            </w:r>
+            <w:proofErr w:type="gramStart"/>
+            <w:r>
+              <w:rPr>
+                <w:rFonts w:ascii="BRH Devanagari Extra" w:hAnsi="BRH Devanagari Extra" w:cs="BRH Devanagari Extra"/>
+                <w:color w:val="000000"/>
+                <w:sz w:val="32"/>
+                <w:szCs w:val="40"/>
+              </w:rPr>
+              <w:t>-  C</w:t>
+            </w:r>
+            <w:proofErr w:type="gramEnd"/>
             <w:r>
               <w:rPr>
                 <w:rFonts w:ascii="BRH Malayalam Extra" w:hAnsi="BRH Malayalam Extra" w:cs="BRH Devanagari Extra"/>
@@ -25727,7 +26576,27 @@
                 <w:sz w:val="32"/>
                 <w:szCs w:val="40"/>
               </w:rPr>
-              <w:t>)-  uÉåÌSþÈ | mÉ</w:t>
+              <w:t>)</w:t>
+            </w:r>
+            <w:proofErr w:type="gramStart"/>
+            <w:r>
+              <w:rPr>
+                <w:rFonts w:ascii="BRH Devanagari Extra" w:hAnsi="BRH Devanagari Extra" w:cs="BRH Devanagari Extra"/>
+                <w:color w:val="000000"/>
+                <w:sz w:val="32"/>
+                <w:szCs w:val="40"/>
+              </w:rPr>
+              <w:t>-  uÉåÌSþÈ</w:t>
+            </w:r>
+            <w:proofErr w:type="gramEnd"/>
+            <w:r>
+              <w:rPr>
+                <w:rFonts w:ascii="BRH Devanagari Extra" w:hAnsi="BRH Devanagari Extra" w:cs="BRH Devanagari Extra"/>
+                <w:color w:val="000000"/>
+                <w:sz w:val="32"/>
+                <w:szCs w:val="40"/>
+              </w:rPr>
+              <w:t xml:space="preserve"> | mÉ</w:t>
             </w:r>
             <w:r>
               <w:rPr>
@@ -26153,8 +27022,19 @@
                 <w:sz w:val="32"/>
                 <w:szCs w:val="40"/>
               </w:rPr>
-              <w:t>)-  mÉ</w:t>
-            </w:r>
+              <w:t>)</w:t>
+            </w:r>
+            <w:proofErr w:type="gramStart"/>
+            <w:r>
+              <w:rPr>
+                <w:rFonts w:ascii="BRH Devanagari Extra" w:hAnsi="BRH Devanagari Extra" w:cs="BRH Devanagari Extra"/>
+                <w:color w:val="000000"/>
+                <w:sz w:val="32"/>
+                <w:szCs w:val="40"/>
+              </w:rPr>
+              <w:t>-  mÉ</w:t>
+            </w:r>
+            <w:proofErr w:type="gramEnd"/>
             <w:r>
               <w:rPr>
                 <w:rFonts w:ascii="BRH Malayalam Extra" w:hAnsi="BRH Malayalam Extra" w:cs="BRH Devanagari Extra"/>
@@ -26602,8 +27482,19 @@
                 <w:sz w:val="32"/>
                 <w:szCs w:val="40"/>
               </w:rPr>
-              <w:t>)-  mÉ</w:t>
-            </w:r>
+              <w:t>)</w:t>
+            </w:r>
+            <w:proofErr w:type="gramStart"/>
+            <w:r>
+              <w:rPr>
+                <w:rFonts w:ascii="BRH Devanagari Extra" w:hAnsi="BRH Devanagari Extra" w:cs="BRH Devanagari Extra"/>
+                <w:color w:val="000000"/>
+                <w:sz w:val="32"/>
+                <w:szCs w:val="40"/>
+              </w:rPr>
+              <w:t>-  mÉ</w:t>
+            </w:r>
+            <w:proofErr w:type="gramEnd"/>
             <w:r>
               <w:rPr>
                 <w:rFonts w:ascii="BRH Malayalam Extra" w:hAnsi="BRH Malayalam Extra" w:cs="BRH Devanagari Extra"/>
@@ -26873,8 +27764,19 @@
                 <w:sz w:val="32"/>
                 <w:szCs w:val="40"/>
               </w:rPr>
-              <w:t>)-  A</w:t>
-            </w:r>
+              <w:t>)</w:t>
+            </w:r>
+            <w:proofErr w:type="gramStart"/>
+            <w:r>
+              <w:rPr>
+                <w:rFonts w:ascii="BRH Devanagari Extra" w:hAnsi="BRH Devanagari Extra" w:cs="BRH Devanagari Extra"/>
+                <w:color w:val="000000"/>
+                <w:sz w:val="32"/>
+                <w:szCs w:val="40"/>
+              </w:rPr>
+              <w:t>-  A</w:t>
+            </w:r>
+            <w:proofErr w:type="gramEnd"/>
             <w:r>
               <w:rPr>
                 <w:rFonts w:ascii="BRH Malayalam Extra" w:hAnsi="BRH Malayalam Extra" w:cs="BRH Devanagari Extra"/>
@@ -27351,8 +28253,19 @@
                 <w:sz w:val="32"/>
                 <w:szCs w:val="40"/>
               </w:rPr>
-              <w:t>)-  A</w:t>
-            </w:r>
+              <w:t>)</w:t>
+            </w:r>
+            <w:proofErr w:type="gramStart"/>
+            <w:r>
+              <w:rPr>
+                <w:rFonts w:ascii="BRH Devanagari Extra" w:hAnsi="BRH Devanagari Extra" w:cs="BRH Devanagari Extra"/>
+                <w:color w:val="000000"/>
+                <w:sz w:val="32"/>
+                <w:szCs w:val="40"/>
+              </w:rPr>
+              <w:t>-  A</w:t>
+            </w:r>
+            <w:proofErr w:type="gramEnd"/>
             <w:r>
               <w:rPr>
                 <w:rFonts w:ascii="BRH Malayalam Extra" w:hAnsi="BRH Malayalam Extra" w:cs="BRH Devanagari Extra"/>
@@ -27860,8 +28773,19 @@
                 <w:sz w:val="32"/>
                 <w:szCs w:val="40"/>
               </w:rPr>
-              <w:t>)-  mÉë</w:t>
-            </w:r>
+              <w:t>)</w:t>
+            </w:r>
+            <w:proofErr w:type="gramStart"/>
+            <w:r>
+              <w:rPr>
+                <w:rFonts w:ascii="BRH Devanagari Extra" w:hAnsi="BRH Devanagari Extra" w:cs="BRH Devanagari Extra"/>
+                <w:color w:val="000000"/>
+                <w:sz w:val="32"/>
+                <w:szCs w:val="40"/>
+              </w:rPr>
+              <w:t>-  mÉë</w:t>
+            </w:r>
+            <w:proofErr w:type="gramEnd"/>
             <w:r>
               <w:rPr>
                 <w:rFonts w:ascii="BRH Malayalam Extra" w:hAnsi="BRH Malayalam Extra" w:cs="BRH Devanagari Extra"/>
@@ -28351,8 +29275,19 @@
                 <w:sz w:val="32"/>
                 <w:szCs w:val="40"/>
               </w:rPr>
-              <w:t>)-  mÉë</w:t>
-            </w:r>
+              <w:t>)</w:t>
+            </w:r>
+            <w:proofErr w:type="gramStart"/>
+            <w:r>
+              <w:rPr>
+                <w:rFonts w:ascii="BRH Devanagari Extra" w:hAnsi="BRH Devanagari Extra" w:cs="BRH Devanagari Extra"/>
+                <w:color w:val="000000"/>
+                <w:sz w:val="32"/>
+                <w:szCs w:val="40"/>
+              </w:rPr>
+              <w:t>-  mÉë</w:t>
+            </w:r>
+            <w:proofErr w:type="gramEnd"/>
             <w:r>
               <w:rPr>
                 <w:rFonts w:ascii="BRH Malayalam Extra" w:hAnsi="BRH Malayalam Extra" w:cs="BRH Devanagari Extra"/>
@@ -28651,8 +29586,19 @@
                 <w:sz w:val="32"/>
                 <w:szCs w:val="40"/>
               </w:rPr>
-              <w:t>)-  A</w:t>
-            </w:r>
+              <w:t>)</w:t>
+            </w:r>
+            <w:proofErr w:type="gramStart"/>
+            <w:r>
+              <w:rPr>
+                <w:rFonts w:ascii="BRH Devanagari Extra" w:hAnsi="BRH Devanagari Extra" w:cs="BRH Devanagari Extra"/>
+                <w:color w:val="000000"/>
+                <w:sz w:val="32"/>
+                <w:szCs w:val="40"/>
+              </w:rPr>
+              <w:t>-  A</w:t>
+            </w:r>
+            <w:proofErr w:type="gramEnd"/>
             <w:r>
               <w:rPr>
                 <w:rFonts w:ascii="BRH Malayalam Extra" w:hAnsi="BRH Malayalam Extra" w:cs="BRH Devanagari Extra"/>
@@ -29092,8 +30038,19 @@
                 <w:sz w:val="32"/>
                 <w:szCs w:val="40"/>
               </w:rPr>
-              <w:t>)-  A</w:t>
-            </w:r>
+              <w:t>)</w:t>
+            </w:r>
+            <w:proofErr w:type="gramStart"/>
+            <w:r>
+              <w:rPr>
+                <w:rFonts w:ascii="BRH Devanagari Extra" w:hAnsi="BRH Devanagari Extra" w:cs="BRH Devanagari Extra"/>
+                <w:color w:val="000000"/>
+                <w:sz w:val="32"/>
+                <w:szCs w:val="40"/>
+              </w:rPr>
+              <w:t>-  A</w:t>
+            </w:r>
+            <w:proofErr w:type="gramEnd"/>
             <w:r>
               <w:rPr>
                 <w:rFonts w:ascii="BRH Malayalam Extra" w:hAnsi="BRH Malayalam Extra" w:cs="BRH Devanagari Extra"/>
@@ -29623,106 +30580,28 @@
             <w:r>
               <w:rPr>
                 <w:rFonts w:ascii="BRH Devanagari Extra" w:hAnsi="BRH Devanagari Extra" w:cs="BRH Devanagari Extra"/>
-                <w:color w:val="FF0000"/>
-                <w:sz w:val="32"/>
-                <w:szCs w:val="40"/>
-                <w:highlight w:val="yellow"/>
+                <w:sz w:val="32"/>
+                <w:szCs w:val="40"/>
+                <w:highlight w:val="green"/>
               </w:rPr>
               <w:t>A</w:t>
             </w:r>
             <w:r>
               <w:rPr>
-                <w:rFonts w:ascii="BRH Malayalam Extra" w:hAnsi="BRH Malayalam Extra" w:cs="BRH Devanagari Extra"/>
-                <w:color w:val="FF0000"/>
-                <w:szCs w:val="40"/>
-                <w:highlight w:val="yellow"/>
-              </w:rPr>
-              <w:t>–</w:t>
-            </w:r>
-            <w:r>
-              <w:rPr>
-                <w:rFonts w:ascii="BRH Devanagari Extra" w:hAnsi="BRH Devanagari Extra" w:cs="BRH Devanagari Extra"/>
-                <w:color w:val="FF0000"/>
-                <w:sz w:val="32"/>
-                <w:szCs w:val="40"/>
-                <w:highlight w:val="yellow"/>
-              </w:rPr>
-              <w:t>xÉ</w:t>
-            </w:r>
-            <w:r>
-              <w:rPr>
-                <w:rFonts w:ascii="BRH Malayalam Extra" w:hAnsi="BRH Malayalam Extra" w:cs="BRH Devanagari Extra"/>
-                <w:color w:val="FF0000"/>
-                <w:szCs w:val="40"/>
-                <w:highlight w:val="yellow"/>
-              </w:rPr>
-              <w:t>–</w:t>
-            </w:r>
-            <w:r>
-              <w:rPr>
-                <w:rFonts w:ascii="BRH Devanagari Extra" w:hAnsi="BRH Devanagari Extra" w:cs="BRH Devanagari Extra"/>
-                <w:color w:val="FF0000"/>
-                <w:sz w:val="32"/>
-                <w:szCs w:val="40"/>
-                <w:highlight w:val="yellow"/>
-              </w:rPr>
-              <w:t>ÑUÉ</w:t>
-            </w:r>
-            <w:r>
-              <w:rPr>
-                <w:rFonts w:ascii="BRH Malayalam Extra" w:hAnsi="BRH Malayalam Extra" w:cs="BRH Devanagari Extra"/>
-                <w:color w:val="FF0000"/>
-                <w:szCs w:val="40"/>
-                <w:highlight w:val="yellow"/>
-              </w:rPr>
-              <w:t>–</w:t>
-            </w:r>
-            <w:r>
-              <w:rPr>
-                <w:rFonts w:ascii="BRH Devanagari Extra" w:hAnsi="BRH Devanagari Extra" w:cs="BRH Devanagari Extra"/>
-                <w:color w:val="FF0000"/>
-                <w:sz w:val="32"/>
-                <w:szCs w:val="40"/>
-                <w:highlight w:val="yellow"/>
-              </w:rPr>
-              <w:t>xÉ</w:t>
-            </w:r>
-            <w:r>
-              <w:rPr>
-                <w:rFonts w:ascii="BRH Malayalam Extra" w:hAnsi="BRH Malayalam Extra" w:cs="BRH Devanagari Extra"/>
-                <w:color w:val="FF0000"/>
-                <w:szCs w:val="40"/>
-                <w:highlight w:val="yellow"/>
-              </w:rPr>
-              <w:t>–</w:t>
-            </w:r>
-            <w:r>
-              <w:rPr>
-                <w:rFonts w:ascii="BRH Devanagari Extra" w:hAnsi="BRH Devanagari Extra" w:cs="BRH Devanagari Extra"/>
-                <w:color w:val="FF0000"/>
-                <w:sz w:val="32"/>
-                <w:szCs w:val="40"/>
-                <w:highlight w:val="yellow"/>
-              </w:rPr>
-              <w:t>ÑU</w:t>
-            </w:r>
-            <w:r>
-              <w:rPr>
-                <w:rFonts w:ascii="BRH Malayalam Extra" w:hAnsi="BRH Malayalam Extra" w:cs="BRH Devanagari Extra"/>
-                <w:color w:val="FF0000"/>
-                <w:szCs w:val="40"/>
-                <w:highlight w:val="yellow"/>
-              </w:rPr>
-              <w:t>–</w:t>
-            </w:r>
-            <w:r>
-              <w:rPr>
-                <w:rFonts w:ascii="BRH Devanagari Extra" w:hAnsi="BRH Devanagari Extra" w:cs="BRH Devanagari Extra"/>
-                <w:color w:val="FF0000"/>
-                <w:sz w:val="32"/>
-                <w:szCs w:val="40"/>
-              </w:rPr>
-              <w:t xml:space="preserve"> </w:t>
+                <w:rFonts w:ascii="BRH Devanagari Extra" w:hAnsi="BRH Devanagari Extra" w:cs="BRH Devanagari Extra"/>
+                <w:sz w:val="32"/>
+                <w:szCs w:val="40"/>
+              </w:rPr>
+              <w:t xml:space="preserve">xÉÑUÉxÉÑU </w:t>
+            </w:r>
+            <w:r>
+              <w:rPr>
+                <w:rFonts w:ascii="BRH Devanagari Extra" w:hAnsi="BRH Devanagari Extra" w:cs="BRH Devanagari Extra"/>
+                <w:color w:val="000000"/>
+                <w:sz w:val="32"/>
+                <w:szCs w:val="40"/>
+              </w:rPr>
+              <w:t>mÉë</w:t>
             </w:r>
             <w:r>
               <w:rPr>
@@ -29732,32 +30611,7 @@
                 <w:szCs w:val="40"/>
                 <w:highlight w:val="green"/>
               </w:rPr>
-              <w:t>mÉë</w:t>
-            </w:r>
-            <w:r>
-              <w:rPr>
-                <w:rFonts w:ascii="BRH Malayalam Extra" w:hAnsi="BRH Malayalam Extra" w:cs="BRH Devanagari Extra"/>
-                <w:color w:val="000000"/>
-                <w:szCs w:val="40"/>
-              </w:rPr>
-              <w:t>–</w:t>
-            </w:r>
-            <w:r>
-              <w:rPr>
-                <w:rFonts w:ascii="BRH Devanagari Extra" w:hAnsi="BRH Devanagari Extra" w:cs="BRH Devanagari Extra"/>
-                <w:color w:val="000000"/>
-                <w:sz w:val="32"/>
-                <w:szCs w:val="40"/>
-              </w:rPr>
               <w:t>cÉå</w:t>
-            </w:r>
-            <w:r>
-              <w:rPr>
-                <w:rFonts w:ascii="BRH Malayalam Extra" w:hAnsi="BRH Malayalam Extra" w:cs="BRH Devanagari Extra"/>
-                <w:color w:val="000000"/>
-                <w:szCs w:val="40"/>
-              </w:rPr>
-              <w:t>–</w:t>
             </w:r>
             <w:r>
               <w:rPr>
@@ -29912,8 +30766,19 @@
                 <w:sz w:val="32"/>
                 <w:szCs w:val="40"/>
               </w:rPr>
-              <w:t>)-  mÉë</w:t>
-            </w:r>
+              <w:t>)</w:t>
+            </w:r>
+            <w:proofErr w:type="gramStart"/>
+            <w:r>
+              <w:rPr>
+                <w:rFonts w:ascii="BRH Devanagari Extra" w:hAnsi="BRH Devanagari Extra" w:cs="BRH Devanagari Extra"/>
+                <w:color w:val="000000"/>
+                <w:sz w:val="32"/>
+                <w:szCs w:val="40"/>
+              </w:rPr>
+              <w:t>-  mÉë</w:t>
+            </w:r>
+            <w:proofErr w:type="gramEnd"/>
             <w:r>
               <w:rPr>
                 <w:rFonts w:ascii="BRH Malayalam Extra" w:hAnsi="BRH Malayalam Extra" w:cs="BRH Devanagari Extra"/>
@@ -30230,6 +31095,14 @@
             </w:r>
             <w:r>
               <w:rPr>
+                <w:rFonts w:ascii="BRH Malayalam Extra" w:hAnsi="BRH Malayalam Extra" w:cs="BRH Devanagari Extra"/>
+                <w:color w:val="000000"/>
+                <w:szCs w:val="40"/>
+              </w:rPr>
+              <w:t>–</w:t>
+            </w:r>
+            <w:r>
+              <w:rPr>
                 <w:rFonts w:ascii="BRH Devanagari Extra" w:hAnsi="BRH Devanagari Extra" w:cs="BRH Devanagari Extra"/>
                 <w:color w:val="000000"/>
                 <w:sz w:val="32"/>
@@ -30369,8 +31242,19 @@
                 <w:sz w:val="32"/>
                 <w:szCs w:val="40"/>
               </w:rPr>
-              <w:t>)-  mÉë</w:t>
-            </w:r>
+              <w:t>)</w:t>
+            </w:r>
+            <w:proofErr w:type="gramStart"/>
+            <w:r>
+              <w:rPr>
+                <w:rFonts w:ascii="BRH Devanagari Extra" w:hAnsi="BRH Devanagari Extra" w:cs="BRH Devanagari Extra"/>
+                <w:color w:val="000000"/>
+                <w:sz w:val="32"/>
+                <w:szCs w:val="40"/>
+              </w:rPr>
+              <w:t>-  mÉë</w:t>
+            </w:r>
+            <w:proofErr w:type="gramEnd"/>
             <w:r>
               <w:rPr>
                 <w:rFonts w:ascii="BRH Malayalam Extra" w:hAnsi="BRH Malayalam Extra" w:cs="BRH Devanagari Extra"/>
@@ -30672,7 +31556,27 @@
                 <w:sz w:val="32"/>
                 <w:szCs w:val="40"/>
               </w:rPr>
-              <w:t>)-  uÉcÉÉ(aqÉçþ)ÍxÉ ||</w:t>
+              <w:t>)</w:t>
+            </w:r>
+            <w:proofErr w:type="gramStart"/>
+            <w:r>
+              <w:rPr>
+                <w:rFonts w:ascii="BRH Devanagari Extra" w:hAnsi="BRH Devanagari Extra" w:cs="BRH Devanagari Extra"/>
+                <w:color w:val="000000"/>
+                <w:sz w:val="32"/>
+                <w:szCs w:val="40"/>
+              </w:rPr>
+              <w:t>-  uÉcÉÉ</w:t>
+            </w:r>
+            <w:proofErr w:type="gramEnd"/>
+            <w:r>
+              <w:rPr>
+                <w:rFonts w:ascii="BRH Devanagari Extra" w:hAnsi="BRH Devanagari Extra" w:cs="BRH Devanagari Extra"/>
+                <w:color w:val="000000"/>
+                <w:sz w:val="32"/>
+                <w:szCs w:val="40"/>
+              </w:rPr>
+              <w:t>(aqÉçþ)ÍxÉ ||</w:t>
             </w:r>
           </w:p>
           <w:p>
@@ -30733,6 +31637,7 @@
               </w:rPr>
               <w:t>(aqÉç</w:t>
             </w:r>
+            <w:proofErr w:type="gramStart"/>
             <w:r>
               <w:rPr>
                 <w:rFonts w:ascii="BRH Malayalam Extra" w:hAnsi="BRH Malayalam Extra" w:cs="BRH Devanagari Extra"/>
@@ -30750,6 +31655,7 @@
               </w:rPr>
               <w:t>)xÉÏÌiÉ</w:t>
             </w:r>
+            <w:proofErr w:type="gramEnd"/>
             <w:r>
               <w:rPr>
                 <w:rFonts w:ascii="BRH Malayalam Extra" w:hAnsi="BRH Malayalam Extra" w:cs="BRH Devanagari Extra"/>
@@ -30887,7 +31793,27 @@
                 <w:sz w:val="32"/>
                 <w:szCs w:val="40"/>
               </w:rPr>
-              <w:t>)-  uÉcÉÉ(aqÉçþ)ÍxÉ ||</w:t>
+              <w:t>)</w:t>
+            </w:r>
+            <w:proofErr w:type="gramStart"/>
+            <w:r>
+              <w:rPr>
+                <w:rFonts w:ascii="BRH Devanagari Extra" w:hAnsi="BRH Devanagari Extra" w:cs="BRH Devanagari Extra"/>
+                <w:color w:val="000000"/>
+                <w:sz w:val="32"/>
+                <w:szCs w:val="40"/>
+              </w:rPr>
+              <w:t>-  uÉcÉÉ</w:t>
+            </w:r>
+            <w:proofErr w:type="gramEnd"/>
+            <w:r>
+              <w:rPr>
+                <w:rFonts w:ascii="BRH Devanagari Extra" w:hAnsi="BRH Devanagari Extra" w:cs="BRH Devanagari Extra"/>
+                <w:color w:val="000000"/>
+                <w:sz w:val="32"/>
+                <w:szCs w:val="40"/>
+              </w:rPr>
+              <w:t>(aqÉçþ)ÍxÉ ||</w:t>
             </w:r>
           </w:p>
           <w:p>
@@ -30939,6 +31865,7 @@
               </w:rPr>
               <w:t>(aqÉç</w:t>
             </w:r>
+            <w:proofErr w:type="gramStart"/>
             <w:r>
               <w:rPr>
                 <w:rFonts w:ascii="BRH Malayalam Extra" w:hAnsi="BRH Malayalam Extra" w:cs="BRH Devanagari Extra"/>
@@ -30956,6 +31883,7 @@
               </w:rPr>
               <w:t>)xÉÏÌiÉ</w:t>
             </w:r>
+            <w:proofErr w:type="gramEnd"/>
             <w:r>
               <w:rPr>
                 <w:rFonts w:ascii="BRH Malayalam Extra" w:hAnsi="BRH Malayalam Extra" w:cs="BRH Devanagari Extra"/>
@@ -31099,7 +32027,27 @@
                 <w:sz w:val="32"/>
                 <w:szCs w:val="40"/>
               </w:rPr>
-              <w:t>)-  AÌSþÌiÉÈ | lÉ</w:t>
+              <w:t>)</w:t>
+            </w:r>
+            <w:proofErr w:type="gramStart"/>
+            <w:r>
+              <w:rPr>
+                <w:rFonts w:ascii="BRH Devanagari Extra" w:hAnsi="BRH Devanagari Extra" w:cs="BRH Devanagari Extra"/>
+                <w:color w:val="000000"/>
+                <w:sz w:val="32"/>
+                <w:szCs w:val="40"/>
+              </w:rPr>
+              <w:t>-  AÌSþÌiÉÈ</w:t>
+            </w:r>
+            <w:proofErr w:type="gramEnd"/>
+            <w:r>
+              <w:rPr>
+                <w:rFonts w:ascii="BRH Devanagari Extra" w:hAnsi="BRH Devanagari Extra" w:cs="BRH Devanagari Extra"/>
+                <w:color w:val="000000"/>
+                <w:sz w:val="32"/>
+                <w:szCs w:val="40"/>
+              </w:rPr>
+              <w:t xml:space="preserve"> | lÉ</w:t>
             </w:r>
             <w:r>
               <w:rPr>
@@ -31412,8 +32360,19 @@
                 <w:sz w:val="32"/>
                 <w:szCs w:val="40"/>
               </w:rPr>
-              <w:t>)-  lÉ</w:t>
-            </w:r>
+              <w:t>)</w:t>
+            </w:r>
+            <w:proofErr w:type="gramStart"/>
+            <w:r>
+              <w:rPr>
+                <w:rFonts w:ascii="BRH Devanagari Extra" w:hAnsi="BRH Devanagari Extra" w:cs="BRH Devanagari Extra"/>
+                <w:color w:val="000000"/>
+                <w:sz w:val="32"/>
+                <w:szCs w:val="40"/>
+              </w:rPr>
+              <w:t>-  lÉ</w:t>
+            </w:r>
+            <w:proofErr w:type="gramEnd"/>
             <w:r>
               <w:rPr>
                 <w:rFonts w:ascii="BRH Malayalam Extra" w:hAnsi="BRH Malayalam Extra" w:cs="BRH Devanagari Extra"/>
@@ -31848,8 +32807,19 @@
                 <w:sz w:val="32"/>
                 <w:szCs w:val="40"/>
               </w:rPr>
-              <w:t>)-  E</w:t>
-            </w:r>
+              <w:t>)</w:t>
+            </w:r>
+            <w:proofErr w:type="gramStart"/>
+            <w:r>
+              <w:rPr>
+                <w:rFonts w:ascii="BRH Devanagari Extra" w:hAnsi="BRH Devanagari Extra" w:cs="BRH Devanagari Extra"/>
+                <w:color w:val="000000"/>
+                <w:sz w:val="32"/>
+                <w:szCs w:val="40"/>
+              </w:rPr>
+              <w:t>-  E</w:t>
+            </w:r>
+            <w:proofErr w:type="gramEnd"/>
             <w:r>
               <w:rPr>
                 <w:rFonts w:ascii="BRH Malayalam Extra" w:hAnsi="BRH Malayalam Extra" w:cs="BRH Devanagari Extra"/>
@@ -32267,7 +33237,27 @@
                 <w:sz w:val="32"/>
                 <w:szCs w:val="40"/>
               </w:rPr>
-              <w:t>)-  AÌSþÌiÉÈ | lÉ</w:t>
+              <w:t>)</w:t>
+            </w:r>
+            <w:proofErr w:type="gramStart"/>
+            <w:r>
+              <w:rPr>
+                <w:rFonts w:ascii="BRH Devanagari Extra" w:hAnsi="BRH Devanagari Extra" w:cs="BRH Devanagari Extra"/>
+                <w:color w:val="000000"/>
+                <w:sz w:val="32"/>
+                <w:szCs w:val="40"/>
+              </w:rPr>
+              <w:t>-  AÌSþÌiÉÈ</w:t>
+            </w:r>
+            <w:proofErr w:type="gramEnd"/>
+            <w:r>
+              <w:rPr>
+                <w:rFonts w:ascii="BRH Devanagari Extra" w:hAnsi="BRH Devanagari Extra" w:cs="BRH Devanagari Extra"/>
+                <w:color w:val="000000"/>
+                <w:sz w:val="32"/>
+                <w:szCs w:val="40"/>
+              </w:rPr>
+              <w:t xml:space="preserve"> | lÉ</w:t>
             </w:r>
             <w:r>
               <w:rPr>
@@ -32604,8 +33594,19 @@
                 <w:sz w:val="32"/>
                 <w:szCs w:val="40"/>
               </w:rPr>
-              <w:t>)-  lÉ</w:t>
-            </w:r>
+              <w:t>)</w:t>
+            </w:r>
+            <w:proofErr w:type="gramStart"/>
+            <w:r>
+              <w:rPr>
+                <w:rFonts w:ascii="BRH Devanagari Extra" w:hAnsi="BRH Devanagari Extra" w:cs="BRH Devanagari Extra"/>
+                <w:color w:val="000000"/>
+                <w:sz w:val="32"/>
+                <w:szCs w:val="40"/>
+              </w:rPr>
+              <w:t>-  lÉ</w:t>
+            </w:r>
+            <w:proofErr w:type="gramEnd"/>
             <w:r>
               <w:rPr>
                 <w:rFonts w:ascii="BRH Malayalam Extra" w:hAnsi="BRH Malayalam Extra" w:cs="BRH Devanagari Extra"/>
@@ -33149,8 +34150,19 @@
                 <w:sz w:val="32"/>
                 <w:szCs w:val="40"/>
               </w:rPr>
-              <w:t>)-  E</w:t>
-            </w:r>
+              <w:t>)</w:t>
+            </w:r>
+            <w:proofErr w:type="gramStart"/>
+            <w:r>
+              <w:rPr>
+                <w:rFonts w:ascii="BRH Devanagari Extra" w:hAnsi="BRH Devanagari Extra" w:cs="BRH Devanagari Extra"/>
+                <w:color w:val="000000"/>
+                <w:sz w:val="32"/>
+                <w:szCs w:val="40"/>
+              </w:rPr>
+              <w:t>-  E</w:t>
+            </w:r>
+            <w:proofErr w:type="gramEnd"/>
             <w:r>
               <w:rPr>
                 <w:rFonts w:ascii="BRH Malayalam Extra" w:hAnsi="BRH Malayalam Extra" w:cs="BRH Devanagari Extra"/>
@@ -33668,7 +34680,27 @@
           <w:sz w:val="28"/>
           <w:szCs w:val="32"/>
         </w:rPr>
-        <w:t>(ignore those which are already incorporated in your book’s version and date)</w:t>
+        <w:t>(</w:t>
+      </w:r>
+      <w:proofErr w:type="gramStart"/>
+      <w:r>
+        <w:rPr>
+          <w:b/>
+          <w:bCs/>
+          <w:sz w:val="28"/>
+          <w:szCs w:val="32"/>
+        </w:rPr>
+        <w:t>ignore</w:t>
+      </w:r>
+      <w:proofErr w:type="gramEnd"/>
+      <w:r>
+        <w:rPr>
+          <w:b/>
+          <w:bCs/>
+          <w:sz w:val="28"/>
+          <w:szCs w:val="32"/>
+        </w:rPr>
+        <w:t xml:space="preserve"> those which are already incorporated in your book’s version and date)</w:t>
       </w:r>
     </w:p>
     <w:tbl>

</xml_diff>

<commit_message>
nmv 04 03 2023
</commit_message>
<xml_diff>
--- a/TS Jatai Ghanam Project/TS 1.5/TS 1.5 Ghanam Sanskrit Corrections.docx
+++ b/TS Jatai Ghanam Project/TS 1.5/TS 1.5 Ghanam Sanskrit Corrections.docx
@@ -178,27 +178,7 @@
           <w:sz w:val="28"/>
           <w:szCs w:val="32"/>
         </w:rPr>
-        <w:t>(</w:t>
-      </w:r>
-      <w:proofErr w:type="gramStart"/>
-      <w:r>
-        <w:rPr>
-          <w:b/>
-          <w:bCs/>
-          <w:sz w:val="28"/>
-          <w:szCs w:val="32"/>
-        </w:rPr>
-        <w:t>ignore</w:t>
-      </w:r>
-      <w:proofErr w:type="gramEnd"/>
-      <w:r>
-        <w:rPr>
-          <w:b/>
-          <w:bCs/>
-          <w:sz w:val="28"/>
-          <w:szCs w:val="32"/>
-        </w:rPr>
-        <w:t xml:space="preserve"> those which are already incorporated in your book’s version and date)</w:t>
+        <w:t>(ignore those which are already incorporated in your book’s version and date)</w:t>
       </w:r>
     </w:p>
     <w:tbl>
@@ -400,19 +380,8 @@
                 <w:sz w:val="32"/>
                 <w:szCs w:val="40"/>
               </w:rPr>
-              <w:t>)</w:t>
-            </w:r>
-            <w:proofErr w:type="gramStart"/>
-            <w:r>
-              <w:rPr>
-                <w:rFonts w:ascii="BRH Devanagari Extra" w:hAnsi="BRH Devanagari Extra" w:cs="BRH Devanagari Extra"/>
-                <w:color w:val="FF0000"/>
-                <w:sz w:val="32"/>
-                <w:szCs w:val="40"/>
-              </w:rPr>
-              <w:t>-  A</w:t>
-            </w:r>
-            <w:proofErr w:type="gramEnd"/>
+              <w:t>)-  A</w:t>
+            </w:r>
             <w:r>
               <w:rPr>
                 <w:rFonts w:ascii="BRH Malayalam Extra" w:hAnsi="BRH Malayalam Extra" w:cs="BRH Devanagari Extra"/>
@@ -786,19 +755,8 @@
                 <w:sz w:val="32"/>
                 <w:szCs w:val="40"/>
               </w:rPr>
-              <w:t>)</w:t>
-            </w:r>
-            <w:proofErr w:type="gramStart"/>
-            <w:r>
-              <w:rPr>
-                <w:rFonts w:ascii="BRH Devanagari Extra" w:hAnsi="BRH Devanagari Extra" w:cs="BRH Devanagari Extra"/>
-                <w:color w:val="FF0000"/>
-                <w:sz w:val="32"/>
-                <w:szCs w:val="40"/>
-              </w:rPr>
-              <w:t>-  A</w:t>
-            </w:r>
-            <w:proofErr w:type="gramEnd"/>
+              <w:t>)-  A</w:t>
+            </w:r>
             <w:r>
               <w:rPr>
                 <w:rFonts w:ascii="BRH Malayalam Extra" w:hAnsi="BRH Malayalam Extra" w:cs="BRH Devanagari Extra"/>
@@ -1691,27 +1649,7 @@
                 <w:sz w:val="32"/>
                 <w:szCs w:val="40"/>
               </w:rPr>
-              <w:t>)</w:t>
-            </w:r>
-            <w:proofErr w:type="gramStart"/>
-            <w:r>
-              <w:rPr>
-                <w:rFonts w:ascii="BRH Devanagari Extra" w:hAnsi="BRH Devanagari Extra" w:cs="BRH Devanagari Extra"/>
-                <w:color w:val="FF0000"/>
-                <w:sz w:val="32"/>
-                <w:szCs w:val="40"/>
-              </w:rPr>
-              <w:t>-  iÉqÉç</w:t>
-            </w:r>
-            <w:proofErr w:type="gramEnd"/>
-            <w:r>
-              <w:rPr>
-                <w:rFonts w:ascii="BRH Devanagari Extra" w:hAnsi="BRH Devanagari Extra" w:cs="BRH Devanagari Extra"/>
-                <w:color w:val="FF0000"/>
-                <w:sz w:val="32"/>
-                <w:szCs w:val="40"/>
-              </w:rPr>
-              <w:t xml:space="preserve"> | iuÉ¹Éÿ | AÉ |</w:t>
+              <w:t>)-  iÉqÉç | iuÉ¹Éÿ | AÉ |</w:t>
             </w:r>
           </w:p>
           <w:p>
@@ -1926,27 +1864,7 @@
                 <w:sz w:val="32"/>
                 <w:szCs w:val="40"/>
               </w:rPr>
-              <w:t>)</w:t>
-            </w:r>
-            <w:proofErr w:type="gramStart"/>
-            <w:r>
-              <w:rPr>
-                <w:rFonts w:ascii="BRH Devanagari Extra" w:hAnsi="BRH Devanagari Extra" w:cs="BRH Devanagari Extra"/>
-                <w:color w:val="FF0000"/>
-                <w:sz w:val="32"/>
-                <w:szCs w:val="40"/>
-              </w:rPr>
-              <w:t>-  iÉqÉç</w:t>
-            </w:r>
-            <w:proofErr w:type="gramEnd"/>
-            <w:r>
-              <w:rPr>
-                <w:rFonts w:ascii="BRH Devanagari Extra" w:hAnsi="BRH Devanagari Extra" w:cs="BRH Devanagari Extra"/>
-                <w:color w:val="FF0000"/>
-                <w:sz w:val="32"/>
-                <w:szCs w:val="40"/>
-              </w:rPr>
-              <w:t xml:space="preserve"> | iuÉ¹Éÿ | AÉ |</w:t>
+              <w:t>)-  iÉqÉç | iuÉ¹Éÿ | AÉ |</w:t>
             </w:r>
           </w:p>
           <w:p>
@@ -2166,19 +2084,8 @@
                 <w:sz w:val="32"/>
                 <w:szCs w:val="40"/>
               </w:rPr>
-              <w:t>)</w:t>
-            </w:r>
-            <w:proofErr w:type="gramStart"/>
-            <w:r>
-              <w:rPr>
-                <w:rFonts w:ascii="BRH Devanagari Extra" w:hAnsi="BRH Devanagari Extra" w:cs="BRH Devanagari Extra"/>
-                <w:color w:val="000000"/>
-                <w:sz w:val="32"/>
-                <w:szCs w:val="40"/>
-              </w:rPr>
-              <w:t>-  pÉ</w:t>
-            </w:r>
-            <w:proofErr w:type="gramEnd"/>
+              <w:t>)-  pÉ</w:t>
+            </w:r>
             <w:r>
               <w:rPr>
                 <w:rFonts w:ascii="BRH Malayalam Extra" w:hAnsi="BRH Malayalam Extra" w:cs="BRH Devanagari Extra"/>
@@ -2615,19 +2522,8 @@
                 <w:sz w:val="32"/>
                 <w:szCs w:val="40"/>
               </w:rPr>
-              <w:t>)</w:t>
-            </w:r>
-            <w:proofErr w:type="gramStart"/>
-            <w:r>
-              <w:rPr>
-                <w:rFonts w:ascii="BRH Devanagari Extra" w:hAnsi="BRH Devanagari Extra" w:cs="BRH Devanagari Extra"/>
-                <w:color w:val="000000"/>
-                <w:sz w:val="32"/>
-                <w:szCs w:val="40"/>
-              </w:rPr>
-              <w:t>-  uÉÉ</w:t>
-            </w:r>
-            <w:proofErr w:type="gramEnd"/>
+              <w:t>)-  uÉÉ</w:t>
+            </w:r>
             <w:r>
               <w:rPr>
                 <w:rFonts w:ascii="BRH Malayalam Extra" w:hAnsi="BRH Malayalam Extra" w:cs="BRH Devanagari Extra"/>
@@ -3078,19 +2974,8 @@
                 <w:sz w:val="32"/>
                 <w:szCs w:val="40"/>
               </w:rPr>
-              <w:t>)</w:t>
-            </w:r>
-            <w:proofErr w:type="gramStart"/>
-            <w:r>
-              <w:rPr>
-                <w:rFonts w:ascii="BRH Devanagari Extra" w:hAnsi="BRH Devanagari Extra" w:cs="BRH Devanagari Extra"/>
-                <w:color w:val="000000"/>
-                <w:sz w:val="32"/>
-                <w:szCs w:val="40"/>
-              </w:rPr>
-              <w:t>-  ÌuÉ</w:t>
-            </w:r>
-            <w:proofErr w:type="gramEnd"/>
+              <w:t>)-  ÌuÉ</w:t>
+            </w:r>
             <w:r>
               <w:rPr>
                 <w:rFonts w:ascii="BRH Devanagari Extra" w:hAnsi="BRH Devanagari Extra" w:cs="BRH Devanagari Extra"/>
@@ -3548,19 +3433,8 @@
                 <w:sz w:val="32"/>
                 <w:szCs w:val="40"/>
               </w:rPr>
-              <w:t>)</w:t>
-            </w:r>
-            <w:proofErr w:type="gramStart"/>
-            <w:r>
-              <w:rPr>
-                <w:rFonts w:ascii="BRH Devanagari Extra" w:hAnsi="BRH Devanagari Extra" w:cs="BRH Devanagari Extra"/>
-                <w:color w:val="000000"/>
-                <w:sz w:val="32"/>
-                <w:szCs w:val="40"/>
-              </w:rPr>
-              <w:t>-  ÌuÉ</w:t>
-            </w:r>
-            <w:proofErr w:type="gramEnd"/>
+              <w:t>)-  ÌuÉ</w:t>
+            </w:r>
             <w:r>
               <w:rPr>
                 <w:rFonts w:ascii="BRH Devanagari Extra" w:hAnsi="BRH Devanagari Extra" w:cs="BRH Devanagari Extra"/>
@@ -3795,19 +3669,8 @@
                 <w:sz w:val="32"/>
                 <w:szCs w:val="40"/>
               </w:rPr>
-              <w:t>)</w:t>
-            </w:r>
-            <w:proofErr w:type="gramStart"/>
-            <w:r>
-              <w:rPr>
-                <w:rFonts w:ascii="BRH Devanagari Extra" w:hAnsi="BRH Devanagari Extra" w:cs="BRH Devanagari Extra"/>
-                <w:color w:val="000000"/>
-                <w:sz w:val="32"/>
-                <w:szCs w:val="40"/>
-              </w:rPr>
-              <w:t>-  pÉ</w:t>
-            </w:r>
-            <w:proofErr w:type="gramEnd"/>
+              <w:t>)-  pÉ</w:t>
+            </w:r>
             <w:r>
               <w:rPr>
                 <w:rFonts w:ascii="BRH Malayalam Extra" w:hAnsi="BRH Malayalam Extra" w:cs="BRH Devanagari Extra"/>
@@ -4244,19 +4107,8 @@
                 <w:sz w:val="32"/>
                 <w:szCs w:val="40"/>
               </w:rPr>
-              <w:t>)</w:t>
-            </w:r>
-            <w:proofErr w:type="gramStart"/>
-            <w:r>
-              <w:rPr>
-                <w:rFonts w:ascii="BRH Devanagari Extra" w:hAnsi="BRH Devanagari Extra" w:cs="BRH Devanagari Extra"/>
-                <w:color w:val="000000"/>
-                <w:sz w:val="32"/>
-                <w:szCs w:val="40"/>
-              </w:rPr>
-              <w:t>-  uÉÉ</w:t>
-            </w:r>
-            <w:proofErr w:type="gramEnd"/>
+              <w:t>)-  uÉÉ</w:t>
+            </w:r>
             <w:r>
               <w:rPr>
                 <w:rFonts w:ascii="BRH Malayalam Extra" w:hAnsi="BRH Malayalam Extra" w:cs="BRH Devanagari Extra"/>
@@ -4722,17 +4574,7 @@
                 <w:sz w:val="32"/>
                 <w:szCs w:val="40"/>
               </w:rPr>
-              <w:t>)</w:t>
-            </w:r>
-            <w:proofErr w:type="gramStart"/>
-            <w:r>
-              <w:rPr>
-                <w:rFonts w:ascii="BRH Devanagari Extra" w:hAnsi="BRH Devanagari Extra" w:cs="BRH Devanagari Extra"/>
-                <w:color w:val="000000"/>
-                <w:sz w:val="32"/>
-                <w:szCs w:val="40"/>
-              </w:rPr>
-              <w:t>-  ÌuÉ</w:t>
+              <w:t>)-  ÌuÉ</w:t>
             </w:r>
             <w:r>
               <w:rPr>
@@ -4744,7 +4586,6 @@
               </w:rPr>
               <w:t>kÉ</w:t>
             </w:r>
-            <w:proofErr w:type="gramEnd"/>
             <w:r>
               <w:rPr>
                 <w:rFonts w:ascii="BRH Devanagari Extra" w:hAnsi="BRH Devanagari Extra" w:cs="BRH Devanagari Extra"/>
@@ -5192,17 +5033,7 @@
                 <w:sz w:val="32"/>
                 <w:szCs w:val="40"/>
               </w:rPr>
-              <w:t>)</w:t>
-            </w:r>
-            <w:proofErr w:type="gramStart"/>
-            <w:r>
-              <w:rPr>
-                <w:rFonts w:ascii="BRH Devanagari Extra" w:hAnsi="BRH Devanagari Extra" w:cs="BRH Devanagari Extra"/>
-                <w:color w:val="000000"/>
-                <w:sz w:val="32"/>
-                <w:szCs w:val="40"/>
-              </w:rPr>
-              <w:t>-  ÌuÉ</w:t>
+              <w:t>)-  ÌuÉ</w:t>
             </w:r>
             <w:r>
               <w:rPr>
@@ -5214,7 +5045,6 @@
               </w:rPr>
               <w:t>kÉ</w:t>
             </w:r>
-            <w:proofErr w:type="gramEnd"/>
             <w:r>
               <w:rPr>
                 <w:rFonts w:ascii="BRH Devanagari Extra" w:hAnsi="BRH Devanagari Extra" w:cs="BRH Devanagari Extra"/>
@@ -5444,27 +5274,7 @@
                 <w:sz w:val="32"/>
                 <w:szCs w:val="40"/>
               </w:rPr>
-              <w:t>)</w:t>
-            </w:r>
-            <w:proofErr w:type="gramStart"/>
-            <w:r>
-              <w:rPr>
-                <w:rFonts w:ascii="BRH Devanagari Extra" w:hAnsi="BRH Devanagari Extra" w:cs="BRH Devanagari Extra"/>
-                <w:color w:val="000000"/>
-                <w:sz w:val="32"/>
-                <w:szCs w:val="40"/>
-              </w:rPr>
-              <w:t>-  AÉÌiÉïÿqÉç</w:t>
-            </w:r>
-            <w:proofErr w:type="gramEnd"/>
-            <w:r>
-              <w:rPr>
-                <w:rFonts w:ascii="BRH Devanagari Extra" w:hAnsi="BRH Devanagari Extra" w:cs="BRH Devanagari Extra"/>
-                <w:color w:val="000000"/>
-                <w:sz w:val="32"/>
-                <w:szCs w:val="40"/>
-              </w:rPr>
-              <w:t xml:space="preserve"> | AÉ | G</w:t>
+              <w:t>)-  AÉÌiÉïÿqÉç | AÉ | G</w:t>
             </w:r>
             <w:r>
               <w:rPr>
@@ -5784,27 +5594,7 @@
                 <w:sz w:val="32"/>
                 <w:szCs w:val="40"/>
               </w:rPr>
-              <w:t>)</w:t>
-            </w:r>
-            <w:proofErr w:type="gramStart"/>
-            <w:r>
-              <w:rPr>
-                <w:rFonts w:ascii="BRH Devanagari Extra" w:hAnsi="BRH Devanagari Extra" w:cs="BRH Devanagari Extra"/>
-                <w:color w:val="000000"/>
-                <w:sz w:val="32"/>
-                <w:szCs w:val="40"/>
-              </w:rPr>
-              <w:t>-  AÉÌiÉïÿqÉç</w:t>
-            </w:r>
-            <w:proofErr w:type="gramEnd"/>
-            <w:r>
-              <w:rPr>
-                <w:rFonts w:ascii="BRH Devanagari Extra" w:hAnsi="BRH Devanagari Extra" w:cs="BRH Devanagari Extra"/>
-                <w:color w:val="000000"/>
-                <w:sz w:val="32"/>
-                <w:szCs w:val="40"/>
-              </w:rPr>
-              <w:t xml:space="preserve"> | AÉ | G</w:t>
+              <w:t>)-  AÉÌiÉïÿqÉç | AÉ | G</w:t>
             </w:r>
             <w:r>
               <w:rPr>
@@ -6126,19 +5916,8 @@
                 <w:sz w:val="32"/>
                 <w:szCs w:val="40"/>
               </w:rPr>
-              <w:t>)</w:t>
-            </w:r>
-            <w:proofErr w:type="gramStart"/>
-            <w:r>
-              <w:rPr>
-                <w:rFonts w:ascii="BRH Devanagari Extra" w:hAnsi="BRH Devanagari Extra" w:cs="BRH Devanagari Extra"/>
-                <w:color w:val="000000"/>
-                <w:sz w:val="32"/>
-                <w:szCs w:val="40"/>
-              </w:rPr>
-              <w:t>-  A</w:t>
-            </w:r>
-            <w:proofErr w:type="gramEnd"/>
+              <w:t>)-  A</w:t>
+            </w:r>
             <w:r>
               <w:rPr>
                 <w:rFonts w:ascii="BRH Malayalam Extra" w:hAnsi="BRH Malayalam Extra" w:cs="BRH Devanagari Extra"/>
@@ -6710,19 +6489,8 @@
                 <w:sz w:val="32"/>
                 <w:szCs w:val="40"/>
               </w:rPr>
-              <w:t>)</w:t>
-            </w:r>
-            <w:proofErr w:type="gramStart"/>
-            <w:r>
-              <w:rPr>
-                <w:rFonts w:ascii="BRH Devanagari Extra" w:hAnsi="BRH Devanagari Extra" w:cs="BRH Devanagari Extra"/>
-                <w:color w:val="000000"/>
-                <w:sz w:val="32"/>
-                <w:szCs w:val="40"/>
-              </w:rPr>
-              <w:t>-  A</w:t>
-            </w:r>
-            <w:proofErr w:type="gramEnd"/>
+              <w:t>)-  A</w:t>
+            </w:r>
             <w:r>
               <w:rPr>
                 <w:rFonts w:ascii="BRH Malayalam Extra" w:hAnsi="BRH Malayalam Extra" w:cs="BRH Devanagari Extra"/>
@@ -7336,19 +7104,8 @@
                 <w:sz w:val="32"/>
                 <w:szCs w:val="40"/>
               </w:rPr>
-              <w:t>)</w:t>
-            </w:r>
-            <w:proofErr w:type="gramStart"/>
-            <w:r>
-              <w:rPr>
-                <w:rFonts w:ascii="BRH Devanagari Extra" w:hAnsi="BRH Devanagari Extra" w:cs="BRH Devanagari Extra"/>
-                <w:color w:val="000000"/>
-                <w:sz w:val="32"/>
-                <w:szCs w:val="40"/>
-              </w:rPr>
-              <w:t>-  A</w:t>
-            </w:r>
-            <w:proofErr w:type="gramEnd"/>
+              <w:t>)-  A</w:t>
+            </w:r>
             <w:r>
               <w:rPr>
                 <w:rFonts w:ascii="BRH Malayalam Extra" w:hAnsi="BRH Malayalam Extra" w:cs="BRH Devanagari Extra"/>
@@ -7817,19 +7574,8 @@
                 <w:sz w:val="32"/>
                 <w:szCs w:val="40"/>
               </w:rPr>
-              <w:t>)</w:t>
-            </w:r>
-            <w:proofErr w:type="gramStart"/>
-            <w:r>
-              <w:rPr>
-                <w:rFonts w:ascii="BRH Devanagari Extra" w:hAnsi="BRH Devanagari Extra" w:cs="BRH Devanagari Extra"/>
-                <w:color w:val="000000"/>
-                <w:sz w:val="32"/>
-                <w:szCs w:val="40"/>
-              </w:rPr>
-              <w:t>-  A</w:t>
-            </w:r>
-            <w:proofErr w:type="gramEnd"/>
+              <w:t>)-  A</w:t>
+            </w:r>
             <w:r>
               <w:rPr>
                 <w:rFonts w:ascii="BRH Malayalam Extra" w:hAnsi="BRH Malayalam Extra" w:cs="BRH Devanagari Extra"/>
@@ -8066,19 +7812,8 @@
                 <w:sz w:val="32"/>
                 <w:szCs w:val="40"/>
               </w:rPr>
-              <w:t>)</w:t>
-            </w:r>
-            <w:proofErr w:type="gramStart"/>
-            <w:r>
-              <w:rPr>
-                <w:rFonts w:ascii="BRH Devanagari Extra" w:hAnsi="BRH Devanagari Extra" w:cs="BRH Devanagari Extra"/>
-                <w:color w:val="000000"/>
-                <w:sz w:val="32"/>
-                <w:szCs w:val="40"/>
-              </w:rPr>
-              <w:t>-  A</w:t>
-            </w:r>
-            <w:proofErr w:type="gramEnd"/>
+              <w:t>)-  A</w:t>
+            </w:r>
             <w:r>
               <w:rPr>
                 <w:rFonts w:ascii="BRH Malayalam Extra" w:hAnsi="BRH Malayalam Extra" w:cs="BRH Devanagari Extra"/>
@@ -8590,19 +8325,8 @@
                 <w:sz w:val="32"/>
                 <w:szCs w:val="40"/>
               </w:rPr>
-              <w:t>)</w:t>
-            </w:r>
-            <w:proofErr w:type="gramStart"/>
-            <w:r>
-              <w:rPr>
-                <w:rFonts w:ascii="BRH Devanagari Extra" w:hAnsi="BRH Devanagari Extra" w:cs="BRH Devanagari Extra"/>
-                <w:color w:val="000000"/>
-                <w:sz w:val="32"/>
-                <w:szCs w:val="40"/>
-              </w:rPr>
-              <w:t>-  A</w:t>
-            </w:r>
-            <w:proofErr w:type="gramEnd"/>
+              <w:t>)-  A</w:t>
+            </w:r>
             <w:r>
               <w:rPr>
                 <w:rFonts w:ascii="BRH Malayalam Extra" w:hAnsi="BRH Malayalam Extra" w:cs="BRH Devanagari Extra"/>
@@ -9121,19 +8845,8 @@
                 <w:sz w:val="32"/>
                 <w:szCs w:val="40"/>
               </w:rPr>
-              <w:t>)</w:t>
-            </w:r>
-            <w:proofErr w:type="gramStart"/>
-            <w:r>
-              <w:rPr>
-                <w:rFonts w:ascii="BRH Devanagari Extra" w:hAnsi="BRH Devanagari Extra" w:cs="BRH Devanagari Extra"/>
-                <w:color w:val="000000"/>
-                <w:sz w:val="32"/>
-                <w:szCs w:val="40"/>
-              </w:rPr>
-              <w:t>-  A</w:t>
-            </w:r>
-            <w:proofErr w:type="gramEnd"/>
+              <w:t>)-  A</w:t>
+            </w:r>
             <w:r>
               <w:rPr>
                 <w:rFonts w:ascii="BRH Malayalam Extra" w:hAnsi="BRH Malayalam Extra" w:cs="BRH Devanagari Extra"/>
@@ -9576,19 +9289,8 @@
                 <w:sz w:val="32"/>
                 <w:szCs w:val="40"/>
               </w:rPr>
-              <w:t>)</w:t>
-            </w:r>
-            <w:proofErr w:type="gramStart"/>
-            <w:r>
-              <w:rPr>
-                <w:rFonts w:ascii="BRH Devanagari Extra" w:hAnsi="BRH Devanagari Extra" w:cs="BRH Devanagari Extra"/>
-                <w:color w:val="000000"/>
-                <w:sz w:val="32"/>
-                <w:szCs w:val="40"/>
-              </w:rPr>
-              <w:t>-  A</w:t>
-            </w:r>
-            <w:proofErr w:type="gramEnd"/>
+              <w:t>)-  A</w:t>
+            </w:r>
             <w:r>
               <w:rPr>
                 <w:rFonts w:ascii="BRH Malayalam Extra" w:hAnsi="BRH Malayalam Extra" w:cs="BRH Devanagari Extra"/>
@@ -11640,19 +11342,8 @@
                 <w:sz w:val="32"/>
                 <w:szCs w:val="40"/>
               </w:rPr>
-              <w:t>)</w:t>
-            </w:r>
-            <w:proofErr w:type="gramStart"/>
-            <w:r>
-              <w:rPr>
-                <w:rFonts w:ascii="BRH Devanagari Extra" w:hAnsi="BRH Devanagari Extra" w:cs="BRH Devanagari Extra"/>
-                <w:color w:val="000000"/>
-                <w:sz w:val="32"/>
-                <w:szCs w:val="40"/>
-              </w:rPr>
-              <w:t>-  iuÉÉ</w:t>
-            </w:r>
-            <w:proofErr w:type="gramEnd"/>
+              <w:t>)-  iuÉÉ</w:t>
+            </w:r>
             <w:r>
               <w:rPr>
                 <w:rFonts w:ascii="BRH Malayalam Extra" w:hAnsi="BRH Malayalam Extra" w:cs="BRH Devanagari Extra"/>
@@ -12077,27 +11768,7 @@
                 <w:sz w:val="32"/>
                 <w:szCs w:val="40"/>
               </w:rPr>
-              <w:t>)</w:t>
-            </w:r>
-            <w:proofErr w:type="gramStart"/>
-            <w:r>
-              <w:rPr>
-                <w:rFonts w:ascii="BRH Devanagari Extra" w:hAnsi="BRH Devanagari Extra" w:cs="BRH Devanagari Extra"/>
-                <w:color w:val="000000"/>
-                <w:sz w:val="32"/>
-                <w:szCs w:val="40"/>
-              </w:rPr>
-              <w:t>-  ¢</w:t>
-            </w:r>
-            <w:proofErr w:type="gramEnd"/>
-            <w:r>
-              <w:rPr>
-                <w:rFonts w:ascii="BRH Devanagari Extra" w:hAnsi="BRH Devanagari Extra" w:cs="BRH Devanagari Extra"/>
-                <w:color w:val="000000"/>
-                <w:sz w:val="32"/>
-                <w:szCs w:val="40"/>
-              </w:rPr>
-              <w:t>Ñü</w:t>
+              <w:t>)-  ¢Ñü</w:t>
             </w:r>
             <w:r>
               <w:rPr>
@@ -12611,19 +12282,8 @@
                 <w:sz w:val="32"/>
                 <w:szCs w:val="40"/>
               </w:rPr>
-              <w:t>)</w:t>
-            </w:r>
-            <w:proofErr w:type="gramStart"/>
-            <w:r>
-              <w:rPr>
-                <w:rFonts w:ascii="BRH Devanagari Extra" w:hAnsi="BRH Devanagari Extra" w:cs="BRH Devanagari Extra"/>
-                <w:color w:val="000000"/>
-                <w:sz w:val="32"/>
-                <w:szCs w:val="40"/>
-              </w:rPr>
-              <w:t>-  mÉ</w:t>
-            </w:r>
-            <w:proofErr w:type="gramEnd"/>
+              <w:t>)-  mÉ</w:t>
+            </w:r>
             <w:r>
               <w:rPr>
                 <w:rFonts w:ascii="BRH Malayalam Extra" w:hAnsi="BRH Malayalam Extra" w:cs="BRH Devanagari Extra"/>
@@ -13120,19 +12780,8 @@
                 <w:sz w:val="32"/>
                 <w:szCs w:val="40"/>
               </w:rPr>
-              <w:t>)</w:t>
-            </w:r>
-            <w:proofErr w:type="gramStart"/>
-            <w:r>
-              <w:rPr>
-                <w:rFonts w:ascii="BRH Devanagari Extra" w:hAnsi="BRH Devanagari Extra" w:cs="BRH Devanagari Extra"/>
-                <w:color w:val="000000"/>
-                <w:sz w:val="32"/>
-                <w:szCs w:val="40"/>
-              </w:rPr>
-              <w:t>-  mÉ</w:t>
-            </w:r>
-            <w:proofErr w:type="gramEnd"/>
+              <w:t>)-  mÉ</w:t>
+            </w:r>
             <w:r>
               <w:rPr>
                 <w:rFonts w:ascii="BRH Malayalam Extra" w:hAnsi="BRH Malayalam Extra" w:cs="BRH Devanagari Extra"/>
@@ -13380,27 +13029,7 @@
                 <w:sz w:val="32"/>
                 <w:szCs w:val="40"/>
               </w:rPr>
-              <w:t>)</w:t>
-            </w:r>
-            <w:proofErr w:type="gramStart"/>
-            <w:r>
-              <w:rPr>
-                <w:rFonts w:ascii="BRH Devanagari Extra" w:hAnsi="BRH Devanagari Extra" w:cs="BRH Devanagari Extra"/>
-                <w:color w:val="000000"/>
-                <w:sz w:val="32"/>
-                <w:szCs w:val="40"/>
-              </w:rPr>
-              <w:t>-  AuÉþirÉÉï</w:t>
-            </w:r>
-            <w:proofErr w:type="gramEnd"/>
-            <w:r>
-              <w:rPr>
-                <w:rFonts w:ascii="BRH Devanagari Extra" w:hAnsi="BRH Devanagari Extra" w:cs="BRH Devanagari Extra"/>
-                <w:color w:val="000000"/>
-                <w:sz w:val="32"/>
-                <w:szCs w:val="40"/>
-              </w:rPr>
-              <w:t xml:space="preserve"> ||</w:t>
+              <w:t>)-  AuÉþirÉÉï ||</w:t>
             </w:r>
           </w:p>
           <w:p>
@@ -13613,27 +13242,7 @@
                 <w:sz w:val="32"/>
                 <w:szCs w:val="40"/>
               </w:rPr>
-              <w:t>)</w:t>
-            </w:r>
-            <w:proofErr w:type="gramStart"/>
-            <w:r>
-              <w:rPr>
-                <w:rFonts w:ascii="BRH Devanagari Extra" w:hAnsi="BRH Devanagari Extra" w:cs="BRH Devanagari Extra"/>
-                <w:color w:val="000000"/>
-                <w:sz w:val="32"/>
-                <w:szCs w:val="40"/>
-              </w:rPr>
-              <w:t>-  AuÉþirÉÉï</w:t>
-            </w:r>
-            <w:proofErr w:type="gramEnd"/>
-            <w:r>
-              <w:rPr>
-                <w:rFonts w:ascii="BRH Devanagari Extra" w:hAnsi="BRH Devanagari Extra" w:cs="BRH Devanagari Extra"/>
-                <w:color w:val="000000"/>
-                <w:sz w:val="32"/>
-                <w:szCs w:val="40"/>
-              </w:rPr>
-              <w:t xml:space="preserve"> ||</w:t>
+              <w:t>)-  AuÉþirÉÉï ||</w:t>
             </w:r>
           </w:p>
           <w:p>
@@ -13841,27 +13450,7 @@
                 <w:sz w:val="32"/>
                 <w:szCs w:val="40"/>
               </w:rPr>
-              <w:t>)</w:t>
-            </w:r>
-            <w:proofErr w:type="gramStart"/>
-            <w:r>
-              <w:rPr>
-                <w:rFonts w:ascii="BRH Devanagari Extra" w:hAnsi="BRH Devanagari Extra" w:cs="BRH Devanagari Extra"/>
-                <w:color w:val="000000"/>
-                <w:sz w:val="32"/>
-                <w:szCs w:val="40"/>
-              </w:rPr>
-              <w:t>-  rÉiÉç</w:t>
-            </w:r>
-            <w:proofErr w:type="gramEnd"/>
-            <w:r>
-              <w:rPr>
-                <w:rFonts w:ascii="BRH Devanagari Extra" w:hAnsi="BRH Devanagari Extra" w:cs="BRH Devanagari Extra"/>
-                <w:color w:val="000000"/>
-                <w:sz w:val="32"/>
-                <w:szCs w:val="40"/>
-              </w:rPr>
-              <w:t xml:space="preserve"> | iÉå</w:t>
+              <w:t>)-  rÉiÉç | iÉå</w:t>
             </w:r>
             <w:r>
               <w:rPr>
@@ -14239,19 +13828,8 @@
                 <w:sz w:val="32"/>
                 <w:szCs w:val="40"/>
               </w:rPr>
-              <w:t>)</w:t>
-            </w:r>
-            <w:proofErr w:type="gramStart"/>
-            <w:r>
-              <w:rPr>
-                <w:rFonts w:ascii="BRH Devanagari Extra" w:hAnsi="BRH Devanagari Extra" w:cs="BRH Devanagari Extra"/>
-                <w:color w:val="000000"/>
-                <w:sz w:val="32"/>
-                <w:szCs w:val="40"/>
-              </w:rPr>
-              <w:t>-  iÉå</w:t>
-            </w:r>
-            <w:proofErr w:type="gramEnd"/>
+              <w:t>)-  iÉå</w:t>
+            </w:r>
             <w:r>
               <w:rPr>
                 <w:rFonts w:ascii="BRH Malayalam Extra" w:hAnsi="BRH Malayalam Extra" w:cs="BRH Devanagari Extra"/>
@@ -14860,19 +14438,8 @@
                 <w:sz w:val="32"/>
                 <w:szCs w:val="40"/>
               </w:rPr>
-              <w:t>)</w:t>
-            </w:r>
-            <w:proofErr w:type="gramStart"/>
-            <w:r>
-              <w:rPr>
-                <w:rFonts w:ascii="BRH Devanagari Extra" w:hAnsi="BRH Devanagari Extra" w:cs="BRH Devanagari Extra"/>
-                <w:color w:val="000000"/>
-                <w:sz w:val="32"/>
-                <w:szCs w:val="40"/>
-              </w:rPr>
-              <w:t>-  qÉ</w:t>
-            </w:r>
-            <w:proofErr w:type="gramEnd"/>
+              <w:t>)-  qÉ</w:t>
+            </w:r>
             <w:r>
               <w:rPr>
                 <w:rFonts w:ascii="BRH Malayalam Extra" w:hAnsi="BRH Malayalam Extra" w:cs="BRH Devanagari Extra"/>
@@ -15480,19 +15047,8 @@
                 <w:sz w:val="32"/>
                 <w:szCs w:val="40"/>
               </w:rPr>
-              <w:t>)</w:t>
-            </w:r>
-            <w:proofErr w:type="gramStart"/>
-            <w:r>
-              <w:rPr>
-                <w:rFonts w:ascii="BRH Devanagari Extra" w:hAnsi="BRH Devanagari Extra" w:cs="BRH Devanagari Extra"/>
-                <w:color w:val="000000"/>
-                <w:sz w:val="32"/>
-                <w:szCs w:val="40"/>
-              </w:rPr>
-              <w:t>-  qÉ</w:t>
-            </w:r>
-            <w:proofErr w:type="gramEnd"/>
+              <w:t>)-  qÉ</w:t>
+            </w:r>
             <w:r>
               <w:rPr>
                 <w:rFonts w:ascii="BRH Malayalam Extra" w:hAnsi="BRH Malayalam Extra" w:cs="BRH Devanagari Extra"/>
@@ -15814,27 +15370,7 @@
                 <w:sz w:val="32"/>
                 <w:szCs w:val="40"/>
               </w:rPr>
-              <w:t>)</w:t>
-            </w:r>
-            <w:proofErr w:type="gramStart"/>
-            <w:r>
-              <w:rPr>
-                <w:rFonts w:ascii="BRH Devanagari Extra" w:hAnsi="BRH Devanagari Extra" w:cs="BRH Devanagari Extra"/>
-                <w:color w:val="000000"/>
-                <w:sz w:val="32"/>
-                <w:szCs w:val="40"/>
-              </w:rPr>
-              <w:t>-  rÉiÉç</w:t>
-            </w:r>
-            <w:proofErr w:type="gramEnd"/>
-            <w:r>
-              <w:rPr>
-                <w:rFonts w:ascii="BRH Devanagari Extra" w:hAnsi="BRH Devanagari Extra" w:cs="BRH Devanagari Extra"/>
-                <w:color w:val="000000"/>
-                <w:sz w:val="32"/>
-                <w:szCs w:val="40"/>
-              </w:rPr>
-              <w:t xml:space="preserve"> | iÉå</w:t>
+              <w:t>)-  rÉiÉç | iÉå</w:t>
             </w:r>
             <w:r>
               <w:rPr>
@@ -16204,19 +15740,8 @@
                 <w:sz w:val="32"/>
                 <w:szCs w:val="40"/>
               </w:rPr>
-              <w:t>)</w:t>
-            </w:r>
-            <w:proofErr w:type="gramStart"/>
-            <w:r>
-              <w:rPr>
-                <w:rFonts w:ascii="BRH Devanagari Extra" w:hAnsi="BRH Devanagari Extra" w:cs="BRH Devanagari Extra"/>
-                <w:color w:val="000000"/>
-                <w:sz w:val="32"/>
-                <w:szCs w:val="40"/>
-              </w:rPr>
-              <w:t>-  iÉå</w:t>
-            </w:r>
-            <w:proofErr w:type="gramEnd"/>
+              <w:t>)-  iÉå</w:t>
+            </w:r>
             <w:r>
               <w:rPr>
                 <w:rFonts w:ascii="BRH Malayalam Extra" w:hAnsi="BRH Malayalam Extra" w:cs="BRH Devanagari Extra"/>
@@ -16801,19 +16326,8 @@
                 <w:sz w:val="32"/>
                 <w:szCs w:val="40"/>
               </w:rPr>
-              <w:t>)</w:t>
-            </w:r>
-            <w:proofErr w:type="gramStart"/>
-            <w:r>
-              <w:rPr>
-                <w:rFonts w:ascii="BRH Devanagari Extra" w:hAnsi="BRH Devanagari Extra" w:cs="BRH Devanagari Extra"/>
-                <w:color w:val="000000"/>
-                <w:sz w:val="32"/>
-                <w:szCs w:val="40"/>
-              </w:rPr>
-              <w:t>-  qÉ</w:t>
-            </w:r>
-            <w:proofErr w:type="gramEnd"/>
+              <w:t>)-  qÉ</w:t>
+            </w:r>
             <w:r>
               <w:rPr>
                 <w:rFonts w:ascii="BRH Malayalam Extra" w:hAnsi="BRH Malayalam Extra" w:cs="BRH Devanagari Extra"/>
@@ -17386,19 +16900,8 @@
                 <w:sz w:val="32"/>
                 <w:szCs w:val="40"/>
               </w:rPr>
-              <w:t>)</w:t>
-            </w:r>
-            <w:proofErr w:type="gramStart"/>
-            <w:r>
-              <w:rPr>
-                <w:rFonts w:ascii="BRH Devanagari Extra" w:hAnsi="BRH Devanagari Extra" w:cs="BRH Devanagari Extra"/>
-                <w:color w:val="000000"/>
-                <w:sz w:val="32"/>
-                <w:szCs w:val="40"/>
-              </w:rPr>
-              <w:t>-  qÉ</w:t>
-            </w:r>
-            <w:proofErr w:type="gramEnd"/>
+              <w:t>)-  qÉ</w:t>
+            </w:r>
             <w:r>
               <w:rPr>
                 <w:rFonts w:ascii="BRH Malayalam Extra" w:hAnsi="BRH Malayalam Extra" w:cs="BRH Devanagari Extra"/>
@@ -17727,19 +17230,8 @@
                 <w:sz w:val="32"/>
                 <w:szCs w:val="40"/>
               </w:rPr>
-              <w:t>)</w:t>
-            </w:r>
-            <w:proofErr w:type="gramStart"/>
-            <w:r>
-              <w:rPr>
-                <w:rFonts w:ascii="BRH Devanagari Extra" w:hAnsi="BRH Devanagari Extra" w:cs="BRH Devanagari Extra"/>
-                <w:color w:val="FF0000"/>
-                <w:sz w:val="32"/>
-                <w:szCs w:val="40"/>
-              </w:rPr>
-              <w:t>-  A</w:t>
-            </w:r>
-            <w:proofErr w:type="gramEnd"/>
+              <w:t>)-  A</w:t>
+            </w:r>
             <w:r>
               <w:rPr>
                 <w:rFonts w:ascii="BRH Malayalam Extra" w:hAnsi="BRH Malayalam Extra" w:cs="BRH Devanagari Extra"/>
@@ -18160,19 +17652,8 @@
                 <w:sz w:val="32"/>
                 <w:szCs w:val="40"/>
               </w:rPr>
-              <w:t>)</w:t>
-            </w:r>
-            <w:proofErr w:type="gramStart"/>
-            <w:r>
-              <w:rPr>
-                <w:rFonts w:ascii="BRH Devanagari Extra" w:hAnsi="BRH Devanagari Extra" w:cs="BRH Devanagari Extra"/>
-                <w:color w:val="FF0000"/>
-                <w:sz w:val="32"/>
-                <w:szCs w:val="40"/>
-              </w:rPr>
-              <w:t>-  sÉÉå</w:t>
-            </w:r>
-            <w:proofErr w:type="gramEnd"/>
+              <w:t>)-  sÉÉå</w:t>
+            </w:r>
             <w:r>
               <w:rPr>
                 <w:rFonts w:ascii="BRH Malayalam Extra" w:hAnsi="BRH Malayalam Extra" w:cs="BRH Devanagari Extra"/>
@@ -18548,19 +18029,8 @@
                 <w:sz w:val="32"/>
                 <w:szCs w:val="40"/>
               </w:rPr>
-              <w:t>)</w:t>
-            </w:r>
-            <w:proofErr w:type="gramStart"/>
-            <w:r>
-              <w:rPr>
-                <w:rFonts w:ascii="BRH Devanagari Extra" w:hAnsi="BRH Devanagari Extra" w:cs="BRH Devanagari Extra"/>
-                <w:color w:val="FF0000"/>
-                <w:sz w:val="32"/>
-                <w:szCs w:val="40"/>
-              </w:rPr>
-              <w:t>-  A</w:t>
-            </w:r>
-            <w:proofErr w:type="gramEnd"/>
+              <w:t>)-  A</w:t>
+            </w:r>
             <w:r>
               <w:rPr>
                 <w:rFonts w:ascii="BRH Malayalam Extra" w:hAnsi="BRH Malayalam Extra" w:cs="BRH Devanagari Extra"/>
@@ -18981,19 +18451,8 @@
                 <w:sz w:val="32"/>
                 <w:szCs w:val="40"/>
               </w:rPr>
-              <w:t>)</w:t>
-            </w:r>
-            <w:proofErr w:type="gramStart"/>
-            <w:r>
-              <w:rPr>
-                <w:rFonts w:ascii="BRH Devanagari Extra" w:hAnsi="BRH Devanagari Extra" w:cs="BRH Devanagari Extra"/>
-                <w:color w:val="FF0000"/>
-                <w:sz w:val="32"/>
-                <w:szCs w:val="40"/>
-              </w:rPr>
-              <w:t>-  sÉÉå</w:t>
-            </w:r>
-            <w:proofErr w:type="gramEnd"/>
+              <w:t>)-  sÉÉå</w:t>
+            </w:r>
             <w:r>
               <w:rPr>
                 <w:rFonts w:ascii="BRH Malayalam Extra" w:hAnsi="BRH Malayalam Extra" w:cs="BRH Devanagari Extra"/>
@@ -20100,19 +19559,8 @@
                 <w:sz w:val="32"/>
                 <w:szCs w:val="40"/>
               </w:rPr>
-              <w:t>)</w:t>
-            </w:r>
-            <w:proofErr w:type="gramStart"/>
-            <w:r>
-              <w:rPr>
-                <w:rFonts w:ascii="BRH Devanagari Extra" w:hAnsi="BRH Devanagari Extra" w:cs="BRH Devanagari Extra"/>
-                <w:color w:val="FF0000"/>
-                <w:sz w:val="32"/>
-                <w:szCs w:val="40"/>
-              </w:rPr>
-              <w:t>-  G</w:t>
-            </w:r>
-            <w:proofErr w:type="gramEnd"/>
+              <w:t>)-  G</w:t>
+            </w:r>
             <w:r>
               <w:rPr>
                 <w:rFonts w:ascii="BRH Malayalam Extra" w:hAnsi="BRH Malayalam Extra" w:cs="BRH Devanagari Extra"/>
@@ -20369,19 +19817,8 @@
                 <w:sz w:val="32"/>
                 <w:szCs w:val="40"/>
               </w:rPr>
-              <w:t>)</w:t>
-            </w:r>
-            <w:proofErr w:type="gramStart"/>
-            <w:r>
-              <w:rPr>
-                <w:rFonts w:ascii="BRH Devanagari Extra" w:hAnsi="BRH Devanagari Extra" w:cs="BRH Devanagari Extra"/>
-                <w:color w:val="FF0000"/>
-                <w:sz w:val="32"/>
-                <w:szCs w:val="40"/>
-              </w:rPr>
-              <w:t>-  G</w:t>
-            </w:r>
-            <w:proofErr w:type="gramEnd"/>
+              <w:t>)-  G</w:t>
+            </w:r>
             <w:r>
               <w:rPr>
                 <w:rFonts w:ascii="BRH Malayalam Extra" w:hAnsi="BRH Malayalam Extra" w:cs="BRH Devanagari Extra"/>
@@ -20644,27 +20081,7 @@
                 <w:sz w:val="32"/>
                 <w:szCs w:val="40"/>
               </w:rPr>
-              <w:t>)</w:t>
-            </w:r>
-            <w:proofErr w:type="gramStart"/>
-            <w:r>
-              <w:rPr>
-                <w:rFonts w:ascii="BRH Devanagari Extra" w:hAnsi="BRH Devanagari Extra" w:cs="BRH Devanagari Extra"/>
-                <w:color w:val="000000"/>
-                <w:sz w:val="32"/>
-                <w:szCs w:val="40"/>
-              </w:rPr>
-              <w:t>-  zÉ</w:t>
-            </w:r>
-            <w:proofErr w:type="gramEnd"/>
-            <w:r>
-              <w:rPr>
-                <w:rFonts w:ascii="BRH Devanagari Extra" w:hAnsi="BRH Devanagari Extra" w:cs="BRH Devanagari Extra"/>
-                <w:color w:val="000000"/>
-                <w:sz w:val="32"/>
-                <w:szCs w:val="40"/>
-              </w:rPr>
-              <w:t>×</w:t>
+              <w:t>)-  zÉ×</w:t>
             </w:r>
             <w:r>
               <w:rPr>
@@ -20908,27 +20325,7 @@
                 <w:sz w:val="32"/>
                 <w:szCs w:val="40"/>
               </w:rPr>
-              <w:t>)</w:t>
-            </w:r>
-            <w:proofErr w:type="gramStart"/>
-            <w:r>
-              <w:rPr>
-                <w:rFonts w:ascii="BRH Devanagari Extra" w:hAnsi="BRH Devanagari Extra" w:cs="BRH Devanagari Extra"/>
-                <w:color w:val="000000"/>
-                <w:sz w:val="32"/>
-                <w:szCs w:val="40"/>
-              </w:rPr>
-              <w:t>-  zÉ</w:t>
-            </w:r>
-            <w:proofErr w:type="gramEnd"/>
-            <w:r>
-              <w:rPr>
-                <w:rFonts w:ascii="BRH Devanagari Extra" w:hAnsi="BRH Devanagari Extra" w:cs="BRH Devanagari Extra"/>
-                <w:color w:val="000000"/>
-                <w:sz w:val="32"/>
-                <w:szCs w:val="40"/>
-              </w:rPr>
-              <w:t>×</w:t>
+              <w:t>)-  zÉ×</w:t>
             </w:r>
             <w:r>
               <w:rPr>
@@ -21173,19 +20570,8 @@
                 <w:sz w:val="32"/>
                 <w:szCs w:val="40"/>
               </w:rPr>
-              <w:t>)</w:t>
-            </w:r>
-            <w:proofErr w:type="gramStart"/>
-            <w:r>
-              <w:rPr>
-                <w:rFonts w:ascii="BRH Devanagari Extra" w:hAnsi="BRH Devanagari Extra" w:cs="BRH Devanagari Extra"/>
-                <w:color w:val="FF0000"/>
-                <w:sz w:val="32"/>
-                <w:szCs w:val="40"/>
-              </w:rPr>
-              <w:t>-  lÉ</w:t>
-            </w:r>
-            <w:proofErr w:type="gramEnd"/>
+              <w:t>)-  lÉ</w:t>
+            </w:r>
             <w:r>
               <w:rPr>
                 <w:rFonts w:ascii="BRH Malayalam Extra" w:hAnsi="BRH Malayalam Extra" w:cs="BRH Devanagari Extra"/>
@@ -21843,19 +21229,8 @@
                 <w:sz w:val="32"/>
                 <w:szCs w:val="40"/>
               </w:rPr>
-              <w:t>)</w:t>
-            </w:r>
-            <w:proofErr w:type="gramStart"/>
-            <w:r>
-              <w:rPr>
-                <w:rFonts w:ascii="BRH Devanagari Extra" w:hAnsi="BRH Devanagari Extra" w:cs="BRH Devanagari Extra"/>
-                <w:color w:val="FF0000"/>
-                <w:sz w:val="32"/>
-                <w:szCs w:val="40"/>
-              </w:rPr>
-              <w:t>-  mÉÉ</w:t>
-            </w:r>
-            <w:proofErr w:type="gramEnd"/>
+              <w:t>)-  mÉÉ</w:t>
+            </w:r>
             <w:r>
               <w:rPr>
                 <w:rFonts w:ascii="BRH Malayalam Extra" w:hAnsi="BRH Malayalam Extra" w:cs="BRH Devanagari Extra"/>
@@ -22207,37 +21582,17 @@
                 <w:color w:val="FF0000"/>
                 <w:sz w:val="32"/>
                 <w:szCs w:val="40"/>
-                <w:highlight w:val="yellow"/>
-              </w:rPr>
-              <w:t>ÅalÉ</w:t>
-            </w:r>
-            <w:r>
-              <w:rPr>
-                <w:rFonts w:ascii="BRH Devanagari Extra" w:hAnsi="BRH Devanagari Extra" w:cs="BRH Devanagari Extra"/>
-                <w:color w:val="FF0000"/>
-                <w:sz w:val="32"/>
-                <w:szCs w:val="40"/>
-              </w:rPr>
-              <w:t>å Å</w:t>
-            </w:r>
-            <w:r>
-              <w:rPr>
-                <w:rFonts w:ascii="BRH Devanagari Extra" w:hAnsi="BRH Devanagari Extra" w:cs="BRH Devanagari Extra"/>
-                <w:color w:val="FF0000"/>
-                <w:sz w:val="32"/>
-                <w:szCs w:val="40"/>
-                <w:highlight w:val="yellow"/>
-              </w:rPr>
-              <w:t>al</w:t>
-            </w:r>
-            <w:r>
-              <w:rPr>
-                <w:rFonts w:ascii="BRH Devanagari Extra" w:hAnsi="BRH Devanagari Extra" w:cs="BRH Devanagari Extra"/>
-                <w:color w:val="FF0000"/>
-                <w:sz w:val="32"/>
-                <w:szCs w:val="40"/>
-              </w:rPr>
-              <w:t>Éåþ SÏÌ</w:t>
+              </w:rPr>
+              <w:t>ÅalÉå ÅalÉåþ</w:t>
+            </w:r>
+            <w:r>
+              <w:rPr>
+                <w:rFonts w:ascii="BRH Devanagari Extra" w:hAnsi="BRH Devanagari Extra" w:cs="BRH Devanagari Extra"/>
+                <w:color w:val="FF0000"/>
+                <w:sz w:val="32"/>
+                <w:szCs w:val="40"/>
+              </w:rPr>
+              <w:t xml:space="preserve"> SÏÌ</w:t>
             </w:r>
             <w:r>
               <w:rPr>
@@ -22417,19 +21772,8 @@
                 <w:sz w:val="32"/>
                 <w:szCs w:val="40"/>
               </w:rPr>
-              <w:t>)</w:t>
-            </w:r>
-            <w:proofErr w:type="gramStart"/>
-            <w:r>
-              <w:rPr>
-                <w:rFonts w:ascii="BRH Devanagari Extra" w:hAnsi="BRH Devanagari Extra" w:cs="BRH Devanagari Extra"/>
-                <w:color w:val="FF0000"/>
-                <w:sz w:val="32"/>
-                <w:szCs w:val="40"/>
-              </w:rPr>
-              <w:t>-  SÏ</w:t>
-            </w:r>
-            <w:proofErr w:type="gramEnd"/>
+              <w:t>)-  SÏ</w:t>
+            </w:r>
             <w:r>
               <w:rPr>
                 <w:rFonts w:ascii="BRH Malayalam Extra" w:hAnsi="BRH Malayalam Extra" w:cs="BRH Devanagari Extra"/>
@@ -22554,7 +21898,6 @@
                 <w:color w:val="FF0000"/>
                 <w:sz w:val="32"/>
                 <w:szCs w:val="40"/>
-                <w:highlight w:val="yellow"/>
               </w:rPr>
               <w:t>ÅalÉå ÅalÉåþ</w:t>
             </w:r>
@@ -22864,19 +22207,8 @@
                 <w:sz w:val="32"/>
                 <w:szCs w:val="40"/>
               </w:rPr>
-              <w:t>)</w:t>
-            </w:r>
-            <w:proofErr w:type="gramStart"/>
-            <w:r>
-              <w:rPr>
-                <w:rFonts w:ascii="BRH Devanagari Extra" w:hAnsi="BRH Devanagari Extra" w:cs="BRH Devanagari Extra"/>
-                <w:color w:val="FF0000"/>
-                <w:sz w:val="32"/>
-                <w:szCs w:val="40"/>
-              </w:rPr>
-              <w:t>-  lÉ</w:t>
-            </w:r>
-            <w:proofErr w:type="gramEnd"/>
+              <w:t>)-  lÉ</w:t>
+            </w:r>
             <w:r>
               <w:rPr>
                 <w:rFonts w:ascii="BRH Malayalam Extra" w:hAnsi="BRH Malayalam Extra" w:cs="BRH Devanagari Extra"/>
@@ -23739,19 +23071,8 @@
                 <w:sz w:val="32"/>
                 <w:szCs w:val="40"/>
               </w:rPr>
-              <w:t>)</w:t>
-            </w:r>
-            <w:proofErr w:type="gramStart"/>
-            <w:r>
-              <w:rPr>
-                <w:rFonts w:ascii="BRH Devanagari Extra" w:hAnsi="BRH Devanagari Extra" w:cs="BRH Devanagari Extra"/>
-                <w:color w:val="FF0000"/>
-                <w:sz w:val="32"/>
-                <w:szCs w:val="40"/>
-              </w:rPr>
-              <w:t>-  mÉÉ</w:t>
-            </w:r>
-            <w:proofErr w:type="gramEnd"/>
+              <w:t>)-  mÉÉ</w:t>
+            </w:r>
             <w:r>
               <w:rPr>
                 <w:rFonts w:ascii="BRH Malayalam Extra" w:hAnsi="BRH Malayalam Extra" w:cs="BRH Devanagari Extra"/>
@@ -24234,37 +23555,26 @@
                 <w:color w:val="FF0000"/>
                 <w:sz w:val="32"/>
                 <w:szCs w:val="40"/>
-                <w:highlight w:val="green"/>
-              </w:rPr>
-              <w:t>ÅalÉÿ</w:t>
-            </w:r>
-            <w:r>
-              <w:rPr>
-                <w:rFonts w:ascii="BRH Devanagari Extra" w:hAnsi="BRH Devanagari Extra" w:cs="BRH Devanagari Extra"/>
-                <w:color w:val="FF0000"/>
-                <w:sz w:val="32"/>
-                <w:szCs w:val="40"/>
-              </w:rPr>
-              <w:t xml:space="preserve">å </w:t>
-            </w:r>
-            <w:r>
-              <w:rPr>
-                <w:rFonts w:ascii="BRH Devanagari Extra" w:hAnsi="BRH Devanagari Extra" w:cs="BRH Devanagari Extra"/>
-                <w:color w:val="FF0000"/>
-                <w:sz w:val="32"/>
-                <w:szCs w:val="40"/>
-                <w:highlight w:val="green"/>
-              </w:rPr>
-              <w:t>Åal</w:t>
-            </w:r>
-            <w:r>
-              <w:rPr>
-                <w:rFonts w:ascii="BRH Devanagari Extra" w:hAnsi="BRH Devanagari Extra" w:cs="BRH Devanagari Extra"/>
-                <w:color w:val="FF0000"/>
-                <w:sz w:val="32"/>
-                <w:szCs w:val="40"/>
-              </w:rPr>
-              <w:t>Éå SÏ</w:t>
+              </w:rPr>
+              <w:t>ÅalÉå ÅalÉå</w:t>
+            </w:r>
+            <w:r>
+              <w:rPr>
+                <w:rFonts w:ascii="BRH Devanagari Extra" w:hAnsi="BRH Devanagari Extra" w:cs="BRH Devanagari Extra"/>
+                <w:color w:val="FF0000"/>
+                <w:sz w:val="32"/>
+                <w:szCs w:val="40"/>
+              </w:rPr>
+              <w:t>þ</w:t>
+            </w:r>
+            <w:r>
+              <w:rPr>
+                <w:rFonts w:ascii="BRH Devanagari Extra" w:hAnsi="BRH Devanagari Extra" w:cs="BRH Devanagari Extra"/>
+                <w:color w:val="FF0000"/>
+                <w:sz w:val="32"/>
+                <w:szCs w:val="40"/>
+              </w:rPr>
+              <w:t xml:space="preserve"> SÏ</w:t>
             </w:r>
             <w:r>
               <w:rPr>
@@ -24436,19 +23746,8 @@
                 <w:sz w:val="32"/>
                 <w:szCs w:val="40"/>
               </w:rPr>
-              <w:t>)</w:t>
-            </w:r>
-            <w:proofErr w:type="gramStart"/>
-            <w:r>
-              <w:rPr>
-                <w:rFonts w:ascii="BRH Devanagari Extra" w:hAnsi="BRH Devanagari Extra" w:cs="BRH Devanagari Extra"/>
-                <w:color w:val="FF0000"/>
-                <w:sz w:val="32"/>
-                <w:szCs w:val="40"/>
-              </w:rPr>
-              <w:t>-  SÏ</w:t>
-            </w:r>
-            <w:proofErr w:type="gramEnd"/>
+              <w:t>)-  SÏ</w:t>
+            </w:r>
             <w:r>
               <w:rPr>
                 <w:rFonts w:ascii="BRH Malayalam Extra" w:hAnsi="BRH Malayalam Extra" w:cs="BRH Devanagari Extra"/>
@@ -24581,9 +23880,8 @@
                 <w:color w:val="FF0000"/>
                 <w:sz w:val="32"/>
                 <w:szCs w:val="40"/>
-                <w:highlight w:val="green"/>
-              </w:rPr>
-              <w:t>ÅalÉåÿ</w:t>
+              </w:rPr>
+              <w:t>ÅalÉå ÅalÉåþ</w:t>
             </w:r>
             <w:r>
               <w:rPr>
@@ -24600,18 +23898,8 @@
                 <w:color w:val="FF0000"/>
                 <w:sz w:val="32"/>
                 <w:szCs w:val="40"/>
-                <w:highlight w:val="green"/>
-              </w:rPr>
-              <w:t>Åal</w:t>
-            </w:r>
-            <w:r>
-              <w:rPr>
-                <w:rFonts w:ascii="BRH Devanagari Extra" w:hAnsi="BRH Devanagari Extra" w:cs="BRH Devanagari Extra"/>
-                <w:color w:val="FF0000"/>
-                <w:sz w:val="32"/>
-                <w:szCs w:val="40"/>
-              </w:rPr>
-              <w:t>Éå SÏ</w:t>
+              </w:rPr>
+              <w:t>SÏ</w:t>
             </w:r>
             <w:r>
               <w:rPr>
@@ -24896,27 +24184,7 @@
                 <w:sz w:val="32"/>
                 <w:szCs w:val="40"/>
               </w:rPr>
-              <w:t>)</w:t>
-            </w:r>
-            <w:proofErr w:type="gramStart"/>
-            <w:r>
-              <w:rPr>
-                <w:rFonts w:ascii="BRH Devanagari Extra" w:hAnsi="BRH Devanagari Extra" w:cs="BRH Devanagari Extra"/>
-                <w:color w:val="FF0000"/>
-                <w:sz w:val="32"/>
-                <w:szCs w:val="40"/>
-              </w:rPr>
-              <w:t>-  ASÉÿprÉqÉç</w:t>
-            </w:r>
-            <w:proofErr w:type="gramEnd"/>
-            <w:r>
-              <w:rPr>
-                <w:rFonts w:ascii="BRH Devanagari Extra" w:hAnsi="BRH Devanagari Extra" w:cs="BRH Devanagari Extra"/>
-                <w:color w:val="FF0000"/>
-                <w:sz w:val="32"/>
-                <w:szCs w:val="40"/>
-              </w:rPr>
-              <w:t xml:space="preserve"> ||</w:t>
+              <w:t>)-  ASÉÿprÉqÉç ||</w:t>
             </w:r>
           </w:p>
           <w:p>
@@ -25097,27 +24365,7 @@
                 <w:sz w:val="32"/>
                 <w:szCs w:val="40"/>
               </w:rPr>
-              <w:t>)</w:t>
-            </w:r>
-            <w:proofErr w:type="gramStart"/>
-            <w:r>
-              <w:rPr>
-                <w:rFonts w:ascii="BRH Devanagari Extra" w:hAnsi="BRH Devanagari Extra" w:cs="BRH Devanagari Extra"/>
-                <w:color w:val="FF0000"/>
-                <w:sz w:val="32"/>
-                <w:szCs w:val="40"/>
-              </w:rPr>
-              <w:t>-  ASÉÿprÉqÉç</w:t>
-            </w:r>
-            <w:proofErr w:type="gramEnd"/>
-            <w:r>
-              <w:rPr>
-                <w:rFonts w:ascii="BRH Devanagari Extra" w:hAnsi="BRH Devanagari Extra" w:cs="BRH Devanagari Extra"/>
-                <w:color w:val="FF0000"/>
-                <w:sz w:val="32"/>
-                <w:szCs w:val="40"/>
-              </w:rPr>
-              <w:t xml:space="preserve"> ||</w:t>
+              <w:t>)-  ASÉÿprÉqÉç ||</w:t>
             </w:r>
           </w:p>
           <w:p>
@@ -25292,19 +24540,8 @@
                 <w:sz w:val="32"/>
                 <w:szCs w:val="40"/>
               </w:rPr>
-              <w:t>)</w:t>
-            </w:r>
-            <w:proofErr w:type="gramStart"/>
-            <w:r>
-              <w:rPr>
-                <w:rFonts w:ascii="BRH Devanagari Extra" w:hAnsi="BRH Devanagari Extra" w:cs="BRH Devanagari Extra"/>
-                <w:color w:val="FF0000"/>
-                <w:sz w:val="32"/>
-                <w:szCs w:val="40"/>
-              </w:rPr>
-              <w:t>-  xrÉÉå</w:t>
-            </w:r>
-            <w:proofErr w:type="gramEnd"/>
+              <w:t>)-  xrÉÉå</w:t>
+            </w:r>
             <w:r>
               <w:rPr>
                 <w:rFonts w:ascii="BRH Malayalam Extra" w:hAnsi="BRH Malayalam Extra" w:cs="BRH Devanagari Extra"/>
@@ -25586,19 +24823,8 @@
                 <w:sz w:val="32"/>
                 <w:szCs w:val="40"/>
               </w:rPr>
-              <w:t>)</w:t>
-            </w:r>
-            <w:proofErr w:type="gramStart"/>
-            <w:r>
-              <w:rPr>
-                <w:rFonts w:ascii="BRH Devanagari Extra" w:hAnsi="BRH Devanagari Extra" w:cs="BRH Devanagari Extra"/>
-                <w:color w:val="FF0000"/>
-                <w:sz w:val="32"/>
-                <w:szCs w:val="40"/>
-              </w:rPr>
-              <w:t>-  xrÉÉå</w:t>
-            </w:r>
-            <w:proofErr w:type="gramEnd"/>
+              <w:t>)-  xrÉÉå</w:t>
+            </w:r>
             <w:r>
               <w:rPr>
                 <w:rFonts w:ascii="BRH Malayalam Extra" w:hAnsi="BRH Malayalam Extra" w:cs="BRH Devanagari Extra"/>
@@ -25882,27 +25108,7 @@
                 <w:sz w:val="32"/>
                 <w:szCs w:val="40"/>
               </w:rPr>
-              <w:t>)</w:t>
-            </w:r>
-            <w:proofErr w:type="gramStart"/>
-            <w:r>
-              <w:rPr>
-                <w:rFonts w:ascii="BRH Devanagari Extra" w:hAnsi="BRH Devanagari Extra" w:cs="BRH Devanagari Extra"/>
-                <w:color w:val="FF0000"/>
-                <w:sz w:val="32"/>
-                <w:szCs w:val="40"/>
-              </w:rPr>
-              <w:t>-  uÉæ</w:t>
-            </w:r>
-            <w:proofErr w:type="gramEnd"/>
-            <w:r>
-              <w:rPr>
-                <w:rFonts w:ascii="BRH Devanagari Extra" w:hAnsi="BRH Devanagari Extra" w:cs="BRH Devanagari Extra"/>
-                <w:color w:val="FF0000"/>
-                <w:sz w:val="32"/>
-                <w:szCs w:val="40"/>
-              </w:rPr>
-              <w:t xml:space="preserve"> | G</w:t>
+              <w:t>)-  uÉæ | G</w:t>
             </w:r>
             <w:r>
               <w:rPr>
@@ -26045,7 +25251,17 @@
                 <w:sz w:val="32"/>
                 <w:szCs w:val="40"/>
               </w:rPr>
-              <w:t>iÉÑwÉÑþ G</w:t>
+              <w:t>iÉ</w:t>
+            </w:r>
+            <w:r>
+              <w:rPr>
+                <w:rFonts w:ascii="BRH Devanagari Extra" w:hAnsi="BRH Devanagari Extra" w:cs="BRH Devanagari Extra"/>
+                <w:color w:val="FF0000"/>
+                <w:sz w:val="32"/>
+                <w:szCs w:val="40"/>
+                <w:highlight w:val="yellow"/>
+              </w:rPr>
+              <w:t>ÑwÉÑþ G</w:t>
             </w:r>
             <w:r>
               <w:rPr>
@@ -26282,19 +25498,8 @@
                 <w:sz w:val="32"/>
                 <w:szCs w:val="40"/>
               </w:rPr>
-              <w:t>)</w:t>
-            </w:r>
-            <w:proofErr w:type="gramStart"/>
-            <w:r>
-              <w:rPr>
-                <w:rFonts w:ascii="BRH Devanagari Extra" w:hAnsi="BRH Devanagari Extra" w:cs="BRH Devanagari Extra"/>
-                <w:color w:val="FF0000"/>
-                <w:sz w:val="32"/>
-                <w:szCs w:val="40"/>
-              </w:rPr>
-              <w:t>-  G</w:t>
-            </w:r>
-            <w:proofErr w:type="gramEnd"/>
+              <w:t>)-  G</w:t>
+            </w:r>
             <w:r>
               <w:rPr>
                 <w:rFonts w:ascii="BRH Malayalam Extra" w:hAnsi="BRH Malayalam Extra" w:cs="BRH Devanagari Extra"/>
@@ -26497,7 +25702,17 @@
                 <w:sz w:val="32"/>
                 <w:szCs w:val="40"/>
               </w:rPr>
-              <w:t>uÉæuÉ iÉÑïwÉÑþ G</w:t>
+              <w:t>uÉæuÉ iÉÑï</w:t>
+            </w:r>
+            <w:r>
+              <w:rPr>
+                <w:rFonts w:ascii="BRH Devanagari Extra" w:hAnsi="BRH Devanagari Extra" w:cs="BRH Devanagari Extra"/>
+                <w:color w:val="FF0000"/>
+                <w:sz w:val="32"/>
+                <w:szCs w:val="40"/>
+                <w:highlight w:val="yellow"/>
+              </w:rPr>
+              <w:t>wÉÑþ G</w:t>
             </w:r>
             <w:r>
               <w:rPr>
@@ -26706,19 +25921,8 @@
                 <w:sz w:val="32"/>
                 <w:szCs w:val="40"/>
               </w:rPr>
-              <w:t>)</w:t>
-            </w:r>
-            <w:proofErr w:type="gramStart"/>
-            <w:r>
-              <w:rPr>
-                <w:rFonts w:ascii="BRH Devanagari Extra" w:hAnsi="BRH Devanagari Extra" w:cs="BRH Devanagari Extra"/>
-                <w:color w:val="FF0000"/>
-                <w:sz w:val="32"/>
-                <w:szCs w:val="40"/>
-              </w:rPr>
-              <w:t>-  G</w:t>
-            </w:r>
-            <w:proofErr w:type="gramEnd"/>
+              <w:t>)-  G</w:t>
+            </w:r>
             <w:r>
               <w:rPr>
                 <w:rFonts w:ascii="BRH Malayalam Extra" w:hAnsi="BRH Malayalam Extra" w:cs="BRH Devanagari Extra"/>
@@ -27052,27 +26256,7 @@
                 <w:sz w:val="32"/>
                 <w:szCs w:val="40"/>
               </w:rPr>
-              <w:t>)</w:t>
-            </w:r>
-            <w:proofErr w:type="gramStart"/>
-            <w:r>
-              <w:rPr>
-                <w:rFonts w:ascii="BRH Devanagari Extra" w:hAnsi="BRH Devanagari Extra" w:cs="BRH Devanagari Extra"/>
-                <w:color w:val="FF0000"/>
-                <w:sz w:val="32"/>
-                <w:szCs w:val="40"/>
-              </w:rPr>
-              <w:t>-  uÉæ</w:t>
-            </w:r>
-            <w:proofErr w:type="gramEnd"/>
-            <w:r>
-              <w:rPr>
-                <w:rFonts w:ascii="BRH Devanagari Extra" w:hAnsi="BRH Devanagari Extra" w:cs="BRH Devanagari Extra"/>
-                <w:color w:val="FF0000"/>
-                <w:sz w:val="32"/>
-                <w:szCs w:val="40"/>
-              </w:rPr>
-              <w:t xml:space="preserve"> | G</w:t>
+              <w:t>)-  uÉæ | G</w:t>
             </w:r>
             <w:r>
               <w:rPr>
@@ -27241,19 +26425,29 @@
                 <w:color w:val="FF0000"/>
                 <w:sz w:val="32"/>
                 <w:szCs w:val="32"/>
+                <w:lang w:bidi="hi-IN"/>
+              </w:rPr>
+              <w:t>Uç</w:t>
+            </w:r>
+            <w:r>
+              <w:rPr>
+                <w:rFonts w:ascii="BRH Devanagari Extra" w:hAnsi="BRH Devanagari Extra" w:cs="BRH Devanagari Extra"/>
+                <w:color w:val="FF0000"/>
+                <w:sz w:val="32"/>
+                <w:szCs w:val="40"/>
+              </w:rPr>
+              <w:t>iÉÑ</w:t>
+            </w:r>
+            <w:r>
+              <w:rPr>
+                <w:rFonts w:ascii="BRH Devanagari" w:hAnsi="BRH Devanagari" w:cs="BRH Devanagari"/>
+                <w:color w:val="FF0000"/>
+                <w:sz w:val="32"/>
+                <w:szCs w:val="32"/>
                 <w:highlight w:val="green"/>
                 <w:lang w:bidi="hi-IN"/>
               </w:rPr>
-              <w:t>Uç</w:t>
-            </w:r>
-            <w:r>
-              <w:rPr>
-                <w:rFonts w:ascii="BRH Devanagari Extra" w:hAnsi="BRH Devanagari Extra" w:cs="BRH Devanagari Extra"/>
-                <w:color w:val="FF0000"/>
-                <w:sz w:val="32"/>
-                <w:szCs w:val="40"/>
-              </w:rPr>
-              <w:t>iÉÑwÉÑþ G</w:t>
+              <w:t>wuÉ</w:t>
             </w:r>
             <w:r>
               <w:rPr>
@@ -27461,19 +26655,8 @@
                 <w:sz w:val="32"/>
                 <w:szCs w:val="40"/>
               </w:rPr>
-              <w:t>)</w:t>
-            </w:r>
-            <w:proofErr w:type="gramStart"/>
-            <w:r>
-              <w:rPr>
-                <w:rFonts w:ascii="BRH Devanagari Extra" w:hAnsi="BRH Devanagari Extra" w:cs="BRH Devanagari Extra"/>
-                <w:color w:val="FF0000"/>
-                <w:sz w:val="32"/>
-                <w:szCs w:val="40"/>
-              </w:rPr>
-              <w:t>-  G</w:t>
-            </w:r>
-            <w:proofErr w:type="gramEnd"/>
+              <w:t>)-  G</w:t>
+            </w:r>
             <w:r>
               <w:rPr>
                 <w:rFonts w:ascii="BRH Malayalam Extra" w:hAnsi="BRH Malayalam Extra" w:cs="BRH Devanagari Extra"/>
@@ -27630,7 +26813,18 @@
                 <w:sz w:val="32"/>
                 <w:szCs w:val="40"/>
               </w:rPr>
-              <w:t>iÉÑwÉÑþ G</w:t>
+              <w:t>iÉÑ</w:t>
+            </w:r>
+            <w:r>
+              <w:rPr>
+                <w:rFonts w:ascii="BRH Devanagari" w:hAnsi="BRH Devanagari" w:cs="BRH Devanagari"/>
+                <w:color w:val="FF0000"/>
+                <w:sz w:val="32"/>
+                <w:szCs w:val="32"/>
+                <w:highlight w:val="green"/>
+                <w:lang w:bidi="hi-IN"/>
+              </w:rPr>
+              <w:t>wuÉ</w:t>
             </w:r>
             <w:r>
               <w:rPr>
@@ -27947,19 +27141,8 @@
                 <w:sz w:val="32"/>
                 <w:szCs w:val="40"/>
               </w:rPr>
-              <w:t>)</w:t>
-            </w:r>
-            <w:proofErr w:type="gramStart"/>
-            <w:r>
-              <w:rPr>
-                <w:rFonts w:ascii="BRH Devanagari Extra" w:hAnsi="BRH Devanagari Extra" w:cs="BRH Devanagari Extra"/>
-                <w:color w:val="FF0000"/>
-                <w:sz w:val="32"/>
-                <w:szCs w:val="40"/>
-              </w:rPr>
-              <w:t>-  G</w:t>
-            </w:r>
-            <w:proofErr w:type="gramEnd"/>
+              <w:t>)-  G</w:t>
+            </w:r>
             <w:r>
               <w:rPr>
                 <w:rFonts w:ascii="BRH Malayalam Extra" w:hAnsi="BRH Malayalam Extra" w:cs="BRH Devanagari Extra"/>
@@ -28176,7 +27359,7 @@
                 <w:sz w:val="32"/>
                 <w:szCs w:val="40"/>
               </w:rPr>
-              <w:t xml:space="preserve">iÉÑï </w:t>
+              <w:t xml:space="preserve">iÉÑ </w:t>
             </w:r>
             <w:r>
               <w:rPr>
@@ -28271,7 +27454,6 @@
                 <w:color w:val="000000"/>
                 <w:sz w:val="32"/>
                 <w:szCs w:val="40"/>
-                <w:lang w:val="it-IT"/>
               </w:rPr>
             </w:pPr>
             <w:r>
@@ -28279,7 +27461,6 @@
                 <w:rFonts w:cs="BRH Devanagari Extra"/>
                 <w:color w:val="000000"/>
                 <w:szCs w:val="40"/>
-                <w:lang w:val="it-IT"/>
               </w:rPr>
               <w:t>5</w:t>
             </w:r>
@@ -28289,7 +27470,6 @@
                 <w:color w:val="000000"/>
                 <w:sz w:val="32"/>
                 <w:szCs w:val="40"/>
-                <w:lang w:val="it-IT"/>
               </w:rPr>
               <w:t>)</w:t>
             </w:r>
@@ -28298,7 +27478,6 @@
                 <w:rFonts w:cs="BRH Devanagari Extra"/>
                 <w:color w:val="000000"/>
                 <w:szCs w:val="40"/>
-                <w:lang w:val="it-IT"/>
               </w:rPr>
               <w:t xml:space="preserve">  1</w:t>
             </w:r>
@@ -28308,7 +27487,6 @@
                 <w:color w:val="000000"/>
                 <w:sz w:val="32"/>
                 <w:szCs w:val="40"/>
-                <w:lang w:val="it-IT"/>
               </w:rPr>
               <w:t>.</w:t>
             </w:r>
@@ -28317,7 +27495,6 @@
                 <w:rFonts w:cs="BRH Devanagari Extra"/>
                 <w:color w:val="000000"/>
                 <w:szCs w:val="40"/>
-                <w:lang w:val="it-IT"/>
               </w:rPr>
               <w:t>5</w:t>
             </w:r>
@@ -28327,7 +27504,6 @@
                 <w:color w:val="000000"/>
                 <w:sz w:val="32"/>
                 <w:szCs w:val="40"/>
-                <w:lang w:val="it-IT"/>
               </w:rPr>
               <w:t>.</w:t>
             </w:r>
@@ -28336,7 +27512,6 @@
                 <w:rFonts w:cs="BRH Devanagari Extra"/>
                 <w:color w:val="000000"/>
                 <w:szCs w:val="40"/>
-                <w:lang w:val="it-IT"/>
               </w:rPr>
               <w:t>7</w:t>
             </w:r>
@@ -28346,7 +27521,6 @@
                 <w:color w:val="000000"/>
                 <w:sz w:val="32"/>
                 <w:szCs w:val="40"/>
-                <w:lang w:val="it-IT"/>
               </w:rPr>
               <w:t>.</w:t>
             </w:r>
@@ -28355,7 +27529,6 @@
                 <w:rFonts w:cs="BRH Devanagari Extra"/>
                 <w:color w:val="000000"/>
                 <w:szCs w:val="40"/>
-                <w:lang w:val="it-IT"/>
               </w:rPr>
               <w:t>4</w:t>
             </w:r>
@@ -28365,7 +27538,6 @@
                 <w:color w:val="000000"/>
                 <w:sz w:val="32"/>
                 <w:szCs w:val="40"/>
-                <w:lang w:val="it-IT"/>
               </w:rPr>
               <w:t>(</w:t>
             </w:r>
@@ -28374,7 +27546,6 @@
                 <w:rFonts w:cs="BRH Devanagari Extra"/>
                 <w:color w:val="000000"/>
                 <w:szCs w:val="40"/>
-                <w:lang w:val="it-IT"/>
               </w:rPr>
               <w:t>5</w:t>
             </w:r>
@@ -28384,7 +27555,6 @@
                 <w:color w:val="000000"/>
                 <w:sz w:val="32"/>
                 <w:szCs w:val="40"/>
-                <w:lang w:val="it-IT"/>
               </w:rPr>
               <w:t>)-  EmÉþ | ÌiÉ</w:t>
             </w:r>
@@ -28393,17 +27563,15 @@
                 <w:rFonts w:ascii="BRH Malayalam Extra" w:hAnsi="BRH Malayalam Extra" w:cs="BRH Devanagari Extra"/>
                 <w:color w:val="000000"/>
                 <w:szCs w:val="40"/>
-                <w:lang w:val="it-IT"/>
-              </w:rPr>
-              <w:t>–</w:t>
-            </w:r>
-            <w:r>
-              <w:rPr>
-                <w:rFonts w:ascii="BRH Devanagari Extra" w:hAnsi="BRH Devanagari Extra" w:cs="BRH Devanagari Extra"/>
-                <w:color w:val="000000"/>
-                <w:sz w:val="32"/>
-                <w:szCs w:val="40"/>
-                <w:lang w:val="it-IT"/>
+              </w:rPr>
+              <w:t>–</w:t>
+            </w:r>
+            <w:r>
+              <w:rPr>
+                <w:rFonts w:ascii="BRH Devanagari Extra" w:hAnsi="BRH Devanagari Extra" w:cs="BRH Devanagari Extra"/>
+                <w:color w:val="000000"/>
+                <w:sz w:val="32"/>
+                <w:szCs w:val="40"/>
               </w:rPr>
               <w:t>¸</w:t>
             </w:r>
@@ -28412,17 +27580,15 @@
                 <w:rFonts w:ascii="BRH Malayalam Extra" w:hAnsi="BRH Malayalam Extra" w:cs="BRH Devanagari Extra"/>
                 <w:color w:val="000000"/>
                 <w:szCs w:val="40"/>
-                <w:lang w:val="it-IT"/>
-              </w:rPr>
-              <w:t>–</w:t>
-            </w:r>
-            <w:r>
-              <w:rPr>
-                <w:rFonts w:ascii="BRH Devanagari Extra" w:hAnsi="BRH Devanagari Extra" w:cs="BRH Devanagari Extra"/>
-                <w:color w:val="000000"/>
-                <w:sz w:val="32"/>
-                <w:szCs w:val="40"/>
-                <w:lang w:val="it-IT"/>
+              </w:rPr>
+              <w:t>–</w:t>
+            </w:r>
+            <w:r>
+              <w:rPr>
+                <w:rFonts w:ascii="BRH Devanagari Extra" w:hAnsi="BRH Devanagari Extra" w:cs="BRH Devanagari Extra"/>
+                <w:color w:val="000000"/>
+                <w:sz w:val="32"/>
+                <w:szCs w:val="40"/>
               </w:rPr>
               <w:t>iÉå</w:t>
             </w:r>
@@ -28431,17 +27597,15 @@
                 <w:rFonts w:ascii="BRH Malayalam Extra" w:hAnsi="BRH Malayalam Extra" w:cs="BRH Devanagari Extra"/>
                 <w:color w:val="000000"/>
                 <w:szCs w:val="40"/>
-                <w:lang w:val="it-IT"/>
-              </w:rPr>
-              <w:t>–</w:t>
-            </w:r>
-            <w:r>
-              <w:rPr>
-                <w:rFonts w:ascii="BRH Devanagari Extra" w:hAnsi="BRH Devanagari Extra" w:cs="BRH Devanagari Extra"/>
-                <w:color w:val="000000"/>
-                <w:sz w:val="32"/>
-                <w:szCs w:val="40"/>
-                <w:lang w:val="it-IT"/>
+              </w:rPr>
+              <w:t>–</w:t>
+            </w:r>
+            <w:r>
+              <w:rPr>
+                <w:rFonts w:ascii="BRH Devanagari Extra" w:hAnsi="BRH Devanagari Extra" w:cs="BRH Devanagari Extra"/>
+                <w:color w:val="000000"/>
+                <w:sz w:val="32"/>
+                <w:szCs w:val="40"/>
               </w:rPr>
               <w:t xml:space="preserve"> | </w:t>
             </w:r>
@@ -28452,7 +27616,6 @@
                 <w:sz w:val="32"/>
                 <w:szCs w:val="40"/>
                 <w:highlight w:val="yellow"/>
-                <w:lang w:val="it-IT"/>
               </w:rPr>
               <w:t>rÉÉ</w:t>
             </w:r>
@@ -28462,7 +27625,6 @@
                 <w:color w:val="000000"/>
                 <w:sz w:val="32"/>
                 <w:szCs w:val="40"/>
-                <w:lang w:val="it-IT"/>
               </w:rPr>
               <w:t xml:space="preserve">cgÉÉ | </w:t>
             </w:r>
@@ -28479,7 +27641,6 @@
                 <w:color w:val="000000"/>
                 <w:sz w:val="32"/>
                 <w:szCs w:val="40"/>
-                <w:lang w:val="it-IT"/>
               </w:rPr>
             </w:pPr>
             <w:r>
@@ -28488,7 +27649,6 @@
                 <w:color w:val="000000"/>
                 <w:sz w:val="32"/>
                 <w:szCs w:val="40"/>
-                <w:lang w:val="it-IT"/>
               </w:rPr>
               <w:t>EmÉþ ÌiÉ¸iÉå ÌiÉ¸iÉ</w:t>
             </w:r>
@@ -28497,17 +27657,15 @@
                 <w:rFonts w:ascii="BRH Malayalam Extra" w:hAnsi="BRH Malayalam Extra" w:cs="BRH Devanagari Extra"/>
                 <w:color w:val="000000"/>
                 <w:szCs w:val="40"/>
-                <w:lang w:val="it-IT"/>
-              </w:rPr>
-              <w:t>–</w:t>
-            </w:r>
-            <w:r>
-              <w:rPr>
-                <w:rFonts w:ascii="BRH Devanagari Extra" w:hAnsi="BRH Devanagari Extra" w:cs="BRH Devanagari Extra"/>
-                <w:color w:val="000000"/>
-                <w:sz w:val="32"/>
-                <w:szCs w:val="40"/>
-                <w:lang w:val="it-IT"/>
+              </w:rPr>
+              <w:t>–</w:t>
+            </w:r>
+            <w:r>
+              <w:rPr>
+                <w:rFonts w:ascii="BRH Devanagari Extra" w:hAnsi="BRH Devanagari Extra" w:cs="BRH Devanagari Extra"/>
+                <w:color w:val="000000"/>
+                <w:sz w:val="32"/>
+                <w:szCs w:val="40"/>
               </w:rPr>
               <w:t xml:space="preserve"> EmÉÉåmÉþ ÌiÉ¸</w:t>
             </w:r>
@@ -28518,7 +27676,6 @@
                 <w:sz w:val="32"/>
                 <w:szCs w:val="40"/>
                 <w:highlight w:val="yellow"/>
-                <w:lang w:val="it-IT"/>
               </w:rPr>
               <w:t>iÉå</w:t>
             </w:r>
@@ -28528,7 +27685,6 @@
                 <w:color w:val="000000"/>
                 <w:szCs w:val="40"/>
                 <w:highlight w:val="yellow"/>
-                <w:lang w:val="it-IT"/>
               </w:rPr>
               <w:t>–</w:t>
             </w:r>
@@ -28539,7 +27695,6 @@
                 <w:sz w:val="32"/>
                 <w:szCs w:val="40"/>
                 <w:highlight w:val="yellow"/>
-                <w:lang w:val="it-IT"/>
               </w:rPr>
               <w:t xml:space="preserve"> rÉÉ</w:t>
             </w:r>
@@ -28549,7 +27704,6 @@
                 <w:color w:val="000000"/>
                 <w:sz w:val="32"/>
                 <w:szCs w:val="40"/>
-                <w:lang w:val="it-IT"/>
               </w:rPr>
               <w:t xml:space="preserve">cgÉÉ </w:t>
             </w:r>
@@ -28560,7 +27714,6 @@
                 <w:sz w:val="32"/>
                 <w:szCs w:val="40"/>
                 <w:highlight w:val="yellow"/>
-                <w:lang w:val="it-IT"/>
               </w:rPr>
               <w:t>rÉÉ</w:t>
             </w:r>
@@ -28570,7 +27723,6 @@
                 <w:color w:val="000000"/>
                 <w:sz w:val="32"/>
                 <w:szCs w:val="40"/>
-                <w:lang w:val="it-IT"/>
               </w:rPr>
               <w:t>cgÉÉ ÌiÉþ¸iÉ</w:t>
             </w:r>
@@ -28579,17 +27731,15 @@
                 <w:rFonts w:ascii="BRH Malayalam Extra" w:hAnsi="BRH Malayalam Extra" w:cs="BRH Devanagari Extra"/>
                 <w:color w:val="000000"/>
                 <w:szCs w:val="40"/>
-                <w:lang w:val="it-IT"/>
-              </w:rPr>
-              <w:t>–</w:t>
-            </w:r>
-            <w:r>
-              <w:rPr>
-                <w:rFonts w:ascii="BRH Devanagari Extra" w:hAnsi="BRH Devanagari Extra" w:cs="BRH Devanagari Extra"/>
-                <w:color w:val="000000"/>
-                <w:sz w:val="32"/>
-                <w:szCs w:val="40"/>
-                <w:lang w:val="it-IT"/>
+              </w:rPr>
+              <w:t>–</w:t>
+            </w:r>
+            <w:r>
+              <w:rPr>
+                <w:rFonts w:ascii="BRH Devanagari Extra" w:hAnsi="BRH Devanagari Extra" w:cs="BRH Devanagari Extra"/>
+                <w:color w:val="000000"/>
+                <w:sz w:val="32"/>
+                <w:szCs w:val="40"/>
               </w:rPr>
               <w:t xml:space="preserve"> EmÉÉåmÉþ ÌiÉ¸</w:t>
             </w:r>
@@ -28600,7 +27750,6 @@
                 <w:sz w:val="32"/>
                 <w:szCs w:val="40"/>
                 <w:highlight w:val="yellow"/>
-                <w:lang w:val="it-IT"/>
               </w:rPr>
               <w:t>iÉå</w:t>
             </w:r>
@@ -28609,17 +27758,15 @@
                 <w:rFonts w:ascii="BRH Malayalam Extra" w:hAnsi="BRH Malayalam Extra" w:cs="BRH Devanagari Extra"/>
                 <w:color w:val="000000"/>
                 <w:szCs w:val="40"/>
-                <w:lang w:val="it-IT"/>
-              </w:rPr>
-              <w:t>–</w:t>
-            </w:r>
-            <w:r>
-              <w:rPr>
-                <w:rFonts w:ascii="BRH Devanagari Extra" w:hAnsi="BRH Devanagari Extra" w:cs="BRH Devanagari Extra"/>
-                <w:color w:val="000000"/>
-                <w:sz w:val="32"/>
-                <w:szCs w:val="40"/>
-                <w:lang w:val="it-IT"/>
+              </w:rPr>
+              <w:t>–</w:t>
+            </w:r>
+            <w:r>
+              <w:rPr>
+                <w:rFonts w:ascii="BRH Devanagari Extra" w:hAnsi="BRH Devanagari Extra" w:cs="BRH Devanagari Extra"/>
+                <w:color w:val="000000"/>
+                <w:sz w:val="32"/>
+                <w:szCs w:val="40"/>
               </w:rPr>
               <w:t xml:space="preserve"> </w:t>
             </w:r>
@@ -28630,7 +27777,6 @@
                 <w:sz w:val="32"/>
                 <w:szCs w:val="40"/>
                 <w:highlight w:val="yellow"/>
-                <w:lang w:val="it-IT"/>
               </w:rPr>
               <w:t>rÉÉ</w:t>
             </w:r>
@@ -28640,7 +27786,6 @@
                 <w:color w:val="000000"/>
                 <w:sz w:val="32"/>
                 <w:szCs w:val="40"/>
-                <w:lang w:val="it-IT"/>
               </w:rPr>
               <w:t xml:space="preserve">cgÉÉ | </w:t>
             </w:r>
@@ -28657,7 +27802,6 @@
                 <w:color w:val="000000"/>
                 <w:sz w:val="32"/>
                 <w:szCs w:val="40"/>
-                <w:lang w:val="it-IT"/>
               </w:rPr>
             </w:pPr>
           </w:p>
@@ -28673,7 +27817,6 @@
                 <w:color w:val="000000"/>
                 <w:sz w:val="32"/>
                 <w:szCs w:val="40"/>
-                <w:lang w:val="it-IT"/>
               </w:rPr>
             </w:pPr>
             <w:r>
@@ -28681,7 +27824,6 @@
                 <w:rFonts w:cs="BRH Devanagari Extra"/>
                 <w:color w:val="000000"/>
                 <w:szCs w:val="40"/>
-                <w:lang w:val="it-IT"/>
               </w:rPr>
               <w:lastRenderedPageBreak/>
               <w:t>6</w:t>
@@ -28692,7 +27834,6 @@
                 <w:color w:val="000000"/>
                 <w:sz w:val="32"/>
                 <w:szCs w:val="40"/>
-                <w:lang w:val="it-IT"/>
               </w:rPr>
               <w:t>)</w:t>
             </w:r>
@@ -28701,7 +27842,6 @@
                 <w:rFonts w:cs="BRH Devanagari Extra"/>
                 <w:color w:val="000000"/>
                 <w:szCs w:val="40"/>
-                <w:lang w:val="it-IT"/>
               </w:rPr>
               <w:t xml:space="preserve">  1</w:t>
             </w:r>
@@ -28711,7 +27851,6 @@
                 <w:color w:val="000000"/>
                 <w:sz w:val="32"/>
                 <w:szCs w:val="40"/>
-                <w:lang w:val="it-IT"/>
               </w:rPr>
               <w:t>.</w:t>
             </w:r>
@@ -28720,7 +27859,6 @@
                 <w:rFonts w:cs="BRH Devanagari Extra"/>
                 <w:color w:val="000000"/>
                 <w:szCs w:val="40"/>
-                <w:lang w:val="it-IT"/>
               </w:rPr>
               <w:t>5</w:t>
             </w:r>
@@ -28730,7 +27868,6 @@
                 <w:color w:val="000000"/>
                 <w:sz w:val="32"/>
                 <w:szCs w:val="40"/>
-                <w:lang w:val="it-IT"/>
               </w:rPr>
               <w:t>.</w:t>
             </w:r>
@@ -28739,7 +27876,6 @@
                 <w:rFonts w:cs="BRH Devanagari Extra"/>
                 <w:color w:val="000000"/>
                 <w:szCs w:val="40"/>
-                <w:lang w:val="it-IT"/>
               </w:rPr>
               <w:t>7</w:t>
             </w:r>
@@ -28749,7 +27885,6 @@
                 <w:color w:val="000000"/>
                 <w:sz w:val="32"/>
                 <w:szCs w:val="40"/>
-                <w:lang w:val="it-IT"/>
               </w:rPr>
               <w:t>.</w:t>
             </w:r>
@@ -28758,7 +27893,6 @@
                 <w:rFonts w:cs="BRH Devanagari Extra"/>
                 <w:color w:val="000000"/>
                 <w:szCs w:val="40"/>
-                <w:lang w:val="it-IT"/>
               </w:rPr>
               <w:t>4</w:t>
             </w:r>
@@ -28768,7 +27902,6 @@
                 <w:color w:val="000000"/>
                 <w:sz w:val="32"/>
                 <w:szCs w:val="40"/>
-                <w:lang w:val="it-IT"/>
               </w:rPr>
               <w:t>(</w:t>
             </w:r>
@@ -28777,7 +27910,6 @@
                 <w:rFonts w:cs="BRH Devanagari Extra"/>
                 <w:color w:val="000000"/>
                 <w:szCs w:val="40"/>
-                <w:lang w:val="it-IT"/>
               </w:rPr>
               <w:t>6</w:t>
             </w:r>
@@ -28787,7 +27919,6 @@
                 <w:color w:val="000000"/>
                 <w:sz w:val="32"/>
                 <w:szCs w:val="40"/>
-                <w:lang w:val="it-IT"/>
               </w:rPr>
               <w:t>)-  ÌiÉ</w:t>
             </w:r>
@@ -28796,17 +27927,15 @@
                 <w:rFonts w:ascii="BRH Malayalam Extra" w:hAnsi="BRH Malayalam Extra" w:cs="BRH Devanagari Extra"/>
                 <w:color w:val="000000"/>
                 <w:szCs w:val="40"/>
-                <w:lang w:val="it-IT"/>
-              </w:rPr>
-              <w:t>–</w:t>
-            </w:r>
-            <w:r>
-              <w:rPr>
-                <w:rFonts w:ascii="BRH Devanagari Extra" w:hAnsi="BRH Devanagari Extra" w:cs="BRH Devanagari Extra"/>
-                <w:color w:val="000000"/>
-                <w:sz w:val="32"/>
-                <w:szCs w:val="40"/>
-                <w:lang w:val="it-IT"/>
+              </w:rPr>
+              <w:t>–</w:t>
+            </w:r>
+            <w:r>
+              <w:rPr>
+                <w:rFonts w:ascii="BRH Devanagari Extra" w:hAnsi="BRH Devanagari Extra" w:cs="BRH Devanagari Extra"/>
+                <w:color w:val="000000"/>
+                <w:sz w:val="32"/>
+                <w:szCs w:val="40"/>
               </w:rPr>
               <w:t>¸</w:t>
             </w:r>
@@ -28815,17 +27944,15 @@
                 <w:rFonts w:ascii="BRH Malayalam Extra" w:hAnsi="BRH Malayalam Extra" w:cs="BRH Devanagari Extra"/>
                 <w:color w:val="000000"/>
                 <w:szCs w:val="40"/>
-                <w:lang w:val="it-IT"/>
-              </w:rPr>
-              <w:t>–</w:t>
-            </w:r>
-            <w:r>
-              <w:rPr>
-                <w:rFonts w:ascii="BRH Devanagari Extra" w:hAnsi="BRH Devanagari Extra" w:cs="BRH Devanagari Extra"/>
-                <w:color w:val="000000"/>
-                <w:sz w:val="32"/>
-                <w:szCs w:val="40"/>
-                <w:lang w:val="it-IT"/>
+              </w:rPr>
+              <w:t>–</w:t>
+            </w:r>
+            <w:r>
+              <w:rPr>
+                <w:rFonts w:ascii="BRH Devanagari Extra" w:hAnsi="BRH Devanagari Extra" w:cs="BRH Devanagari Extra"/>
+                <w:color w:val="000000"/>
+                <w:sz w:val="32"/>
+                <w:szCs w:val="40"/>
               </w:rPr>
               <w:t>iÉå</w:t>
             </w:r>
@@ -28834,17 +27961,15 @@
                 <w:rFonts w:ascii="BRH Malayalam Extra" w:hAnsi="BRH Malayalam Extra" w:cs="BRH Devanagari Extra"/>
                 <w:color w:val="000000"/>
                 <w:szCs w:val="40"/>
-                <w:lang w:val="it-IT"/>
-              </w:rPr>
-              <w:t>–</w:t>
-            </w:r>
-            <w:r>
-              <w:rPr>
-                <w:rFonts w:ascii="BRH Devanagari Extra" w:hAnsi="BRH Devanagari Extra" w:cs="BRH Devanagari Extra"/>
-                <w:color w:val="000000"/>
-                <w:sz w:val="32"/>
-                <w:szCs w:val="40"/>
-                <w:lang w:val="it-IT"/>
+              </w:rPr>
+              <w:t>–</w:t>
+            </w:r>
+            <w:r>
+              <w:rPr>
+                <w:rFonts w:ascii="BRH Devanagari Extra" w:hAnsi="BRH Devanagari Extra" w:cs="BRH Devanagari Extra"/>
+                <w:color w:val="000000"/>
+                <w:sz w:val="32"/>
+                <w:szCs w:val="40"/>
               </w:rPr>
               <w:t xml:space="preserve"> | </w:t>
             </w:r>
@@ -28855,7 +27980,6 @@
                 <w:sz w:val="32"/>
                 <w:szCs w:val="40"/>
                 <w:highlight w:val="yellow"/>
-                <w:lang w:val="it-IT"/>
               </w:rPr>
               <w:t>rÉ</w:t>
             </w:r>
@@ -28865,7 +27989,6 @@
                 <w:color w:val="000000"/>
                 <w:sz w:val="32"/>
                 <w:szCs w:val="40"/>
-                <w:lang w:val="it-IT"/>
               </w:rPr>
               <w:t>ÉcgÉÉ | L</w:t>
             </w:r>
@@ -28874,17 +27997,15 @@
                 <w:rFonts w:ascii="BRH Malayalam Extra" w:hAnsi="BRH Malayalam Extra" w:cs="BRH Devanagari Extra"/>
                 <w:color w:val="000000"/>
                 <w:szCs w:val="40"/>
-                <w:lang w:val="it-IT"/>
-              </w:rPr>
-              <w:t>–</w:t>
-            </w:r>
-            <w:r>
-              <w:rPr>
-                <w:rFonts w:ascii="BRH Devanagari Extra" w:hAnsi="BRH Devanagari Extra" w:cs="BRH Devanagari Extra"/>
-                <w:color w:val="000000"/>
-                <w:sz w:val="32"/>
-                <w:szCs w:val="40"/>
-                <w:lang w:val="it-IT"/>
+              </w:rPr>
+              <w:t>–</w:t>
+            </w:r>
+            <w:r>
+              <w:rPr>
+                <w:rFonts w:ascii="BRH Devanagari Extra" w:hAnsi="BRH Devanagari Extra" w:cs="BRH Devanagari Extra"/>
+                <w:color w:val="000000"/>
+                <w:sz w:val="32"/>
+                <w:szCs w:val="40"/>
               </w:rPr>
               <w:t xml:space="preserve">uÉ | </w:t>
             </w:r>
@@ -28901,7 +28022,6 @@
                 <w:color w:val="000000"/>
                 <w:sz w:val="32"/>
                 <w:szCs w:val="40"/>
-                <w:lang w:val="it-IT"/>
               </w:rPr>
             </w:pPr>
             <w:r>
@@ -28910,7 +28030,6 @@
                 <w:color w:val="000000"/>
                 <w:sz w:val="32"/>
                 <w:szCs w:val="40"/>
-                <w:lang w:val="it-IT"/>
               </w:rPr>
               <w:t>ÌiÉ</w:t>
             </w:r>
@@ -28919,17 +28038,15 @@
                 <w:rFonts w:ascii="BRH Malayalam Extra" w:hAnsi="BRH Malayalam Extra" w:cs="BRH Devanagari Extra"/>
                 <w:color w:val="000000"/>
                 <w:szCs w:val="40"/>
-                <w:lang w:val="it-IT"/>
-              </w:rPr>
-              <w:t>–</w:t>
-            </w:r>
-            <w:r>
-              <w:rPr>
-                <w:rFonts w:ascii="BRH Devanagari Extra" w:hAnsi="BRH Devanagari Extra" w:cs="BRH Devanagari Extra"/>
-                <w:color w:val="000000"/>
-                <w:sz w:val="32"/>
-                <w:szCs w:val="40"/>
-                <w:lang w:val="it-IT"/>
+              </w:rPr>
+              <w:t>–</w:t>
+            </w:r>
+            <w:r>
+              <w:rPr>
+                <w:rFonts w:ascii="BRH Devanagari Extra" w:hAnsi="BRH Devanagari Extra" w:cs="BRH Devanagari Extra"/>
+                <w:color w:val="000000"/>
+                <w:sz w:val="32"/>
+                <w:szCs w:val="40"/>
               </w:rPr>
               <w:t>¸</w:t>
             </w:r>
@@ -28938,17 +28055,15 @@
                 <w:rFonts w:ascii="BRH Malayalam Extra" w:hAnsi="BRH Malayalam Extra" w:cs="BRH Devanagari Extra"/>
                 <w:color w:val="000000"/>
                 <w:szCs w:val="40"/>
-                <w:lang w:val="it-IT"/>
-              </w:rPr>
-              <w:t>–</w:t>
-            </w:r>
-            <w:r>
-              <w:rPr>
-                <w:rFonts w:ascii="BRH Devanagari Extra" w:hAnsi="BRH Devanagari Extra" w:cs="BRH Devanagari Extra"/>
-                <w:color w:val="000000"/>
-                <w:sz w:val="32"/>
-                <w:szCs w:val="40"/>
-                <w:lang w:val="it-IT"/>
+              </w:rPr>
+              <w:t>–</w:t>
+            </w:r>
+            <w:r>
+              <w:rPr>
+                <w:rFonts w:ascii="BRH Devanagari Extra" w:hAnsi="BRH Devanagari Extra" w:cs="BRH Devanagari Extra"/>
+                <w:color w:val="000000"/>
+                <w:sz w:val="32"/>
+                <w:szCs w:val="40"/>
               </w:rPr>
               <w:t>iÉå</w:t>
             </w:r>
@@ -28957,17 +28072,15 @@
                 <w:rFonts w:ascii="BRH Malayalam Extra" w:hAnsi="BRH Malayalam Extra" w:cs="BRH Devanagari Extra"/>
                 <w:color w:val="000000"/>
                 <w:szCs w:val="40"/>
-                <w:lang w:val="it-IT"/>
-              </w:rPr>
-              <w:t>–</w:t>
-            </w:r>
-            <w:r>
-              <w:rPr>
-                <w:rFonts w:ascii="BRH Devanagari Extra" w:hAnsi="BRH Devanagari Extra" w:cs="BRH Devanagari Extra"/>
-                <w:color w:val="000000"/>
-                <w:sz w:val="32"/>
-                <w:szCs w:val="40"/>
-                <w:lang w:val="it-IT"/>
+              </w:rPr>
+              <w:t>–</w:t>
+            </w:r>
+            <w:r>
+              <w:rPr>
+                <w:rFonts w:ascii="BRH Devanagari Extra" w:hAnsi="BRH Devanagari Extra" w:cs="BRH Devanagari Extra"/>
+                <w:color w:val="000000"/>
+                <w:sz w:val="32"/>
+                <w:szCs w:val="40"/>
               </w:rPr>
               <w:t xml:space="preserve"> </w:t>
             </w:r>
@@ -28978,7 +28091,6 @@
                 <w:sz w:val="32"/>
                 <w:szCs w:val="40"/>
                 <w:highlight w:val="yellow"/>
-                <w:lang w:val="it-IT"/>
               </w:rPr>
               <w:t>rÉÉ</w:t>
             </w:r>
@@ -28988,7 +28100,6 @@
                 <w:color w:val="000000"/>
                 <w:sz w:val="32"/>
                 <w:szCs w:val="40"/>
-                <w:lang w:val="it-IT"/>
               </w:rPr>
               <w:t xml:space="preserve">cgÉÉ </w:t>
             </w:r>
@@ -28999,7 +28110,6 @@
                 <w:sz w:val="32"/>
                 <w:szCs w:val="40"/>
                 <w:highlight w:val="yellow"/>
-                <w:lang w:val="it-IT"/>
               </w:rPr>
               <w:t>rÉÉ</w:t>
             </w:r>
@@ -29009,7 +28119,6 @@
                 <w:color w:val="000000"/>
                 <w:sz w:val="32"/>
                 <w:szCs w:val="40"/>
-                <w:lang w:val="it-IT"/>
               </w:rPr>
               <w:t>cgÉÉ ÌiÉþ¸iÉå ÌiÉ¸</w:t>
             </w:r>
@@ -29020,7 +28129,6 @@
                 <w:sz w:val="32"/>
                 <w:szCs w:val="40"/>
                 <w:highlight w:val="yellow"/>
-                <w:lang w:val="it-IT"/>
               </w:rPr>
               <w:t>iÉ</w:t>
             </w:r>
@@ -29030,7 +28138,6 @@
                 <w:color w:val="000000"/>
                 <w:sz w:val="32"/>
                 <w:szCs w:val="40"/>
-                <w:lang w:val="it-IT"/>
               </w:rPr>
               <w:t>å</w:t>
             </w:r>
@@ -29039,17 +28146,15 @@
                 <w:rFonts w:ascii="BRH Malayalam Extra" w:hAnsi="BRH Malayalam Extra" w:cs="BRH Devanagari Extra"/>
                 <w:color w:val="000000"/>
                 <w:szCs w:val="40"/>
-                <w:lang w:val="it-IT"/>
-              </w:rPr>
-              <w:t>–</w:t>
-            </w:r>
-            <w:r>
-              <w:rPr>
-                <w:rFonts w:ascii="BRH Devanagari Extra" w:hAnsi="BRH Devanagari Extra" w:cs="BRH Devanagari Extra"/>
-                <w:color w:val="000000"/>
-                <w:sz w:val="32"/>
-                <w:szCs w:val="40"/>
-                <w:lang w:val="it-IT"/>
+              </w:rPr>
+              <w:t>–</w:t>
+            </w:r>
+            <w:r>
+              <w:rPr>
+                <w:rFonts w:ascii="BRH Devanagari Extra" w:hAnsi="BRH Devanagari Extra" w:cs="BRH Devanagari Extra"/>
+                <w:color w:val="000000"/>
+                <w:sz w:val="32"/>
+                <w:szCs w:val="40"/>
               </w:rPr>
               <w:t xml:space="preserve"> </w:t>
             </w:r>
@@ -29060,7 +28165,6 @@
                 <w:sz w:val="32"/>
                 <w:szCs w:val="40"/>
                 <w:highlight w:val="yellow"/>
-                <w:lang w:val="it-IT"/>
               </w:rPr>
               <w:t>rÉÉ</w:t>
             </w:r>
@@ -29070,7 +28174,6 @@
                 <w:color w:val="000000"/>
                 <w:sz w:val="32"/>
                 <w:szCs w:val="40"/>
-                <w:lang w:val="it-IT"/>
               </w:rPr>
               <w:t xml:space="preserve">cgÉæuÉæuÉ </w:t>
             </w:r>
@@ -29081,7 +28184,6 @@
                 <w:sz w:val="32"/>
                 <w:szCs w:val="40"/>
                 <w:highlight w:val="yellow"/>
-                <w:lang w:val="it-IT"/>
               </w:rPr>
               <w:t>rÉ</w:t>
             </w:r>
@@ -29091,7 +28193,6 @@
                 <w:color w:val="000000"/>
                 <w:sz w:val="32"/>
                 <w:szCs w:val="40"/>
-                <w:lang w:val="it-IT"/>
               </w:rPr>
               <w:t>ÉcgÉÉ ÌiÉþ¸iÉå ÌiÉ¸</w:t>
             </w:r>
@@ -29102,7 +28203,6 @@
                 <w:sz w:val="32"/>
                 <w:szCs w:val="40"/>
                 <w:highlight w:val="yellow"/>
-                <w:lang w:val="it-IT"/>
               </w:rPr>
               <w:t>iÉ</w:t>
             </w:r>
@@ -29112,7 +28212,6 @@
                 <w:color w:val="000000"/>
                 <w:sz w:val="32"/>
                 <w:szCs w:val="40"/>
-                <w:lang w:val="it-IT"/>
               </w:rPr>
               <w:t>å</w:t>
             </w:r>
@@ -29121,17 +28220,15 @@
                 <w:rFonts w:ascii="BRH Malayalam Extra" w:hAnsi="BRH Malayalam Extra" w:cs="BRH Devanagari Extra"/>
                 <w:color w:val="000000"/>
                 <w:szCs w:val="40"/>
-                <w:lang w:val="it-IT"/>
-              </w:rPr>
-              <w:t>–</w:t>
-            </w:r>
-            <w:r>
-              <w:rPr>
-                <w:rFonts w:ascii="BRH Devanagari Extra" w:hAnsi="BRH Devanagari Extra" w:cs="BRH Devanagari Extra"/>
-                <w:color w:val="000000"/>
-                <w:sz w:val="32"/>
-                <w:szCs w:val="40"/>
-                <w:lang w:val="it-IT"/>
+              </w:rPr>
+              <w:t>–</w:t>
+            </w:r>
+            <w:r>
+              <w:rPr>
+                <w:rFonts w:ascii="BRH Devanagari Extra" w:hAnsi="BRH Devanagari Extra" w:cs="BRH Devanagari Extra"/>
+                <w:color w:val="000000"/>
+                <w:sz w:val="32"/>
+                <w:szCs w:val="40"/>
               </w:rPr>
               <w:t xml:space="preserve"> </w:t>
             </w:r>
@@ -29142,7 +28239,6 @@
                 <w:sz w:val="32"/>
                 <w:szCs w:val="40"/>
                 <w:highlight w:val="yellow"/>
-                <w:lang w:val="it-IT"/>
               </w:rPr>
               <w:t>rÉÉ</w:t>
             </w:r>
@@ -29152,7 +28248,6 @@
                 <w:color w:val="000000"/>
                 <w:sz w:val="32"/>
                 <w:szCs w:val="40"/>
-                <w:lang w:val="it-IT"/>
               </w:rPr>
               <w:t xml:space="preserve">cgÉæuÉ | </w:t>
             </w:r>
@@ -29169,7 +28264,6 @@
                 <w:color w:val="000000"/>
                 <w:sz w:val="32"/>
                 <w:szCs w:val="40"/>
-                <w:lang w:val="it-IT"/>
               </w:rPr>
             </w:pPr>
             <w:r>
@@ -29177,7 +28271,6 @@
                 <w:rFonts w:cs="BRH Devanagari Extra"/>
                 <w:color w:val="000000"/>
                 <w:szCs w:val="40"/>
-                <w:lang w:val="it-IT"/>
               </w:rPr>
               <w:t>7</w:t>
             </w:r>
@@ -29187,7 +28280,6 @@
                 <w:color w:val="000000"/>
                 <w:sz w:val="32"/>
                 <w:szCs w:val="40"/>
-                <w:lang w:val="it-IT"/>
               </w:rPr>
               <w:t>)</w:t>
             </w:r>
@@ -29196,7 +28288,6 @@
                 <w:rFonts w:cs="BRH Devanagari Extra"/>
                 <w:color w:val="000000"/>
                 <w:szCs w:val="40"/>
-                <w:lang w:val="it-IT"/>
               </w:rPr>
               <w:t xml:space="preserve">  1</w:t>
             </w:r>
@@ -29206,7 +28297,6 @@
                 <w:color w:val="000000"/>
                 <w:sz w:val="32"/>
                 <w:szCs w:val="40"/>
-                <w:lang w:val="it-IT"/>
               </w:rPr>
               <w:t>.</w:t>
             </w:r>
@@ -29215,7 +28305,6 @@
                 <w:rFonts w:cs="BRH Devanagari Extra"/>
                 <w:color w:val="000000"/>
                 <w:szCs w:val="40"/>
-                <w:lang w:val="it-IT"/>
               </w:rPr>
               <w:t>5</w:t>
             </w:r>
@@ -29225,7 +28314,6 @@
                 <w:color w:val="000000"/>
                 <w:sz w:val="32"/>
                 <w:szCs w:val="40"/>
-                <w:lang w:val="it-IT"/>
               </w:rPr>
               <w:t>.</w:t>
             </w:r>
@@ -29234,7 +28322,6 @@
                 <w:rFonts w:cs="BRH Devanagari Extra"/>
                 <w:color w:val="000000"/>
                 <w:szCs w:val="40"/>
-                <w:lang w:val="it-IT"/>
               </w:rPr>
               <w:t>7</w:t>
             </w:r>
@@ -29244,7 +28331,6 @@
                 <w:color w:val="000000"/>
                 <w:sz w:val="32"/>
                 <w:szCs w:val="40"/>
-                <w:lang w:val="it-IT"/>
               </w:rPr>
               <w:t>.</w:t>
             </w:r>
@@ -29253,7 +28339,6 @@
                 <w:rFonts w:cs="BRH Devanagari Extra"/>
                 <w:color w:val="000000"/>
                 <w:szCs w:val="40"/>
-                <w:lang w:val="it-IT"/>
               </w:rPr>
               <w:t>4</w:t>
             </w:r>
@@ -29263,7 +28348,6 @@
                 <w:color w:val="000000"/>
                 <w:sz w:val="32"/>
                 <w:szCs w:val="40"/>
-                <w:lang w:val="it-IT"/>
               </w:rPr>
               <w:t>(</w:t>
             </w:r>
@@ -29272,7 +28356,6 @@
                 <w:rFonts w:cs="BRH Devanagari Extra"/>
                 <w:color w:val="000000"/>
                 <w:szCs w:val="40"/>
-                <w:lang w:val="it-IT"/>
               </w:rPr>
               <w:t>7</w:t>
             </w:r>
@@ -29282,7 +28365,6 @@
                 <w:color w:val="000000"/>
                 <w:sz w:val="32"/>
                 <w:szCs w:val="40"/>
-                <w:lang w:val="it-IT"/>
               </w:rPr>
               <w:t xml:space="preserve">)-  </w:t>
             </w:r>
@@ -29293,7 +28375,6 @@
                 <w:sz w:val="32"/>
                 <w:szCs w:val="40"/>
                 <w:highlight w:val="yellow"/>
-                <w:lang w:val="it-IT"/>
               </w:rPr>
               <w:t>rÉÉ</w:t>
             </w:r>
@@ -29303,7 +28384,6 @@
                 <w:color w:val="000000"/>
                 <w:sz w:val="32"/>
                 <w:szCs w:val="40"/>
-                <w:lang w:val="it-IT"/>
               </w:rPr>
               <w:t>cgÉÉ | L</w:t>
             </w:r>
@@ -29312,17 +28392,15 @@
                 <w:rFonts w:ascii="BRH Malayalam Extra" w:hAnsi="BRH Malayalam Extra" w:cs="BRH Devanagari Extra"/>
                 <w:color w:val="000000"/>
                 <w:szCs w:val="40"/>
-                <w:lang w:val="it-IT"/>
-              </w:rPr>
-              <w:t>–</w:t>
-            </w:r>
-            <w:r>
-              <w:rPr>
-                <w:rFonts w:ascii="BRH Devanagari Extra" w:hAnsi="BRH Devanagari Extra" w:cs="BRH Devanagari Extra"/>
-                <w:color w:val="000000"/>
-                <w:sz w:val="32"/>
-                <w:szCs w:val="40"/>
-                <w:lang w:val="it-IT"/>
+              </w:rPr>
+              <w:t>–</w:t>
+            </w:r>
+            <w:r>
+              <w:rPr>
+                <w:rFonts w:ascii="BRH Devanagari Extra" w:hAnsi="BRH Devanagari Extra" w:cs="BRH Devanagari Extra"/>
+                <w:color w:val="000000"/>
+                <w:sz w:val="32"/>
+                <w:szCs w:val="40"/>
               </w:rPr>
               <w:t>uÉ | A</w:t>
             </w:r>
@@ -29331,17 +28409,15 @@
                 <w:rFonts w:ascii="BRH Malayalam Extra" w:hAnsi="BRH Malayalam Extra" w:cs="BRH Devanagari Extra"/>
                 <w:color w:val="000000"/>
                 <w:szCs w:val="40"/>
-                <w:lang w:val="it-IT"/>
-              </w:rPr>
-              <w:t>–</w:t>
-            </w:r>
-            <w:r>
-              <w:rPr>
-                <w:rFonts w:ascii="BRH Devanagari Extra" w:hAnsi="BRH Devanagari Extra" w:cs="BRH Devanagari Extra"/>
-                <w:color w:val="000000"/>
-                <w:sz w:val="32"/>
-                <w:szCs w:val="40"/>
-                <w:lang w:val="it-IT"/>
+              </w:rPr>
+              <w:t>–</w:t>
+            </w:r>
+            <w:r>
+              <w:rPr>
+                <w:rFonts w:ascii="BRH Devanagari Extra" w:hAnsi="BRH Devanagari Extra" w:cs="BRH Devanagari Extra"/>
+                <w:color w:val="000000"/>
+                <w:sz w:val="32"/>
+                <w:szCs w:val="40"/>
               </w:rPr>
               <w:t>xrÉ</w:t>
             </w:r>
@@ -29350,17 +28426,15 @@
                 <w:rFonts w:ascii="BRH Malayalam Extra" w:hAnsi="BRH Malayalam Extra" w:cs="BRH Devanagari Extra"/>
                 <w:color w:val="000000"/>
                 <w:szCs w:val="40"/>
-                <w:lang w:val="it-IT"/>
-              </w:rPr>
-              <w:t>–</w:t>
-            </w:r>
-            <w:r>
-              <w:rPr>
-                <w:rFonts w:ascii="BRH Devanagari Extra" w:hAnsi="BRH Devanagari Extra" w:cs="BRH Devanagari Extra"/>
-                <w:color w:val="000000"/>
-                <w:sz w:val="32"/>
-                <w:szCs w:val="40"/>
-                <w:lang w:val="it-IT"/>
+              </w:rPr>
+              <w:t>–</w:t>
+            </w:r>
+            <w:r>
+              <w:rPr>
+                <w:rFonts w:ascii="BRH Devanagari Extra" w:hAnsi="BRH Devanagari Extra" w:cs="BRH Devanagari Extra"/>
+                <w:color w:val="000000"/>
+                <w:sz w:val="32"/>
+                <w:szCs w:val="40"/>
               </w:rPr>
               <w:t xml:space="preserve"> | </w:t>
             </w:r>
@@ -29388,7 +28462,6 @@
                 <w:sz w:val="32"/>
                 <w:szCs w:val="40"/>
                 <w:highlight w:val="yellow"/>
-                <w:lang w:val="it-IT"/>
               </w:rPr>
               <w:t>rÉÉ</w:t>
             </w:r>
@@ -29398,7 +28471,6 @@
                 <w:color w:val="000000"/>
                 <w:sz w:val="32"/>
                 <w:szCs w:val="40"/>
-                <w:lang w:val="it-IT"/>
               </w:rPr>
               <w:t xml:space="preserve">cgÉæuÉæuÉ </w:t>
             </w:r>
@@ -29409,7 +28481,6 @@
                 <w:sz w:val="32"/>
                 <w:szCs w:val="40"/>
                 <w:highlight w:val="yellow"/>
-                <w:lang w:val="it-IT"/>
               </w:rPr>
               <w:t>rÉ</w:t>
             </w:r>
@@ -29419,7 +28490,6 @@
                 <w:color w:val="000000"/>
                 <w:sz w:val="32"/>
                 <w:szCs w:val="40"/>
-                <w:lang w:val="it-IT"/>
               </w:rPr>
               <w:t xml:space="preserve">ÉcgÉÉ </w:t>
             </w:r>
@@ -29430,7 +28500,6 @@
                 <w:sz w:val="32"/>
                 <w:szCs w:val="40"/>
                 <w:highlight w:val="yellow"/>
-                <w:lang w:val="it-IT"/>
               </w:rPr>
               <w:t>rÉÉ</w:t>
             </w:r>
@@ -29440,7 +28509,6 @@
                 <w:color w:val="000000"/>
                 <w:sz w:val="32"/>
                 <w:szCs w:val="40"/>
-                <w:lang w:val="it-IT"/>
               </w:rPr>
               <w:t>cgÉæuÉÉxrÉÉÿxrÉæ</w:t>
             </w:r>
@@ -29449,17 +28517,15 @@
                 <w:rFonts w:ascii="BRH Malayalam Extra" w:hAnsi="BRH Malayalam Extra" w:cs="BRH Devanagari Extra"/>
                 <w:color w:val="000000"/>
                 <w:szCs w:val="40"/>
-                <w:lang w:val="it-IT"/>
-              </w:rPr>
-              <w:t>–</w:t>
-            </w:r>
-            <w:r>
-              <w:rPr>
-                <w:rFonts w:ascii="BRH Devanagari Extra" w:hAnsi="BRH Devanagari Extra" w:cs="BRH Devanagari Extra"/>
-                <w:color w:val="000000"/>
-                <w:sz w:val="32"/>
-                <w:szCs w:val="40"/>
-                <w:lang w:val="it-IT"/>
+              </w:rPr>
+              <w:t>–</w:t>
+            </w:r>
+            <w:r>
+              <w:rPr>
+                <w:rFonts w:ascii="BRH Devanagari Extra" w:hAnsi="BRH Devanagari Extra" w:cs="BRH Devanagari Extra"/>
+                <w:color w:val="000000"/>
+                <w:sz w:val="32"/>
+                <w:szCs w:val="40"/>
               </w:rPr>
               <w:t xml:space="preserve">uÉ </w:t>
             </w:r>
@@ -29470,7 +28536,6 @@
                 <w:sz w:val="32"/>
                 <w:szCs w:val="40"/>
                 <w:highlight w:val="yellow"/>
-                <w:lang w:val="it-IT"/>
               </w:rPr>
               <w:t>rÉÉ</w:t>
             </w:r>
@@ -29480,7 +28545,6 @@
                 <w:color w:val="000000"/>
                 <w:sz w:val="32"/>
                 <w:szCs w:val="40"/>
-                <w:lang w:val="it-IT"/>
               </w:rPr>
               <w:t xml:space="preserve">cgÉÉ </w:t>
             </w:r>
@@ -29491,7 +28555,6 @@
                 <w:sz w:val="32"/>
                 <w:szCs w:val="40"/>
                 <w:highlight w:val="yellow"/>
-                <w:lang w:val="it-IT"/>
               </w:rPr>
               <w:t>rÉ</w:t>
             </w:r>
@@ -29501,7 +28564,6 @@
                 <w:color w:val="000000"/>
                 <w:sz w:val="32"/>
                 <w:szCs w:val="40"/>
-                <w:lang w:val="it-IT"/>
               </w:rPr>
               <w:t xml:space="preserve">ÉcgÉæuÉÉxrÉþ | </w:t>
             </w:r>
@@ -29626,27 +28688,7 @@
                 <w:sz w:val="32"/>
                 <w:szCs w:val="40"/>
               </w:rPr>
-              <w:t>)</w:t>
-            </w:r>
-            <w:proofErr w:type="gramStart"/>
-            <w:r>
-              <w:rPr>
-                <w:rFonts w:ascii="BRH Devanagari Extra" w:hAnsi="BRH Devanagari Extra" w:cs="BRH Devanagari Extra"/>
-                <w:color w:val="000000"/>
-                <w:sz w:val="32"/>
-                <w:szCs w:val="40"/>
-              </w:rPr>
-              <w:t>-  EmÉþ</w:t>
-            </w:r>
-            <w:proofErr w:type="gramEnd"/>
-            <w:r>
-              <w:rPr>
-                <w:rFonts w:ascii="BRH Devanagari Extra" w:hAnsi="BRH Devanagari Extra" w:cs="BRH Devanagari Extra"/>
-                <w:color w:val="000000"/>
-                <w:sz w:val="32"/>
-                <w:szCs w:val="40"/>
-              </w:rPr>
-              <w:t xml:space="preserve"> | ÌiÉ</w:t>
+              <w:t>)-  EmÉþ | ÌiÉ</w:t>
             </w:r>
             <w:r>
               <w:rPr>
@@ -30051,19 +29093,8 @@
                 <w:sz w:val="32"/>
                 <w:szCs w:val="40"/>
               </w:rPr>
-              <w:t>)</w:t>
-            </w:r>
-            <w:proofErr w:type="gramStart"/>
-            <w:r>
-              <w:rPr>
-                <w:rFonts w:ascii="BRH Devanagari Extra" w:hAnsi="BRH Devanagari Extra" w:cs="BRH Devanagari Extra"/>
-                <w:color w:val="000000"/>
-                <w:sz w:val="32"/>
-                <w:szCs w:val="40"/>
-              </w:rPr>
-              <w:t>-  ÌiÉ</w:t>
-            </w:r>
-            <w:proofErr w:type="gramEnd"/>
+              <w:t>)-  ÌiÉ</w:t>
+            </w:r>
             <w:r>
               <w:rPr>
                 <w:rFonts w:ascii="BRH Malayalam Extra" w:hAnsi="BRH Malayalam Extra" w:cs="BRH Devanagari Extra"/>
@@ -30526,17 +29557,7 @@
                 <w:sz w:val="32"/>
                 <w:szCs w:val="40"/>
               </w:rPr>
-              <w:t>)</w:t>
-            </w:r>
-            <w:proofErr w:type="gramStart"/>
-            <w:r>
-              <w:rPr>
-                <w:rFonts w:ascii="BRH Devanagari Extra" w:hAnsi="BRH Devanagari Extra" w:cs="BRH Devanagari Extra"/>
-                <w:color w:val="000000"/>
-                <w:sz w:val="32"/>
-                <w:szCs w:val="40"/>
-              </w:rPr>
-              <w:t xml:space="preserve">-  </w:t>
+              <w:t xml:space="preserve">)-  </w:t>
             </w:r>
             <w:r>
               <w:rPr>
@@ -30548,7 +29569,6 @@
               </w:rPr>
               <w:t>rÉÉ</w:t>
             </w:r>
-            <w:proofErr w:type="gramEnd"/>
             <w:r>
               <w:rPr>
                 <w:rFonts w:ascii="BRH Malayalam Extra" w:hAnsi="BRH Malayalam Extra" w:cs="BRH Devanagari Extra"/>
@@ -30924,19 +29944,8 @@
                 <w:sz w:val="32"/>
                 <w:szCs w:val="40"/>
               </w:rPr>
-              <w:t>)</w:t>
-            </w:r>
-            <w:proofErr w:type="gramStart"/>
-            <w:r>
-              <w:rPr>
-                <w:rFonts w:ascii="BRH Devanagari Extra" w:hAnsi="BRH Devanagari Extra" w:cs="BRH Devanagari Extra"/>
-                <w:color w:val="000000"/>
-                <w:sz w:val="32"/>
-                <w:szCs w:val="40"/>
-              </w:rPr>
-              <w:t>-  A</w:t>
-            </w:r>
-            <w:proofErr w:type="gramEnd"/>
+              <w:t>)-  A</w:t>
+            </w:r>
             <w:r>
               <w:rPr>
                 <w:rFonts w:ascii="BRH Malayalam Extra" w:hAnsi="BRH Malayalam Extra" w:cs="BRH Devanagari Extra"/>
@@ -31307,27 +30316,7 @@
                 <w:sz w:val="32"/>
                 <w:szCs w:val="40"/>
               </w:rPr>
-              <w:t>)</w:t>
-            </w:r>
-            <w:proofErr w:type="gramStart"/>
-            <w:r>
-              <w:rPr>
-                <w:rFonts w:ascii="BRH Devanagari Extra" w:hAnsi="BRH Devanagari Extra" w:cs="BRH Devanagari Extra"/>
-                <w:color w:val="000000"/>
-                <w:sz w:val="32"/>
-                <w:szCs w:val="40"/>
-              </w:rPr>
-              <w:t>-  urÉÑþÌ</w:t>
-            </w:r>
-            <w:proofErr w:type="gramEnd"/>
-            <w:r>
-              <w:rPr>
-                <w:rFonts w:ascii="BRH Devanagari Extra" w:hAnsi="BRH Devanagari Extra" w:cs="BRH Devanagari Extra"/>
-                <w:color w:val="000000"/>
-                <w:sz w:val="32"/>
-                <w:szCs w:val="40"/>
-              </w:rPr>
-              <w:t>¹qÉç | L</w:t>
+              <w:t>)-  urÉÑþÌ¹qÉç | L</w:t>
             </w:r>
             <w:r>
               <w:rPr>
@@ -31641,19 +30630,8 @@
                 <w:sz w:val="32"/>
                 <w:szCs w:val="40"/>
               </w:rPr>
-              <w:t>)</w:t>
-            </w:r>
-            <w:proofErr w:type="gramStart"/>
-            <w:r>
-              <w:rPr>
-                <w:rFonts w:ascii="BRH Devanagari Extra" w:hAnsi="BRH Devanagari Extra" w:cs="BRH Devanagari Extra"/>
-                <w:color w:val="000000"/>
-                <w:sz w:val="32"/>
-                <w:szCs w:val="40"/>
-              </w:rPr>
-              <w:t>-  A</w:t>
-            </w:r>
-            <w:proofErr w:type="gramEnd"/>
+              <w:t>)-  A</w:t>
+            </w:r>
             <w:r>
               <w:rPr>
                 <w:rFonts w:ascii="BRH Malayalam Extra" w:hAnsi="BRH Malayalam Extra" w:cs="BRH Devanagari Extra"/>
@@ -32016,27 +30994,7 @@
                 <w:sz w:val="32"/>
                 <w:szCs w:val="40"/>
               </w:rPr>
-              <w:t>)</w:t>
-            </w:r>
-            <w:proofErr w:type="gramStart"/>
-            <w:r>
-              <w:rPr>
-                <w:rFonts w:ascii="BRH Devanagari Extra" w:hAnsi="BRH Devanagari Extra" w:cs="BRH Devanagari Extra"/>
-                <w:color w:val="000000"/>
-                <w:sz w:val="32"/>
-                <w:szCs w:val="40"/>
-              </w:rPr>
-              <w:t>-  urÉÑþÌ</w:t>
-            </w:r>
-            <w:proofErr w:type="gramEnd"/>
-            <w:r>
-              <w:rPr>
-                <w:rFonts w:ascii="BRH Devanagari Extra" w:hAnsi="BRH Devanagari Extra" w:cs="BRH Devanagari Extra"/>
-                <w:color w:val="000000"/>
-                <w:sz w:val="32"/>
-                <w:szCs w:val="40"/>
-              </w:rPr>
-              <w:t>¹qÉç | L</w:t>
+              <w:t>)-  urÉÑþÌ¹qÉç | L</w:t>
             </w:r>
             <w:r>
               <w:rPr>
@@ -32337,19 +31295,8 @@
                 <w:sz w:val="32"/>
                 <w:szCs w:val="40"/>
               </w:rPr>
-              <w:t>)</w:t>
-            </w:r>
-            <w:proofErr w:type="gramStart"/>
-            <w:r>
-              <w:rPr>
-                <w:rFonts w:ascii="BRH Devanagari Extra" w:hAnsi="BRH Devanagari Extra" w:cs="BRH Devanagari Extra"/>
-                <w:color w:val="000000"/>
-                <w:sz w:val="32"/>
-                <w:szCs w:val="40"/>
-              </w:rPr>
-              <w:t>-  zÉÉ</w:t>
-            </w:r>
-            <w:proofErr w:type="gramEnd"/>
+              <w:t>)-  zÉÉ</w:t>
+            </w:r>
             <w:r>
               <w:rPr>
                 <w:rFonts w:ascii="BRH Malayalam Extra" w:hAnsi="BRH Malayalam Extra" w:cs="BRH Devanagari Extra"/>
@@ -32557,19 +31504,8 @@
                 <w:sz w:val="32"/>
                 <w:szCs w:val="40"/>
               </w:rPr>
-              <w:t>)</w:t>
-            </w:r>
-            <w:proofErr w:type="gramStart"/>
-            <w:r>
-              <w:rPr>
-                <w:rFonts w:ascii="BRH Devanagari Extra" w:hAnsi="BRH Devanagari Extra" w:cs="BRH Devanagari Extra"/>
-                <w:color w:val="000000"/>
-                <w:sz w:val="32"/>
-                <w:szCs w:val="40"/>
-              </w:rPr>
-              <w:t>-  zÉÉ</w:t>
-            </w:r>
-            <w:proofErr w:type="gramEnd"/>
+              <w:t>)-  zÉÉ</w:t>
+            </w:r>
             <w:r>
               <w:rPr>
                 <w:rFonts w:ascii="BRH Malayalam Extra" w:hAnsi="BRH Malayalam Extra" w:cs="BRH Devanagari Extra"/>
@@ -33312,19 +32248,8 @@
                 <w:sz w:val="32"/>
                 <w:szCs w:val="40"/>
               </w:rPr>
-              <w:t>)</w:t>
-            </w:r>
-            <w:proofErr w:type="gramStart"/>
-            <w:r>
-              <w:rPr>
-                <w:rFonts w:ascii="BRH Devanagari Extra" w:hAnsi="BRH Devanagari Extra" w:cs="BRH Devanagari Extra"/>
-                <w:color w:val="FF0000"/>
-                <w:sz w:val="32"/>
-                <w:szCs w:val="40"/>
-              </w:rPr>
-              <w:t>-  mÉ</w:t>
-            </w:r>
-            <w:proofErr w:type="gramEnd"/>
+              <w:t>)-  mÉ</w:t>
+            </w:r>
             <w:r>
               <w:rPr>
                 <w:rFonts w:ascii="BRH Malayalam Extra" w:hAnsi="BRH Malayalam Extra" w:cs="BRH Devanagari Extra"/>
@@ -33728,19 +32653,8 @@
                 <w:sz w:val="32"/>
                 <w:szCs w:val="40"/>
               </w:rPr>
-              <w:t>)</w:t>
-            </w:r>
-            <w:proofErr w:type="gramStart"/>
-            <w:r>
-              <w:rPr>
-                <w:rFonts w:ascii="BRH Devanagari Extra" w:hAnsi="BRH Devanagari Extra" w:cs="BRH Devanagari Extra"/>
-                <w:color w:val="FF0000"/>
-                <w:sz w:val="32"/>
-                <w:szCs w:val="40"/>
-              </w:rPr>
-              <w:t>-  ÌuÉ</w:t>
-            </w:r>
-            <w:proofErr w:type="gramEnd"/>
+              <w:t>)-  ÌuÉ</w:t>
+            </w:r>
             <w:r>
               <w:rPr>
                 <w:rFonts w:ascii="BRH Malayalam Extra" w:hAnsi="BRH Malayalam Extra" w:cs="BRH Devanagari Extra"/>
@@ -33935,25 +32849,7 @@
                 <w:sz w:val="32"/>
                 <w:szCs w:val="40"/>
               </w:rPr>
-              <w:t>¨uÉÉ MüÉqÉÉ(aqÉçþ) AMÑüuÉïiÉÉ</w:t>
-            </w:r>
-            <w:r>
-              <w:rPr>
-                <w:rFonts w:ascii="BRH Devanagari Extra" w:hAnsi="BRH Devanagari Extra" w:cs="BRH Devanagari Extra"/>
-                <w:color w:val="FF0000"/>
-                <w:sz w:val="32"/>
-                <w:szCs w:val="40"/>
-              </w:rPr>
-              <w:t xml:space="preserve"> </w:t>
-            </w:r>
-            <w:r>
-              <w:rPr>
-                <w:rFonts w:ascii="BRH Devanagari Extra" w:hAnsi="BRH Devanagari Extra" w:cs="BRH Devanagari Extra"/>
-                <w:color w:val="FF0000"/>
-                <w:sz w:val="32"/>
-                <w:szCs w:val="40"/>
-              </w:rPr>
-              <w:t>MÑüuÉïiÉ</w:t>
+              <w:t>¨uÉÉ MüÉqÉÉ(aqÉçþ) AMÑüuÉïiÉÉ MÑüuÉïiÉ</w:t>
             </w:r>
             <w:r>
               <w:rPr>
@@ -34159,19 +33055,8 @@
                 <w:sz w:val="32"/>
                 <w:szCs w:val="40"/>
               </w:rPr>
-              <w:t>)</w:t>
-            </w:r>
-            <w:proofErr w:type="gramStart"/>
-            <w:r>
-              <w:rPr>
-                <w:rFonts w:ascii="BRH Devanagari Extra" w:hAnsi="BRH Devanagari Extra" w:cs="BRH Devanagari Extra"/>
-                <w:color w:val="FF0000"/>
-                <w:sz w:val="32"/>
-                <w:szCs w:val="40"/>
-              </w:rPr>
-              <w:t>-  mÉ</w:t>
-            </w:r>
-            <w:proofErr w:type="gramEnd"/>
+              <w:t>)-  mÉ</w:t>
+            </w:r>
             <w:r>
               <w:rPr>
                 <w:rFonts w:ascii="BRH Malayalam Extra" w:hAnsi="BRH Malayalam Extra" w:cs="BRH Devanagari Extra"/>
@@ -34575,19 +33460,8 @@
                 <w:sz w:val="32"/>
                 <w:szCs w:val="40"/>
               </w:rPr>
-              <w:t>)</w:t>
-            </w:r>
-            <w:proofErr w:type="gramStart"/>
-            <w:r>
-              <w:rPr>
-                <w:rFonts w:ascii="BRH Devanagari Extra" w:hAnsi="BRH Devanagari Extra" w:cs="BRH Devanagari Extra"/>
-                <w:color w:val="FF0000"/>
-                <w:sz w:val="32"/>
-                <w:szCs w:val="40"/>
-              </w:rPr>
-              <w:t>-  ÌuÉ</w:t>
-            </w:r>
-            <w:proofErr w:type="gramEnd"/>
+              <w:t>)-  ÌuÉ</w:t>
+            </w:r>
             <w:r>
               <w:rPr>
                 <w:rFonts w:ascii="BRH Malayalam Extra" w:hAnsi="BRH Malayalam Extra" w:cs="BRH Devanagari Extra"/>
@@ -34890,7 +33764,7 @@
                 <w:b/>
                 <w:bCs/>
                 <w:szCs w:val="28"/>
-                <w:lang w:val="it-IT" w:bidi="ta-IN"/>
+                <w:lang w:bidi="ta-IN"/>
               </w:rPr>
               <w:t>)</w:t>
             </w:r>
@@ -34898,7 +33772,7 @@
               <w:rPr>
                 <w:rFonts w:ascii="Latha" w:hAnsi="Latha" w:cs="Latha"/>
                 <w:szCs w:val="28"/>
-                <w:lang w:val="it-IT" w:bidi="ta-IN"/>
+                <w:lang w:bidi="ta-IN"/>
               </w:rPr>
               <w:t xml:space="preserve">   </w:t>
             </w:r>
@@ -34919,7 +33793,7 @@
                 <w:b/>
                 <w:bCs/>
                 <w:szCs w:val="28"/>
-                <w:lang w:val="it-IT" w:bidi="ta-IN"/>
+                <w:lang w:bidi="ta-IN"/>
               </w:rPr>
               <w:t>.</w:t>
             </w:r>
@@ -34940,7 +33814,7 @@
                 <w:b/>
                 <w:bCs/>
                 <w:szCs w:val="28"/>
-                <w:lang w:val="it-IT" w:bidi="ta-IN"/>
+                <w:lang w:bidi="ta-IN"/>
               </w:rPr>
               <w:t>.</w:t>
             </w:r>
@@ -34961,7 +33835,7 @@
                 <w:b/>
                 <w:bCs/>
                 <w:szCs w:val="28"/>
-                <w:lang w:val="it-IT" w:bidi="ta-IN"/>
+                <w:lang w:bidi="ta-IN"/>
               </w:rPr>
               <w:t>.4(</w:t>
             </w:r>
@@ -34982,7 +33856,7 @@
                 <w:b/>
                 <w:bCs/>
                 <w:szCs w:val="28"/>
-                <w:lang w:val="it-IT" w:bidi="ta-IN"/>
+                <w:lang w:bidi="ta-IN"/>
               </w:rPr>
               <w:t>)</w:t>
             </w:r>
@@ -34990,7 +33864,7 @@
               <w:rPr>
                 <w:rFonts w:ascii="Latha" w:hAnsi="Latha" w:cs="Latha"/>
                 <w:szCs w:val="28"/>
-                <w:lang w:val="it-IT" w:bidi="ta-IN"/>
+                <w:lang w:bidi="ta-IN"/>
               </w:rPr>
               <w:t xml:space="preserve">- </w:t>
             </w:r>
@@ -35000,7 +33874,6 @@
                 <w:color w:val="000000"/>
                 <w:sz w:val="32"/>
                 <w:szCs w:val="40"/>
-                <w:lang w:val="it-IT"/>
               </w:rPr>
               <w:t>xÉ Låþ</w:t>
             </w:r>
@@ -35011,7 +33884,6 @@
                 <w:sz w:val="32"/>
                 <w:szCs w:val="40"/>
                 <w:highlight w:val="yellow"/>
-                <w:lang w:val="it-IT"/>
               </w:rPr>
               <w:t>Sæi</w:t>
             </w:r>
@@ -35021,7 +33893,6 @@
                 <w:color w:val="000000"/>
                 <w:sz w:val="32"/>
                 <w:szCs w:val="40"/>
-                <w:lang w:val="it-IT"/>
               </w:rPr>
               <w:t>xÉÉåþ ÅqÉÑ qÉ</w:t>
             </w:r>
@@ -35030,17 +33901,15 @@
                 <w:rFonts w:ascii="BRH Malayalam Extra" w:hAnsi="BRH Malayalam Extra" w:cs="BRH Devanagari Extra"/>
                 <w:color w:val="000000"/>
                 <w:szCs w:val="40"/>
-                <w:lang w:val="it-IT"/>
-              </w:rPr>
-              <w:t>–</w:t>
-            </w:r>
-            <w:r>
-              <w:rPr>
-                <w:rFonts w:ascii="BRH Devanagari Extra" w:hAnsi="BRH Devanagari Extra" w:cs="BRH Devanagari Extra"/>
-                <w:color w:val="000000"/>
-                <w:sz w:val="32"/>
-                <w:szCs w:val="40"/>
-                <w:lang w:val="it-IT"/>
+              </w:rPr>
+              <w:t>–</w:t>
+            </w:r>
+            <w:r>
+              <w:rPr>
+                <w:rFonts w:ascii="BRH Devanagari Extra" w:hAnsi="BRH Devanagari Extra" w:cs="BRH Devanagari Extra"/>
+                <w:color w:val="000000"/>
+                <w:sz w:val="32"/>
+                <w:szCs w:val="40"/>
               </w:rPr>
               <w:t>qÉÑ(aqÉç) xÉ Lå</w:t>
             </w:r>
@@ -35051,7 +33920,6 @@
                 <w:sz w:val="32"/>
                 <w:szCs w:val="40"/>
                 <w:highlight w:val="yellow"/>
-                <w:lang w:val="it-IT"/>
               </w:rPr>
               <w:t>þSæi</w:t>
             </w:r>
@@ -35061,7 +33929,6 @@
                 <w:color w:val="000000"/>
                 <w:sz w:val="32"/>
                 <w:szCs w:val="40"/>
-                <w:lang w:val="it-IT"/>
               </w:rPr>
               <w:t>xÉÉåþ ÅqÉÑqÉç |</w:t>
             </w:r>
@@ -35432,27 +34299,7 @@
                 <w:sz w:val="32"/>
                 <w:szCs w:val="40"/>
               </w:rPr>
-              <w:t>)</w:t>
-            </w:r>
-            <w:proofErr w:type="gramStart"/>
-            <w:r>
-              <w:rPr>
-                <w:rFonts w:ascii="BRH Devanagari Extra" w:hAnsi="BRH Devanagari Extra" w:cs="BRH Devanagari Extra"/>
-                <w:color w:val="FF0000"/>
-                <w:sz w:val="32"/>
-                <w:szCs w:val="40"/>
-              </w:rPr>
-              <w:t>-  iÉqÉç</w:t>
-            </w:r>
-            <w:proofErr w:type="gramEnd"/>
-            <w:r>
-              <w:rPr>
-                <w:rFonts w:ascii="BRH Devanagari Extra" w:hAnsi="BRH Devanagari Extra" w:cs="BRH Devanagari Extra"/>
-                <w:color w:val="FF0000"/>
-                <w:sz w:val="32"/>
-                <w:szCs w:val="40"/>
-              </w:rPr>
-              <w:t xml:space="preserve"> | EmÉþ | G</w:t>
+              <w:t>)-  iÉqÉç | EmÉþ | G</w:t>
             </w:r>
             <w:r>
               <w:rPr>
@@ -35733,27 +34580,7 @@
                 <w:sz w:val="32"/>
                 <w:szCs w:val="40"/>
               </w:rPr>
-              <w:t>)</w:t>
-            </w:r>
-            <w:proofErr w:type="gramStart"/>
-            <w:r>
-              <w:rPr>
-                <w:rFonts w:ascii="BRH Devanagari Extra" w:hAnsi="BRH Devanagari Extra" w:cs="BRH Devanagari Extra"/>
-                <w:color w:val="FF0000"/>
-                <w:sz w:val="32"/>
-                <w:szCs w:val="40"/>
-              </w:rPr>
-              <w:t>-  EmÉþ</w:t>
-            </w:r>
-            <w:proofErr w:type="gramEnd"/>
-            <w:r>
-              <w:rPr>
-                <w:rFonts w:ascii="BRH Devanagari Extra" w:hAnsi="BRH Devanagari Extra" w:cs="BRH Devanagari Extra"/>
-                <w:color w:val="FF0000"/>
-                <w:sz w:val="32"/>
-                <w:szCs w:val="40"/>
-              </w:rPr>
-              <w:t xml:space="preserve"> | G</w:t>
+              <w:t>)-  EmÉþ | G</w:t>
             </w:r>
             <w:r>
               <w:rPr>
@@ -36098,27 +34925,7 @@
                 <w:sz w:val="32"/>
                 <w:szCs w:val="40"/>
               </w:rPr>
-              <w:t>)</w:t>
-            </w:r>
-            <w:proofErr w:type="gramStart"/>
-            <w:r>
-              <w:rPr>
-                <w:rFonts w:ascii="BRH Devanagari Extra" w:hAnsi="BRH Devanagari Extra" w:cs="BRH Devanagari Extra"/>
-                <w:color w:val="FF0000"/>
-                <w:sz w:val="32"/>
-                <w:szCs w:val="40"/>
-              </w:rPr>
-              <w:t>-  iÉqÉç</w:t>
-            </w:r>
-            <w:proofErr w:type="gramEnd"/>
-            <w:r>
-              <w:rPr>
-                <w:rFonts w:ascii="BRH Devanagari Extra" w:hAnsi="BRH Devanagari Extra" w:cs="BRH Devanagari Extra"/>
-                <w:color w:val="FF0000"/>
-                <w:sz w:val="32"/>
-                <w:szCs w:val="40"/>
-              </w:rPr>
-              <w:t xml:space="preserve"> | EmÉþ | G</w:t>
+              <w:t>)-  iÉqÉç | EmÉþ | G</w:t>
             </w:r>
             <w:r>
               <w:rPr>
@@ -36417,27 +35224,7 @@
                 <w:sz w:val="32"/>
                 <w:szCs w:val="40"/>
               </w:rPr>
-              <w:t>)</w:t>
-            </w:r>
-            <w:proofErr w:type="gramStart"/>
-            <w:r>
-              <w:rPr>
-                <w:rFonts w:ascii="BRH Devanagari Extra" w:hAnsi="BRH Devanagari Extra" w:cs="BRH Devanagari Extra"/>
-                <w:color w:val="FF0000"/>
-                <w:sz w:val="32"/>
-                <w:szCs w:val="40"/>
-              </w:rPr>
-              <w:t>-  EmÉþ</w:t>
-            </w:r>
-            <w:proofErr w:type="gramEnd"/>
-            <w:r>
-              <w:rPr>
-                <w:rFonts w:ascii="BRH Devanagari Extra" w:hAnsi="BRH Devanagari Extra" w:cs="BRH Devanagari Extra"/>
-                <w:color w:val="FF0000"/>
-                <w:sz w:val="32"/>
-                <w:szCs w:val="40"/>
-              </w:rPr>
-              <w:t xml:space="preserve"> | G</w:t>
+              <w:t>)-  EmÉþ | G</w:t>
             </w:r>
             <w:r>
               <w:rPr>
@@ -36815,19 +35602,8 @@
                 <w:sz w:val="32"/>
                 <w:szCs w:val="40"/>
               </w:rPr>
-              <w:t>)</w:t>
-            </w:r>
-            <w:proofErr w:type="gramStart"/>
-            <w:r>
-              <w:rPr>
-                <w:rFonts w:ascii="BRH Devanagari Extra" w:hAnsi="BRH Devanagari Extra" w:cs="BRH Devanagari Extra"/>
-                <w:color w:val="000000"/>
-                <w:sz w:val="32"/>
-                <w:szCs w:val="40"/>
-              </w:rPr>
-              <w:t>-  mÉ</w:t>
-            </w:r>
-            <w:proofErr w:type="gramEnd"/>
+              <w:t>)-  mÉ</w:t>
+            </w:r>
             <w:r>
               <w:rPr>
                 <w:rFonts w:ascii="BRH Malayalam Extra" w:hAnsi="BRH Malayalam Extra" w:cs="BRH Devanagari Extra"/>
@@ -36892,7 +35668,6 @@
                 <w:color w:val="000000"/>
                 <w:sz w:val="32"/>
                 <w:szCs w:val="40"/>
-                <w:lang w:val="it-IT"/>
               </w:rPr>
             </w:pPr>
             <w:r>
@@ -36901,7 +35676,6 @@
                 <w:color w:val="000000"/>
                 <w:sz w:val="32"/>
                 <w:szCs w:val="40"/>
-                <w:lang w:val="it-IT"/>
               </w:rPr>
               <w:t>mÉ</w:t>
             </w:r>
@@ -36910,17 +35684,15 @@
                 <w:rFonts w:ascii="BRH Malayalam Extra" w:hAnsi="BRH Malayalam Extra" w:cs="BRH Devanagari Extra"/>
                 <w:color w:val="000000"/>
                 <w:szCs w:val="40"/>
-                <w:lang w:val="it-IT"/>
-              </w:rPr>
-              <w:t>–</w:t>
-            </w:r>
-            <w:r>
-              <w:rPr>
-                <w:rFonts w:ascii="BRH Devanagari Extra" w:hAnsi="BRH Devanagari Extra" w:cs="BRH Devanagari Extra"/>
-                <w:color w:val="000000"/>
-                <w:sz w:val="32"/>
-                <w:szCs w:val="40"/>
-                <w:lang w:val="it-IT"/>
+              </w:rPr>
+              <w:t>–</w:t>
+            </w:r>
+            <w:r>
+              <w:rPr>
+                <w:rFonts w:ascii="BRH Devanagari Extra" w:hAnsi="BRH Devanagari Extra" w:cs="BRH Devanagari Extra"/>
+                <w:color w:val="000000"/>
+                <w:sz w:val="32"/>
+                <w:szCs w:val="40"/>
               </w:rPr>
               <w:t>zÉÑÍpÉþUåirÉåÌiÉ mÉ</w:t>
             </w:r>
@@ -36929,17 +35701,15 @@
                 <w:rFonts w:ascii="BRH Malayalam Extra" w:hAnsi="BRH Malayalam Extra" w:cs="BRH Devanagari Extra"/>
                 <w:color w:val="000000"/>
                 <w:szCs w:val="40"/>
-                <w:lang w:val="it-IT"/>
-              </w:rPr>
-              <w:t>–</w:t>
-            </w:r>
-            <w:r>
-              <w:rPr>
-                <w:rFonts w:ascii="BRH Devanagari Extra" w:hAnsi="BRH Devanagari Extra" w:cs="BRH Devanagari Extra"/>
-                <w:color w:val="000000"/>
-                <w:sz w:val="32"/>
-                <w:szCs w:val="40"/>
-                <w:lang w:val="it-IT"/>
+              </w:rPr>
+              <w:t>–</w:t>
+            </w:r>
+            <w:r>
+              <w:rPr>
+                <w:rFonts w:ascii="BRH Devanagari Extra" w:hAnsi="BRH Devanagari Extra" w:cs="BRH Devanagari Extra"/>
+                <w:color w:val="000000"/>
+                <w:sz w:val="32"/>
+                <w:szCs w:val="40"/>
               </w:rPr>
               <w:t>zÉÑÍpÉþÈ mÉ</w:t>
             </w:r>
@@ -36948,17 +35718,15 @@
                 <w:rFonts w:ascii="BRH Malayalam Extra" w:hAnsi="BRH Malayalam Extra" w:cs="BRH Devanagari Extra"/>
                 <w:color w:val="000000"/>
                 <w:szCs w:val="40"/>
-                <w:lang w:val="it-IT"/>
-              </w:rPr>
-              <w:t>–</w:t>
-            </w:r>
-            <w:r>
-              <w:rPr>
-                <w:rFonts w:ascii="BRH Devanagari Extra" w:hAnsi="BRH Devanagari Extra" w:cs="BRH Devanagari Extra"/>
-                <w:color w:val="000000"/>
-                <w:sz w:val="32"/>
-                <w:szCs w:val="40"/>
-                <w:lang w:val="it-IT"/>
+              </w:rPr>
+              <w:t>–</w:t>
+            </w:r>
+            <w:r>
+              <w:rPr>
+                <w:rFonts w:ascii="BRH Devanagari Extra" w:hAnsi="BRH Devanagari Extra" w:cs="BRH Devanagari Extra"/>
+                <w:color w:val="000000"/>
+                <w:sz w:val="32"/>
+                <w:szCs w:val="40"/>
               </w:rPr>
               <w:t>zÉÑÍpÉþUåÌiÉ</w:t>
             </w:r>
@@ -36967,17 +35735,15 @@
                 <w:rFonts w:ascii="BRH Malayalam Extra" w:hAnsi="BRH Malayalam Extra" w:cs="BRH Devanagari Extra"/>
                 <w:color w:val="000000"/>
                 <w:szCs w:val="40"/>
-                <w:lang w:val="it-IT"/>
-              </w:rPr>
-              <w:t>–</w:t>
-            </w:r>
-            <w:r>
-              <w:rPr>
-                <w:rFonts w:ascii="BRH Devanagari Extra" w:hAnsi="BRH Devanagari Extra" w:cs="BRH Devanagari Extra"/>
-                <w:color w:val="000000"/>
-                <w:sz w:val="32"/>
-                <w:szCs w:val="40"/>
-                <w:lang w:val="it-IT"/>
+              </w:rPr>
+              <w:t>–</w:t>
+            </w:r>
+            <w:r>
+              <w:rPr>
+                <w:rFonts w:ascii="BRH Devanagari Extra" w:hAnsi="BRH Devanagari Extra" w:cs="BRH Devanagari Extra"/>
+                <w:color w:val="000000"/>
+                <w:sz w:val="32"/>
+                <w:szCs w:val="40"/>
               </w:rPr>
               <w:t xml:space="preserve"> MüuÉÉþÌiÉrÉï</w:t>
             </w:r>
@@ -36986,17 +35752,15 @@
                 <w:rFonts w:ascii="BRH Malayalam Extra" w:hAnsi="BRH Malayalam Extra" w:cs="BRH Devanagari Extra"/>
                 <w:color w:val="000000"/>
                 <w:szCs w:val="40"/>
-                <w:lang w:val="it-IT"/>
-              </w:rPr>
-              <w:t>–</w:t>
-            </w:r>
-            <w:r>
-              <w:rPr>
-                <w:rFonts w:ascii="BRH Devanagari Extra" w:hAnsi="BRH Devanagari Extra" w:cs="BRH Devanagari Extra"/>
-                <w:color w:val="000000"/>
-                <w:sz w:val="32"/>
-                <w:szCs w:val="40"/>
-                <w:lang w:val="it-IT"/>
+              </w:rPr>
+              <w:t>–</w:t>
+            </w:r>
+            <w:r>
+              <w:rPr>
+                <w:rFonts w:ascii="BRH Devanagari Extra" w:hAnsi="BRH Devanagari Extra" w:cs="BRH Devanagari Extra"/>
+                <w:color w:val="000000"/>
+                <w:sz w:val="32"/>
+                <w:szCs w:val="40"/>
               </w:rPr>
               <w:t>Xèû MüuÉÉþÌiÉ</w:t>
             </w:r>
@@ -37007,7 +35771,6 @@
                 <w:sz w:val="32"/>
                 <w:szCs w:val="40"/>
                 <w:highlight w:val="yellow"/>
-                <w:lang w:val="it-IT"/>
               </w:rPr>
               <w:t>rÉïX</w:t>
             </w:r>
@@ -37017,7 +35780,6 @@
                 <w:color w:val="000000"/>
                 <w:sz w:val="32"/>
                 <w:szCs w:val="40"/>
-                <w:lang w:val="it-IT"/>
               </w:rPr>
               <w:t xml:space="preserve">åûÌiÉ </w:t>
             </w:r>
@@ -37034,7 +35796,6 @@
                 <w:color w:val="000000"/>
                 <w:sz w:val="32"/>
                 <w:szCs w:val="40"/>
-                <w:lang w:val="it-IT"/>
               </w:rPr>
             </w:pPr>
             <w:r>
@@ -37043,7 +35804,6 @@
                 <w:color w:val="000000"/>
                 <w:sz w:val="32"/>
                 <w:szCs w:val="40"/>
-                <w:lang w:val="it-IT"/>
               </w:rPr>
               <w:t>mÉ</w:t>
             </w:r>
@@ -37052,17 +35812,15 @@
                 <w:rFonts w:ascii="BRH Malayalam Extra" w:hAnsi="BRH Malayalam Extra" w:cs="BRH Devanagari Extra"/>
                 <w:color w:val="000000"/>
                 <w:szCs w:val="40"/>
-                <w:lang w:val="it-IT"/>
-              </w:rPr>
-              <w:t>–</w:t>
-            </w:r>
-            <w:r>
-              <w:rPr>
-                <w:rFonts w:ascii="BRH Devanagari Extra" w:hAnsi="BRH Devanagari Extra" w:cs="BRH Devanagari Extra"/>
-                <w:color w:val="000000"/>
-                <w:sz w:val="32"/>
-                <w:szCs w:val="40"/>
-                <w:lang w:val="it-IT"/>
+              </w:rPr>
+              <w:t>–</w:t>
+            </w:r>
+            <w:r>
+              <w:rPr>
+                <w:rFonts w:ascii="BRH Devanagari Extra" w:hAnsi="BRH Devanagari Extra" w:cs="BRH Devanagari Extra"/>
+                <w:color w:val="000000"/>
+                <w:sz w:val="32"/>
+                <w:szCs w:val="40"/>
               </w:rPr>
               <w:t>zÉÑÍpÉþÈ mÉ</w:t>
             </w:r>
@@ -37071,17 +35829,15 @@
                 <w:rFonts w:ascii="BRH Malayalam Extra" w:hAnsi="BRH Malayalam Extra" w:cs="BRH Devanagari Extra"/>
                 <w:color w:val="000000"/>
                 <w:szCs w:val="40"/>
-                <w:lang w:val="it-IT"/>
-              </w:rPr>
-              <w:t>–</w:t>
-            </w:r>
-            <w:r>
-              <w:rPr>
-                <w:rFonts w:ascii="BRH Devanagari Extra" w:hAnsi="BRH Devanagari Extra" w:cs="BRH Devanagari Extra"/>
-                <w:color w:val="000000"/>
-                <w:sz w:val="32"/>
-                <w:szCs w:val="40"/>
-                <w:lang w:val="it-IT"/>
+              </w:rPr>
+              <w:t>–</w:t>
+            </w:r>
+            <w:r>
+              <w:rPr>
+                <w:rFonts w:ascii="BRH Devanagari Extra" w:hAnsi="BRH Devanagari Extra" w:cs="BRH Devanagari Extra"/>
+                <w:color w:val="000000"/>
+                <w:sz w:val="32"/>
+                <w:szCs w:val="40"/>
               </w:rPr>
               <w:t>zÉÑÍpÉþUåÌiÉ</w:t>
             </w:r>
@@ -37090,17 +35846,15 @@
                 <w:rFonts w:ascii="BRH Malayalam Extra" w:hAnsi="BRH Malayalam Extra" w:cs="BRH Devanagari Extra"/>
                 <w:color w:val="000000"/>
                 <w:szCs w:val="40"/>
-                <w:lang w:val="it-IT"/>
-              </w:rPr>
-              <w:t>–</w:t>
-            </w:r>
-            <w:r>
-              <w:rPr>
-                <w:rFonts w:ascii="BRH Devanagari Extra" w:hAnsi="BRH Devanagari Extra" w:cs="BRH Devanagari Extra"/>
-                <w:color w:val="000000"/>
-                <w:sz w:val="32"/>
-                <w:szCs w:val="40"/>
-                <w:lang w:val="it-IT"/>
+              </w:rPr>
+              <w:t>–</w:t>
+            </w:r>
+            <w:r>
+              <w:rPr>
+                <w:rFonts w:ascii="BRH Devanagari Extra" w:hAnsi="BRH Devanagari Extra" w:cs="BRH Devanagari Extra"/>
+                <w:color w:val="000000"/>
+                <w:sz w:val="32"/>
+                <w:szCs w:val="40"/>
               </w:rPr>
               <w:t xml:space="preserve"> MüuÉÉþÌiÉrÉïˆéû | </w:t>
             </w:r>
@@ -37117,7 +35871,6 @@
                 <w:color w:val="000000"/>
                 <w:sz w:val="32"/>
                 <w:szCs w:val="40"/>
-                <w:lang w:val="it-IT"/>
               </w:rPr>
             </w:pPr>
             <w:r>
@@ -37125,7 +35878,6 @@
                 <w:rFonts w:cs="BRH Devanagari Extra"/>
                 <w:color w:val="000000"/>
                 <w:szCs w:val="40"/>
-                <w:lang w:val="it-IT"/>
               </w:rPr>
               <w:t>65</w:t>
             </w:r>
@@ -37135,7 +35887,6 @@
                 <w:color w:val="000000"/>
                 <w:sz w:val="32"/>
                 <w:szCs w:val="40"/>
-                <w:lang w:val="it-IT"/>
               </w:rPr>
               <w:t>)</w:t>
             </w:r>
@@ -37144,7 +35895,6 @@
                 <w:rFonts w:cs="BRH Devanagari Extra"/>
                 <w:color w:val="000000"/>
                 <w:szCs w:val="40"/>
-                <w:lang w:val="it-IT"/>
               </w:rPr>
               <w:t xml:space="preserve">  1</w:t>
             </w:r>
@@ -37154,7 +35904,6 @@
                 <w:color w:val="000000"/>
                 <w:sz w:val="32"/>
                 <w:szCs w:val="40"/>
-                <w:lang w:val="it-IT"/>
               </w:rPr>
               <w:t>.</w:t>
             </w:r>
@@ -37163,7 +35912,6 @@
                 <w:rFonts w:cs="BRH Devanagari Extra"/>
                 <w:color w:val="000000"/>
                 <w:szCs w:val="40"/>
-                <w:lang w:val="it-IT"/>
               </w:rPr>
               <w:t>5</w:t>
             </w:r>
@@ -37173,7 +35921,6 @@
                 <w:color w:val="000000"/>
                 <w:sz w:val="32"/>
                 <w:szCs w:val="40"/>
-                <w:lang w:val="it-IT"/>
               </w:rPr>
               <w:t>.</w:t>
             </w:r>
@@ -37182,7 +35929,6 @@
                 <w:rFonts w:cs="BRH Devanagari Extra"/>
                 <w:color w:val="000000"/>
                 <w:szCs w:val="40"/>
-                <w:lang w:val="it-IT"/>
               </w:rPr>
               <w:t>9</w:t>
             </w:r>
@@ -37192,7 +35938,6 @@
                 <w:color w:val="000000"/>
                 <w:sz w:val="32"/>
                 <w:szCs w:val="40"/>
-                <w:lang w:val="it-IT"/>
               </w:rPr>
               <w:t>.</w:t>
             </w:r>
@@ -37201,7 +35946,6 @@
                 <w:rFonts w:cs="BRH Devanagari Extra"/>
                 <w:color w:val="000000"/>
                 <w:szCs w:val="40"/>
-                <w:lang w:val="it-IT"/>
               </w:rPr>
               <w:t>7</w:t>
             </w:r>
@@ -37211,7 +35955,6 @@
                 <w:color w:val="000000"/>
                 <w:sz w:val="32"/>
                 <w:szCs w:val="40"/>
-                <w:lang w:val="it-IT"/>
               </w:rPr>
               <w:t>(</w:t>
             </w:r>
@@ -37220,7 +35963,6 @@
                 <w:rFonts w:cs="BRH Devanagari Extra"/>
                 <w:color w:val="000000"/>
                 <w:szCs w:val="40"/>
-                <w:lang w:val="it-IT"/>
               </w:rPr>
               <w:t>51</w:t>
             </w:r>
@@ -37230,7 +35972,6 @@
                 <w:color w:val="000000"/>
                 <w:sz w:val="32"/>
                 <w:szCs w:val="40"/>
-                <w:lang w:val="it-IT"/>
               </w:rPr>
               <w:t>)-  L</w:t>
             </w:r>
@@ -37239,17 +35980,15 @@
                 <w:rFonts w:ascii="BRH Malayalam Extra" w:hAnsi="BRH Malayalam Extra" w:cs="BRH Devanagari Extra"/>
                 <w:color w:val="000000"/>
                 <w:szCs w:val="40"/>
-                <w:lang w:val="it-IT"/>
-              </w:rPr>
-              <w:t>–</w:t>
-            </w:r>
-            <w:r>
-              <w:rPr>
-                <w:rFonts w:ascii="BRH Devanagari Extra" w:hAnsi="BRH Devanagari Extra" w:cs="BRH Devanagari Extra"/>
-                <w:color w:val="000000"/>
-                <w:sz w:val="32"/>
-                <w:szCs w:val="40"/>
-                <w:lang w:val="it-IT"/>
+              </w:rPr>
+              <w:t>–</w:t>
+            </w:r>
+            <w:r>
+              <w:rPr>
+                <w:rFonts w:ascii="BRH Devanagari Extra" w:hAnsi="BRH Devanagari Extra" w:cs="BRH Devanagari Extra"/>
+                <w:color w:val="000000"/>
+                <w:sz w:val="32"/>
+                <w:szCs w:val="40"/>
               </w:rPr>
               <w:t>ÌiÉ</w:t>
             </w:r>
@@ -37258,17 +35997,15 @@
                 <w:rFonts w:ascii="BRH Malayalam Extra" w:hAnsi="BRH Malayalam Extra" w:cs="BRH Devanagari Extra"/>
                 <w:color w:val="000000"/>
                 <w:szCs w:val="40"/>
-                <w:lang w:val="it-IT"/>
-              </w:rPr>
-              <w:t>–</w:t>
-            </w:r>
-            <w:r>
-              <w:rPr>
-                <w:rFonts w:ascii="BRH Devanagari Extra" w:hAnsi="BRH Devanagari Extra" w:cs="BRH Devanagari Extra"/>
-                <w:color w:val="000000"/>
-                <w:sz w:val="32"/>
-                <w:szCs w:val="40"/>
-                <w:lang w:val="it-IT"/>
+              </w:rPr>
+              <w:t>–</w:t>
+            </w:r>
+            <w:r>
+              <w:rPr>
+                <w:rFonts w:ascii="BRH Devanagari Extra" w:hAnsi="BRH Devanagari Extra" w:cs="BRH Devanagari Extra"/>
+                <w:color w:val="000000"/>
+                <w:sz w:val="32"/>
+                <w:szCs w:val="40"/>
               </w:rPr>
               <w:t xml:space="preserve"> | MüuÉÉþÌiÉrÉïˆéû | C</w:t>
             </w:r>
@@ -37277,17 +36014,15 @@
                 <w:rFonts w:ascii="BRH Malayalam Extra" w:hAnsi="BRH Malayalam Extra" w:cs="BRH Devanagari Extra"/>
                 <w:color w:val="000000"/>
                 <w:szCs w:val="40"/>
-                <w:lang w:val="it-IT"/>
-              </w:rPr>
-              <w:t>–</w:t>
-            </w:r>
-            <w:r>
-              <w:rPr>
-                <w:rFonts w:ascii="BRH Devanagari Extra" w:hAnsi="BRH Devanagari Extra" w:cs="BRH Devanagari Extra"/>
-                <w:color w:val="000000"/>
-                <w:sz w:val="32"/>
-                <w:szCs w:val="40"/>
-                <w:lang w:val="it-IT"/>
+              </w:rPr>
+              <w:t>–</w:t>
+            </w:r>
+            <w:r>
+              <w:rPr>
+                <w:rFonts w:ascii="BRH Devanagari Extra" w:hAnsi="BRH Devanagari Extra" w:cs="BRH Devanagari Extra"/>
+                <w:color w:val="000000"/>
+                <w:sz w:val="32"/>
+                <w:szCs w:val="40"/>
               </w:rPr>
               <w:t>uÉ</w:t>
             </w:r>
@@ -37296,17 +36031,15 @@
                 <w:rFonts w:ascii="BRH Malayalam Extra" w:hAnsi="BRH Malayalam Extra" w:cs="BRH Devanagari Extra"/>
                 <w:color w:val="000000"/>
                 <w:szCs w:val="40"/>
-                <w:lang w:val="it-IT"/>
-              </w:rPr>
-              <w:t>–</w:t>
-            </w:r>
-            <w:r>
-              <w:rPr>
-                <w:rFonts w:ascii="BRH Devanagari Extra" w:hAnsi="BRH Devanagari Extra" w:cs="BRH Devanagari Extra"/>
-                <w:color w:val="000000"/>
-                <w:sz w:val="32"/>
-                <w:szCs w:val="40"/>
-                <w:lang w:val="it-IT"/>
+              </w:rPr>
+              <w:t>–</w:t>
+            </w:r>
+            <w:r>
+              <w:rPr>
+                <w:rFonts w:ascii="BRH Devanagari Extra" w:hAnsi="BRH Devanagari Extra" w:cs="BRH Devanagari Extra"/>
+                <w:color w:val="000000"/>
+                <w:sz w:val="32"/>
+                <w:szCs w:val="40"/>
               </w:rPr>
               <w:t xml:space="preserve"> | </w:t>
             </w:r>
@@ -37333,7 +36066,6 @@
                 <w:color w:val="000000"/>
                 <w:sz w:val="32"/>
                 <w:szCs w:val="40"/>
-                <w:lang w:val="it-IT"/>
               </w:rPr>
               <w:t>L</w:t>
             </w:r>
@@ -37342,17 +36074,15 @@
                 <w:rFonts w:ascii="BRH Malayalam Extra" w:hAnsi="BRH Malayalam Extra" w:cs="BRH Devanagari Extra"/>
                 <w:color w:val="000000"/>
                 <w:szCs w:val="40"/>
-                <w:lang w:val="it-IT"/>
-              </w:rPr>
-              <w:t>–</w:t>
-            </w:r>
-            <w:r>
-              <w:rPr>
-                <w:rFonts w:ascii="BRH Devanagari Extra" w:hAnsi="BRH Devanagari Extra" w:cs="BRH Devanagari Extra"/>
-                <w:color w:val="000000"/>
-                <w:sz w:val="32"/>
-                <w:szCs w:val="40"/>
-                <w:lang w:val="it-IT"/>
+              </w:rPr>
+              <w:t>–</w:t>
+            </w:r>
+            <w:r>
+              <w:rPr>
+                <w:rFonts w:ascii="BRH Devanagari Extra" w:hAnsi="BRH Devanagari Extra" w:cs="BRH Devanagari Extra"/>
+                <w:color w:val="000000"/>
+                <w:sz w:val="32"/>
+                <w:szCs w:val="40"/>
               </w:rPr>
               <w:t>ÌiÉ</w:t>
             </w:r>
@@ -37361,17 +36091,15 @@
                 <w:rFonts w:ascii="BRH Malayalam Extra" w:hAnsi="BRH Malayalam Extra" w:cs="BRH Devanagari Extra"/>
                 <w:color w:val="000000"/>
                 <w:szCs w:val="40"/>
-                <w:lang w:val="it-IT"/>
-              </w:rPr>
-              <w:t>–</w:t>
-            </w:r>
-            <w:r>
-              <w:rPr>
-                <w:rFonts w:ascii="BRH Devanagari Extra" w:hAnsi="BRH Devanagari Extra" w:cs="BRH Devanagari Extra"/>
-                <w:color w:val="000000"/>
-                <w:sz w:val="32"/>
-                <w:szCs w:val="40"/>
-                <w:lang w:val="it-IT"/>
+              </w:rPr>
+              <w:t>–</w:t>
+            </w:r>
+            <w:r>
+              <w:rPr>
+                <w:rFonts w:ascii="BRH Devanagari Extra" w:hAnsi="BRH Devanagari Extra" w:cs="BRH Devanagari Extra"/>
+                <w:color w:val="000000"/>
+                <w:sz w:val="32"/>
+                <w:szCs w:val="40"/>
               </w:rPr>
               <w:t xml:space="preserve"> MüuÉÉþÌiÉrÉï</w:t>
             </w:r>
@@ -37380,17 +36108,15 @@
                 <w:rFonts w:ascii="BRH Malayalam Extra" w:hAnsi="BRH Malayalam Extra" w:cs="BRH Devanagari Extra"/>
                 <w:color w:val="000000"/>
                 <w:szCs w:val="40"/>
-                <w:lang w:val="it-IT"/>
-              </w:rPr>
-              <w:t>–</w:t>
-            </w:r>
-            <w:r>
-              <w:rPr>
-                <w:rFonts w:ascii="BRH Devanagari Extra" w:hAnsi="BRH Devanagari Extra" w:cs="BRH Devanagari Extra"/>
-                <w:color w:val="000000"/>
-                <w:sz w:val="32"/>
-                <w:szCs w:val="40"/>
-                <w:lang w:val="it-IT"/>
+              </w:rPr>
+              <w:t>–</w:t>
+            </w:r>
+            <w:r>
+              <w:rPr>
+                <w:rFonts w:ascii="BRH Devanagari Extra" w:hAnsi="BRH Devanagari Extra" w:cs="BRH Devanagari Extra"/>
+                <w:color w:val="000000"/>
+                <w:sz w:val="32"/>
+                <w:szCs w:val="40"/>
               </w:rPr>
               <w:t>Xèû MüuÉÉþÌiÉr</w:t>
             </w:r>
@@ -37401,7 +36127,6 @@
                 <w:sz w:val="32"/>
                 <w:szCs w:val="40"/>
                 <w:highlight w:val="yellow"/>
-                <w:lang w:val="it-IT"/>
               </w:rPr>
               <w:t>Éï X</w:t>
             </w:r>
@@ -37411,7 +36136,6 @@
                 <w:color w:val="000000"/>
                 <w:sz w:val="32"/>
                 <w:szCs w:val="40"/>
-                <w:lang w:val="it-IT"/>
               </w:rPr>
               <w:t>åûirÉåÌiÉ</w:t>
             </w:r>
@@ -37420,17 +36144,15 @@
                 <w:rFonts w:ascii="BRH Malayalam Extra" w:hAnsi="BRH Malayalam Extra" w:cs="BRH Devanagari Extra"/>
                 <w:color w:val="000000"/>
                 <w:szCs w:val="40"/>
-                <w:lang w:val="it-IT"/>
-              </w:rPr>
-              <w:t>–</w:t>
-            </w:r>
-            <w:r>
-              <w:rPr>
-                <w:rFonts w:ascii="BRH Devanagari Extra" w:hAnsi="BRH Devanagari Extra" w:cs="BRH Devanagari Extra"/>
-                <w:color w:val="000000"/>
-                <w:sz w:val="32"/>
-                <w:szCs w:val="40"/>
-                <w:lang w:val="it-IT"/>
+              </w:rPr>
+              <w:t>–</w:t>
+            </w:r>
+            <w:r>
+              <w:rPr>
+                <w:rFonts w:ascii="BRH Devanagari Extra" w:hAnsi="BRH Devanagari Extra" w:cs="BRH Devanagari Extra"/>
+                <w:color w:val="000000"/>
+                <w:sz w:val="32"/>
+                <w:szCs w:val="40"/>
               </w:rPr>
               <w:t xml:space="preserve"> MüuÉÉþÌiÉrÉïXèû ÌXûuÉå uÉ</w:t>
             </w:r>
@@ -37439,17 +36161,15 @@
                 <w:rFonts w:ascii="BRH Malayalam Extra" w:hAnsi="BRH Malayalam Extra" w:cs="BRH Devanagari Extra"/>
                 <w:color w:val="000000"/>
                 <w:szCs w:val="40"/>
-                <w:lang w:val="it-IT"/>
-              </w:rPr>
-              <w:t>–</w:t>
-            </w:r>
-            <w:r>
-              <w:rPr>
-                <w:rFonts w:ascii="BRH Devanagari Extra" w:hAnsi="BRH Devanagari Extra" w:cs="BRH Devanagari Extra"/>
-                <w:color w:val="000000"/>
-                <w:sz w:val="32"/>
-                <w:szCs w:val="40"/>
-                <w:lang w:val="it-IT"/>
+              </w:rPr>
+              <w:t>–</w:t>
+            </w:r>
+            <w:r>
+              <w:rPr>
+                <w:rFonts w:ascii="BRH Devanagari Extra" w:hAnsi="BRH Devanagari Extra" w:cs="BRH Devanagari Extra"/>
+                <w:color w:val="000000"/>
+                <w:sz w:val="32"/>
+                <w:szCs w:val="40"/>
               </w:rPr>
               <w:t xml:space="preserve"> MüuÉÉþÌiÉrÉïXèû XåûirÉåÌiÉ</w:t>
             </w:r>
@@ -37458,17 +36178,15 @@
                 <w:rFonts w:ascii="BRH Malayalam Extra" w:hAnsi="BRH Malayalam Extra" w:cs="BRH Devanagari Extra"/>
                 <w:color w:val="000000"/>
                 <w:szCs w:val="40"/>
-                <w:lang w:val="it-IT"/>
-              </w:rPr>
-              <w:t>–</w:t>
-            </w:r>
-            <w:r>
-              <w:rPr>
-                <w:rFonts w:ascii="BRH Devanagari Extra" w:hAnsi="BRH Devanagari Extra" w:cs="BRH Devanagari Extra"/>
-                <w:color w:val="000000"/>
-                <w:sz w:val="32"/>
-                <w:szCs w:val="40"/>
-                <w:lang w:val="it-IT"/>
+              </w:rPr>
+              <w:t>–</w:t>
+            </w:r>
+            <w:r>
+              <w:rPr>
+                <w:rFonts w:ascii="BRH Devanagari Extra" w:hAnsi="BRH Devanagari Extra" w:cs="BRH Devanagari Extra"/>
+                <w:color w:val="000000"/>
+                <w:sz w:val="32"/>
+                <w:szCs w:val="40"/>
               </w:rPr>
               <w:t xml:space="preserve"> MüuÉÉþÌiÉrÉïXèû ÌXûuÉ | </w:t>
             </w:r>
@@ -37592,19 +36310,8 @@
                 <w:sz w:val="32"/>
                 <w:szCs w:val="40"/>
               </w:rPr>
-              <w:t>)</w:t>
-            </w:r>
-            <w:proofErr w:type="gramStart"/>
-            <w:r>
-              <w:rPr>
-                <w:rFonts w:ascii="BRH Devanagari Extra" w:hAnsi="BRH Devanagari Extra" w:cs="BRH Devanagari Extra"/>
-                <w:color w:val="000000"/>
-                <w:sz w:val="32"/>
-                <w:szCs w:val="40"/>
-              </w:rPr>
-              <w:t>-  mÉ</w:t>
-            </w:r>
-            <w:proofErr w:type="gramEnd"/>
+              <w:t>)-  mÉ</w:t>
+            </w:r>
             <w:r>
               <w:rPr>
                 <w:rFonts w:ascii="BRH Malayalam Extra" w:hAnsi="BRH Malayalam Extra" w:cs="BRH Devanagari Extra"/>
@@ -38027,19 +36734,8 @@
                 <w:sz w:val="32"/>
                 <w:szCs w:val="40"/>
               </w:rPr>
-              <w:t>)</w:t>
-            </w:r>
-            <w:proofErr w:type="gramStart"/>
-            <w:r>
-              <w:rPr>
-                <w:rFonts w:ascii="BRH Devanagari Extra" w:hAnsi="BRH Devanagari Extra" w:cs="BRH Devanagari Extra"/>
-                <w:color w:val="000000"/>
-                <w:sz w:val="32"/>
-                <w:szCs w:val="40"/>
-              </w:rPr>
-              <w:t>-  L</w:t>
-            </w:r>
-            <w:proofErr w:type="gramEnd"/>
+              <w:t>)-  L</w:t>
+            </w:r>
             <w:r>
               <w:rPr>
                 <w:rFonts w:ascii="BRH Malayalam Extra" w:hAnsi="BRH Malayalam Extra" w:cs="BRH Devanagari Extra"/>
@@ -38432,19 +37128,8 @@
                 <w:sz w:val="32"/>
                 <w:szCs w:val="40"/>
               </w:rPr>
-              <w:t>)</w:t>
-            </w:r>
-            <w:proofErr w:type="gramStart"/>
-            <w:r>
-              <w:rPr>
-                <w:rFonts w:ascii="BRH Devanagari Extra" w:hAnsi="BRH Devanagari Extra" w:cs="BRH Devanagari Extra"/>
-                <w:color w:val="000000"/>
-                <w:sz w:val="32"/>
-                <w:szCs w:val="40"/>
-              </w:rPr>
-              <w:t>-  C</w:t>
-            </w:r>
-            <w:proofErr w:type="gramEnd"/>
+              <w:t>)-  C</w:t>
+            </w:r>
             <w:r>
               <w:rPr>
                 <w:rFonts w:ascii="BRH Malayalam Extra" w:hAnsi="BRH Malayalam Extra" w:cs="BRH Devanagari Extra"/>
@@ -38879,27 +37564,7 @@
                 <w:sz w:val="32"/>
                 <w:szCs w:val="40"/>
               </w:rPr>
-              <w:t>)</w:t>
-            </w:r>
-            <w:proofErr w:type="gramStart"/>
-            <w:r>
-              <w:rPr>
-                <w:rFonts w:ascii="BRH Devanagari Extra" w:hAnsi="BRH Devanagari Extra" w:cs="BRH Devanagari Extra"/>
-                <w:color w:val="000000"/>
-                <w:sz w:val="32"/>
-                <w:szCs w:val="40"/>
-              </w:rPr>
-              <w:t>-  uÉåÌSþÈ</w:t>
-            </w:r>
-            <w:proofErr w:type="gramEnd"/>
-            <w:r>
-              <w:rPr>
-                <w:rFonts w:ascii="BRH Devanagari Extra" w:hAnsi="BRH Devanagari Extra" w:cs="BRH Devanagari Extra"/>
-                <w:color w:val="000000"/>
-                <w:sz w:val="32"/>
-                <w:szCs w:val="40"/>
-              </w:rPr>
-              <w:t xml:space="preserve"> | mÉ</w:t>
+              <w:t>)-  uÉåÌSþÈ | mÉ</w:t>
             </w:r>
             <w:r>
               <w:rPr>
@@ -39347,19 +38012,8 @@
                 <w:sz w:val="32"/>
                 <w:szCs w:val="40"/>
               </w:rPr>
-              <w:t>)</w:t>
-            </w:r>
-            <w:proofErr w:type="gramStart"/>
-            <w:r>
-              <w:rPr>
-                <w:rFonts w:ascii="BRH Devanagari Extra" w:hAnsi="BRH Devanagari Extra" w:cs="BRH Devanagari Extra"/>
-                <w:color w:val="000000"/>
-                <w:sz w:val="32"/>
-                <w:szCs w:val="40"/>
-              </w:rPr>
-              <w:t>-  mÉ</w:t>
-            </w:r>
-            <w:proofErr w:type="gramEnd"/>
+              <w:t>)-  mÉ</w:t>
+            </w:r>
             <w:r>
               <w:rPr>
                 <w:rFonts w:ascii="BRH Malayalam Extra" w:hAnsi="BRH Malayalam Extra" w:cs="BRH Devanagari Extra"/>
@@ -39780,19 +38434,8 @@
                 <w:sz w:val="32"/>
                 <w:szCs w:val="40"/>
               </w:rPr>
-              <w:t>)</w:t>
-            </w:r>
-            <w:proofErr w:type="gramStart"/>
-            <w:r>
-              <w:rPr>
-                <w:rFonts w:ascii="BRH Devanagari Extra" w:hAnsi="BRH Devanagari Extra" w:cs="BRH Devanagari Extra"/>
-                <w:color w:val="000000"/>
-                <w:sz w:val="32"/>
-                <w:szCs w:val="40"/>
-              </w:rPr>
-              <w:t>-  mÉ</w:t>
-            </w:r>
-            <w:proofErr w:type="gramEnd"/>
+              <w:t>)-  mÉ</w:t>
+            </w:r>
             <w:r>
               <w:rPr>
                 <w:rFonts w:ascii="BRH Malayalam Extra" w:hAnsi="BRH Malayalam Extra" w:cs="BRH Devanagari Extra"/>
@@ -40084,19 +38727,8 @@
                 <w:sz w:val="32"/>
                 <w:szCs w:val="40"/>
               </w:rPr>
-              <w:t>)</w:t>
-            </w:r>
-            <w:proofErr w:type="gramStart"/>
-            <w:r>
-              <w:rPr>
-                <w:rFonts w:ascii="BRH Devanagari Extra" w:hAnsi="BRH Devanagari Extra" w:cs="BRH Devanagari Extra"/>
-                <w:color w:val="000000"/>
-                <w:sz w:val="32"/>
-                <w:szCs w:val="40"/>
-              </w:rPr>
-              <w:t>-  C</w:t>
-            </w:r>
-            <w:proofErr w:type="gramEnd"/>
+              <w:t>)-  C</w:t>
+            </w:r>
             <w:r>
               <w:rPr>
                 <w:rFonts w:ascii="BRH Malayalam Extra" w:hAnsi="BRH Malayalam Extra" w:cs="BRH Devanagari Extra"/>
@@ -40537,27 +39169,7 @@
                 <w:sz w:val="32"/>
                 <w:szCs w:val="40"/>
               </w:rPr>
-              <w:t>)</w:t>
-            </w:r>
-            <w:proofErr w:type="gramStart"/>
-            <w:r>
-              <w:rPr>
-                <w:rFonts w:ascii="BRH Devanagari Extra" w:hAnsi="BRH Devanagari Extra" w:cs="BRH Devanagari Extra"/>
-                <w:color w:val="000000"/>
-                <w:sz w:val="32"/>
-                <w:szCs w:val="40"/>
-              </w:rPr>
-              <w:t>-  uÉåÌSþÈ</w:t>
-            </w:r>
-            <w:proofErr w:type="gramEnd"/>
-            <w:r>
-              <w:rPr>
-                <w:rFonts w:ascii="BRH Devanagari Extra" w:hAnsi="BRH Devanagari Extra" w:cs="BRH Devanagari Extra"/>
-                <w:color w:val="000000"/>
-                <w:sz w:val="32"/>
-                <w:szCs w:val="40"/>
-              </w:rPr>
-              <w:t xml:space="preserve"> | mÉ</w:t>
+              <w:t>)-  uÉåÌSþÈ | mÉ</w:t>
             </w:r>
             <w:r>
               <w:rPr>
@@ -41014,19 +39626,8 @@
                 <w:sz w:val="32"/>
                 <w:szCs w:val="40"/>
               </w:rPr>
-              <w:t>)</w:t>
-            </w:r>
-            <w:proofErr w:type="gramStart"/>
-            <w:r>
-              <w:rPr>
-                <w:rFonts w:ascii="BRH Devanagari Extra" w:hAnsi="BRH Devanagari Extra" w:cs="BRH Devanagari Extra"/>
-                <w:color w:val="000000"/>
-                <w:sz w:val="32"/>
-                <w:szCs w:val="40"/>
-              </w:rPr>
-              <w:t>-  mÉ</w:t>
-            </w:r>
-            <w:proofErr w:type="gramEnd"/>
+              <w:t>)-  mÉ</w:t>
+            </w:r>
             <w:r>
               <w:rPr>
                 <w:rFonts w:ascii="BRH Malayalam Extra" w:hAnsi="BRH Malayalam Extra" w:cs="BRH Devanagari Extra"/>
@@ -41474,19 +40075,8 @@
                 <w:sz w:val="32"/>
                 <w:szCs w:val="40"/>
               </w:rPr>
-              <w:t>)</w:t>
-            </w:r>
-            <w:proofErr w:type="gramStart"/>
-            <w:r>
-              <w:rPr>
-                <w:rFonts w:ascii="BRH Devanagari Extra" w:hAnsi="BRH Devanagari Extra" w:cs="BRH Devanagari Extra"/>
-                <w:color w:val="000000"/>
-                <w:sz w:val="32"/>
-                <w:szCs w:val="40"/>
-              </w:rPr>
-              <w:t>-  mÉ</w:t>
-            </w:r>
-            <w:proofErr w:type="gramEnd"/>
+              <w:t>)-  mÉ</w:t>
+            </w:r>
             <w:r>
               <w:rPr>
                 <w:rFonts w:ascii="BRH Malayalam Extra" w:hAnsi="BRH Malayalam Extra" w:cs="BRH Devanagari Extra"/>
@@ -41757,19 +40347,8 @@
                 <w:sz w:val="32"/>
                 <w:szCs w:val="40"/>
               </w:rPr>
-              <w:t>)</w:t>
-            </w:r>
-            <w:proofErr w:type="gramStart"/>
-            <w:r>
-              <w:rPr>
-                <w:rFonts w:ascii="BRH Devanagari Extra" w:hAnsi="BRH Devanagari Extra" w:cs="BRH Devanagari Extra"/>
-                <w:color w:val="FF0000"/>
-                <w:sz w:val="32"/>
-                <w:szCs w:val="40"/>
-              </w:rPr>
-              <w:t>-  xÉ</w:t>
-            </w:r>
-            <w:proofErr w:type="gramEnd"/>
+              <w:t>)-  xÉ</w:t>
+            </w:r>
             <w:r>
               <w:rPr>
                 <w:rFonts w:ascii="BRH Malayalam Extra" w:hAnsi="BRH Malayalam Extra" w:cs="BRH Devanagari Extra"/>
@@ -42061,19 +40640,8 @@
                 <w:sz w:val="32"/>
                 <w:szCs w:val="40"/>
               </w:rPr>
-              <w:t>)</w:t>
-            </w:r>
-            <w:proofErr w:type="gramStart"/>
-            <w:r>
-              <w:rPr>
-                <w:rFonts w:ascii="BRH Devanagari Extra" w:hAnsi="BRH Devanagari Extra" w:cs="BRH Devanagari Extra"/>
-                <w:color w:val="FF0000"/>
-                <w:sz w:val="32"/>
-                <w:szCs w:val="40"/>
-              </w:rPr>
-              <w:t>-  xÉ</w:t>
-            </w:r>
-            <w:proofErr w:type="gramEnd"/>
+              <w:t>)-  xÉ</w:t>
+            </w:r>
             <w:r>
               <w:rPr>
                 <w:rFonts w:ascii="BRH Malayalam Extra" w:hAnsi="BRH Malayalam Extra" w:cs="BRH Devanagari Extra"/>
@@ -42344,19 +40912,8 @@
                 <w:sz w:val="32"/>
                 <w:szCs w:val="40"/>
               </w:rPr>
-              <w:t>)</w:t>
-            </w:r>
-            <w:proofErr w:type="gramStart"/>
-            <w:r>
-              <w:rPr>
-                <w:rFonts w:ascii="BRH Devanagari Extra" w:hAnsi="BRH Devanagari Extra" w:cs="BRH Devanagari Extra"/>
-                <w:color w:val="000000"/>
-                <w:sz w:val="32"/>
-                <w:szCs w:val="40"/>
-              </w:rPr>
-              <w:t>-  A</w:t>
-            </w:r>
-            <w:proofErr w:type="gramEnd"/>
+              <w:t>)-  A</w:t>
+            </w:r>
             <w:r>
               <w:rPr>
                 <w:rFonts w:ascii="BRH Malayalam Extra" w:hAnsi="BRH Malayalam Extra" w:cs="BRH Devanagari Extra"/>
@@ -42864,19 +41421,8 @@
                 <w:sz w:val="32"/>
                 <w:szCs w:val="40"/>
               </w:rPr>
-              <w:t>)</w:t>
-            </w:r>
-            <w:proofErr w:type="gramStart"/>
-            <w:r>
-              <w:rPr>
-                <w:rFonts w:ascii="BRH Devanagari Extra" w:hAnsi="BRH Devanagari Extra" w:cs="BRH Devanagari Extra"/>
-                <w:color w:val="000000"/>
-                <w:sz w:val="32"/>
-                <w:szCs w:val="40"/>
-              </w:rPr>
-              <w:t>-  A</w:t>
-            </w:r>
-            <w:proofErr w:type="gramEnd"/>
+              <w:t>)-  A</w:t>
+            </w:r>
             <w:r>
               <w:rPr>
                 <w:rFonts w:ascii="BRH Malayalam Extra" w:hAnsi="BRH Malayalam Extra" w:cs="BRH Devanagari Extra"/>
@@ -43384,19 +41930,8 @@
                 <w:sz w:val="32"/>
                 <w:szCs w:val="40"/>
               </w:rPr>
-              <w:t>)</w:t>
-            </w:r>
-            <w:proofErr w:type="gramStart"/>
-            <w:r>
-              <w:rPr>
-                <w:rFonts w:ascii="BRH Devanagari Extra" w:hAnsi="BRH Devanagari Extra" w:cs="BRH Devanagari Extra"/>
-                <w:color w:val="000000"/>
-                <w:sz w:val="32"/>
-                <w:szCs w:val="40"/>
-              </w:rPr>
-              <w:t>-  mÉë</w:t>
-            </w:r>
-            <w:proofErr w:type="gramEnd"/>
+              <w:t>)-  mÉë</w:t>
+            </w:r>
             <w:r>
               <w:rPr>
                 <w:rFonts w:ascii="BRH Malayalam Extra" w:hAnsi="BRH Malayalam Extra" w:cs="BRH Devanagari Extra"/>
@@ -43886,19 +42421,8 @@
                 <w:sz w:val="32"/>
                 <w:szCs w:val="40"/>
               </w:rPr>
-              <w:t>)</w:t>
-            </w:r>
-            <w:proofErr w:type="gramStart"/>
-            <w:r>
-              <w:rPr>
-                <w:rFonts w:ascii="BRH Devanagari Extra" w:hAnsi="BRH Devanagari Extra" w:cs="BRH Devanagari Extra"/>
-                <w:color w:val="000000"/>
-                <w:sz w:val="32"/>
-                <w:szCs w:val="40"/>
-              </w:rPr>
-              <w:t>-  mÉë</w:t>
-            </w:r>
-            <w:proofErr w:type="gramEnd"/>
+              <w:t>)-  mÉë</w:t>
+            </w:r>
             <w:r>
               <w:rPr>
                 <w:rFonts w:ascii="BRH Malayalam Extra" w:hAnsi="BRH Malayalam Extra" w:cs="BRH Devanagari Extra"/>
@@ -44198,19 +42722,8 @@
                 <w:sz w:val="32"/>
                 <w:szCs w:val="40"/>
               </w:rPr>
-              <w:t>)</w:t>
-            </w:r>
-            <w:proofErr w:type="gramStart"/>
-            <w:r>
-              <w:rPr>
-                <w:rFonts w:ascii="BRH Devanagari Extra" w:hAnsi="BRH Devanagari Extra" w:cs="BRH Devanagari Extra"/>
-                <w:color w:val="000000"/>
-                <w:sz w:val="32"/>
-                <w:szCs w:val="40"/>
-              </w:rPr>
-              <w:t>-  A</w:t>
-            </w:r>
-            <w:proofErr w:type="gramEnd"/>
+              <w:t>)-  A</w:t>
+            </w:r>
             <w:r>
               <w:rPr>
                 <w:rFonts w:ascii="BRH Malayalam Extra" w:hAnsi="BRH Malayalam Extra" w:cs="BRH Devanagari Extra"/>
@@ -44681,19 +43194,8 @@
                 <w:sz w:val="32"/>
                 <w:szCs w:val="40"/>
               </w:rPr>
-              <w:t>)</w:t>
-            </w:r>
-            <w:proofErr w:type="gramStart"/>
-            <w:r>
-              <w:rPr>
-                <w:rFonts w:ascii="BRH Devanagari Extra" w:hAnsi="BRH Devanagari Extra" w:cs="BRH Devanagari Extra"/>
-                <w:color w:val="000000"/>
-                <w:sz w:val="32"/>
-                <w:szCs w:val="40"/>
-              </w:rPr>
-              <w:t>-  A</w:t>
-            </w:r>
-            <w:proofErr w:type="gramEnd"/>
+              <w:t>)-  A</w:t>
+            </w:r>
             <w:r>
               <w:rPr>
                 <w:rFonts w:ascii="BRH Malayalam Extra" w:hAnsi="BRH Malayalam Extra" w:cs="BRH Devanagari Extra"/>
@@ -45409,19 +43911,8 @@
                 <w:sz w:val="32"/>
                 <w:szCs w:val="40"/>
               </w:rPr>
-              <w:t>)</w:t>
-            </w:r>
-            <w:proofErr w:type="gramStart"/>
-            <w:r>
-              <w:rPr>
-                <w:rFonts w:ascii="BRH Devanagari Extra" w:hAnsi="BRH Devanagari Extra" w:cs="BRH Devanagari Extra"/>
-                <w:color w:val="000000"/>
-                <w:sz w:val="32"/>
-                <w:szCs w:val="40"/>
-              </w:rPr>
-              <w:t>-  mÉë</w:t>
-            </w:r>
-            <w:proofErr w:type="gramEnd"/>
+              <w:t>)-  mÉë</w:t>
+            </w:r>
             <w:r>
               <w:rPr>
                 <w:rFonts w:ascii="BRH Malayalam Extra" w:hAnsi="BRH Malayalam Extra" w:cs="BRH Devanagari Extra"/>
@@ -45885,19 +44376,8 @@
                 <w:sz w:val="32"/>
                 <w:szCs w:val="40"/>
               </w:rPr>
-              <w:t>)</w:t>
-            </w:r>
-            <w:proofErr w:type="gramStart"/>
-            <w:r>
-              <w:rPr>
-                <w:rFonts w:ascii="BRH Devanagari Extra" w:hAnsi="BRH Devanagari Extra" w:cs="BRH Devanagari Extra"/>
-                <w:color w:val="000000"/>
-                <w:sz w:val="32"/>
-                <w:szCs w:val="40"/>
-              </w:rPr>
-              <w:t>-  mÉë</w:t>
-            </w:r>
-            <w:proofErr w:type="gramEnd"/>
+              <w:t>)-  mÉë</w:t>
+            </w:r>
             <w:r>
               <w:rPr>
                 <w:rFonts w:ascii="BRH Malayalam Extra" w:hAnsi="BRH Malayalam Extra" w:cs="BRH Devanagari Extra"/>
@@ -46200,27 +44680,7 @@
                 <w:sz w:val="32"/>
                 <w:szCs w:val="40"/>
               </w:rPr>
-              <w:t>)</w:t>
-            </w:r>
-            <w:proofErr w:type="gramStart"/>
-            <w:r>
-              <w:rPr>
-                <w:rFonts w:ascii="BRH Devanagari Extra" w:hAnsi="BRH Devanagari Extra" w:cs="BRH Devanagari Extra"/>
-                <w:color w:val="000000"/>
-                <w:sz w:val="32"/>
-                <w:szCs w:val="40"/>
-              </w:rPr>
-              <w:t>-  uÉcÉÉ</w:t>
-            </w:r>
-            <w:proofErr w:type="gramEnd"/>
-            <w:r>
-              <w:rPr>
-                <w:rFonts w:ascii="BRH Devanagari Extra" w:hAnsi="BRH Devanagari Extra" w:cs="BRH Devanagari Extra"/>
-                <w:color w:val="000000"/>
-                <w:sz w:val="32"/>
-                <w:szCs w:val="40"/>
-              </w:rPr>
-              <w:t>(aqÉçþ)ÍxÉ ||</w:t>
+              <w:t>)-  uÉcÉÉ(aqÉçþ)ÍxÉ ||</w:t>
             </w:r>
           </w:p>
           <w:p>
@@ -46281,7 +44741,6 @@
               </w:rPr>
               <w:t>(aqÉç</w:t>
             </w:r>
-            <w:proofErr w:type="gramStart"/>
             <w:r>
               <w:rPr>
                 <w:rFonts w:ascii="BRH Malayalam Extra" w:hAnsi="BRH Malayalam Extra" w:cs="BRH Devanagari Extra"/>
@@ -46299,7 +44758,6 @@
               </w:rPr>
               <w:t>)xÉÏÌiÉ</w:t>
             </w:r>
-            <w:proofErr w:type="gramEnd"/>
             <w:r>
               <w:rPr>
                 <w:rFonts w:ascii="BRH Malayalam Extra" w:hAnsi="BRH Malayalam Extra" w:cs="BRH Devanagari Extra"/>
@@ -46437,27 +44895,7 @@
                 <w:sz w:val="32"/>
                 <w:szCs w:val="40"/>
               </w:rPr>
-              <w:t>)</w:t>
-            </w:r>
-            <w:proofErr w:type="gramStart"/>
-            <w:r>
-              <w:rPr>
-                <w:rFonts w:ascii="BRH Devanagari Extra" w:hAnsi="BRH Devanagari Extra" w:cs="BRH Devanagari Extra"/>
-                <w:color w:val="000000"/>
-                <w:sz w:val="32"/>
-                <w:szCs w:val="40"/>
-              </w:rPr>
-              <w:t>-  uÉcÉÉ</w:t>
-            </w:r>
-            <w:proofErr w:type="gramEnd"/>
-            <w:r>
-              <w:rPr>
-                <w:rFonts w:ascii="BRH Devanagari Extra" w:hAnsi="BRH Devanagari Extra" w:cs="BRH Devanagari Extra"/>
-                <w:color w:val="000000"/>
-                <w:sz w:val="32"/>
-                <w:szCs w:val="40"/>
-              </w:rPr>
-              <w:t>(aqÉçþ)ÍxÉ ||</w:t>
+              <w:t>)-  uÉcÉÉ(aqÉçþ)ÍxÉ ||</w:t>
             </w:r>
           </w:p>
           <w:p>
@@ -46509,7 +44947,6 @@
               </w:rPr>
               <w:t>(aqÉç</w:t>
             </w:r>
-            <w:proofErr w:type="gramStart"/>
             <w:r>
               <w:rPr>
                 <w:rFonts w:ascii="BRH Malayalam Extra" w:hAnsi="BRH Malayalam Extra" w:cs="BRH Devanagari Extra"/>
@@ -46527,7 +44964,6 @@
               </w:rPr>
               <w:t>)xÉÏÌiÉ</w:t>
             </w:r>
-            <w:proofErr w:type="gramEnd"/>
             <w:r>
               <w:rPr>
                 <w:rFonts w:ascii="BRH Malayalam Extra" w:hAnsi="BRH Malayalam Extra" w:cs="BRH Devanagari Extra"/>
@@ -46670,27 +45106,7 @@
                 <w:sz w:val="32"/>
                 <w:szCs w:val="40"/>
               </w:rPr>
-              <w:t>)</w:t>
-            </w:r>
-            <w:proofErr w:type="gramStart"/>
-            <w:r>
-              <w:rPr>
-                <w:rFonts w:ascii="BRH Devanagari Extra" w:hAnsi="BRH Devanagari Extra" w:cs="BRH Devanagari Extra"/>
-                <w:color w:val="000000"/>
-                <w:sz w:val="32"/>
-                <w:szCs w:val="40"/>
-              </w:rPr>
-              <w:t>-  AÌSþÌiÉÈ</w:t>
-            </w:r>
-            <w:proofErr w:type="gramEnd"/>
-            <w:r>
-              <w:rPr>
-                <w:rFonts w:ascii="BRH Devanagari Extra" w:hAnsi="BRH Devanagari Extra" w:cs="BRH Devanagari Extra"/>
-                <w:color w:val="000000"/>
-                <w:sz w:val="32"/>
-                <w:szCs w:val="40"/>
-              </w:rPr>
-              <w:t xml:space="preserve"> | lÉ</w:t>
+              <w:t>)-  AÌSþÌiÉÈ | lÉ</w:t>
             </w:r>
             <w:r>
               <w:rPr>
@@ -47004,19 +45420,8 @@
                 <w:sz w:val="32"/>
                 <w:szCs w:val="40"/>
               </w:rPr>
-              <w:t>)</w:t>
-            </w:r>
-            <w:proofErr w:type="gramStart"/>
-            <w:r>
-              <w:rPr>
-                <w:rFonts w:ascii="BRH Devanagari Extra" w:hAnsi="BRH Devanagari Extra" w:cs="BRH Devanagari Extra"/>
-                <w:color w:val="000000"/>
-                <w:sz w:val="32"/>
-                <w:szCs w:val="40"/>
-              </w:rPr>
-              <w:t>-  lÉ</w:t>
-            </w:r>
-            <w:proofErr w:type="gramEnd"/>
+              <w:t>)-  lÉ</w:t>
+            </w:r>
             <w:r>
               <w:rPr>
                 <w:rFonts w:ascii="BRH Malayalam Extra" w:hAnsi="BRH Malayalam Extra" w:cs="BRH Devanagari Extra"/>
@@ -47451,19 +45856,8 @@
                 <w:sz w:val="32"/>
                 <w:szCs w:val="40"/>
               </w:rPr>
-              <w:t>)</w:t>
-            </w:r>
-            <w:proofErr w:type="gramStart"/>
-            <w:r>
-              <w:rPr>
-                <w:rFonts w:ascii="BRH Devanagari Extra" w:hAnsi="BRH Devanagari Extra" w:cs="BRH Devanagari Extra"/>
-                <w:color w:val="000000"/>
-                <w:sz w:val="32"/>
-                <w:szCs w:val="40"/>
-              </w:rPr>
-              <w:t>-  E</w:t>
-            </w:r>
-            <w:proofErr w:type="gramEnd"/>
+              <w:t>)-  E</w:t>
+            </w:r>
             <w:r>
               <w:rPr>
                 <w:rFonts w:ascii="BRH Malayalam Extra" w:hAnsi="BRH Malayalam Extra" w:cs="BRH Devanagari Extra"/>
@@ -47882,27 +46276,7 @@
                 <w:sz w:val="32"/>
                 <w:szCs w:val="40"/>
               </w:rPr>
-              <w:t>)</w:t>
-            </w:r>
-            <w:proofErr w:type="gramStart"/>
-            <w:r>
-              <w:rPr>
-                <w:rFonts w:ascii="BRH Devanagari Extra" w:hAnsi="BRH Devanagari Extra" w:cs="BRH Devanagari Extra"/>
-                <w:color w:val="000000"/>
-                <w:sz w:val="32"/>
-                <w:szCs w:val="40"/>
-              </w:rPr>
-              <w:t>-  AÌSþÌiÉÈ</w:t>
-            </w:r>
-            <w:proofErr w:type="gramEnd"/>
-            <w:r>
-              <w:rPr>
-                <w:rFonts w:ascii="BRH Devanagari Extra" w:hAnsi="BRH Devanagari Extra" w:cs="BRH Devanagari Extra"/>
-                <w:color w:val="000000"/>
-                <w:sz w:val="32"/>
-                <w:szCs w:val="40"/>
-              </w:rPr>
-              <w:t xml:space="preserve"> | lÉ</w:t>
+              <w:t>)-  AÌSþÌiÉÈ | lÉ</w:t>
             </w:r>
             <w:r>
               <w:rPr>
@@ -48240,19 +46614,8 @@
                 <w:sz w:val="32"/>
                 <w:szCs w:val="40"/>
               </w:rPr>
-              <w:t>)</w:t>
-            </w:r>
-            <w:proofErr w:type="gramStart"/>
-            <w:r>
-              <w:rPr>
-                <w:rFonts w:ascii="BRH Devanagari Extra" w:hAnsi="BRH Devanagari Extra" w:cs="BRH Devanagari Extra"/>
-                <w:color w:val="000000"/>
-                <w:sz w:val="32"/>
-                <w:szCs w:val="40"/>
-              </w:rPr>
-              <w:t>-  lÉ</w:t>
-            </w:r>
-            <w:proofErr w:type="gramEnd"/>
+              <w:t>)-  lÉ</w:t>
+            </w:r>
             <w:r>
               <w:rPr>
                 <w:rFonts w:ascii="BRH Malayalam Extra" w:hAnsi="BRH Malayalam Extra" w:cs="BRH Devanagari Extra"/>
@@ -48796,19 +47159,8 @@
                 <w:sz w:val="32"/>
                 <w:szCs w:val="40"/>
               </w:rPr>
-              <w:t>)</w:t>
-            </w:r>
-            <w:proofErr w:type="gramStart"/>
-            <w:r>
-              <w:rPr>
-                <w:rFonts w:ascii="BRH Devanagari Extra" w:hAnsi="BRH Devanagari Extra" w:cs="BRH Devanagari Extra"/>
-                <w:color w:val="000000"/>
-                <w:sz w:val="32"/>
-                <w:szCs w:val="40"/>
-              </w:rPr>
-              <w:t>-  E</w:t>
-            </w:r>
-            <w:proofErr w:type="gramEnd"/>
+              <w:t>)-  E</w:t>
+            </w:r>
             <w:r>
               <w:rPr>
                 <w:rFonts w:ascii="BRH Malayalam Extra" w:hAnsi="BRH Malayalam Extra" w:cs="BRH Devanagari Extra"/>
@@ -49311,27 +47663,7 @@
           <w:sz w:val="28"/>
           <w:szCs w:val="32"/>
         </w:rPr>
-        <w:t>(</w:t>
-      </w:r>
-      <w:proofErr w:type="gramStart"/>
-      <w:r>
-        <w:rPr>
-          <w:b/>
-          <w:bCs/>
-          <w:sz w:val="28"/>
-          <w:szCs w:val="32"/>
-        </w:rPr>
-        <w:t>ignore</w:t>
-      </w:r>
-      <w:proofErr w:type="gramEnd"/>
-      <w:r>
-        <w:rPr>
-          <w:b/>
-          <w:bCs/>
-          <w:sz w:val="28"/>
-          <w:szCs w:val="32"/>
-        </w:rPr>
-        <w:t xml:space="preserve"> those which are already incorporated in your book’s version and date)</w:t>
+        <w:t>(ignore those which are already incorporated in your book’s version and date)</w:t>
       </w:r>
     </w:p>
     <w:tbl>

</xml_diff>